<commit_message>
update_SRS_1.0 - updating the history change in SRS document Signed-off-by: Hazemmekawy <dextermekawy@gmail.com>
</commit_message>
<xml_diff>
--- a/Software Specification/SRS/SRS.docx
+++ b/Software Specification/SRS/SRS.docx
@@ -1,6 +1,6 @@
 
 <file path=word/document.xml><?xml version="1.0" encoding="utf-8"?>
-<w:document xmlns:wpc="http://schemas.microsoft.com/office/word/2010/wordprocessingCanvas" xmlns:cx="http://schemas.microsoft.com/office/drawing/2014/chartex" xmlns:cx1="http://schemas.microsoft.com/office/drawing/2015/9/8/chartex" xmlns:mc="http://schemas.openxmlformats.org/markup-compatibility/2006" xmlns:o="urn:schemas-microsoft-com:office:office" xmlns:r="http://schemas.openxmlformats.org/officeDocument/2006/relationships" xmlns:m="http://schemas.openxmlformats.org/officeDocument/2006/math" xmlns:v="urn:schemas-microsoft-com:vml" xmlns:wp14="http://schemas.microsoft.com/office/word/2010/wordprocessingDrawing" xmlns:wp="http://schemas.openxmlformats.org/drawingml/2006/wordprocessingDrawing" xmlns:w10="urn:schemas-microsoft-com:office:word" xmlns:w="http://schemas.openxmlformats.org/wordprocessingml/2006/main" xmlns:w14="http://schemas.microsoft.com/office/word/2010/wordml" xmlns:w15="http://schemas.microsoft.com/office/word/2012/wordml" xmlns:w16se="http://schemas.microsoft.com/office/word/2015/wordml/symex" xmlns:wpg="http://schemas.microsoft.com/office/word/2010/wordprocessingGroup" xmlns:wpi="http://schemas.microsoft.com/office/word/2010/wordprocessingInk" xmlns:wne="http://schemas.microsoft.com/office/word/2006/wordml" xmlns:wps="http://schemas.microsoft.com/office/word/2010/wordprocessingShape" mc:Ignorable="w14 w15 w16se wp14">
+<w:document xmlns:wpc="http://schemas.microsoft.com/office/word/2010/wordprocessingCanvas" xmlns:cx="http://schemas.microsoft.com/office/drawing/2014/chartex" xmlns:cx1="http://schemas.microsoft.com/office/drawing/2015/9/8/chartex" xmlns:cx2="http://schemas.microsoft.com/office/drawing/2015/10/21/chartex" xmlns:cx3="http://schemas.microsoft.com/office/drawing/2016/5/9/chartex" xmlns:cx4="http://schemas.microsoft.com/office/drawing/2016/5/10/chartex" xmlns:cx5="http://schemas.microsoft.com/office/drawing/2016/5/11/chartex" xmlns:cx6="http://schemas.microsoft.com/office/drawing/2016/5/12/chartex" xmlns:cx7="http://schemas.microsoft.com/office/drawing/2016/5/13/chartex" xmlns:cx8="http://schemas.microsoft.com/office/drawing/2016/5/14/chartex" xmlns:mc="http://schemas.openxmlformats.org/markup-compatibility/2006" xmlns:aink="http://schemas.microsoft.com/office/drawing/2016/ink" xmlns:am3d="http://schemas.microsoft.com/office/drawing/2017/model3d" xmlns:o="urn:schemas-microsoft-com:office:office" xmlns:r="http://schemas.openxmlformats.org/officeDocument/2006/relationships" xmlns:m="http://schemas.openxmlformats.org/officeDocument/2006/math" xmlns:v="urn:schemas-microsoft-com:vml" xmlns:wp14="http://schemas.microsoft.com/office/word/2010/wordprocessingDrawing" xmlns:wp="http://schemas.openxmlformats.org/drawingml/2006/wordprocessingDrawing" xmlns:w10="urn:schemas-microsoft-com:office:word" xmlns:w="http://schemas.openxmlformats.org/wordprocessingml/2006/main" xmlns:w14="http://schemas.microsoft.com/office/word/2010/wordml" xmlns:w15="http://schemas.microsoft.com/office/word/2012/wordml" xmlns:w16cid="http://schemas.microsoft.com/office/word/2016/wordml/cid" xmlns:w16se="http://schemas.microsoft.com/office/word/2015/wordml/symex" xmlns:wpg="http://schemas.microsoft.com/office/word/2010/wordprocessingGroup" xmlns:wpi="http://schemas.microsoft.com/office/word/2010/wordprocessingInk" xmlns:wne="http://schemas.microsoft.com/office/word/2006/wordml" xmlns:wps="http://schemas.microsoft.com/office/word/2010/wordprocessingShape" mc:Ignorable="w14 w15 w16se w16cid wp14">
   <w:body>
     <w:p>
       <w:pPr>
@@ -132,8 +132,6 @@
         </w:rPr>
         <w:t>1</w:t>
       </w:r>
-      <w:bookmarkStart w:id="0" w:name="_GoBack"/>
-      <w:bookmarkEnd w:id="0"/>
     </w:p>
     <w:p>
       <w:pPr>
@@ -460,13 +458,8 @@
               <w:jc w:val="center"/>
             </w:pPr>
             <w:r>
-              <w:t xml:space="preserve">Mina </w:t>
-            </w:r>
-            <w:proofErr w:type="spellStart"/>
-            <w:r>
-              <w:t>Helmi</w:t>
-            </w:r>
-            <w:proofErr w:type="spellEnd"/>
+              <w:t>Mina Helmi</w:t>
+            </w:r>
           </w:p>
         </w:tc>
         <w:tc>
@@ -568,7 +561,10 @@
               <w:ind w:left="4" w:firstLine="0"/>
             </w:pPr>
             <w:r>
-              <w:t>1.1</w:t>
+              <w:t>1.</w:t>
+            </w:r>
+            <w:r>
+              <w:t>0</w:t>
             </w:r>
           </w:p>
         </w:tc>
@@ -589,19 +585,14 @@
               <w:ind w:left="0" w:firstLine="0"/>
               <w:jc w:val="center"/>
             </w:pPr>
-            <w:proofErr w:type="spellStart"/>
-            <w:r>
-              <w:t>Hazem</w:t>
-            </w:r>
-            <w:proofErr w:type="spellEnd"/>
-            <w:r>
-              <w:t xml:space="preserve"> </w:t>
-            </w:r>
-            <w:proofErr w:type="spellStart"/>
-            <w:r>
-              <w:t>Mekkawy</w:t>
-            </w:r>
-            <w:proofErr w:type="spellEnd"/>
+            <w:r>
+              <w:t>Hazem Mek</w:t>
+            </w:r>
+            <w:bookmarkStart w:id="0" w:name="_GoBack"/>
+            <w:bookmarkEnd w:id="0"/>
+            <w:r>
+              <w:t>awy</w:t>
+            </w:r>
           </w:p>
         </w:tc>
         <w:tc>
@@ -622,13 +613,7 @@
               <w:jc w:val="both"/>
             </w:pPr>
             <w:r>
-              <w:t>0</w:t>
-            </w:r>
-            <w:r>
-              <w:t>5</w:t>
-            </w:r>
-            <w:r>
-              <w:t xml:space="preserve">/2/2020 </w:t>
+              <w:t xml:space="preserve">05/2/2020 </w:t>
             </w:r>
           </w:p>
         </w:tc>
@@ -1543,13 +1528,8 @@
               <w:ind w:left="0" w:firstLine="0"/>
             </w:pPr>
             <w:r>
-              <w:t xml:space="preserve">Mina </w:t>
-            </w:r>
-            <w:proofErr w:type="spellStart"/>
-            <w:r>
-              <w:t>Helmi</w:t>
-            </w:r>
-            <w:proofErr w:type="spellEnd"/>
+              <w:t>Mina Helmi</w:t>
+            </w:r>
           </w:p>
         </w:tc>
         <w:tc>
@@ -2090,13 +2070,8 @@
               <w:ind w:left="0" w:firstLine="0"/>
             </w:pPr>
             <w:r>
-              <w:t xml:space="preserve">Mina </w:t>
-            </w:r>
-            <w:proofErr w:type="spellStart"/>
-            <w:r>
-              <w:t>Helmi</w:t>
-            </w:r>
-            <w:proofErr w:type="spellEnd"/>
+              <w:t>Mina Helmi</w:t>
+            </w:r>
           </w:p>
         </w:tc>
         <w:tc>
@@ -2456,13 +2431,8 @@
               <w:ind w:left="0" w:firstLine="0"/>
             </w:pPr>
             <w:r>
-              <w:t xml:space="preserve">Mina </w:t>
-            </w:r>
-            <w:proofErr w:type="spellStart"/>
-            <w:r>
-              <w:t>Helmi</w:t>
-            </w:r>
-            <w:proofErr w:type="spellEnd"/>
+              <w:t>Mina Helmi</w:t>
+            </w:r>
           </w:p>
         </w:tc>
         <w:tc>
@@ -2817,13 +2787,8 @@
               <w:ind w:left="0" w:firstLine="0"/>
             </w:pPr>
             <w:r>
-              <w:t xml:space="preserve">Mina </w:t>
-            </w:r>
-            <w:proofErr w:type="spellStart"/>
-            <w:r>
-              <w:t>Helmi</w:t>
-            </w:r>
-            <w:proofErr w:type="spellEnd"/>
+              <w:t>Mina Helmi</w:t>
+            </w:r>
           </w:p>
         </w:tc>
         <w:tc>
@@ -3131,13 +3096,8 @@
               <w:ind w:left="0" w:firstLine="0"/>
             </w:pPr>
             <w:r>
-              <w:t xml:space="preserve">Mina </w:t>
-            </w:r>
-            <w:proofErr w:type="spellStart"/>
-            <w:r>
-              <w:t>Helmi</w:t>
-            </w:r>
-            <w:proofErr w:type="spellEnd"/>
+              <w:t>Mina Helmi</w:t>
+            </w:r>
           </w:p>
         </w:tc>
         <w:tc>
@@ -3457,13 +3417,8 @@
               <w:ind w:left="0" w:firstLine="0"/>
             </w:pPr>
             <w:r>
-              <w:t xml:space="preserve">Mina </w:t>
-            </w:r>
-            <w:proofErr w:type="spellStart"/>
-            <w:r>
-              <w:t>Helmi</w:t>
-            </w:r>
-            <w:proofErr w:type="spellEnd"/>
+              <w:t>Mina Helmi</w:t>
+            </w:r>
           </w:p>
         </w:tc>
         <w:tc>
@@ -3832,13 +3787,8 @@
               <w:ind w:left="0" w:firstLine="0"/>
             </w:pPr>
             <w:r>
-              <w:t xml:space="preserve">Mina </w:t>
-            </w:r>
-            <w:proofErr w:type="spellStart"/>
-            <w:r>
-              <w:t>Helmi</w:t>
-            </w:r>
-            <w:proofErr w:type="spellEnd"/>
+              <w:t>Mina Helmi</w:t>
+            </w:r>
           </w:p>
         </w:tc>
         <w:tc>
@@ -4170,13 +4120,8 @@
               <w:ind w:left="0" w:firstLine="0"/>
             </w:pPr>
             <w:r>
-              <w:t xml:space="preserve">Mina </w:t>
-            </w:r>
-            <w:proofErr w:type="spellStart"/>
-            <w:r>
-              <w:t>Helmi</w:t>
-            </w:r>
-            <w:proofErr w:type="spellEnd"/>
+              <w:t>Mina Helmi</w:t>
+            </w:r>
           </w:p>
         </w:tc>
         <w:tc>
@@ -4613,13 +4558,8 @@
               <w:ind w:left="0" w:firstLine="0"/>
             </w:pPr>
             <w:r>
-              <w:t xml:space="preserve">Mina </w:t>
-            </w:r>
-            <w:proofErr w:type="spellStart"/>
-            <w:r>
-              <w:t>Helmi</w:t>
-            </w:r>
-            <w:proofErr w:type="spellEnd"/>
+              <w:t>Mina Helmi</w:t>
+            </w:r>
           </w:p>
         </w:tc>
         <w:tc>
@@ -4996,13 +4936,8 @@
               <w:ind w:left="0" w:firstLine="0"/>
             </w:pPr>
             <w:r>
-              <w:t xml:space="preserve">Mina </w:t>
-            </w:r>
-            <w:proofErr w:type="spellStart"/>
-            <w:r>
-              <w:t>Helmi</w:t>
-            </w:r>
-            <w:proofErr w:type="spellEnd"/>
+              <w:t>Mina Helmi</w:t>
+            </w:r>
           </w:p>
         </w:tc>
         <w:tc>
@@ -5325,13 +5260,8 @@
               <w:ind w:left="0" w:firstLine="0"/>
             </w:pPr>
             <w:r>
-              <w:t xml:space="preserve">Mina </w:t>
-            </w:r>
-            <w:proofErr w:type="spellStart"/>
-            <w:r>
-              <w:t>Helmi</w:t>
-            </w:r>
-            <w:proofErr w:type="spellEnd"/>
+              <w:t>Mina Helmi</w:t>
+            </w:r>
           </w:p>
         </w:tc>
         <w:tc>
@@ -5712,13 +5642,8 @@
               <w:ind w:left="0" w:firstLine="0"/>
             </w:pPr>
             <w:r>
-              <w:t xml:space="preserve">Mina </w:t>
-            </w:r>
-            <w:proofErr w:type="spellStart"/>
-            <w:r>
-              <w:t>Helmi</w:t>
-            </w:r>
-            <w:proofErr w:type="spellEnd"/>
+              <w:t>Mina Helmi</w:t>
+            </w:r>
           </w:p>
         </w:tc>
         <w:tc>
@@ -6107,24 +6032,14 @@
                             <w:r>
                               <w:t xml:space="preserve">Figure </w:t>
                             </w:r>
-                            <w:r>
-                              <w:fldChar w:fldCharType="begin"/>
-                            </w:r>
-                            <w:r>
-                              <w:instrText xml:space="preserve"> SEQ Figure \* ARABIC </w:instrText>
-                            </w:r>
-                            <w:r>
-                              <w:fldChar w:fldCharType="separate"/>
-                            </w:r>
-                            <w:r>
-                              <w:rPr>
-                                <w:noProof/>
-                              </w:rPr>
-                              <w:t>1</w:t>
-                            </w:r>
-                            <w:r>
-                              <w:fldChar w:fldCharType="end"/>
-                            </w:r>
+                            <w:fldSimple w:instr=" SEQ Figure \* ARABIC ">
+                              <w:r>
+                                <w:rPr>
+                                  <w:noProof/>
+                                </w:rPr>
+                                <w:t>1</w:t>
+                              </w:r>
+                            </w:fldSimple>
                             <w:r>
                               <w:t>: State diagram</w:t>
                             </w:r>
@@ -6172,24 +6087,14 @@
                       <w:r>
                         <w:t xml:space="preserve">Figure </w:t>
                       </w:r>
-                      <w:r>
-                        <w:fldChar w:fldCharType="begin"/>
-                      </w:r>
-                      <w:r>
-                        <w:instrText xml:space="preserve"> SEQ Figure \* ARABIC </w:instrText>
-                      </w:r>
-                      <w:r>
-                        <w:fldChar w:fldCharType="separate"/>
-                      </w:r>
-                      <w:r>
-                        <w:rPr>
-                          <w:noProof/>
-                        </w:rPr>
-                        <w:t>1</w:t>
-                      </w:r>
-                      <w:r>
-                        <w:fldChar w:fldCharType="end"/>
-                      </w:r>
+                      <w:fldSimple w:instr=" SEQ Figure \* ARABIC ">
+                        <w:r>
+                          <w:rPr>
+                            <w:noProof/>
+                          </w:rPr>
+                          <w:t>1</w:t>
+                        </w:r>
+                      </w:fldSimple>
                       <w:r>
                         <w:t>: State diagram</w:t>
                       </w:r>
@@ -7607,7 +7512,7 @@
               </wp:anchor>
             </w:drawing>
           </mc:Choice>
-          <mc:Fallback xmlns:w16cid="http://schemas.microsoft.com/office/word/2016/wordml/cid" xmlns:am3d="http://schemas.microsoft.com/office/drawing/2017/model3d" xmlns:aink="http://schemas.microsoft.com/office/drawing/2016/ink" xmlns:cx8="http://schemas.microsoft.com/office/drawing/2016/5/14/chartex" xmlns:cx7="http://schemas.microsoft.com/office/drawing/2016/5/13/chartex" xmlns:cx6="http://schemas.microsoft.com/office/drawing/2016/5/12/chartex" xmlns:cx5="http://schemas.microsoft.com/office/drawing/2016/5/11/chartex" xmlns:cx4="http://schemas.microsoft.com/office/drawing/2016/5/10/chartex" xmlns:cx3="http://schemas.microsoft.com/office/drawing/2016/5/9/chartex" xmlns:cx2="http://schemas.microsoft.com/office/drawing/2015/10/21/chartex">
+          <mc:Fallback>
             <w:pict>
               <v:shape w14:anchorId="78062735" id="Straight Arrow Connector 4" o:spid="_x0000_s1026" type="#_x0000_t32" style="position:absolute;margin-left:184.65pt;margin-top:71.95pt;width:49.8pt;height:0;z-index:251660288;visibility:visible;mso-wrap-style:square;mso-wrap-distance-left:9pt;mso-wrap-distance-top:0;mso-wrap-distance-right:9pt;mso-wrap-distance-bottom:0;mso-position-horizontal:absolute;mso-position-horizontal-relative:text;mso-position-vertical:absolute;mso-position-vertical-relative:text" o:gfxdata="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" strokecolor="#5b9bd5 [3204]" strokeweight=".5pt">
                 <v:stroke endarrow="block" joinstyle="miter"/>
@@ -7908,7 +7813,7 @@
               </wp:anchor>
             </w:drawing>
           </mc:Choice>
-          <mc:Fallback xmlns:w16cid="http://schemas.microsoft.com/office/word/2016/wordml/cid" xmlns:am3d="http://schemas.microsoft.com/office/drawing/2017/model3d" xmlns:aink="http://schemas.microsoft.com/office/drawing/2016/ink" xmlns:cx8="http://schemas.microsoft.com/office/drawing/2016/5/14/chartex" xmlns:cx7="http://schemas.microsoft.com/office/drawing/2016/5/13/chartex" xmlns:cx6="http://schemas.microsoft.com/office/drawing/2016/5/12/chartex" xmlns:cx5="http://schemas.microsoft.com/office/drawing/2016/5/11/chartex" xmlns:cx4="http://schemas.microsoft.com/office/drawing/2016/5/10/chartex" xmlns:cx3="http://schemas.microsoft.com/office/drawing/2016/5/9/chartex" xmlns:cx2="http://schemas.microsoft.com/office/drawing/2015/10/21/chartex">
+          <mc:Fallback>
             <w:pict>
               <v:shape w14:anchorId="766EF0A2" id="Elbow Connector 41" o:spid="_x0000_s1026" type="#_x0000_t34" style="position:absolute;margin-left:8.7pt;margin-top:390.45pt;width:150.4pt;height:100.25pt;flip:x;z-index:251656189;visibility:visible;mso-wrap-style:square;mso-width-percent:0;mso-height-percent:0;mso-wrap-distance-left:9pt;mso-wrap-distance-top:0;mso-wrap-distance-right:9pt;mso-wrap-distance-bottom:0;mso-position-horizontal:absolute;mso-position-horizontal-relative:text;mso-position-vertical:absolute;mso-position-vertical-relative:text;mso-width-percent:0;mso-height-percent:0;mso-width-relative:margin;mso-height-relative:margin" o:gfxdata="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" adj="24117" strokecolor="#5b9bd5 [3204]" strokeweight=".5pt">
                 <v:stroke endarrow="block"/>
@@ -7982,7 +7887,7 @@
               </wp:anchor>
             </w:drawing>
           </mc:Choice>
-          <mc:Fallback xmlns:w16cid="http://schemas.microsoft.com/office/word/2016/wordml/cid" xmlns:am3d="http://schemas.microsoft.com/office/drawing/2017/model3d" xmlns:aink="http://schemas.microsoft.com/office/drawing/2016/ink" xmlns:cx8="http://schemas.microsoft.com/office/drawing/2016/5/14/chartex" xmlns:cx7="http://schemas.microsoft.com/office/drawing/2016/5/13/chartex" xmlns:cx6="http://schemas.microsoft.com/office/drawing/2016/5/12/chartex" xmlns:cx5="http://schemas.microsoft.com/office/drawing/2016/5/11/chartex" xmlns:cx4="http://schemas.microsoft.com/office/drawing/2016/5/10/chartex" xmlns:cx3="http://schemas.microsoft.com/office/drawing/2016/5/9/chartex" xmlns:cx2="http://schemas.microsoft.com/office/drawing/2015/10/21/chartex">
+          <mc:Fallback>
             <w:pict>
               <v:shape w14:anchorId="5C5D2E88" id="Elbow Connector 38" o:spid="_x0000_s1026" type="#_x0000_t34" style="position:absolute;margin-left:460pt;margin-top:283.05pt;width:32.1pt;height:213pt;flip:y;z-index:251701248;visibility:visible;mso-wrap-style:square;mso-width-percent:0;mso-height-percent:0;mso-wrap-distance-left:9pt;mso-wrap-distance-top:0;mso-wrap-distance-right:9pt;mso-wrap-distance-bottom:0;mso-position-horizontal:absolute;mso-position-horizontal-relative:text;mso-position-vertical:absolute;mso-position-vertical-relative:text;mso-width-percent:0;mso-height-percent:0;mso-width-relative:margin;mso-height-relative:margin" o:gfxdata="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" adj="21428" strokecolor="#5b9bd5 [3204]" strokeweight=".5pt">
                 <v:stroke endarrow="block"/>
@@ -8268,7 +8173,7 @@
               </wp:anchor>
             </w:drawing>
           </mc:Choice>
-          <mc:Fallback xmlns:w16cid="http://schemas.microsoft.com/office/word/2016/wordml/cid" xmlns:am3d="http://schemas.microsoft.com/office/drawing/2017/model3d" xmlns:aink="http://schemas.microsoft.com/office/drawing/2016/ink" xmlns:cx8="http://schemas.microsoft.com/office/drawing/2016/5/14/chartex" xmlns:cx7="http://schemas.microsoft.com/office/drawing/2016/5/13/chartex" xmlns:cx6="http://schemas.microsoft.com/office/drawing/2016/5/12/chartex" xmlns:cx5="http://schemas.microsoft.com/office/drawing/2016/5/11/chartex" xmlns:cx4="http://schemas.microsoft.com/office/drawing/2016/5/10/chartex" xmlns:cx3="http://schemas.microsoft.com/office/drawing/2016/5/9/chartex" xmlns:cx2="http://schemas.microsoft.com/office/drawing/2015/10/21/chartex">
+          <mc:Fallback>
             <w:pict>
               <v:shape w14:anchorId="4B179E6B" id="Straight Arrow Connector 42" o:spid="_x0000_s1026" type="#_x0000_t32" style="position:absolute;margin-left:244.9pt;margin-top:496.2pt;width:49.8pt;height:0;z-index:251706368;visibility:visible;mso-wrap-style:square;mso-width-percent:0;mso-height-percent:0;mso-wrap-distance-left:9pt;mso-wrap-distance-top:0;mso-wrap-distance-right:9pt;mso-wrap-distance-bottom:0;mso-position-horizontal:absolute;mso-position-horizontal-relative:margin;mso-position-vertical:absolute;mso-position-vertical-relative:text;mso-width-percent:0;mso-height-percent:0;mso-width-relative:margin;mso-height-relative:margin" o:gfxdata="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" strokecolor="#5b9bd5 [3204]" strokeweight=".5pt">
                 <v:stroke endarrow="block" joinstyle="miter"/>
@@ -8335,7 +8240,7 @@
               </wp:anchor>
             </w:drawing>
           </mc:Choice>
-          <mc:Fallback xmlns:w16cid="http://schemas.microsoft.com/office/word/2016/wordml/cid" xmlns:am3d="http://schemas.microsoft.com/office/drawing/2017/model3d" xmlns:aink="http://schemas.microsoft.com/office/drawing/2016/ink" xmlns:cx8="http://schemas.microsoft.com/office/drawing/2016/5/14/chartex" xmlns:cx7="http://schemas.microsoft.com/office/drawing/2016/5/13/chartex" xmlns:cx6="http://schemas.microsoft.com/office/drawing/2016/5/12/chartex" xmlns:cx5="http://schemas.microsoft.com/office/drawing/2016/5/11/chartex" xmlns:cx4="http://schemas.microsoft.com/office/drawing/2016/5/10/chartex" xmlns:cx3="http://schemas.microsoft.com/office/drawing/2016/5/9/chartex" xmlns:cx2="http://schemas.microsoft.com/office/drawing/2015/10/21/chartex">
+          <mc:Fallback>
             <w:pict>
               <v:shape w14:anchorId="62172F18" id="Straight Arrow Connector 45" o:spid="_x0000_s1026" type="#_x0000_t32" style="position:absolute;margin-left:369.5pt;margin-top:495.65pt;width:26.75pt;height:0;z-index:251709440;visibility:visible;mso-wrap-style:square;mso-wrap-distance-left:9pt;mso-wrap-distance-top:0;mso-wrap-distance-right:9pt;mso-wrap-distance-bottom:0;mso-position-horizontal:absolute;mso-position-horizontal-relative:text;mso-position-vertical:absolute;mso-position-vertical-relative:text" o:gfxdata="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" strokecolor="#5b9bd5 [3204]" strokeweight=".5pt">
                 <v:stroke endarrow="block" joinstyle="miter"/>
@@ -8510,7 +8415,7 @@
               </wp:anchor>
             </w:drawing>
           </mc:Choice>
-          <mc:Fallback xmlns:w16cid="http://schemas.microsoft.com/office/word/2016/wordml/cid" xmlns:am3d="http://schemas.microsoft.com/office/drawing/2017/model3d" xmlns:aink="http://schemas.microsoft.com/office/drawing/2016/ink" xmlns:cx8="http://schemas.microsoft.com/office/drawing/2016/5/14/chartex" xmlns:cx7="http://schemas.microsoft.com/office/drawing/2016/5/13/chartex" xmlns:cx6="http://schemas.microsoft.com/office/drawing/2016/5/12/chartex" xmlns:cx5="http://schemas.microsoft.com/office/drawing/2016/5/11/chartex" xmlns:cx4="http://schemas.microsoft.com/office/drawing/2016/5/10/chartex" xmlns:cx3="http://schemas.microsoft.com/office/drawing/2016/5/9/chartex" xmlns:cx2="http://schemas.microsoft.com/office/drawing/2015/10/21/chartex">
+          <mc:Fallback>
             <w:pict>
               <v:shape w14:anchorId="512D88DF" id="Straight Arrow Connector 28" o:spid="_x0000_s1026" type="#_x0000_t32" style="position:absolute;margin-left:246.5pt;margin-top:282.2pt;width:49.8pt;height:0;z-index:251657214;visibility:visible;mso-wrap-style:square;mso-width-percent:0;mso-height-percent:0;mso-wrap-distance-left:9pt;mso-wrap-distance-top:0;mso-wrap-distance-right:9pt;mso-wrap-distance-bottom:0;mso-position-horizontal:absolute;mso-position-horizontal-relative:margin;mso-position-vertical:absolute;mso-position-vertical-relative:text;mso-width-percent:0;mso-height-percent:0;mso-width-relative:margin;mso-height-relative:margin" o:gfxdata="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" strokecolor="#5b9bd5 [3204]" strokeweight=".5pt">
                 <v:stroke endarrow="block" joinstyle="miter"/>
@@ -8577,7 +8482,7 @@
               </wp:anchor>
             </w:drawing>
           </mc:Choice>
-          <mc:Fallback xmlns:w16cid="http://schemas.microsoft.com/office/word/2016/wordml/cid" xmlns:am3d="http://schemas.microsoft.com/office/drawing/2017/model3d" xmlns:aink="http://schemas.microsoft.com/office/drawing/2016/ink" xmlns:cx8="http://schemas.microsoft.com/office/drawing/2016/5/14/chartex" xmlns:cx7="http://schemas.microsoft.com/office/drawing/2016/5/13/chartex" xmlns:cx6="http://schemas.microsoft.com/office/drawing/2016/5/12/chartex" xmlns:cx5="http://schemas.microsoft.com/office/drawing/2016/5/11/chartex" xmlns:cx4="http://schemas.microsoft.com/office/drawing/2016/5/10/chartex" xmlns:cx3="http://schemas.microsoft.com/office/drawing/2016/5/9/chartex" xmlns:cx2="http://schemas.microsoft.com/office/drawing/2015/10/21/chartex">
+          <mc:Fallback>
             <w:pict>
               <v:shape w14:anchorId="3FCF208A" id="Straight Arrow Connector 26" o:spid="_x0000_s1026" type="#_x0000_t32" style="position:absolute;margin-left:371.05pt;margin-top:281.65pt;width:26.75pt;height:0;z-index:251687936;visibility:visible;mso-wrap-style:square;mso-wrap-distance-left:9pt;mso-wrap-distance-top:0;mso-wrap-distance-right:9pt;mso-wrap-distance-bottom:0;mso-position-horizontal:absolute;mso-position-horizontal-relative:text;mso-position-vertical:absolute;mso-position-vertical-relative:text" o:gfxdata="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" strokecolor="#5b9bd5 [3204]" strokeweight=".5pt">
                 <v:stroke endarrow="block" joinstyle="miter"/>
@@ -9157,7 +9062,7 @@
               </wp:anchor>
             </w:drawing>
           </mc:Choice>
-          <mc:Fallback xmlns:w16cid="http://schemas.microsoft.com/office/word/2016/wordml/cid" xmlns:am3d="http://schemas.microsoft.com/office/drawing/2017/model3d" xmlns:aink="http://schemas.microsoft.com/office/drawing/2016/ink" xmlns:cx8="http://schemas.microsoft.com/office/drawing/2016/5/14/chartex" xmlns:cx7="http://schemas.microsoft.com/office/drawing/2016/5/13/chartex" xmlns:cx6="http://schemas.microsoft.com/office/drawing/2016/5/12/chartex" xmlns:cx5="http://schemas.microsoft.com/office/drawing/2016/5/11/chartex" xmlns:cx4="http://schemas.microsoft.com/office/drawing/2016/5/10/chartex" xmlns:cx3="http://schemas.microsoft.com/office/drawing/2016/5/9/chartex" xmlns:cx2="http://schemas.microsoft.com/office/drawing/2015/10/21/chartex">
+          <mc:Fallback>
             <w:pict>
               <v:shape w14:anchorId="22956C8E" id="Straight Arrow Connector 30" o:spid="_x0000_s1026" type="#_x0000_t32" style="position:absolute;margin-left:195.1pt;margin-top:344.35pt;width:0;height:21pt;z-index:251692032;visibility:visible;mso-wrap-style:square;mso-wrap-distance-left:9pt;mso-wrap-distance-top:0;mso-wrap-distance-right:9pt;mso-wrap-distance-bottom:0;mso-position-horizontal:absolute;mso-position-horizontal-relative:text;mso-position-vertical:absolute;mso-position-vertical-relative:text" o:gfxdata="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" strokecolor="#5b9bd5 [3204]" strokeweight=".5pt">
                 <v:stroke endarrow="block" joinstyle="miter"/>
@@ -9331,7 +9236,7 @@
               </wp:anchor>
             </w:drawing>
           </mc:Choice>
-          <mc:Fallback xmlns:w16cid="http://schemas.microsoft.com/office/word/2016/wordml/cid" xmlns:am3d="http://schemas.microsoft.com/office/drawing/2017/model3d" xmlns:aink="http://schemas.microsoft.com/office/drawing/2016/ink" xmlns:cx8="http://schemas.microsoft.com/office/drawing/2016/5/14/chartex" xmlns:cx7="http://schemas.microsoft.com/office/drawing/2016/5/13/chartex" xmlns:cx6="http://schemas.microsoft.com/office/drawing/2016/5/12/chartex" xmlns:cx5="http://schemas.microsoft.com/office/drawing/2016/5/11/chartex" xmlns:cx4="http://schemas.microsoft.com/office/drawing/2016/5/10/chartex" xmlns:cx3="http://schemas.microsoft.com/office/drawing/2016/5/9/chartex" xmlns:cx2="http://schemas.microsoft.com/office/drawing/2015/10/21/chartex">
+          <mc:Fallback>
             <w:pict>
               <v:shape w14:anchorId="1781CA2D" id="Straight Arrow Connector 18" o:spid="_x0000_s1026" type="#_x0000_t32" style="position:absolute;margin-left:74.4pt;margin-top:282.25pt;width:49.8pt;height:0;z-index:251658239;visibility:visible;mso-wrap-style:square;mso-width-percent:0;mso-height-percent:0;mso-wrap-distance-left:9pt;mso-wrap-distance-top:0;mso-wrap-distance-right:9pt;mso-wrap-distance-bottom:0;mso-position-horizontal:absolute;mso-position-horizontal-relative:text;mso-position-vertical:absolute;mso-position-vertical-relative:text;mso-width-percent:0;mso-height-percent:0;mso-width-relative:margin;mso-height-relative:margin" o:gfxdata="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" strokecolor="#5b9bd5 [3204]" strokeweight=".5pt">
                 <v:stroke endarrow="block" joinstyle="miter"/>
@@ -9405,7 +9310,7 @@
               </wp:anchor>
             </w:drawing>
           </mc:Choice>
-          <mc:Fallback xmlns:w16cid="http://schemas.microsoft.com/office/word/2016/wordml/cid" xmlns:am3d="http://schemas.microsoft.com/office/drawing/2017/model3d" xmlns:aink="http://schemas.microsoft.com/office/drawing/2016/ink" xmlns:cx8="http://schemas.microsoft.com/office/drawing/2016/5/14/chartex" xmlns:cx7="http://schemas.microsoft.com/office/drawing/2016/5/13/chartex" xmlns:cx6="http://schemas.microsoft.com/office/drawing/2016/5/12/chartex" xmlns:cx5="http://schemas.microsoft.com/office/drawing/2016/5/11/chartex" xmlns:cx4="http://schemas.microsoft.com/office/drawing/2016/5/10/chartex" xmlns:cx3="http://schemas.microsoft.com/office/drawing/2016/5/9/chartex" xmlns:cx2="http://schemas.microsoft.com/office/drawing/2015/10/21/chartex">
+          <mc:Fallback>
             <w:pict>
               <v:shape w14:anchorId="6149793B" id="Elbow Connector 15" o:spid="_x0000_s1026" type="#_x0000_t34" style="position:absolute;margin-left:-.15pt;margin-top:214.4pt;width:6.55pt;height:67.65pt;z-index:251675648;visibility:visible;mso-wrap-style:square;mso-width-percent:0;mso-height-percent:0;mso-wrap-distance-left:9pt;mso-wrap-distance-top:0;mso-wrap-distance-right:9pt;mso-wrap-distance-bottom:0;mso-position-horizontal:absolute;mso-position-horizontal-relative:text;mso-position-vertical:absolute;mso-position-vertical-relative:text;mso-width-percent:0;mso-height-percent:0;mso-width-relative:margin;mso-height-relative:margin" o:gfxdata="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" adj="-16691" strokecolor="#5b9bd5 [3204]" strokeweight=".5pt">
                 <v:stroke endarrow="block"/>
@@ -9588,7 +9493,7 @@
               </wp:anchor>
             </w:drawing>
           </mc:Choice>
-          <mc:Fallback xmlns:w16cid="http://schemas.microsoft.com/office/word/2016/wordml/cid" xmlns:am3d="http://schemas.microsoft.com/office/drawing/2017/model3d" xmlns:aink="http://schemas.microsoft.com/office/drawing/2016/ink" xmlns:cx8="http://schemas.microsoft.com/office/drawing/2016/5/14/chartex" xmlns:cx7="http://schemas.microsoft.com/office/drawing/2016/5/13/chartex" xmlns:cx6="http://schemas.microsoft.com/office/drawing/2016/5/12/chartex" xmlns:cx5="http://schemas.microsoft.com/office/drawing/2016/5/11/chartex" xmlns:cx4="http://schemas.microsoft.com/office/drawing/2016/5/10/chartex" xmlns:cx3="http://schemas.microsoft.com/office/drawing/2016/5/9/chartex" xmlns:cx2="http://schemas.microsoft.com/office/drawing/2015/10/21/chartex">
+          <mc:Fallback>
             <w:pict>
               <v:shape w14:anchorId="0FA3E8FD" id="Straight Arrow Connector 12" o:spid="_x0000_s1026" type="#_x0000_t32" style="position:absolute;margin-left:331.75pt;margin-top:161.65pt;width:49.8pt;height:0;z-index:251673600;visibility:visible;mso-wrap-style:square;mso-width-percent:0;mso-height-percent:0;mso-wrap-distance-left:9pt;mso-wrap-distance-top:0;mso-wrap-distance-right:9pt;mso-wrap-distance-bottom:0;mso-position-horizontal:absolute;mso-position-horizontal-relative:text;mso-position-vertical:absolute;mso-position-vertical-relative:text;mso-width-percent:0;mso-height-percent:0;mso-width-relative:margin;mso-height-relative:margin" o:gfxdata="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" strokecolor="#5b9bd5 [3204]" strokeweight=".5pt">
                 <v:stroke endarrow="block" joinstyle="miter"/>
@@ -9771,7 +9676,7 @@
               </wp:anchor>
             </w:drawing>
           </mc:Choice>
-          <mc:Fallback xmlns:w16cid="http://schemas.microsoft.com/office/word/2016/wordml/cid" xmlns:am3d="http://schemas.microsoft.com/office/drawing/2017/model3d" xmlns:aink="http://schemas.microsoft.com/office/drawing/2016/ink" xmlns:cx8="http://schemas.microsoft.com/office/drawing/2016/5/14/chartex" xmlns:cx7="http://schemas.microsoft.com/office/drawing/2016/5/13/chartex" xmlns:cx6="http://schemas.microsoft.com/office/drawing/2016/5/12/chartex" xmlns:cx5="http://schemas.microsoft.com/office/drawing/2016/5/11/chartex" xmlns:cx4="http://schemas.microsoft.com/office/drawing/2016/5/10/chartex" xmlns:cx3="http://schemas.microsoft.com/office/drawing/2016/5/9/chartex" xmlns:cx2="http://schemas.microsoft.com/office/drawing/2015/10/21/chartex">
+          <mc:Fallback>
             <w:pict>
               <v:shape w14:anchorId="4ADBD52E" id="Straight Arrow Connector 10" o:spid="_x0000_s1026" type="#_x0000_t32" style="position:absolute;margin-left:218.5pt;margin-top:161.65pt;width:49.8pt;height:0;z-index:251670528;visibility:visible;mso-wrap-style:square;mso-width-percent:0;mso-height-percent:0;mso-wrap-distance-left:9pt;mso-wrap-distance-top:0;mso-wrap-distance-right:9pt;mso-wrap-distance-bottom:0;mso-position-horizontal:absolute;mso-position-horizontal-relative:text;mso-position-vertical:absolute;mso-position-vertical-relative:text;mso-width-percent:0;mso-height-percent:0;mso-width-relative:margin;mso-height-relative:margin" o:gfxdata="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" strokecolor="#5b9bd5 [3204]" strokeweight=".5pt">
                 <v:stroke endarrow="block" joinstyle="miter"/>
@@ -9952,7 +9857,7 @@
               </wp:anchor>
             </w:drawing>
           </mc:Choice>
-          <mc:Fallback xmlns:w16cid="http://schemas.microsoft.com/office/word/2016/wordml/cid" xmlns:am3d="http://schemas.microsoft.com/office/drawing/2017/model3d" xmlns:aink="http://schemas.microsoft.com/office/drawing/2016/ink" xmlns:cx8="http://schemas.microsoft.com/office/drawing/2016/5/14/chartex" xmlns:cx7="http://schemas.microsoft.com/office/drawing/2016/5/13/chartex" xmlns:cx6="http://schemas.microsoft.com/office/drawing/2016/5/12/chartex" xmlns:cx5="http://schemas.microsoft.com/office/drawing/2016/5/11/chartex" xmlns:cx4="http://schemas.microsoft.com/office/drawing/2016/5/10/chartex" xmlns:cx3="http://schemas.microsoft.com/office/drawing/2016/5/9/chartex" xmlns:cx2="http://schemas.microsoft.com/office/drawing/2015/10/21/chartex">
+          <mc:Fallback>
             <w:pict>
               <v:shape w14:anchorId="473509B3" id="Elbow Connector 14" o:spid="_x0000_s1026" type="#_x0000_t34" style="position:absolute;margin-left:0;margin-top:160.45pt;width:449.4pt;height:54pt;flip:x;z-index:251674624;visibility:visible;mso-wrap-style:square;mso-width-percent:0;mso-height-percent:0;mso-wrap-distance-left:9pt;mso-wrap-distance-top:0;mso-wrap-distance-right:9pt;mso-wrap-distance-bottom:0;mso-position-horizontal:absolute;mso-position-horizontal-relative:margin;mso-position-vertical:absolute;mso-position-vertical-relative:text;mso-width-percent:0;mso-height-percent:0;mso-width-relative:margin;mso-height-relative:margin" o:gfxdata="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" adj="-2100" strokecolor="#5b9bd5 [3204]" strokeweight=".5pt">
                 <w10:wrap anchorx="margin"/>
@@ -10160,7 +10065,7 @@
 </file>
 
 <file path=word/endnotes.xml><?xml version="1.0" encoding="utf-8"?>
-<w:endnotes xmlns:wpc="http://schemas.microsoft.com/office/word/2010/wordprocessingCanvas" xmlns:cx="http://schemas.microsoft.com/office/drawing/2014/chartex" xmlns:cx1="http://schemas.microsoft.com/office/drawing/2015/9/8/chartex" xmlns:mc="http://schemas.openxmlformats.org/markup-compatibility/2006" xmlns:o="urn:schemas-microsoft-com:office:office" xmlns:r="http://schemas.openxmlformats.org/officeDocument/2006/relationships" xmlns:m="http://schemas.openxmlformats.org/officeDocument/2006/math" xmlns:v="urn:schemas-microsoft-com:vml" xmlns:wp14="http://schemas.microsoft.com/office/word/2010/wordprocessingDrawing" xmlns:wp="http://schemas.openxmlformats.org/drawingml/2006/wordprocessingDrawing" xmlns:w10="urn:schemas-microsoft-com:office:word" xmlns:w="http://schemas.openxmlformats.org/wordprocessingml/2006/main" xmlns:w14="http://schemas.microsoft.com/office/word/2010/wordml" xmlns:w15="http://schemas.microsoft.com/office/word/2012/wordml" xmlns:w16se="http://schemas.microsoft.com/office/word/2015/wordml/symex" xmlns:wpg="http://schemas.microsoft.com/office/word/2010/wordprocessingGroup" xmlns:wpi="http://schemas.microsoft.com/office/word/2010/wordprocessingInk" xmlns:wne="http://schemas.microsoft.com/office/word/2006/wordml" xmlns:wps="http://schemas.microsoft.com/office/word/2010/wordprocessingShape" mc:Ignorable="w14 w15 w16se wp14">
+<w:endnotes xmlns:wpc="http://schemas.microsoft.com/office/word/2010/wordprocessingCanvas" xmlns:cx="http://schemas.microsoft.com/office/drawing/2014/chartex" xmlns:cx1="http://schemas.microsoft.com/office/drawing/2015/9/8/chartex" xmlns:cx2="http://schemas.microsoft.com/office/drawing/2015/10/21/chartex" xmlns:cx3="http://schemas.microsoft.com/office/drawing/2016/5/9/chartex" xmlns:cx4="http://schemas.microsoft.com/office/drawing/2016/5/10/chartex" xmlns:cx5="http://schemas.microsoft.com/office/drawing/2016/5/11/chartex" xmlns:cx6="http://schemas.microsoft.com/office/drawing/2016/5/12/chartex" xmlns:cx7="http://schemas.microsoft.com/office/drawing/2016/5/13/chartex" xmlns:cx8="http://schemas.microsoft.com/office/drawing/2016/5/14/chartex" xmlns:mc="http://schemas.openxmlformats.org/markup-compatibility/2006" xmlns:aink="http://schemas.microsoft.com/office/drawing/2016/ink" xmlns:am3d="http://schemas.microsoft.com/office/drawing/2017/model3d" xmlns:o="urn:schemas-microsoft-com:office:office" xmlns:r="http://schemas.openxmlformats.org/officeDocument/2006/relationships" xmlns:m="http://schemas.openxmlformats.org/officeDocument/2006/math" xmlns:v="urn:schemas-microsoft-com:vml" xmlns:wp14="http://schemas.microsoft.com/office/word/2010/wordprocessingDrawing" xmlns:wp="http://schemas.openxmlformats.org/drawingml/2006/wordprocessingDrawing" xmlns:w10="urn:schemas-microsoft-com:office:word" xmlns:w="http://schemas.openxmlformats.org/wordprocessingml/2006/main" xmlns:w14="http://schemas.microsoft.com/office/word/2010/wordml" xmlns:w15="http://schemas.microsoft.com/office/word/2012/wordml" xmlns:w16cid="http://schemas.microsoft.com/office/word/2016/wordml/cid" xmlns:w16se="http://schemas.microsoft.com/office/word/2015/wordml/symex" xmlns:wpg="http://schemas.microsoft.com/office/word/2010/wordprocessingGroup" xmlns:wpi="http://schemas.microsoft.com/office/word/2010/wordprocessingInk" xmlns:wne="http://schemas.microsoft.com/office/word/2006/wordml" xmlns:wps="http://schemas.microsoft.com/office/word/2010/wordprocessingShape" mc:Ignorable="w14 w15 w16se w16cid wp14">
   <w:endnote w:type="separator" w:id="-1">
     <w:p>
       <w:pPr>
@@ -10185,7 +10090,7 @@
 </file>
 
 <file path=word/footnotes.xml><?xml version="1.0" encoding="utf-8"?>
-<w:footnotes xmlns:wpc="http://schemas.microsoft.com/office/word/2010/wordprocessingCanvas" xmlns:cx="http://schemas.microsoft.com/office/drawing/2014/chartex" xmlns:cx1="http://schemas.microsoft.com/office/drawing/2015/9/8/chartex" xmlns:mc="http://schemas.openxmlformats.org/markup-compatibility/2006" xmlns:o="urn:schemas-microsoft-com:office:office" xmlns:r="http://schemas.openxmlformats.org/officeDocument/2006/relationships" xmlns:m="http://schemas.openxmlformats.org/officeDocument/2006/math" xmlns:v="urn:schemas-microsoft-com:vml" xmlns:wp14="http://schemas.microsoft.com/office/word/2010/wordprocessingDrawing" xmlns:wp="http://schemas.openxmlformats.org/drawingml/2006/wordprocessingDrawing" xmlns:w10="urn:schemas-microsoft-com:office:word" xmlns:w="http://schemas.openxmlformats.org/wordprocessingml/2006/main" xmlns:w14="http://schemas.microsoft.com/office/word/2010/wordml" xmlns:w15="http://schemas.microsoft.com/office/word/2012/wordml" xmlns:w16se="http://schemas.microsoft.com/office/word/2015/wordml/symex" xmlns:wpg="http://schemas.microsoft.com/office/word/2010/wordprocessingGroup" xmlns:wpi="http://schemas.microsoft.com/office/word/2010/wordprocessingInk" xmlns:wne="http://schemas.microsoft.com/office/word/2006/wordml" xmlns:wps="http://schemas.microsoft.com/office/word/2010/wordprocessingShape" mc:Ignorable="w14 w15 w16se wp14">
+<w:footnotes xmlns:wpc="http://schemas.microsoft.com/office/word/2010/wordprocessingCanvas" xmlns:cx="http://schemas.microsoft.com/office/drawing/2014/chartex" xmlns:cx1="http://schemas.microsoft.com/office/drawing/2015/9/8/chartex" xmlns:cx2="http://schemas.microsoft.com/office/drawing/2015/10/21/chartex" xmlns:cx3="http://schemas.microsoft.com/office/drawing/2016/5/9/chartex" xmlns:cx4="http://schemas.microsoft.com/office/drawing/2016/5/10/chartex" xmlns:cx5="http://schemas.microsoft.com/office/drawing/2016/5/11/chartex" xmlns:cx6="http://schemas.microsoft.com/office/drawing/2016/5/12/chartex" xmlns:cx7="http://schemas.microsoft.com/office/drawing/2016/5/13/chartex" xmlns:cx8="http://schemas.microsoft.com/office/drawing/2016/5/14/chartex" xmlns:mc="http://schemas.openxmlformats.org/markup-compatibility/2006" xmlns:aink="http://schemas.microsoft.com/office/drawing/2016/ink" xmlns:am3d="http://schemas.microsoft.com/office/drawing/2017/model3d" xmlns:o="urn:schemas-microsoft-com:office:office" xmlns:r="http://schemas.openxmlformats.org/officeDocument/2006/relationships" xmlns:m="http://schemas.openxmlformats.org/officeDocument/2006/math" xmlns:v="urn:schemas-microsoft-com:vml" xmlns:wp14="http://schemas.microsoft.com/office/word/2010/wordprocessingDrawing" xmlns:wp="http://schemas.openxmlformats.org/drawingml/2006/wordprocessingDrawing" xmlns:w10="urn:schemas-microsoft-com:office:word" xmlns:w="http://schemas.openxmlformats.org/wordprocessingml/2006/main" xmlns:w14="http://schemas.microsoft.com/office/word/2010/wordml" xmlns:w15="http://schemas.microsoft.com/office/word/2012/wordml" xmlns:w16cid="http://schemas.microsoft.com/office/word/2016/wordml/cid" xmlns:w16se="http://schemas.microsoft.com/office/word/2015/wordml/symex" xmlns:wpg="http://schemas.microsoft.com/office/word/2010/wordprocessingGroup" xmlns:wpi="http://schemas.microsoft.com/office/word/2010/wordprocessingInk" xmlns:wne="http://schemas.microsoft.com/office/word/2006/wordml" xmlns:wps="http://schemas.microsoft.com/office/word/2010/wordprocessingShape" mc:Ignorable="w14 w15 w16se w16cid wp14">
   <w:footnote w:type="separator" w:id="-1">
     <w:p>
       <w:pPr>
@@ -10210,7 +10115,7 @@
 </file>
 
 <file path=word/header1.xml><?xml version="1.0" encoding="utf-8"?>
-<w:hdr xmlns:wpc="http://schemas.microsoft.com/office/word/2010/wordprocessingCanvas" xmlns:cx="http://schemas.microsoft.com/office/drawing/2014/chartex" xmlns:cx1="http://schemas.microsoft.com/office/drawing/2015/9/8/chartex" xmlns:mc="http://schemas.openxmlformats.org/markup-compatibility/2006" xmlns:o="urn:schemas-microsoft-com:office:office" xmlns:r="http://schemas.openxmlformats.org/officeDocument/2006/relationships" xmlns:m="http://schemas.openxmlformats.org/officeDocument/2006/math" xmlns:v="urn:schemas-microsoft-com:vml" xmlns:wp14="http://schemas.microsoft.com/office/word/2010/wordprocessingDrawing" xmlns:wp="http://schemas.openxmlformats.org/drawingml/2006/wordprocessingDrawing" xmlns:w10="urn:schemas-microsoft-com:office:word" xmlns:w="http://schemas.openxmlformats.org/wordprocessingml/2006/main" xmlns:w14="http://schemas.microsoft.com/office/word/2010/wordml" xmlns:w15="http://schemas.microsoft.com/office/word/2012/wordml" xmlns:w16se="http://schemas.microsoft.com/office/word/2015/wordml/symex" xmlns:wpg="http://schemas.microsoft.com/office/word/2010/wordprocessingGroup" xmlns:wpi="http://schemas.microsoft.com/office/word/2010/wordprocessingInk" xmlns:wne="http://schemas.microsoft.com/office/word/2006/wordml" xmlns:wps="http://schemas.microsoft.com/office/word/2010/wordprocessingShape" mc:Ignorable="w14 w15 w16se wp14">
+<w:hdr xmlns:wpc="http://schemas.microsoft.com/office/word/2010/wordprocessingCanvas" xmlns:cx="http://schemas.microsoft.com/office/drawing/2014/chartex" xmlns:cx1="http://schemas.microsoft.com/office/drawing/2015/9/8/chartex" xmlns:cx2="http://schemas.microsoft.com/office/drawing/2015/10/21/chartex" xmlns:cx3="http://schemas.microsoft.com/office/drawing/2016/5/9/chartex" xmlns:cx4="http://schemas.microsoft.com/office/drawing/2016/5/10/chartex" xmlns:cx5="http://schemas.microsoft.com/office/drawing/2016/5/11/chartex" xmlns:cx6="http://schemas.microsoft.com/office/drawing/2016/5/12/chartex" xmlns:cx7="http://schemas.microsoft.com/office/drawing/2016/5/13/chartex" xmlns:cx8="http://schemas.microsoft.com/office/drawing/2016/5/14/chartex" xmlns:mc="http://schemas.openxmlformats.org/markup-compatibility/2006" xmlns:aink="http://schemas.microsoft.com/office/drawing/2016/ink" xmlns:am3d="http://schemas.microsoft.com/office/drawing/2017/model3d" xmlns:o="urn:schemas-microsoft-com:office:office" xmlns:r="http://schemas.openxmlformats.org/officeDocument/2006/relationships" xmlns:m="http://schemas.openxmlformats.org/officeDocument/2006/math" xmlns:v="urn:schemas-microsoft-com:vml" xmlns:wp14="http://schemas.microsoft.com/office/word/2010/wordprocessingDrawing" xmlns:wp="http://schemas.openxmlformats.org/drawingml/2006/wordprocessingDrawing" xmlns:w10="urn:schemas-microsoft-com:office:word" xmlns:w="http://schemas.openxmlformats.org/wordprocessingml/2006/main" xmlns:w14="http://schemas.microsoft.com/office/word/2010/wordml" xmlns:w15="http://schemas.microsoft.com/office/word/2012/wordml" xmlns:w16cid="http://schemas.microsoft.com/office/word/2016/wordml/cid" xmlns:w16se="http://schemas.microsoft.com/office/word/2015/wordml/symex" xmlns:wpg="http://schemas.microsoft.com/office/word/2010/wordprocessingGroup" xmlns:wpi="http://schemas.microsoft.com/office/word/2010/wordprocessingInk" xmlns:wne="http://schemas.microsoft.com/office/word/2006/wordml" xmlns:wps="http://schemas.microsoft.com/office/word/2010/wordprocessingShape" mc:Ignorable="w14 w15 w16se w16cid wp14">
   <w:p>
     <w:pPr>
       <w:pStyle w:val="Header"/>
@@ -10275,7 +10180,7 @@
 </file>
 
 <file path=word/numbering.xml><?xml version="1.0" encoding="utf-8"?>
-<w:numbering xmlns:wpc="http://schemas.microsoft.com/office/word/2010/wordprocessingCanvas" xmlns:cx="http://schemas.microsoft.com/office/drawing/2014/chartex" xmlns:cx1="http://schemas.microsoft.com/office/drawing/2015/9/8/chartex" xmlns:mc="http://schemas.openxmlformats.org/markup-compatibility/2006" xmlns:o="urn:schemas-microsoft-com:office:office" xmlns:r="http://schemas.openxmlformats.org/officeDocument/2006/relationships" xmlns:m="http://schemas.openxmlformats.org/officeDocument/2006/math" xmlns:v="urn:schemas-microsoft-com:vml" xmlns:wp14="http://schemas.microsoft.com/office/word/2010/wordprocessingDrawing" xmlns:wp="http://schemas.openxmlformats.org/drawingml/2006/wordprocessingDrawing" xmlns:w10="urn:schemas-microsoft-com:office:word" xmlns:w="http://schemas.openxmlformats.org/wordprocessingml/2006/main" xmlns:w14="http://schemas.microsoft.com/office/word/2010/wordml" xmlns:w15="http://schemas.microsoft.com/office/word/2012/wordml" xmlns:w16se="http://schemas.microsoft.com/office/word/2015/wordml/symex" xmlns:wpg="http://schemas.microsoft.com/office/word/2010/wordprocessingGroup" xmlns:wpi="http://schemas.microsoft.com/office/word/2010/wordprocessingInk" xmlns:wne="http://schemas.microsoft.com/office/word/2006/wordml" xmlns:wps="http://schemas.microsoft.com/office/word/2010/wordprocessingShape" mc:Ignorable="w14 w15 w16se wp14">
+<w:numbering xmlns:wpc="http://schemas.microsoft.com/office/word/2010/wordprocessingCanvas" xmlns:cx="http://schemas.microsoft.com/office/drawing/2014/chartex" xmlns:cx1="http://schemas.microsoft.com/office/drawing/2015/9/8/chartex" xmlns:cx2="http://schemas.microsoft.com/office/drawing/2015/10/21/chartex" xmlns:cx3="http://schemas.microsoft.com/office/drawing/2016/5/9/chartex" xmlns:cx4="http://schemas.microsoft.com/office/drawing/2016/5/10/chartex" xmlns:cx5="http://schemas.microsoft.com/office/drawing/2016/5/11/chartex" xmlns:cx6="http://schemas.microsoft.com/office/drawing/2016/5/12/chartex" xmlns:cx7="http://schemas.microsoft.com/office/drawing/2016/5/13/chartex" xmlns:cx8="http://schemas.microsoft.com/office/drawing/2016/5/14/chartex" xmlns:mc="http://schemas.openxmlformats.org/markup-compatibility/2006" xmlns:aink="http://schemas.microsoft.com/office/drawing/2016/ink" xmlns:am3d="http://schemas.microsoft.com/office/drawing/2017/model3d" xmlns:o="urn:schemas-microsoft-com:office:office" xmlns:r="http://schemas.openxmlformats.org/officeDocument/2006/relationships" xmlns:m="http://schemas.openxmlformats.org/officeDocument/2006/math" xmlns:v="urn:schemas-microsoft-com:vml" xmlns:wp14="http://schemas.microsoft.com/office/word/2010/wordprocessingDrawing" xmlns:wp="http://schemas.openxmlformats.org/drawingml/2006/wordprocessingDrawing" xmlns:w10="urn:schemas-microsoft-com:office:word" xmlns:w="http://schemas.openxmlformats.org/wordprocessingml/2006/main" xmlns:w14="http://schemas.microsoft.com/office/word/2010/wordml" xmlns:w15="http://schemas.microsoft.com/office/word/2012/wordml" xmlns:w16cid="http://schemas.microsoft.com/office/word/2016/wordml/cid" xmlns:w16se="http://schemas.microsoft.com/office/word/2015/wordml/symex" xmlns:wpg="http://schemas.microsoft.com/office/word/2010/wordprocessingGroup" xmlns:wpi="http://schemas.microsoft.com/office/word/2010/wordprocessingInk" xmlns:wne="http://schemas.microsoft.com/office/word/2006/wordml" xmlns:wps="http://schemas.microsoft.com/office/word/2010/wordprocessingShape" mc:Ignorable="w14 w15 w16se w16cid wp14">
   <w:abstractNum w:abstractNumId="0" w15:restartNumberingAfterBreak="0">
     <w:nsid w:val="02F227B4"/>
     <w:multiLevelType w:val="hybridMultilevel"/>
@@ -12671,7 +12576,7 @@
 </file>
 
 <file path=word/styles.xml><?xml version="1.0" encoding="utf-8"?>
-<w:styles xmlns:mc="http://schemas.openxmlformats.org/markup-compatibility/2006" xmlns:r="http://schemas.openxmlformats.org/officeDocument/2006/relationships" xmlns:w="http://schemas.openxmlformats.org/wordprocessingml/2006/main" xmlns:w14="http://schemas.microsoft.com/office/word/2010/wordml" xmlns:w15="http://schemas.microsoft.com/office/word/2012/wordml" xmlns:w16se="http://schemas.microsoft.com/office/word/2015/wordml/symex" mc:Ignorable="w14 w15 w16se">
+<w:styles xmlns:mc="http://schemas.openxmlformats.org/markup-compatibility/2006" xmlns:r="http://schemas.openxmlformats.org/officeDocument/2006/relationships" xmlns:w="http://schemas.openxmlformats.org/wordprocessingml/2006/main" xmlns:w14="http://schemas.microsoft.com/office/word/2010/wordml" xmlns:w15="http://schemas.microsoft.com/office/word/2012/wordml" xmlns:w16cid="http://schemas.microsoft.com/office/word/2016/wordml/cid" xmlns:w16se="http://schemas.microsoft.com/office/word/2015/wordml/symex" mc:Ignorable="w14 w15 w16se w16cid">
   <w:docDefaults>
     <w:rPrDefault>
       <w:rPr>
@@ -12687,7 +12592,7 @@
       </w:pPr>
     </w:pPrDefault>
   </w:docDefaults>
-  <w:latentStyles w:defLockedState="0" w:defUIPriority="99" w:defSemiHidden="0" w:defUnhideWhenUsed="0" w:defQFormat="0" w:count="371">
+  <w:latentStyles w:defLockedState="0" w:defUIPriority="99" w:defSemiHidden="0" w:defUnhideWhenUsed="0" w:defQFormat="0" w:count="376">
     <w:lsdException w:name="Normal" w:uiPriority="0" w:qFormat="1"/>
     <w:lsdException w:name="heading 1" w:uiPriority="9" w:qFormat="1"/>
     <w:lsdException w:name="heading 2" w:semiHidden="1" w:uiPriority="9" w:unhideWhenUsed="1" w:qFormat="1"/>
@@ -12793,7 +12698,6 @@
     <w:lsdException w:name="HTML Sample" w:semiHidden="1" w:unhideWhenUsed="1"/>
     <w:lsdException w:name="HTML Typewriter" w:semiHidden="1" w:unhideWhenUsed="1"/>
     <w:lsdException w:name="HTML Variable" w:semiHidden="1" w:unhideWhenUsed="1"/>
-    <w:lsdException w:name="Normal Table" w:semiHidden="1" w:unhideWhenUsed="1"/>
     <w:lsdException w:name="annotation subject" w:semiHidden="1" w:unhideWhenUsed="1"/>
     <w:lsdException w:name="No List" w:semiHidden="1" w:unhideWhenUsed="1"/>
     <w:lsdException w:name="Outline List 1" w:semiHidden="1" w:unhideWhenUsed="1"/>
@@ -12836,11 +12740,8 @@
     <w:lsdException w:name="Table Contemporary" w:semiHidden="1" w:unhideWhenUsed="1"/>
     <w:lsdException w:name="Table Elegant" w:semiHidden="1" w:unhideWhenUsed="1"/>
     <w:lsdException w:name="Table Professional" w:semiHidden="1" w:unhideWhenUsed="1"/>
-    <w:lsdException w:name="Table Subtle 1" w:semiHidden="1" w:unhideWhenUsed="1"/>
     <w:lsdException w:name="Table Subtle 2" w:semiHidden="1" w:unhideWhenUsed="1"/>
     <w:lsdException w:name="Table Web 1" w:semiHidden="1" w:unhideWhenUsed="1"/>
-    <w:lsdException w:name="Table Web 2" w:semiHidden="1" w:unhideWhenUsed="1"/>
-    <w:lsdException w:name="Table Web 3" w:semiHidden="1" w:unhideWhenUsed="1"/>
     <w:lsdException w:name="Balloon Text" w:semiHidden="1" w:unhideWhenUsed="1"/>
     <w:lsdException w:name="Table Grid" w:uiPriority="39"/>
     <w:lsdException w:name="Table Theme" w:semiHidden="1" w:unhideWhenUsed="1"/>
@@ -13059,6 +12960,11 @@
     <w:lsdException w:name="List Table 5 Dark Accent 6" w:uiPriority="50"/>
     <w:lsdException w:name="List Table 6 Colorful Accent 6" w:uiPriority="51"/>
     <w:lsdException w:name="List Table 7 Colorful Accent 6" w:uiPriority="52"/>
+    <w:lsdException w:name="Mention" w:semiHidden="1" w:unhideWhenUsed="1"/>
+    <w:lsdException w:name="Smart Hyperlink" w:semiHidden="1" w:unhideWhenUsed="1"/>
+    <w:lsdException w:name="Hashtag" w:semiHidden="1" w:unhideWhenUsed="1"/>
+    <w:lsdException w:name="Unresolved Mention" w:semiHidden="1" w:unhideWhenUsed="1"/>
+    <w:lsdException w:name="Smart Link" w:semiHidden="1" w:unhideWhenUsed="1"/>
   </w:latentStyles>
   <w:style w:type="paragraph" w:default="1" w:styleId="Normal">
     <w:name w:val="Normal"/>
@@ -13746,7 +13652,7 @@
 </file>
 
 <file path=customXml/itemProps1.xml><?xml version="1.0" encoding="utf-8"?>
-<ds:datastoreItem xmlns:ds="http://schemas.openxmlformats.org/officeDocument/2006/customXml" ds:itemID="{21FFAED1-BD90-4669-A56D-4D072B41388F}">
+<ds:datastoreItem xmlns:ds="http://schemas.openxmlformats.org/officeDocument/2006/customXml" ds:itemID="{D8003784-6FB2-488D-BADE-1C3F3E38F0D8}">
   <ds:schemaRefs>
     <ds:schemaRef ds:uri="http://schemas.openxmlformats.org/officeDocument/2006/bibliography"/>
   </ds:schemaRefs>

</xml_diff>

<commit_message>
- Rebased SRS branch - Updated SRS document to v1.2
Signed-off-by: MinaH94 <mina.helmi.94@gmail.com>
</commit_message>
<xml_diff>
--- a/Software Specification/SRS/SRS.docx
+++ b/Software Specification/SRS/SRS.docx
@@ -130,10 +130,8 @@
           <w:sz w:val="36"/>
           <w:szCs w:val="36"/>
         </w:rPr>
-        <w:t>1</w:t>
+        <w:t>2</w:t>
       </w:r>
-      <w:bookmarkStart w:id="0" w:name="_GoBack"/>
-      <w:bookmarkEnd w:id="0"/>
     </w:p>
     <w:p>
       <w:pPr>
@@ -460,13 +458,8 @@
               <w:jc w:val="center"/>
             </w:pPr>
             <w:r>
-              <w:t xml:space="preserve">Mina </w:t>
-            </w:r>
-            <w:proofErr w:type="spellStart"/>
-            <w:r>
-              <w:t>Helmi</w:t>
-            </w:r>
-            <w:proofErr w:type="spellEnd"/>
+              <w:t>Mina Helmi</w:t>
+            </w:r>
           </w:p>
         </w:tc>
         <w:tc>
@@ -507,12 +500,13 @@
           </w:tcPr>
           <w:p>
             <w:pPr>
+              <w:pStyle w:val="ListParagraph"/>
+              <w:numPr>
+                <w:ilvl w:val="0"/>
+                <w:numId w:val="18"/>
+              </w:numPr>
               <w:spacing w:after="0" w:line="259" w:lineRule="auto"/>
-              <w:ind w:left="362" w:firstLine="0"/>
-            </w:pPr>
-            <w:r>
-              <w:t>-</w:t>
-            </w:r>
+            </w:pPr>
             <w:r>
               <w:rPr>
                 <w:rFonts w:ascii="Arial" w:eastAsia="Arial" w:hAnsi="Arial" w:cs="Arial"/>
@@ -568,7 +562,10 @@
               <w:ind w:left="4" w:firstLine="0"/>
             </w:pPr>
             <w:r>
-              <w:t>1.1</w:t>
+              <w:t>1.</w:t>
+            </w:r>
+            <w:r>
+              <w:t>1</w:t>
             </w:r>
           </w:p>
         </w:tc>
@@ -589,19 +586,9 @@
               <w:ind w:left="0" w:firstLine="0"/>
               <w:jc w:val="center"/>
             </w:pPr>
-            <w:proofErr w:type="spellStart"/>
-            <w:r>
-              <w:t>Hazem</w:t>
-            </w:r>
-            <w:proofErr w:type="spellEnd"/>
-            <w:r>
-              <w:t xml:space="preserve"> </w:t>
-            </w:r>
-            <w:proofErr w:type="spellStart"/>
-            <w:r>
-              <w:t>Mekkawy</w:t>
-            </w:r>
-            <w:proofErr w:type="spellEnd"/>
+            <w:r>
+              <w:t>Hazem Mekawy</w:t>
+            </w:r>
           </w:p>
         </w:tc>
         <w:tc>
@@ -622,13 +609,7 @@
               <w:jc w:val="both"/>
             </w:pPr>
             <w:r>
-              <w:t>0</w:t>
-            </w:r>
-            <w:r>
-              <w:t>5</w:t>
-            </w:r>
-            <w:r>
-              <w:t xml:space="preserve">/2/2020 </w:t>
+              <w:t xml:space="preserve">05/2/2020 </w:t>
             </w:r>
           </w:p>
         </w:tc>
@@ -645,18 +626,13 @@
           </w:tcPr>
           <w:p>
             <w:pPr>
+              <w:pStyle w:val="ListParagraph"/>
+              <w:numPr>
+                <w:ilvl w:val="0"/>
+                <w:numId w:val="18"/>
+              </w:numPr>
               <w:spacing w:after="0" w:line="259" w:lineRule="auto"/>
-              <w:ind w:left="362" w:firstLine="0"/>
-            </w:pPr>
-            <w:r>
-              <w:t>-</w:t>
-            </w:r>
-            <w:r>
-              <w:rPr>
-                <w:rFonts w:ascii="Arial" w:eastAsia="Arial" w:hAnsi="Arial" w:cs="Arial"/>
-              </w:rPr>
-              <w:t xml:space="preserve"> </w:t>
-            </w:r>
+            </w:pPr>
             <w:r>
               <w:t>Review</w:t>
             </w:r>
@@ -680,6 +656,331 @@
               <w:jc w:val="center"/>
             </w:pPr>
             <w:r>
+              <w:t>Proposed</w:t>
+            </w:r>
+          </w:p>
+        </w:tc>
+      </w:tr>
+      <w:tr>
+        <w:trPr>
+          <w:trHeight w:val="692"/>
+        </w:trPr>
+        <w:tc>
+          <w:tcPr>
+            <w:tcW w:w="1166" w:type="dxa"/>
+            <w:tcBorders>
+              <w:top w:val="single" w:sz="4" w:space="0" w:color="000000"/>
+              <w:left w:val="single" w:sz="4" w:space="0" w:color="000000"/>
+              <w:bottom w:val="single" w:sz="4" w:space="0" w:color="000000"/>
+              <w:right w:val="single" w:sz="4" w:space="0" w:color="000000"/>
+            </w:tcBorders>
+            <w:vAlign w:val="center"/>
+          </w:tcPr>
+          <w:p>
+            <w:pPr>
+              <w:spacing w:after="0" w:line="259" w:lineRule="auto"/>
+              <w:ind w:left="4" w:firstLine="0"/>
+            </w:pPr>
+            <w:r>
+              <w:t>1.</w:t>
+            </w:r>
+            <w:r>
+              <w:t>2</w:t>
+            </w:r>
+          </w:p>
+        </w:tc>
+        <w:tc>
+          <w:tcPr>
+            <w:tcW w:w="2701" w:type="dxa"/>
+            <w:tcBorders>
+              <w:top w:val="single" w:sz="4" w:space="0" w:color="000000"/>
+              <w:left w:val="single" w:sz="4" w:space="0" w:color="000000"/>
+              <w:bottom w:val="single" w:sz="4" w:space="0" w:color="000000"/>
+              <w:right w:val="single" w:sz="4" w:space="0" w:color="000000"/>
+            </w:tcBorders>
+            <w:vAlign w:val="center"/>
+          </w:tcPr>
+          <w:p>
+            <w:pPr>
+              <w:spacing w:after="0" w:line="259" w:lineRule="auto"/>
+              <w:ind w:left="0" w:firstLine="0"/>
+              <w:jc w:val="center"/>
+            </w:pPr>
+            <w:r>
+              <w:t xml:space="preserve">Mina </w:t>
+            </w:r>
+            <w:proofErr w:type="spellStart"/>
+            <w:r>
+              <w:t>Helmi</w:t>
+            </w:r>
+            <w:proofErr w:type="spellEnd"/>
+          </w:p>
+        </w:tc>
+        <w:tc>
+          <w:tcPr>
+            <w:tcW w:w="1440" w:type="dxa"/>
+            <w:tcBorders>
+              <w:top w:val="single" w:sz="4" w:space="0" w:color="000000"/>
+              <w:left w:val="single" w:sz="4" w:space="0" w:color="000000"/>
+              <w:bottom w:val="single" w:sz="4" w:space="0" w:color="000000"/>
+              <w:right w:val="single" w:sz="4" w:space="0" w:color="000000"/>
+            </w:tcBorders>
+            <w:vAlign w:val="center"/>
+          </w:tcPr>
+          <w:p>
+            <w:pPr>
+              <w:spacing w:after="0" w:line="259" w:lineRule="auto"/>
+              <w:ind w:left="2" w:firstLine="0"/>
+              <w:jc w:val="both"/>
+            </w:pPr>
+            <w:r>
+              <w:t>0</w:t>
+            </w:r>
+            <w:r>
+              <w:t>7</w:t>
+            </w:r>
+            <w:r>
+              <w:t xml:space="preserve">/2/2020 </w:t>
+            </w:r>
+          </w:p>
+        </w:tc>
+        <w:tc>
+          <w:tcPr>
+            <w:tcW w:w="4502" w:type="dxa"/>
+            <w:tcBorders>
+              <w:top w:val="single" w:sz="4" w:space="0" w:color="000000"/>
+              <w:left w:val="single" w:sz="4" w:space="0" w:color="000000"/>
+              <w:bottom w:val="single" w:sz="4" w:space="0" w:color="000000"/>
+              <w:right w:val="single" w:sz="4" w:space="0" w:color="000000"/>
+            </w:tcBorders>
+            <w:vAlign w:val="center"/>
+          </w:tcPr>
+          <w:p>
+            <w:pPr>
+              <w:pStyle w:val="ListParagraph"/>
+              <w:numPr>
+                <w:ilvl w:val="0"/>
+                <w:numId w:val="18"/>
+              </w:numPr>
+              <w:spacing w:after="0" w:line="259" w:lineRule="auto"/>
+            </w:pPr>
+            <w:r>
+              <w:t xml:space="preserve">Removed requirement </w:t>
+            </w:r>
+            <w:r>
+              <w:rPr>
+                <w:b/>
+                <w:bCs/>
+              </w:rPr>
+              <w:t>Req_PO1_DGC_SRS_010_V01</w:t>
+            </w:r>
+            <w:r>
+              <w:t xml:space="preserve">, and appended </w:t>
+            </w:r>
+            <w:r>
+              <w:t>its</w:t>
+            </w:r>
+            <w:r>
+              <w:t xml:space="preserve"> useful parts to requirement</w:t>
+            </w:r>
+            <w:r>
+              <w:t xml:space="preserve"> </w:t>
+            </w:r>
+            <w:r>
+              <w:rPr>
+                <w:b/>
+                <w:bCs/>
+              </w:rPr>
+              <w:t>Req_PO1_DGC_SRS_007_V01</w:t>
+            </w:r>
+          </w:p>
+          <w:p>
+            <w:pPr>
+              <w:pStyle w:val="ListParagraph"/>
+              <w:numPr>
+                <w:ilvl w:val="0"/>
+                <w:numId w:val="18"/>
+              </w:numPr>
+              <w:spacing w:after="0" w:line="259" w:lineRule="auto"/>
+            </w:pPr>
+            <w:r>
+              <w:t xml:space="preserve">Added a new requirement </w:t>
+            </w:r>
+            <w:r>
+              <w:rPr>
+                <w:b/>
+                <w:bCs/>
+              </w:rPr>
+              <w:t>Req_PO1_DGC_SRS_012_V01</w:t>
+            </w:r>
+            <w:r>
+              <w:t xml:space="preserve"> to indicate that the user input shall be received from the keypad.</w:t>
+            </w:r>
+          </w:p>
+          <w:p>
+            <w:pPr>
+              <w:pStyle w:val="ListParagraph"/>
+              <w:numPr>
+                <w:ilvl w:val="0"/>
+                <w:numId w:val="18"/>
+              </w:numPr>
+              <w:spacing w:after="0" w:line="259" w:lineRule="auto"/>
+            </w:pPr>
+            <w:r>
+              <w:t xml:space="preserve">Added the desired previous state of the switch in </w:t>
+            </w:r>
+            <w:r>
+              <w:t xml:space="preserve">both requirements </w:t>
+            </w:r>
+            <w:r>
+              <w:rPr>
+                <w:b/>
+                <w:bCs/>
+              </w:rPr>
+              <w:t>Req_PO1_DGC_SRS_01</w:t>
+            </w:r>
+            <w:r>
+              <w:rPr>
+                <w:b/>
+                <w:bCs/>
+              </w:rPr>
+              <w:t>0</w:t>
+            </w:r>
+            <w:r>
+              <w:rPr>
+                <w:b/>
+                <w:bCs/>
+              </w:rPr>
+              <w:t>_V01</w:t>
+            </w:r>
+            <w:r>
+              <w:t xml:space="preserve"> and </w:t>
+            </w:r>
+            <w:r>
+              <w:rPr>
+                <w:b/>
+                <w:bCs/>
+              </w:rPr>
+              <w:t>Req_PO1_DGC_SRS_01</w:t>
+            </w:r>
+            <w:r>
+              <w:rPr>
+                <w:b/>
+                <w:bCs/>
+              </w:rPr>
+              <w:t>1</w:t>
+            </w:r>
+            <w:r>
+              <w:rPr>
+                <w:b/>
+                <w:bCs/>
+              </w:rPr>
+              <w:t>_V01</w:t>
+            </w:r>
+          </w:p>
+          <w:p>
+            <w:pPr>
+              <w:pStyle w:val="ListParagraph"/>
+              <w:numPr>
+                <w:ilvl w:val="0"/>
+                <w:numId w:val="18"/>
+              </w:numPr>
+              <w:spacing w:after="0" w:line="259" w:lineRule="auto"/>
+            </w:pPr>
+            <w:r>
+              <w:t xml:space="preserve">Changed </w:t>
+            </w:r>
+            <w:r>
+              <w:t xml:space="preserve">requirement </w:t>
+            </w:r>
+            <w:r>
+              <w:rPr>
+                <w:b/>
+                <w:bCs/>
+              </w:rPr>
+              <w:t>Req_PO1_DGC_SRS_0</w:t>
+            </w:r>
+            <w:r>
+              <w:rPr>
+                <w:b/>
+                <w:bCs/>
+              </w:rPr>
+              <w:t>06</w:t>
+            </w:r>
+            <w:r>
+              <w:rPr>
+                <w:b/>
+                <w:bCs/>
+              </w:rPr>
+              <w:t>_V01</w:t>
+            </w:r>
+            <w:r>
+              <w:t xml:space="preserve"> to be more explicit and clear</w:t>
+            </w:r>
+            <w:r>
+              <w:t xml:space="preserve"> regarding the operator and the operand</w:t>
+            </w:r>
+          </w:p>
+          <w:p>
+            <w:pPr>
+              <w:pStyle w:val="ListParagraph"/>
+              <w:numPr>
+                <w:ilvl w:val="0"/>
+                <w:numId w:val="18"/>
+              </w:numPr>
+              <w:spacing w:after="0" w:line="259" w:lineRule="auto"/>
+            </w:pPr>
+            <w:r>
+              <w:t xml:space="preserve">Added a new requirement </w:t>
+            </w:r>
+            <w:r>
+              <w:rPr>
+                <w:b/>
+                <w:bCs/>
+              </w:rPr>
+              <w:t>Req_PO1_DGC_SRS_013_V01</w:t>
+            </w:r>
+            <w:r>
+              <w:t xml:space="preserve"> </w:t>
+            </w:r>
+            <w:r>
+              <w:lastRenderedPageBreak/>
+              <w:t>to indicate that the software design should follow the described flow chart</w:t>
+            </w:r>
+          </w:p>
+          <w:p>
+            <w:pPr>
+              <w:pStyle w:val="ListParagraph"/>
+              <w:numPr>
+                <w:ilvl w:val="0"/>
+                <w:numId w:val="18"/>
+              </w:numPr>
+              <w:spacing w:after="0" w:line="259" w:lineRule="auto"/>
+            </w:pPr>
+            <w:r>
+              <w:t>Renamed State Machine to Flow Chart</w:t>
+            </w:r>
+          </w:p>
+        </w:tc>
+        <w:tc>
+          <w:tcPr>
+            <w:tcW w:w="1343" w:type="dxa"/>
+            <w:tcBorders>
+              <w:top w:val="single" w:sz="4" w:space="0" w:color="000000"/>
+              <w:left w:val="single" w:sz="4" w:space="0" w:color="000000"/>
+              <w:bottom w:val="single" w:sz="4" w:space="0" w:color="000000"/>
+              <w:right w:val="single" w:sz="4" w:space="0" w:color="000000"/>
+            </w:tcBorders>
+            <w:vAlign w:val="center"/>
+          </w:tcPr>
+          <w:p>
+            <w:pPr>
+              <w:spacing w:after="0" w:line="259" w:lineRule="auto"/>
+              <w:ind w:left="0" w:firstLine="0"/>
+              <w:jc w:val="center"/>
+            </w:pPr>
+            <w:r>
+              <w:lastRenderedPageBreak/>
               <w:t>Proposed</w:t>
             </w:r>
           </w:p>
@@ -1034,7 +1335,7 @@
       <w:r>
         <w:fldChar w:fldCharType="separate"/>
       </w:r>
-      <w:hyperlink w:anchor="_Toc31832988" w:history="1">
+      <w:hyperlink w:anchor="_Toc31969132" w:history="1">
         <w:r>
           <w:rPr>
             <w:rStyle w:val="Hyperlink"/>
@@ -1061,7 +1362,7 @@
             <w:noProof/>
             <w:webHidden/>
           </w:rPr>
-          <w:instrText xml:space="preserve"> PAGEREF _Toc31832988 \h </w:instrText>
+          <w:instrText xml:space="preserve"> PAGEREF _Toc31969132 \h </w:instrText>
         </w:r>
         <w:r>
           <w:rPr>
@@ -1081,7 +1382,7 @@
             <w:noProof/>
             <w:webHidden/>
           </w:rPr>
-          <w:t>5</w:t>
+          <w:t>6</w:t>
         </w:r>
         <w:r>
           <w:rPr>
@@ -1109,13 +1410,13 @@
           <w:szCs w:val="22"/>
         </w:rPr>
       </w:pPr>
-      <w:hyperlink w:anchor="_Toc31832989" w:history="1">
+      <w:hyperlink w:anchor="_Toc31969133" w:history="1">
         <w:r>
           <w:rPr>
             <w:rStyle w:val="Hyperlink"/>
             <w:noProof/>
           </w:rPr>
-          <w:t>State Machine</w:t>
+          <w:t>Flow Chart</w:t>
         </w:r>
         <w:r>
           <w:rPr>
@@ -1136,7 +1437,7 @@
             <w:noProof/>
             <w:webHidden/>
           </w:rPr>
-          <w:instrText xml:space="preserve"> PAGEREF _Toc31832989 \h </w:instrText>
+          <w:instrText xml:space="preserve"> PAGEREF _Toc31969133 \h </w:instrText>
         </w:r>
         <w:r>
           <w:rPr>
@@ -1156,7 +1457,7 @@
             <w:noProof/>
             <w:webHidden/>
           </w:rPr>
-          <w:t>9</w:t>
+          <w:t>11</w:t>
         </w:r>
         <w:r>
           <w:rPr>
@@ -1306,6 +1607,7 @@
         <w:fldChar w:fldCharType="separate"/>
       </w:r>
     </w:p>
+    <w:bookmarkStart w:id="0" w:name="_GoBack"/>
     <w:p>
       <w:pPr>
         <w:pStyle w:val="TableofFigures"/>
@@ -1314,6 +1616,8 @@
         </w:tabs>
         <w:rPr>
           <w:rFonts w:eastAsiaTheme="minorEastAsia" w:cstheme="minorBidi"/>
+          <w:b/>
+          <w:bCs/>
           <w:smallCaps w:val="0"/>
           <w:noProof/>
           <w:color w:val="auto"/>
@@ -1321,64 +1625,118 @@
           <w:szCs w:val="22"/>
         </w:rPr>
       </w:pPr>
-      <w:hyperlink r:id="rId8" w:anchor="_Toc31832976" w:history="1">
-        <w:r>
-          <w:rPr>
-            <w:rStyle w:val="Hyperlink"/>
-            <w:noProof/>
-          </w:rPr>
-          <w:t>Figure 1: State diagram</w:t>
-        </w:r>
-        <w:r>
-          <w:rPr>
-            <w:noProof/>
-            <w:webHidden/>
-          </w:rPr>
-          <w:tab/>
-        </w:r>
-        <w:r>
-          <w:rPr>
-            <w:noProof/>
-            <w:webHidden/>
-          </w:rPr>
-          <w:fldChar w:fldCharType="begin"/>
-        </w:r>
-        <w:r>
-          <w:rPr>
-            <w:noProof/>
-            <w:webHidden/>
-          </w:rPr>
-          <w:instrText xml:space="preserve"> PAGEREF _Toc31832976 \h </w:instrText>
-        </w:r>
-        <w:r>
-          <w:rPr>
-            <w:noProof/>
-            <w:webHidden/>
-          </w:rPr>
-        </w:r>
-        <w:r>
-          <w:rPr>
-            <w:noProof/>
-            <w:webHidden/>
-          </w:rPr>
-          <w:fldChar w:fldCharType="separate"/>
-        </w:r>
-        <w:r>
-          <w:rPr>
-            <w:noProof/>
-            <w:webHidden/>
-          </w:rPr>
-          <w:t>9</w:t>
-        </w:r>
-        <w:r>
-          <w:rPr>
-            <w:noProof/>
-            <w:webHidden/>
-          </w:rPr>
-          <w:fldChar w:fldCharType="end"/>
-        </w:r>
-      </w:hyperlink>
+      <w:r>
+        <w:rPr>
+          <w:b/>
+          <w:bCs/>
+          <w:noProof/>
+        </w:rPr>
+        <w:fldChar w:fldCharType="begin"/>
+      </w:r>
+      <w:r>
+        <w:rPr>
+          <w:b/>
+          <w:bCs/>
+          <w:noProof/>
+        </w:rPr>
+        <w:instrText xml:space="preserve"> HYPERLINK "file:///C:\\Users\\MH\\Desktop\\SRS.docx" \l "_Toc31967515" </w:instrText>
+      </w:r>
+      <w:r>
+        <w:rPr>
+          <w:b/>
+          <w:bCs/>
+          <w:noProof/>
+        </w:rPr>
+      </w:r>
+      <w:r>
+        <w:rPr>
+          <w:b/>
+          <w:bCs/>
+          <w:noProof/>
+        </w:rPr>
+        <w:fldChar w:fldCharType="separate"/>
+      </w:r>
+      <w:r>
+        <w:rPr>
+          <w:rStyle w:val="Hyperlink"/>
+          <w:b/>
+          <w:bCs/>
+          <w:noProof/>
+        </w:rPr>
+        <w:t>Figure 1: State diagram</w:t>
+      </w:r>
+      <w:r>
+        <w:rPr>
+          <w:b/>
+          <w:bCs/>
+          <w:noProof/>
+          <w:webHidden/>
+        </w:rPr>
+        <w:tab/>
+      </w:r>
+      <w:r>
+        <w:rPr>
+          <w:b/>
+          <w:bCs/>
+          <w:noProof/>
+          <w:webHidden/>
+        </w:rPr>
+        <w:fldChar w:fldCharType="begin"/>
+      </w:r>
+      <w:r>
+        <w:rPr>
+          <w:b/>
+          <w:bCs/>
+          <w:noProof/>
+          <w:webHidden/>
+        </w:rPr>
+        <w:instrText xml:space="preserve"> PAGEREF _Toc31967515 \h </w:instrText>
+      </w:r>
+      <w:r>
+        <w:rPr>
+          <w:b/>
+          <w:bCs/>
+          <w:noProof/>
+          <w:webHidden/>
+        </w:rPr>
+      </w:r>
+      <w:r>
+        <w:rPr>
+          <w:b/>
+          <w:bCs/>
+          <w:noProof/>
+          <w:webHidden/>
+        </w:rPr>
+        <w:fldChar w:fldCharType="separate"/>
+      </w:r>
+      <w:r>
+        <w:rPr>
+          <w:b/>
+          <w:bCs/>
+          <w:noProof/>
+          <w:webHidden/>
+        </w:rPr>
+        <w:t>11</w:t>
+      </w:r>
+      <w:r>
+        <w:rPr>
+          <w:b/>
+          <w:bCs/>
+          <w:noProof/>
+          <w:webHidden/>
+        </w:rPr>
+        <w:fldChar w:fldCharType="end"/>
+      </w:r>
+      <w:r>
+        <w:rPr>
+          <w:b/>
+          <w:bCs/>
+          <w:noProof/>
+        </w:rPr>
+        <w:fldChar w:fldCharType="end"/>
+      </w:r>
     </w:p>
+    <w:bookmarkEnd w:id="0"/>
     <w:p>
       <w:pPr>
         <w:ind w:left="0" w:firstLine="0"/>
@@ -1401,7 +1759,7 @@
         <w:pStyle w:val="Heading1"/>
         <w:ind w:left="87"/>
       </w:pPr>
-      <w:bookmarkStart w:id="1" w:name="_Toc31832988"/>
+      <w:bookmarkStart w:id="1" w:name="_Toc31969132"/>
       <w:r>
         <w:lastRenderedPageBreak/>
         <w:t>Requirements</w:t>
@@ -1543,13 +1901,8 @@
               <w:ind w:left="0" w:firstLine="0"/>
             </w:pPr>
             <w:r>
-              <w:t xml:space="preserve">Mina </w:t>
-            </w:r>
-            <w:proofErr w:type="spellStart"/>
-            <w:r>
-              <w:t>Helmi</w:t>
-            </w:r>
-            <w:proofErr w:type="spellEnd"/>
+              <w:t>Mina Helmi</w:t>
+            </w:r>
           </w:p>
         </w:tc>
         <w:tc>
@@ -2090,13 +2443,8 @@
               <w:ind w:left="0" w:firstLine="0"/>
             </w:pPr>
             <w:r>
-              <w:t xml:space="preserve">Mina </w:t>
-            </w:r>
-            <w:proofErr w:type="spellStart"/>
-            <w:r>
-              <w:t>Helmi</w:t>
-            </w:r>
-            <w:proofErr w:type="spellEnd"/>
+              <w:t>Mina Helmi</w:t>
+            </w:r>
           </w:p>
         </w:tc>
         <w:tc>
@@ -2332,6 +2680,24 @@
           </w:p>
         </w:tc>
       </w:tr>
+    </w:tbl>
+    <w:p>
+      <w:r>
+        <w:br w:type="page"/>
+      </w:r>
+    </w:p>
+    <w:tbl>
+      <w:tblPr>
+        <w:tblStyle w:val="TableGrid0"/>
+        <w:tblW w:w="11388" w:type="dxa"/>
+        <w:tblLook w:val="04A0" w:firstRow="1" w:lastRow="0" w:firstColumn="1" w:lastColumn="0" w:noHBand="0" w:noVBand="1"/>
+      </w:tblPr>
+      <w:tblGrid>
+        <w:gridCol w:w="1695"/>
+        <w:gridCol w:w="3685"/>
+        <w:gridCol w:w="1162"/>
+        <w:gridCol w:w="4846"/>
+      </w:tblGrid>
       <w:tr>
         <w:trPr>
           <w:trHeight w:val="436"/>
@@ -2356,6 +2722,7 @@
                 <w:b/>
                 <w:bCs/>
               </w:rPr>
+              <w:lastRenderedPageBreak/>
               <w:t>Req_ID</w:t>
             </w:r>
             <w:proofErr w:type="spellEnd"/>
@@ -2456,13 +2823,8 @@
               <w:ind w:left="0" w:firstLine="0"/>
             </w:pPr>
             <w:r>
-              <w:t xml:space="preserve">Mina </w:t>
-            </w:r>
-            <w:proofErr w:type="spellStart"/>
-            <w:r>
-              <w:t>Helmi</w:t>
-            </w:r>
-            <w:proofErr w:type="spellEnd"/>
+              <w:t>Mina Helmi</w:t>
+            </w:r>
           </w:p>
         </w:tc>
         <w:tc>
@@ -2526,7 +2888,6 @@
                 <w:b/>
                 <w:bCs/>
               </w:rPr>
-              <w:lastRenderedPageBreak/>
               <w:t>Description</w:t>
             </w:r>
           </w:p>
@@ -2817,13 +3178,8 @@
               <w:ind w:left="0" w:firstLine="0"/>
             </w:pPr>
             <w:r>
-              <w:t xml:space="preserve">Mina </w:t>
-            </w:r>
-            <w:proofErr w:type="spellStart"/>
-            <w:r>
-              <w:t>Helmi</w:t>
-            </w:r>
-            <w:proofErr w:type="spellEnd"/>
+              <w:t>Mina Helmi</w:t>
+            </w:r>
           </w:p>
         </w:tc>
         <w:tc>
@@ -3131,13 +3487,8 @@
               <w:ind w:left="0" w:firstLine="0"/>
             </w:pPr>
             <w:r>
-              <w:t xml:space="preserve">Mina </w:t>
-            </w:r>
-            <w:proofErr w:type="spellStart"/>
-            <w:r>
-              <w:t>Helmi</w:t>
-            </w:r>
-            <w:proofErr w:type="spellEnd"/>
+              <w:t>Mina Helmi</w:t>
+            </w:r>
           </w:p>
         </w:tc>
         <w:tc>
@@ -3457,13 +3808,8 @@
               <w:ind w:left="0" w:firstLine="0"/>
             </w:pPr>
             <w:r>
-              <w:t xml:space="preserve">Mina </w:t>
-            </w:r>
-            <w:proofErr w:type="spellStart"/>
-            <w:r>
-              <w:t>Helmi</w:t>
-            </w:r>
-            <w:proofErr w:type="spellEnd"/>
+              <w:t>Mina Helmi</w:t>
+            </w:r>
           </w:p>
         </w:tc>
         <w:tc>
@@ -3542,7 +3888,49 @@
               <w:ind w:left="0" w:firstLine="0"/>
             </w:pPr>
             <w:r>
-              <w:t>Software shall report a bad error state &lt;</w:t>
+              <w:t>S</w:t>
+            </w:r>
+            <w:r>
+              <w:t>oftware shall check the operator &lt;</w:t>
+            </w:r>
+            <w:r>
+              <w:rPr>
+                <w:b/>
+                <w:bCs/>
+              </w:rPr>
+              <w:t>Operator</w:t>
+            </w:r>
+            <w:r>
+              <w:t xml:space="preserve">&gt; </w:t>
+            </w:r>
+            <w:r>
+              <w:t>if it’s equal to the ASCII symbol '</w:t>
+            </w:r>
+            <w:r>
+              <w:rPr>
+                <w:b/>
+                <w:bCs/>
+              </w:rPr>
+              <w:t>/</w:t>
+            </w:r>
+            <w:r>
+              <w:t xml:space="preserve">' </w:t>
+            </w:r>
+            <w:r>
+              <w:t>and the second operand &lt;</w:t>
+            </w:r>
+            <w:r>
+              <w:rPr>
+                <w:b/>
+                <w:bCs/>
+              </w:rPr>
+              <w:t>Opr2</w:t>
+            </w:r>
+            <w:r>
+              <w:t>&gt;</w:t>
+            </w:r>
+            <w:r>
+              <w:t xml:space="preserve"> if it’s equal to 0, and report a bad error state &lt;</w:t>
             </w:r>
             <w:r>
               <w:rPr>
@@ -3553,34 +3941,6 @@
             </w:r>
             <w:r>
               <w:t>&gt; if a division by zero occurred.</w:t>
-            </w:r>
-          </w:p>
-          <w:p>
-            <w:pPr>
-              <w:ind w:left="0" w:firstLine="0"/>
-            </w:pPr>
-            <w:r>
-              <w:t>The software shall check the operator &lt;</w:t>
-            </w:r>
-            <w:r>
-              <w:rPr>
-                <w:b/>
-                <w:bCs/>
-              </w:rPr>
-              <w:t>Operator</w:t>
-            </w:r>
-            <w:r>
-              <w:t>&gt; and the second operand &lt;</w:t>
-            </w:r>
-            <w:r>
-              <w:rPr>
-                <w:b/>
-                <w:bCs/>
-              </w:rPr>
-              <w:t>Opr2</w:t>
-            </w:r>
-            <w:r>
-              <w:t>&gt;</w:t>
             </w:r>
           </w:p>
         </w:tc>
@@ -3708,6 +4068,24 @@
           </w:p>
         </w:tc>
       </w:tr>
+    </w:tbl>
+    <w:p>
+      <w:r>
+        <w:br w:type="page"/>
+      </w:r>
+    </w:p>
+    <w:tbl>
+      <w:tblPr>
+        <w:tblStyle w:val="TableGrid0"/>
+        <w:tblW w:w="11388" w:type="dxa"/>
+        <w:tblLook w:val="04A0" w:firstRow="1" w:lastRow="0" w:firstColumn="1" w:lastColumn="0" w:noHBand="0" w:noVBand="1"/>
+      </w:tblPr>
+      <w:tblGrid>
+        <w:gridCol w:w="1695"/>
+        <w:gridCol w:w="3685"/>
+        <w:gridCol w:w="1162"/>
+        <w:gridCol w:w="4846"/>
+      </w:tblGrid>
       <w:tr>
         <w:trPr>
           <w:trHeight w:val="436"/>
@@ -3732,6 +4110,7 @@
                 <w:b/>
                 <w:bCs/>
               </w:rPr>
+              <w:lastRenderedPageBreak/>
               <w:t>Req_ID</w:t>
             </w:r>
             <w:proofErr w:type="spellEnd"/>
@@ -3832,13 +4211,8 @@
               <w:ind w:left="0" w:firstLine="0"/>
             </w:pPr>
             <w:r>
-              <w:t xml:space="preserve">Mina </w:t>
-            </w:r>
-            <w:proofErr w:type="spellStart"/>
-            <w:r>
-              <w:t>Helmi</w:t>
-            </w:r>
-            <w:proofErr w:type="spellEnd"/>
+              <w:t>Mina Helmi</w:t>
+            </w:r>
           </w:p>
         </w:tc>
         <w:tc>
@@ -3902,7 +4276,6 @@
                 <w:b/>
                 <w:bCs/>
               </w:rPr>
-              <w:lastRenderedPageBreak/>
               <w:t>Description</w:t>
             </w:r>
           </w:p>
@@ -3928,7 +4301,13 @@
               <w:t>NOK</w:t>
             </w:r>
             <w:r>
-              <w:t>&gt; was reported at any point during the software execution for only 2 seconds, then the retained user input shall be displayed again and the cursor is set back to its last saved location.</w:t>
+              <w:t>&gt; was reported at any point during the software execution for only 2 seconds</w:t>
+            </w:r>
+            <w:r>
+              <w:t xml:space="preserve"> on the first line of the LCD exclusively</w:t>
+            </w:r>
+            <w:r>
+              <w:t>, then the retained user input shall be displayed again and the cursor is set back to its last saved location.</w:t>
             </w:r>
           </w:p>
         </w:tc>
@@ -4170,13 +4549,8 @@
               <w:ind w:left="0" w:firstLine="0"/>
             </w:pPr>
             <w:r>
-              <w:t xml:space="preserve">Mina </w:t>
-            </w:r>
-            <w:proofErr w:type="spellStart"/>
-            <w:r>
-              <w:t>Helmi</w:t>
-            </w:r>
-            <w:proofErr w:type="spellEnd"/>
+              <w:t>Mina Helmi</w:t>
+            </w:r>
           </w:p>
         </w:tc>
         <w:tc>
@@ -4613,13 +4987,8 @@
               <w:ind w:left="0" w:firstLine="0"/>
             </w:pPr>
             <w:r>
-              <w:t xml:space="preserve">Mina </w:t>
-            </w:r>
-            <w:proofErr w:type="spellStart"/>
-            <w:r>
-              <w:t>Helmi</w:t>
-            </w:r>
-            <w:proofErr w:type="spellEnd"/>
+              <w:t>Mina Helmi</w:t>
+            </w:r>
           </w:p>
         </w:tc>
         <w:tc>
@@ -4872,6 +5241,24 @@
           </w:p>
         </w:tc>
       </w:tr>
+    </w:tbl>
+    <w:p>
+      <w:r>
+        <w:br w:type="page"/>
+      </w:r>
+    </w:p>
+    <w:tbl>
+      <w:tblPr>
+        <w:tblStyle w:val="TableGrid0"/>
+        <w:tblW w:w="11388" w:type="dxa"/>
+        <w:tblLook w:val="04A0" w:firstRow="1" w:lastRow="0" w:firstColumn="1" w:lastColumn="0" w:noHBand="0" w:noVBand="1"/>
+      </w:tblPr>
+      <w:tblGrid>
+        <w:gridCol w:w="1695"/>
+        <w:gridCol w:w="3685"/>
+        <w:gridCol w:w="1162"/>
+        <w:gridCol w:w="4846"/>
+      </w:tblGrid>
       <w:tr>
         <w:trPr>
           <w:trHeight w:val="436"/>
@@ -4890,6 +5277,10 @@
                 <w:bCs/>
               </w:rPr>
             </w:pPr>
+            <w:r>
+              <w:lastRenderedPageBreak/>
+              <w:br w:type="page"/>
+            </w:r>
             <w:proofErr w:type="spellStart"/>
             <w:r>
               <w:rPr>
@@ -4911,10 +5302,10 @@
               <w:ind w:left="0" w:firstLine="0"/>
             </w:pPr>
             <w:r>
-              <w:t>Req_PO1_DGC_SRS_01</w:t>
-            </w:r>
-            <w:r>
-              <w:t>0</w:t>
+              <w:t>Req_PO1_DGC_SRS_0</w:t>
+            </w:r>
+            <w:r>
+              <w:t>10</w:t>
             </w:r>
             <w:r>
               <w:t>_V01</w:t>
@@ -4954,7 +5345,7 @@
               <w:ind w:left="0" w:firstLine="0"/>
             </w:pPr>
             <w:r>
-              <w:t>Covers_ PO1_DGC _CYRS_004_V01</w:t>
+              <w:t>Covers_ PO1_DGC _CYRS_005_V01</w:t>
             </w:r>
           </w:p>
         </w:tc>
@@ -4996,13 +5387,8 @@
               <w:ind w:left="0" w:firstLine="0"/>
             </w:pPr>
             <w:r>
-              <w:t xml:space="preserve">Mina </w:t>
-            </w:r>
-            <w:proofErr w:type="spellStart"/>
-            <w:r>
-              <w:t>Helmi</w:t>
-            </w:r>
-            <w:proofErr w:type="spellEnd"/>
+              <w:t>Mina Helmi</w:t>
+            </w:r>
           </w:p>
         </w:tc>
         <w:tc>
@@ -5081,143 +5467,19 @@
               <w:ind w:left="0" w:firstLine="0"/>
             </w:pPr>
             <w:r>
-              <w:t>Software shall display the error message (if any) on the first line of the LCD exclusively, if a bad error state was reported &lt;</w:t>
-            </w:r>
-            <w:r>
-              <w:rPr>
-                <w:b/>
-                <w:bCs/>
-              </w:rPr>
-              <w:t>NOK</w:t>
-            </w:r>
-            <w:r>
-              <w:t>&gt; at any point during the software execution.</w:t>
-            </w:r>
-          </w:p>
-        </w:tc>
-      </w:tr>
-      <w:tr>
-        <w:trPr>
-          <w:trHeight w:val="436"/>
-        </w:trPr>
-        <w:tc>
-          <w:tcPr>
-            <w:tcW w:w="1695" w:type="dxa"/>
-            <w:shd w:val="clear" w:color="auto" w:fill="D9D9D9" w:themeFill="background1" w:themeFillShade="D9"/>
-            <w:vAlign w:val="center"/>
-          </w:tcPr>
-          <w:p>
-            <w:pPr>
-              <w:ind w:left="0" w:firstLine="0"/>
-              <w:rPr>
-                <w:b/>
-                <w:bCs/>
-              </w:rPr>
-            </w:pPr>
-            <w:r>
-              <w:rPr>
-                <w:b/>
-                <w:bCs/>
-              </w:rPr>
-              <w:t>Inputs</w:t>
-            </w:r>
-          </w:p>
-        </w:tc>
-        <w:tc>
-          <w:tcPr>
-            <w:tcW w:w="3685" w:type="dxa"/>
-            <w:vAlign w:val="center"/>
-          </w:tcPr>
-          <w:p>
-            <w:pPr>
-              <w:ind w:left="0" w:firstLine="0"/>
-            </w:pPr>
+              <w:t>Software shall turn on and clear the display, reset the cursor location &lt;</w:t>
+            </w:r>
             <w:proofErr w:type="spellStart"/>
             <w:r>
-              <w:t>ErrState</w:t>
+              <w:rPr>
+                <w:b/>
+                <w:bCs/>
+              </w:rPr>
+              <w:t>Cur_x</w:t>
             </w:r>
             <w:proofErr w:type="spellEnd"/>
             <w:r>
-              <w:t xml:space="preserve"> = NOK</w:t>
-            </w:r>
-          </w:p>
-        </w:tc>
-        <w:tc>
-          <w:tcPr>
-            <w:tcW w:w="1162" w:type="dxa"/>
-            <w:shd w:val="clear" w:color="auto" w:fill="D9D9D9" w:themeFill="background1" w:themeFillShade="D9"/>
-            <w:vAlign w:val="center"/>
-          </w:tcPr>
-          <w:p>
-            <w:pPr>
-              <w:ind w:left="0" w:firstLine="0"/>
-              <w:rPr>
-                <w:b/>
-                <w:bCs/>
-              </w:rPr>
-            </w:pPr>
-            <w:r>
-              <w:rPr>
-                <w:b/>
-                <w:bCs/>
-              </w:rPr>
-              <w:t>Outputs</w:t>
-            </w:r>
-          </w:p>
-        </w:tc>
-        <w:tc>
-          <w:tcPr>
-            <w:tcW w:w="4846" w:type="dxa"/>
-            <w:vAlign w:val="center"/>
-          </w:tcPr>
-          <w:p>
-            <w:pPr>
-              <w:ind w:left="0" w:firstLine="0"/>
-            </w:pPr>
-            <w:r>
-              <w:t>Error message on the LCD</w:t>
-            </w:r>
-          </w:p>
-        </w:tc>
-      </w:tr>
-      <w:tr>
-        <w:trPr>
-          <w:trHeight w:val="153"/>
-        </w:trPr>
-        <w:tc>
-          <w:tcPr>
-            <w:tcW w:w="11388" w:type="dxa"/>
-            <w:gridSpan w:val="4"/>
-            <w:shd w:val="clear" w:color="auto" w:fill="A6A6A6" w:themeFill="background1" w:themeFillShade="A6"/>
-            <w:vAlign w:val="center"/>
-          </w:tcPr>
-          <w:p>
-            <w:pPr>
-              <w:ind w:left="0" w:firstLine="0"/>
-            </w:pPr>
-          </w:p>
-        </w:tc>
-      </w:tr>
-      <w:tr>
-        <w:trPr>
-          <w:trHeight w:val="436"/>
-        </w:trPr>
-        <w:tc>
-          <w:tcPr>
-            <w:tcW w:w="1695" w:type="dxa"/>
-            <w:shd w:val="clear" w:color="auto" w:fill="D9D9D9" w:themeFill="background1" w:themeFillShade="D9"/>
-            <w:vAlign w:val="center"/>
-          </w:tcPr>
-          <w:p>
-            <w:pPr>
-              <w:ind w:left="0" w:firstLine="0"/>
-              <w:rPr>
-                <w:b/>
-                <w:bCs/>
-              </w:rPr>
-            </w:pPr>
-            <w:r>
-              <w:br w:type="page"/>
+              <w:t>&gt; and &lt;</w:t>
             </w:r>
             <w:proofErr w:type="spellStart"/>
             <w:r>
@@ -5225,216 +5487,26 @@
                 <w:b/>
                 <w:bCs/>
               </w:rPr>
-              <w:t>Req_ID</w:t>
+              <w:t>Cur_y</w:t>
             </w:r>
             <w:proofErr w:type="spellEnd"/>
-          </w:p>
-        </w:tc>
-        <w:tc>
-          <w:tcPr>
-            <w:tcW w:w="3685" w:type="dxa"/>
-            <w:vAlign w:val="center"/>
-          </w:tcPr>
-          <w:p>
-            <w:pPr>
-              <w:ind w:left="0" w:firstLine="0"/>
-            </w:pPr>
-            <w:r>
-              <w:t>Req_PO1_DGC_SRS_0</w:t>
-            </w:r>
-            <w:r>
-              <w:t>11</w:t>
-            </w:r>
-            <w:r>
-              <w:t>_V01</w:t>
-            </w:r>
-          </w:p>
-        </w:tc>
-        <w:tc>
-          <w:tcPr>
-            <w:tcW w:w="1162" w:type="dxa"/>
-            <w:shd w:val="clear" w:color="auto" w:fill="D9D9D9" w:themeFill="background1" w:themeFillShade="D9"/>
-            <w:vAlign w:val="center"/>
-          </w:tcPr>
-          <w:p>
-            <w:pPr>
-              <w:ind w:left="0" w:firstLine="0"/>
-              <w:rPr>
-                <w:b/>
-                <w:bCs/>
-              </w:rPr>
-            </w:pPr>
-            <w:r>
-              <w:rPr>
-                <w:b/>
-                <w:bCs/>
-              </w:rPr>
-              <w:t>Covers</w:t>
-            </w:r>
-          </w:p>
-        </w:tc>
-        <w:tc>
-          <w:tcPr>
-            <w:tcW w:w="4846" w:type="dxa"/>
-            <w:vAlign w:val="center"/>
-          </w:tcPr>
-          <w:p>
-            <w:pPr>
-              <w:ind w:left="0" w:firstLine="0"/>
-            </w:pPr>
-            <w:r>
-              <w:t>Covers_ PO1_DGC _CYRS_005_V01</w:t>
-            </w:r>
-          </w:p>
-        </w:tc>
-      </w:tr>
-      <w:tr>
-        <w:trPr>
-          <w:trHeight w:val="436"/>
-        </w:trPr>
-        <w:tc>
-          <w:tcPr>
-            <w:tcW w:w="1695" w:type="dxa"/>
-            <w:shd w:val="clear" w:color="auto" w:fill="D9D9D9" w:themeFill="background1" w:themeFillShade="D9"/>
-            <w:vAlign w:val="center"/>
-          </w:tcPr>
-          <w:p>
-            <w:pPr>
-              <w:ind w:left="0" w:firstLine="0"/>
-              <w:rPr>
-                <w:b/>
-                <w:bCs/>
-              </w:rPr>
-            </w:pPr>
-            <w:r>
-              <w:rPr>
-                <w:b/>
-                <w:bCs/>
-              </w:rPr>
-              <w:t>Author</w:t>
-            </w:r>
-          </w:p>
-        </w:tc>
-        <w:tc>
-          <w:tcPr>
-            <w:tcW w:w="3685" w:type="dxa"/>
-            <w:vAlign w:val="center"/>
-          </w:tcPr>
-          <w:p>
-            <w:pPr>
-              <w:ind w:left="0" w:firstLine="0"/>
-            </w:pPr>
-            <w:r>
-              <w:t xml:space="preserve">Mina </w:t>
-            </w:r>
-            <w:proofErr w:type="spellStart"/>
-            <w:r>
-              <w:t>Helmi</w:t>
-            </w:r>
-            <w:proofErr w:type="spellEnd"/>
-          </w:p>
-        </w:tc>
-        <w:tc>
-          <w:tcPr>
-            <w:tcW w:w="1162" w:type="dxa"/>
-            <w:shd w:val="clear" w:color="auto" w:fill="D9D9D9" w:themeFill="background1" w:themeFillShade="D9"/>
-            <w:vAlign w:val="center"/>
-          </w:tcPr>
-          <w:p>
-            <w:pPr>
-              <w:ind w:left="0" w:firstLine="0"/>
-              <w:rPr>
-                <w:b/>
-                <w:bCs/>
-              </w:rPr>
-            </w:pPr>
-            <w:r>
-              <w:rPr>
-                <w:b/>
-                <w:bCs/>
-              </w:rPr>
-              <w:t>Date</w:t>
-            </w:r>
-          </w:p>
-        </w:tc>
-        <w:tc>
-          <w:tcPr>
-            <w:tcW w:w="4846" w:type="dxa"/>
-            <w:vAlign w:val="center"/>
-          </w:tcPr>
-          <w:p>
-            <w:pPr>
-              <w:ind w:left="0" w:firstLine="0"/>
-            </w:pPr>
-            <w:r>
-              <w:t>03 / 02 / 2020</w:t>
-            </w:r>
-          </w:p>
-        </w:tc>
-      </w:tr>
-      <w:tr>
-        <w:trPr>
-          <w:trHeight w:val="450"/>
-        </w:trPr>
-        <w:tc>
-          <w:tcPr>
-            <w:tcW w:w="1695" w:type="dxa"/>
-            <w:shd w:val="clear" w:color="auto" w:fill="D9D9D9" w:themeFill="background1" w:themeFillShade="D9"/>
-            <w:vAlign w:val="center"/>
-          </w:tcPr>
-          <w:p>
-            <w:pPr>
-              <w:ind w:left="0" w:firstLine="0"/>
-              <w:rPr>
-                <w:b/>
-                <w:bCs/>
-              </w:rPr>
-            </w:pPr>
-            <w:r>
-              <w:rPr>
-                <w:b/>
-                <w:bCs/>
-              </w:rPr>
-              <w:t>Description</w:t>
-            </w:r>
-          </w:p>
-        </w:tc>
-        <w:tc>
-          <w:tcPr>
-            <w:tcW w:w="9693" w:type="dxa"/>
-            <w:gridSpan w:val="3"/>
-            <w:vAlign w:val="center"/>
-          </w:tcPr>
-          <w:p>
-            <w:pPr>
-              <w:ind w:left="0" w:firstLine="0"/>
-            </w:pPr>
-            <w:r>
-              <w:t>Software shall turn on and clear the display, reset the cursor location &lt;</w:t>
-            </w:r>
-            <w:proofErr w:type="spellStart"/>
-            <w:r>
-              <w:rPr>
-                <w:b/>
-                <w:bCs/>
-              </w:rPr>
-              <w:t>Cur_x</w:t>
-            </w:r>
-            <w:proofErr w:type="spellEnd"/>
-            <w:r>
-              <w:t>&gt; and &lt;</w:t>
-            </w:r>
-            <w:proofErr w:type="spellStart"/>
-            <w:r>
-              <w:rPr>
-                <w:b/>
-                <w:bCs/>
-              </w:rPr>
-              <w:t>Cur_y</w:t>
-            </w:r>
-            <w:proofErr w:type="spellEnd"/>
-            <w:r>
-              <w:t>&gt;, and start a new session if the user pressed the ON/OFF switch.</w:t>
+            <w:r>
+              <w:t>&gt;, and start a new session if the</w:t>
+            </w:r>
+            <w:r>
+              <w:t xml:space="preserve"> user pr</w:t>
+            </w:r>
+            <w:r>
+              <w:t xml:space="preserve">essed the ON/OFF switch, </w:t>
+            </w:r>
+            <w:r>
+              <w:t xml:space="preserve">regardless of the previous </w:t>
+            </w:r>
+            <w:r>
+              <w:t>switch state</w:t>
+            </w:r>
+            <w:r>
+              <w:t>.</w:t>
             </w:r>
           </w:p>
         </w:tc>
@@ -5630,7 +5702,7 @@
               <w:t>Req_PO1_DGC_SRS_0</w:t>
             </w:r>
             <w:r>
-              <w:t>12</w:t>
+              <w:t>11</w:t>
             </w:r>
             <w:r>
               <w:t>_V01</w:t>
@@ -5712,13 +5784,8 @@
               <w:ind w:left="0" w:firstLine="0"/>
             </w:pPr>
             <w:r>
-              <w:t xml:space="preserve">Mina </w:t>
-            </w:r>
-            <w:proofErr w:type="spellStart"/>
-            <w:r>
-              <w:t>Helmi</w:t>
-            </w:r>
-            <w:proofErr w:type="spellEnd"/>
+              <w:t>Mina Helmi</w:t>
+            </w:r>
           </w:p>
         </w:tc>
         <w:tc>
@@ -5797,7 +5864,29 @@
               <w:ind w:left="0" w:firstLine="0"/>
             </w:pPr>
             <w:r>
-              <w:t>Software shall turn off the display if the user pressed the ON/OFF switch.</w:t>
+              <w:t>Software shall turn off the display if the</w:t>
+            </w:r>
+            <w:r>
+              <w:t xml:space="preserve"> user pressed the ON/OFF switch, and the previous </w:t>
+            </w:r>
+            <w:r>
+              <w:t xml:space="preserve">switch </w:t>
+            </w:r>
+            <w:r>
+              <w:t>state was</w:t>
+            </w:r>
+            <w:r>
+              <w:t xml:space="preserve"> &lt;</w:t>
+            </w:r>
+            <w:r>
+              <w:rPr>
+                <w:b/>
+                <w:bCs/>
+              </w:rPr>
+              <w:t>OFF</w:t>
+            </w:r>
+            <w:r>
+              <w:t>&gt;</w:t>
             </w:r>
           </w:p>
         </w:tc>
@@ -5841,6 +5930,9 @@
             <w:r>
               <w:t>ON/OFF switch</w:t>
             </w:r>
+            <w:r>
+              <w:t xml:space="preserve"> = OFF</w:t>
+            </w:r>
           </w:p>
         </w:tc>
         <w:tc>
@@ -5901,6 +5993,715 @@
       </w:tr>
     </w:tbl>
     <w:p>
+      <w:r>
+        <w:br w:type="page"/>
+      </w:r>
+    </w:p>
+    <w:tbl>
+      <w:tblPr>
+        <w:tblStyle w:val="TableGrid0"/>
+        <w:tblW w:w="11388" w:type="dxa"/>
+        <w:tblLook w:val="04A0" w:firstRow="1" w:lastRow="0" w:firstColumn="1" w:lastColumn="0" w:noHBand="0" w:noVBand="1"/>
+      </w:tblPr>
+      <w:tblGrid>
+        <w:gridCol w:w="1695"/>
+        <w:gridCol w:w="3685"/>
+        <w:gridCol w:w="1162"/>
+        <w:gridCol w:w="4846"/>
+      </w:tblGrid>
+      <w:tr>
+        <w:trPr>
+          <w:trHeight w:val="436"/>
+        </w:trPr>
+        <w:tc>
+          <w:tcPr>
+            <w:tcW w:w="1695" w:type="dxa"/>
+            <w:shd w:val="clear" w:color="auto" w:fill="D9D9D9" w:themeFill="background1" w:themeFillShade="D9"/>
+            <w:vAlign w:val="center"/>
+          </w:tcPr>
+          <w:p>
+            <w:pPr>
+              <w:ind w:left="0" w:firstLine="0"/>
+              <w:rPr>
+                <w:b/>
+                <w:bCs/>
+              </w:rPr>
+            </w:pPr>
+            <w:proofErr w:type="spellStart"/>
+            <w:r>
+              <w:rPr>
+                <w:b/>
+                <w:bCs/>
+              </w:rPr>
+              <w:lastRenderedPageBreak/>
+              <w:t>Req_ID</w:t>
+            </w:r>
+            <w:proofErr w:type="spellEnd"/>
+          </w:p>
+        </w:tc>
+        <w:tc>
+          <w:tcPr>
+            <w:tcW w:w="3685" w:type="dxa"/>
+            <w:vAlign w:val="center"/>
+          </w:tcPr>
+          <w:p>
+            <w:pPr>
+              <w:ind w:left="0" w:firstLine="0"/>
+            </w:pPr>
+            <w:r>
+              <w:t>Req_PO1_DGC_SRS_012_V01</w:t>
+            </w:r>
+          </w:p>
+        </w:tc>
+        <w:tc>
+          <w:tcPr>
+            <w:tcW w:w="1162" w:type="dxa"/>
+            <w:shd w:val="clear" w:color="auto" w:fill="D9D9D9" w:themeFill="background1" w:themeFillShade="D9"/>
+            <w:vAlign w:val="center"/>
+          </w:tcPr>
+          <w:p>
+            <w:pPr>
+              <w:ind w:left="0" w:firstLine="0"/>
+              <w:rPr>
+                <w:b/>
+                <w:bCs/>
+              </w:rPr>
+            </w:pPr>
+            <w:r>
+              <w:rPr>
+                <w:b/>
+                <w:bCs/>
+              </w:rPr>
+              <w:t>Covers</w:t>
+            </w:r>
+          </w:p>
+        </w:tc>
+        <w:tc>
+          <w:tcPr>
+            <w:tcW w:w="4846" w:type="dxa"/>
+            <w:vAlign w:val="center"/>
+          </w:tcPr>
+          <w:p>
+            <w:pPr>
+              <w:ind w:left="0" w:firstLine="0"/>
+            </w:pPr>
+            <w:r>
+              <w:t>Covers_ PO1_DGC _CYRS_001_V01</w:t>
+            </w:r>
+          </w:p>
+        </w:tc>
+      </w:tr>
+      <w:tr>
+        <w:trPr>
+          <w:trHeight w:val="436"/>
+        </w:trPr>
+        <w:tc>
+          <w:tcPr>
+            <w:tcW w:w="1695" w:type="dxa"/>
+            <w:shd w:val="clear" w:color="auto" w:fill="D9D9D9" w:themeFill="background1" w:themeFillShade="D9"/>
+            <w:vAlign w:val="center"/>
+          </w:tcPr>
+          <w:p>
+            <w:pPr>
+              <w:ind w:left="0" w:firstLine="0"/>
+              <w:rPr>
+                <w:b/>
+                <w:bCs/>
+              </w:rPr>
+            </w:pPr>
+            <w:r>
+              <w:rPr>
+                <w:b/>
+                <w:bCs/>
+              </w:rPr>
+              <w:t>Author</w:t>
+            </w:r>
+          </w:p>
+        </w:tc>
+        <w:tc>
+          <w:tcPr>
+            <w:tcW w:w="3685" w:type="dxa"/>
+            <w:vAlign w:val="center"/>
+          </w:tcPr>
+          <w:p>
+            <w:pPr>
+              <w:ind w:left="0" w:firstLine="0"/>
+            </w:pPr>
+            <w:r>
+              <w:t xml:space="preserve">Mina </w:t>
+            </w:r>
+            <w:proofErr w:type="spellStart"/>
+            <w:r>
+              <w:t>Helmi</w:t>
+            </w:r>
+            <w:proofErr w:type="spellEnd"/>
+          </w:p>
+        </w:tc>
+        <w:tc>
+          <w:tcPr>
+            <w:tcW w:w="1162" w:type="dxa"/>
+            <w:shd w:val="clear" w:color="auto" w:fill="D9D9D9" w:themeFill="background1" w:themeFillShade="D9"/>
+            <w:vAlign w:val="center"/>
+          </w:tcPr>
+          <w:p>
+            <w:pPr>
+              <w:ind w:left="0" w:firstLine="0"/>
+              <w:rPr>
+                <w:b/>
+                <w:bCs/>
+              </w:rPr>
+            </w:pPr>
+            <w:r>
+              <w:rPr>
+                <w:b/>
+                <w:bCs/>
+              </w:rPr>
+              <w:t>Date</w:t>
+            </w:r>
+          </w:p>
+        </w:tc>
+        <w:tc>
+          <w:tcPr>
+            <w:tcW w:w="4846" w:type="dxa"/>
+            <w:vAlign w:val="center"/>
+          </w:tcPr>
+          <w:p>
+            <w:pPr>
+              <w:ind w:left="0" w:firstLine="0"/>
+            </w:pPr>
+            <w:r>
+              <w:t>07</w:t>
+            </w:r>
+            <w:r>
+              <w:t xml:space="preserve"> / 02 / 2020</w:t>
+            </w:r>
+          </w:p>
+        </w:tc>
+      </w:tr>
+      <w:tr>
+        <w:trPr>
+          <w:trHeight w:val="450"/>
+        </w:trPr>
+        <w:tc>
+          <w:tcPr>
+            <w:tcW w:w="1695" w:type="dxa"/>
+            <w:shd w:val="clear" w:color="auto" w:fill="D9D9D9" w:themeFill="background1" w:themeFillShade="D9"/>
+            <w:vAlign w:val="center"/>
+          </w:tcPr>
+          <w:p>
+            <w:pPr>
+              <w:ind w:left="0" w:firstLine="0"/>
+              <w:rPr>
+                <w:b/>
+                <w:bCs/>
+              </w:rPr>
+            </w:pPr>
+            <w:r>
+              <w:rPr>
+                <w:b/>
+                <w:bCs/>
+              </w:rPr>
+              <w:t>Description</w:t>
+            </w:r>
+          </w:p>
+        </w:tc>
+        <w:tc>
+          <w:tcPr>
+            <w:tcW w:w="9693" w:type="dxa"/>
+            <w:gridSpan w:val="3"/>
+            <w:vAlign w:val="center"/>
+          </w:tcPr>
+          <w:p>
+            <w:pPr>
+              <w:ind w:left="0" w:firstLine="0"/>
+            </w:pPr>
+            <w:r>
+              <w:t xml:space="preserve">Software shall </w:t>
+            </w:r>
+            <w:r>
+              <w:t>accept the user input from the keypad and store it in either one of the operands &lt;</w:t>
+            </w:r>
+            <w:r>
+              <w:rPr>
+                <w:b/>
+                <w:bCs/>
+              </w:rPr>
+              <w:t>Opr1</w:t>
+            </w:r>
+            <w:r>
+              <w:t>&gt; or &lt;</w:t>
+            </w:r>
+            <w:r>
+              <w:rPr>
+                <w:b/>
+                <w:bCs/>
+              </w:rPr>
+              <w:t>Opr2</w:t>
+            </w:r>
+            <w:r>
+              <w:t xml:space="preserve">&gt; or </w:t>
+            </w:r>
+            <w:r>
+              <w:t>in the operator &lt;</w:t>
+            </w:r>
+            <w:r>
+              <w:rPr>
+                <w:b/>
+                <w:bCs/>
+              </w:rPr>
+              <w:t>Operator</w:t>
+            </w:r>
+            <w:r>
+              <w:t>&gt;</w:t>
+            </w:r>
+          </w:p>
+        </w:tc>
+      </w:tr>
+      <w:tr>
+        <w:trPr>
+          <w:trHeight w:val="436"/>
+        </w:trPr>
+        <w:tc>
+          <w:tcPr>
+            <w:tcW w:w="1695" w:type="dxa"/>
+            <w:shd w:val="clear" w:color="auto" w:fill="D9D9D9" w:themeFill="background1" w:themeFillShade="D9"/>
+            <w:vAlign w:val="center"/>
+          </w:tcPr>
+          <w:p>
+            <w:pPr>
+              <w:ind w:left="0" w:firstLine="0"/>
+              <w:rPr>
+                <w:b/>
+                <w:bCs/>
+              </w:rPr>
+            </w:pPr>
+            <w:r>
+              <w:rPr>
+                <w:b/>
+                <w:bCs/>
+              </w:rPr>
+              <w:t>Inputs</w:t>
+            </w:r>
+          </w:p>
+        </w:tc>
+        <w:tc>
+          <w:tcPr>
+            <w:tcW w:w="3685" w:type="dxa"/>
+            <w:vAlign w:val="center"/>
+          </w:tcPr>
+          <w:p>
+            <w:pPr>
+              <w:ind w:left="0" w:firstLine="0"/>
+            </w:pPr>
+            <w:r>
+              <w:t>ON/OFF switch = OFF</w:t>
+            </w:r>
+          </w:p>
+        </w:tc>
+        <w:tc>
+          <w:tcPr>
+            <w:tcW w:w="1162" w:type="dxa"/>
+            <w:shd w:val="clear" w:color="auto" w:fill="D9D9D9" w:themeFill="background1" w:themeFillShade="D9"/>
+            <w:vAlign w:val="center"/>
+          </w:tcPr>
+          <w:p>
+            <w:pPr>
+              <w:ind w:left="0" w:firstLine="0"/>
+              <w:rPr>
+                <w:b/>
+                <w:bCs/>
+              </w:rPr>
+            </w:pPr>
+            <w:r>
+              <w:rPr>
+                <w:b/>
+                <w:bCs/>
+              </w:rPr>
+              <w:t>Outputs</w:t>
+            </w:r>
+          </w:p>
+        </w:tc>
+        <w:tc>
+          <w:tcPr>
+            <w:tcW w:w="4846" w:type="dxa"/>
+            <w:vAlign w:val="center"/>
+          </w:tcPr>
+          <w:p>
+            <w:pPr>
+              <w:pStyle w:val="ListParagraph"/>
+              <w:numPr>
+                <w:ilvl w:val="0"/>
+                <w:numId w:val="13"/>
+              </w:numPr>
+              <w:spacing w:after="0" w:line="259" w:lineRule="auto"/>
+              <w:ind w:left="360"/>
+            </w:pPr>
+            <w:r>
+              <w:t>Opr1</w:t>
+            </w:r>
+          </w:p>
+          <w:p>
+            <w:pPr>
+              <w:pStyle w:val="ListParagraph"/>
+              <w:numPr>
+                <w:ilvl w:val="0"/>
+                <w:numId w:val="13"/>
+              </w:numPr>
+              <w:spacing w:after="0" w:line="259" w:lineRule="auto"/>
+              <w:ind w:left="360"/>
+            </w:pPr>
+            <w:r>
+              <w:t>Opr2</w:t>
+            </w:r>
+          </w:p>
+          <w:p>
+            <w:pPr>
+              <w:pStyle w:val="ListParagraph"/>
+              <w:numPr>
+                <w:ilvl w:val="0"/>
+                <w:numId w:val="13"/>
+              </w:numPr>
+              <w:spacing w:after="0" w:line="259" w:lineRule="auto"/>
+              <w:ind w:left="360"/>
+            </w:pPr>
+            <w:r>
+              <w:t>Operator</w:t>
+            </w:r>
+          </w:p>
+        </w:tc>
+      </w:tr>
+      <w:tr>
+        <w:trPr>
+          <w:trHeight w:val="153"/>
+        </w:trPr>
+        <w:tc>
+          <w:tcPr>
+            <w:tcW w:w="11388" w:type="dxa"/>
+            <w:gridSpan w:val="4"/>
+            <w:shd w:val="clear" w:color="auto" w:fill="A6A6A6" w:themeFill="background1" w:themeFillShade="A6"/>
+            <w:vAlign w:val="center"/>
+          </w:tcPr>
+          <w:p>
+            <w:pPr>
+              <w:ind w:left="0" w:firstLine="0"/>
+            </w:pPr>
+          </w:p>
+        </w:tc>
+      </w:tr>
+      <w:tr>
+        <w:trPr>
+          <w:trHeight w:val="436"/>
+        </w:trPr>
+        <w:tc>
+          <w:tcPr>
+            <w:tcW w:w="1695" w:type="dxa"/>
+            <w:shd w:val="clear" w:color="auto" w:fill="D9D9D9" w:themeFill="background1" w:themeFillShade="D9"/>
+            <w:vAlign w:val="center"/>
+          </w:tcPr>
+          <w:p>
+            <w:pPr>
+              <w:ind w:left="0" w:firstLine="0"/>
+              <w:rPr>
+                <w:b/>
+                <w:bCs/>
+              </w:rPr>
+            </w:pPr>
+            <w:proofErr w:type="spellStart"/>
+            <w:r>
+              <w:rPr>
+                <w:b/>
+                <w:bCs/>
+              </w:rPr>
+              <w:t>Req_ID</w:t>
+            </w:r>
+            <w:proofErr w:type="spellEnd"/>
+          </w:p>
+        </w:tc>
+        <w:tc>
+          <w:tcPr>
+            <w:tcW w:w="3685" w:type="dxa"/>
+            <w:vAlign w:val="center"/>
+          </w:tcPr>
+          <w:p>
+            <w:pPr>
+              <w:ind w:left="0" w:firstLine="0"/>
+            </w:pPr>
+            <w:r>
+              <w:t>Req_PO1_DGC_SRS_013_V01</w:t>
+            </w:r>
+          </w:p>
+        </w:tc>
+        <w:tc>
+          <w:tcPr>
+            <w:tcW w:w="1162" w:type="dxa"/>
+            <w:shd w:val="clear" w:color="auto" w:fill="D9D9D9" w:themeFill="background1" w:themeFillShade="D9"/>
+            <w:vAlign w:val="center"/>
+          </w:tcPr>
+          <w:p>
+            <w:pPr>
+              <w:ind w:left="0" w:firstLine="0"/>
+              <w:rPr>
+                <w:b/>
+                <w:bCs/>
+              </w:rPr>
+            </w:pPr>
+            <w:r>
+              <w:rPr>
+                <w:b/>
+                <w:bCs/>
+              </w:rPr>
+              <w:t>Covers</w:t>
+            </w:r>
+          </w:p>
+        </w:tc>
+        <w:tc>
+          <w:tcPr>
+            <w:tcW w:w="4846" w:type="dxa"/>
+            <w:vAlign w:val="center"/>
+          </w:tcPr>
+          <w:p>
+            <w:pPr>
+              <w:ind w:left="0" w:firstLine="0"/>
+            </w:pPr>
+            <w:r>
+              <w:t>Covers_ PO1_DGC _CYRS_001_V01</w:t>
+            </w:r>
+          </w:p>
+        </w:tc>
+      </w:tr>
+      <w:tr>
+        <w:trPr>
+          <w:trHeight w:val="436"/>
+        </w:trPr>
+        <w:tc>
+          <w:tcPr>
+            <w:tcW w:w="1695" w:type="dxa"/>
+            <w:shd w:val="clear" w:color="auto" w:fill="D9D9D9" w:themeFill="background1" w:themeFillShade="D9"/>
+            <w:vAlign w:val="center"/>
+          </w:tcPr>
+          <w:p>
+            <w:pPr>
+              <w:ind w:left="0" w:firstLine="0"/>
+              <w:rPr>
+                <w:b/>
+                <w:bCs/>
+              </w:rPr>
+            </w:pPr>
+            <w:r>
+              <w:rPr>
+                <w:b/>
+                <w:bCs/>
+              </w:rPr>
+              <w:t>Author</w:t>
+            </w:r>
+          </w:p>
+        </w:tc>
+        <w:tc>
+          <w:tcPr>
+            <w:tcW w:w="3685" w:type="dxa"/>
+            <w:vAlign w:val="center"/>
+          </w:tcPr>
+          <w:p>
+            <w:pPr>
+              <w:ind w:left="0" w:firstLine="0"/>
+            </w:pPr>
+            <w:r>
+              <w:t xml:space="preserve">Mina </w:t>
+            </w:r>
+            <w:proofErr w:type="spellStart"/>
+            <w:r>
+              <w:t>Helmi</w:t>
+            </w:r>
+            <w:proofErr w:type="spellEnd"/>
+          </w:p>
+        </w:tc>
+        <w:tc>
+          <w:tcPr>
+            <w:tcW w:w="1162" w:type="dxa"/>
+            <w:shd w:val="clear" w:color="auto" w:fill="D9D9D9" w:themeFill="background1" w:themeFillShade="D9"/>
+            <w:vAlign w:val="center"/>
+          </w:tcPr>
+          <w:p>
+            <w:pPr>
+              <w:ind w:left="0" w:firstLine="0"/>
+              <w:rPr>
+                <w:b/>
+                <w:bCs/>
+              </w:rPr>
+            </w:pPr>
+            <w:r>
+              <w:rPr>
+                <w:b/>
+                <w:bCs/>
+              </w:rPr>
+              <w:t>Date</w:t>
+            </w:r>
+          </w:p>
+        </w:tc>
+        <w:tc>
+          <w:tcPr>
+            <w:tcW w:w="4846" w:type="dxa"/>
+            <w:vAlign w:val="center"/>
+          </w:tcPr>
+          <w:p>
+            <w:pPr>
+              <w:ind w:left="0" w:firstLine="0"/>
+            </w:pPr>
+            <w:r>
+              <w:t>07 / 02 / 2020</w:t>
+            </w:r>
+          </w:p>
+        </w:tc>
+      </w:tr>
+      <w:tr>
+        <w:trPr>
+          <w:trHeight w:val="450"/>
+        </w:trPr>
+        <w:tc>
+          <w:tcPr>
+            <w:tcW w:w="1695" w:type="dxa"/>
+            <w:shd w:val="clear" w:color="auto" w:fill="D9D9D9" w:themeFill="background1" w:themeFillShade="D9"/>
+            <w:vAlign w:val="center"/>
+          </w:tcPr>
+          <w:p>
+            <w:pPr>
+              <w:ind w:left="0" w:firstLine="0"/>
+              <w:rPr>
+                <w:b/>
+                <w:bCs/>
+              </w:rPr>
+            </w:pPr>
+            <w:r>
+              <w:rPr>
+                <w:b/>
+                <w:bCs/>
+              </w:rPr>
+              <w:t>Description</w:t>
+            </w:r>
+          </w:p>
+        </w:tc>
+        <w:tc>
+          <w:tcPr>
+            <w:tcW w:w="9693" w:type="dxa"/>
+            <w:gridSpan w:val="3"/>
+            <w:vAlign w:val="center"/>
+          </w:tcPr>
+          <w:p>
+            <w:pPr>
+              <w:ind w:left="0" w:firstLine="0"/>
+            </w:pPr>
+            <w:r>
+              <w:t xml:space="preserve">Software shall follow the  </w:t>
+            </w:r>
+            <w:r>
+              <w:t>described flow chart</w:t>
+            </w:r>
+          </w:p>
+        </w:tc>
+      </w:tr>
+      <w:tr>
+        <w:trPr>
+          <w:trHeight w:val="436"/>
+        </w:trPr>
+        <w:tc>
+          <w:tcPr>
+            <w:tcW w:w="1695" w:type="dxa"/>
+            <w:shd w:val="clear" w:color="auto" w:fill="D9D9D9" w:themeFill="background1" w:themeFillShade="D9"/>
+            <w:vAlign w:val="center"/>
+          </w:tcPr>
+          <w:p>
+            <w:pPr>
+              <w:ind w:left="0" w:firstLine="0"/>
+              <w:rPr>
+                <w:b/>
+                <w:bCs/>
+              </w:rPr>
+            </w:pPr>
+            <w:r>
+              <w:rPr>
+                <w:b/>
+                <w:bCs/>
+              </w:rPr>
+              <w:t>Inputs</w:t>
+            </w:r>
+          </w:p>
+        </w:tc>
+        <w:tc>
+          <w:tcPr>
+            <w:tcW w:w="3685" w:type="dxa"/>
+            <w:vAlign w:val="center"/>
+          </w:tcPr>
+          <w:p>
+            <w:pPr>
+              <w:ind w:left="0" w:firstLine="0"/>
+            </w:pPr>
+            <w:r>
+              <w:t>Flow Chart</w:t>
+            </w:r>
+          </w:p>
+        </w:tc>
+        <w:tc>
+          <w:tcPr>
+            <w:tcW w:w="1162" w:type="dxa"/>
+            <w:shd w:val="clear" w:color="auto" w:fill="D9D9D9" w:themeFill="background1" w:themeFillShade="D9"/>
+            <w:vAlign w:val="center"/>
+          </w:tcPr>
+          <w:p>
+            <w:pPr>
+              <w:ind w:left="0" w:firstLine="0"/>
+              <w:rPr>
+                <w:b/>
+                <w:bCs/>
+              </w:rPr>
+            </w:pPr>
+            <w:r>
+              <w:rPr>
+                <w:b/>
+                <w:bCs/>
+              </w:rPr>
+              <w:t>Outputs</w:t>
+            </w:r>
+          </w:p>
+        </w:tc>
+        <w:tc>
+          <w:tcPr>
+            <w:tcW w:w="4846" w:type="dxa"/>
+            <w:vAlign w:val="center"/>
+          </w:tcPr>
+          <w:p>
+            <w:pPr>
+              <w:spacing w:after="0" w:line="259" w:lineRule="auto"/>
+              <w:ind w:left="0" w:firstLine="0"/>
+            </w:pPr>
+            <w:r>
+              <w:t>Overall s</w:t>
+            </w:r>
+            <w:r>
+              <w:t>oftware design</w:t>
+            </w:r>
+          </w:p>
+        </w:tc>
+      </w:tr>
+      <w:tr>
+        <w:trPr>
+          <w:trHeight w:val="153"/>
+        </w:trPr>
+        <w:tc>
+          <w:tcPr>
+            <w:tcW w:w="11388" w:type="dxa"/>
+            <w:gridSpan w:val="4"/>
+            <w:shd w:val="clear" w:color="auto" w:fill="A6A6A6" w:themeFill="background1" w:themeFillShade="A6"/>
+            <w:vAlign w:val="center"/>
+          </w:tcPr>
+          <w:p>
+            <w:pPr>
+              <w:ind w:left="0" w:firstLine="0"/>
+            </w:pPr>
+          </w:p>
+        </w:tc>
+      </w:tr>
+    </w:tbl>
+    <w:p>
       <w:pPr>
         <w:ind w:left="0" w:firstLine="0"/>
       </w:pPr>
@@ -5924,10 +6725,10 @@
       <w:pPr>
         <w:pStyle w:val="Heading1"/>
       </w:pPr>
-      <w:bookmarkStart w:id="2" w:name="_Toc31832989"/>
+      <w:bookmarkStart w:id="2" w:name="_Toc31969133"/>
       <w:r>
         <w:lastRenderedPageBreak/>
-        <w:t>State Machine</w:t>
+        <w:t>Flow Chart</w:t>
       </w:r>
       <w:bookmarkEnd w:id="2"/>
     </w:p>
@@ -6103,32 +6904,25 @@
                                 <w:sz w:val="28"/>
                               </w:rPr>
                             </w:pPr>
-                            <w:bookmarkStart w:id="3" w:name="_Toc31832976"/>
+                            <w:bookmarkStart w:id="3" w:name="_Toc31967515"/>
                             <w:r>
                               <w:t xml:space="preserve">Figure </w:t>
                             </w:r>
+                            <w:fldSimple w:instr=" SEQ Figure \* ARABIC ">
+                              <w:r>
+                                <w:rPr>
+                                  <w:noProof/>
+                                </w:rPr>
+                                <w:t>1</w:t>
+                              </w:r>
+                            </w:fldSimple>
                             <w:r>
-                              <w:fldChar w:fldCharType="begin"/>
-                            </w:r>
-                            <w:r>
-                              <w:instrText xml:space="preserve"> SEQ Figure \* ARABIC </w:instrText>
-                            </w:r>
-                            <w:r>
-                              <w:fldChar w:fldCharType="separate"/>
-                            </w:r>
-                            <w:r>
-                              <w:rPr>
-                                <w:noProof/>
-                              </w:rPr>
-                              <w:t>1</w:t>
-                            </w:r>
-                            <w:r>
-                              <w:fldChar w:fldCharType="end"/>
-                            </w:r>
-                            <w:r>
-                              <w:t>: State diagram</w:t>
+                              <w:t xml:space="preserve">: </w:t>
                             </w:r>
                             <w:bookmarkEnd w:id="3"/>
+                            <w:r>
+                              <w:t>Flow Chart</w:t>
+                            </w:r>
                           </w:p>
                         </w:txbxContent>
                       </wps:txbx>
@@ -6168,32 +6962,25 @@
                           <w:sz w:val="28"/>
                         </w:rPr>
                       </w:pPr>
-                      <w:bookmarkStart w:id="4" w:name="_Toc31832976"/>
+                      <w:bookmarkStart w:id="4" w:name="_Toc31967515"/>
                       <w:r>
                         <w:t xml:space="preserve">Figure </w:t>
                       </w:r>
+                      <w:fldSimple w:instr=" SEQ Figure \* ARABIC ">
+                        <w:r>
+                          <w:rPr>
+                            <w:noProof/>
+                          </w:rPr>
+                          <w:t>1</w:t>
+                        </w:r>
+                      </w:fldSimple>
                       <w:r>
-                        <w:fldChar w:fldCharType="begin"/>
-                      </w:r>
-                      <w:r>
-                        <w:instrText xml:space="preserve"> SEQ Figure \* ARABIC </w:instrText>
-                      </w:r>
-                      <w:r>
-                        <w:fldChar w:fldCharType="separate"/>
-                      </w:r>
-                      <w:r>
-                        <w:rPr>
-                          <w:noProof/>
-                        </w:rPr>
-                        <w:t>1</w:t>
-                      </w:r>
-                      <w:r>
-                        <w:fldChar w:fldCharType="end"/>
-                      </w:r>
-                      <w:r>
-                        <w:t>: State diagram</w:t>
+                        <w:t xml:space="preserve">: </w:t>
                       </w:r>
                       <w:bookmarkEnd w:id="4"/>
+                      <w:r>
+                        <w:t>Flow Chart</w:t>
+                      </w:r>
                     </w:p>
                   </w:txbxContent>
                 </v:textbox>
@@ -6382,7 +7169,7 @@
               </wp:anchor>
             </w:drawing>
           </mc:Choice>
-          <mc:Fallback>
+          <mc:Fallback xmlns:cx2="http://schemas.microsoft.com/office/drawing/2015/10/21/chartex" xmlns:cx3="http://schemas.microsoft.com/office/drawing/2016/5/9/chartex" xmlns:cx4="http://schemas.microsoft.com/office/drawing/2016/5/10/chartex" xmlns:cx5="http://schemas.microsoft.com/office/drawing/2016/5/11/chartex" xmlns:cx6="http://schemas.microsoft.com/office/drawing/2016/5/12/chartex" xmlns:cx7="http://schemas.microsoft.com/office/drawing/2016/5/13/chartex" xmlns:cx8="http://schemas.microsoft.com/office/drawing/2016/5/14/chartex" xmlns:aink="http://schemas.microsoft.com/office/drawing/2016/ink" xmlns:am3d="http://schemas.microsoft.com/office/drawing/2017/model3d" xmlns:w16cid="http://schemas.microsoft.com/office/word/2016/wordml/cid">
             <w:pict>
               <v:shapetype w14:anchorId="50B1AF39" id="_x0000_t32" coordsize="21600,21600" o:spt="32" o:oned="t" path="m,l21600,21600e" filled="f">
                 <v:path arrowok="t" fillok="f" o:connecttype="none"/>
@@ -6452,7 +7239,7 @@
               </wp:anchor>
             </w:drawing>
           </mc:Choice>
-          <mc:Fallback>
+          <mc:Fallback xmlns:cx2="http://schemas.microsoft.com/office/drawing/2015/10/21/chartex" xmlns:cx3="http://schemas.microsoft.com/office/drawing/2016/5/9/chartex" xmlns:cx4="http://schemas.microsoft.com/office/drawing/2016/5/10/chartex" xmlns:cx5="http://schemas.microsoft.com/office/drawing/2016/5/11/chartex" xmlns:cx6="http://schemas.microsoft.com/office/drawing/2016/5/12/chartex" xmlns:cx7="http://schemas.microsoft.com/office/drawing/2016/5/13/chartex" xmlns:cx8="http://schemas.microsoft.com/office/drawing/2016/5/14/chartex" xmlns:aink="http://schemas.microsoft.com/office/drawing/2016/ink" xmlns:am3d="http://schemas.microsoft.com/office/drawing/2017/model3d" xmlns:w16cid="http://schemas.microsoft.com/office/word/2016/wordml/cid">
             <w:pict>
               <v:shape w14:anchorId="5194618E" id="Straight Arrow Connector 47" o:spid="_x0000_s1026" type="#_x0000_t32" style="position:absolute;margin-left:194.7pt;margin-top:559.45pt;width:0;height:21.6pt;z-index:251712512;visibility:visible;mso-wrap-style:square;mso-wrap-distance-left:9pt;mso-wrap-distance-top:0;mso-wrap-distance-right:9pt;mso-wrap-distance-bottom:0;mso-position-horizontal:absolute;mso-position-horizontal-relative:text;mso-position-vertical:absolute;mso-position-vertical-relative:text" o:gfxdata="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" strokecolor="#5b9bd5 [3204]" strokeweight=".5pt">
                 <v:stroke endarrow="block" joinstyle="miter"/>
@@ -6526,7 +7313,7 @@
               </wp:anchor>
             </w:drawing>
           </mc:Choice>
-          <mc:Fallback>
+          <mc:Fallback xmlns:cx2="http://schemas.microsoft.com/office/drawing/2015/10/21/chartex" xmlns:cx3="http://schemas.microsoft.com/office/drawing/2016/5/9/chartex" xmlns:cx4="http://schemas.microsoft.com/office/drawing/2016/5/10/chartex" xmlns:cx5="http://schemas.microsoft.com/office/drawing/2016/5/11/chartex" xmlns:cx6="http://schemas.microsoft.com/office/drawing/2016/5/12/chartex" xmlns:cx7="http://schemas.microsoft.com/office/drawing/2016/5/13/chartex" xmlns:cx8="http://schemas.microsoft.com/office/drawing/2016/5/14/chartex" xmlns:aink="http://schemas.microsoft.com/office/drawing/2016/ink" xmlns:am3d="http://schemas.microsoft.com/office/drawing/2017/model3d" xmlns:w16cid="http://schemas.microsoft.com/office/word/2016/wordml/cid">
             <w:pict>
               <v:shapetype w14:anchorId="1D67DBA1" id="_x0000_t34" coordsize="21600,21600" o:spt="34" o:oned="t" adj="10800" path="m,l@0,0@0,21600,21600,21600e" filled="f">
                 <v:stroke joinstyle="miter"/>
@@ -6611,7 +7398,7 @@
               </wp:anchor>
             </w:drawing>
           </mc:Choice>
-          <mc:Fallback>
+          <mc:Fallback xmlns:cx2="http://schemas.microsoft.com/office/drawing/2015/10/21/chartex" xmlns:cx3="http://schemas.microsoft.com/office/drawing/2016/5/9/chartex" xmlns:cx4="http://schemas.microsoft.com/office/drawing/2016/5/10/chartex" xmlns:cx5="http://schemas.microsoft.com/office/drawing/2016/5/11/chartex" xmlns:cx6="http://schemas.microsoft.com/office/drawing/2016/5/12/chartex" xmlns:cx7="http://schemas.microsoft.com/office/drawing/2016/5/13/chartex" xmlns:cx8="http://schemas.microsoft.com/office/drawing/2016/5/14/chartex" xmlns:aink="http://schemas.microsoft.com/office/drawing/2016/ink" xmlns:am3d="http://schemas.microsoft.com/office/drawing/2017/model3d" xmlns:w16cid="http://schemas.microsoft.com/office/word/2016/wordml/cid">
             <w:pict>
               <v:shape w14:anchorId="0C5EB302" id="Elbow Connector 6" o:spid="_x0000_s1026" type="#_x0000_t34" style="position:absolute;margin-left:113.25pt;margin-top:9.95pt;width:200.4pt;height:62.4pt;flip:x y;z-index:251662336;visibility:visible;mso-wrap-style:square;mso-width-percent:0;mso-height-percent:0;mso-wrap-distance-left:9pt;mso-wrap-distance-top:0;mso-wrap-distance-right:9pt;mso-wrap-distance-bottom:0;mso-position-horizontal:absolute;mso-position-horizontal-relative:text;mso-position-vertical:absolute;mso-position-vertical-relative:text;mso-width-percent:0;mso-height-percent:0;mso-width-relative:margin;mso-height-relative:margin" o:gfxdata="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" adj="-4177" strokecolor="#5b9bd5 [3204]" strokeweight=".5pt">
                 <v:stroke endarrow="block"/>
@@ -7431,7 +8218,7 @@
               </wp:anchor>
             </w:drawing>
           </mc:Choice>
-          <mc:Fallback>
+          <mc:Fallback xmlns:cx2="http://schemas.microsoft.com/office/drawing/2015/10/21/chartex" xmlns:cx3="http://schemas.microsoft.com/office/drawing/2016/5/9/chartex" xmlns:cx4="http://schemas.microsoft.com/office/drawing/2016/5/10/chartex" xmlns:cx5="http://schemas.microsoft.com/office/drawing/2016/5/11/chartex" xmlns:cx6="http://schemas.microsoft.com/office/drawing/2016/5/12/chartex" xmlns:cx7="http://schemas.microsoft.com/office/drawing/2016/5/13/chartex" xmlns:cx8="http://schemas.microsoft.com/office/drawing/2016/5/14/chartex" xmlns:aink="http://schemas.microsoft.com/office/drawing/2016/ink" xmlns:am3d="http://schemas.microsoft.com/office/drawing/2017/model3d" xmlns:w16cid="http://schemas.microsoft.com/office/word/2016/wordml/cid">
             <w:pict>
               <v:shape w14:anchorId="09A941FE" id="Straight Arrow Connector 53" o:spid="_x0000_s1026" type="#_x0000_t32" style="position:absolute;margin-left:67.6pt;margin-top:10.25pt;width:45.75pt;height:0;z-index:251716608;visibility:visible;mso-wrap-style:square;mso-wrap-distance-left:9pt;mso-wrap-distance-top:0;mso-wrap-distance-right:9pt;mso-wrap-distance-bottom:0;mso-position-horizontal:absolute;mso-position-horizontal-relative:text;mso-position-vertical:absolute;mso-position-vertical-relative:text" o:gfxdata="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" strokecolor="#5b9bd5 [3204]" strokeweight=".5pt">
                 <v:stroke endarrow="block" joinstyle="miter"/>
@@ -7607,7 +8394,7 @@
               </wp:anchor>
             </w:drawing>
           </mc:Choice>
-          <mc:Fallback xmlns:w16cid="http://schemas.microsoft.com/office/word/2016/wordml/cid" xmlns:am3d="http://schemas.microsoft.com/office/drawing/2017/model3d" xmlns:aink="http://schemas.microsoft.com/office/drawing/2016/ink" xmlns:cx8="http://schemas.microsoft.com/office/drawing/2016/5/14/chartex" xmlns:cx7="http://schemas.microsoft.com/office/drawing/2016/5/13/chartex" xmlns:cx6="http://schemas.microsoft.com/office/drawing/2016/5/12/chartex" xmlns:cx5="http://schemas.microsoft.com/office/drawing/2016/5/11/chartex" xmlns:cx4="http://schemas.microsoft.com/office/drawing/2016/5/10/chartex" xmlns:cx3="http://schemas.microsoft.com/office/drawing/2016/5/9/chartex" xmlns:cx2="http://schemas.microsoft.com/office/drawing/2015/10/21/chartex">
+          <mc:Fallback xmlns:cx2="http://schemas.microsoft.com/office/drawing/2015/10/21/chartex" xmlns:cx3="http://schemas.microsoft.com/office/drawing/2016/5/9/chartex" xmlns:cx4="http://schemas.microsoft.com/office/drawing/2016/5/10/chartex" xmlns:cx5="http://schemas.microsoft.com/office/drawing/2016/5/11/chartex" xmlns:cx6="http://schemas.microsoft.com/office/drawing/2016/5/12/chartex" xmlns:cx7="http://schemas.microsoft.com/office/drawing/2016/5/13/chartex" xmlns:cx8="http://schemas.microsoft.com/office/drawing/2016/5/14/chartex" xmlns:aink="http://schemas.microsoft.com/office/drawing/2016/ink" xmlns:am3d="http://schemas.microsoft.com/office/drawing/2017/model3d" xmlns:w16cid="http://schemas.microsoft.com/office/word/2016/wordml/cid">
             <w:pict>
               <v:shape w14:anchorId="78062735" id="Straight Arrow Connector 4" o:spid="_x0000_s1026" type="#_x0000_t32" style="position:absolute;margin-left:184.65pt;margin-top:71.95pt;width:49.8pt;height:0;z-index:251660288;visibility:visible;mso-wrap-style:square;mso-wrap-distance-left:9pt;mso-wrap-distance-top:0;mso-wrap-distance-right:9pt;mso-wrap-distance-bottom:0;mso-position-horizontal:absolute;mso-position-horizontal-relative:text;mso-position-vertical:absolute;mso-position-vertical-relative:text" o:gfxdata="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" strokecolor="#5b9bd5 [3204]" strokeweight=".5pt">
                 <v:stroke endarrow="block" joinstyle="miter"/>
@@ -7908,7 +8695,7 @@
               </wp:anchor>
             </w:drawing>
           </mc:Choice>
-          <mc:Fallback xmlns:w16cid="http://schemas.microsoft.com/office/word/2016/wordml/cid" xmlns:am3d="http://schemas.microsoft.com/office/drawing/2017/model3d" xmlns:aink="http://schemas.microsoft.com/office/drawing/2016/ink" xmlns:cx8="http://schemas.microsoft.com/office/drawing/2016/5/14/chartex" xmlns:cx7="http://schemas.microsoft.com/office/drawing/2016/5/13/chartex" xmlns:cx6="http://schemas.microsoft.com/office/drawing/2016/5/12/chartex" xmlns:cx5="http://schemas.microsoft.com/office/drawing/2016/5/11/chartex" xmlns:cx4="http://schemas.microsoft.com/office/drawing/2016/5/10/chartex" xmlns:cx3="http://schemas.microsoft.com/office/drawing/2016/5/9/chartex" xmlns:cx2="http://schemas.microsoft.com/office/drawing/2015/10/21/chartex">
+          <mc:Fallback xmlns:cx2="http://schemas.microsoft.com/office/drawing/2015/10/21/chartex" xmlns:cx3="http://schemas.microsoft.com/office/drawing/2016/5/9/chartex" xmlns:cx4="http://schemas.microsoft.com/office/drawing/2016/5/10/chartex" xmlns:cx5="http://schemas.microsoft.com/office/drawing/2016/5/11/chartex" xmlns:cx6="http://schemas.microsoft.com/office/drawing/2016/5/12/chartex" xmlns:cx7="http://schemas.microsoft.com/office/drawing/2016/5/13/chartex" xmlns:cx8="http://schemas.microsoft.com/office/drawing/2016/5/14/chartex" xmlns:aink="http://schemas.microsoft.com/office/drawing/2016/ink" xmlns:am3d="http://schemas.microsoft.com/office/drawing/2017/model3d" xmlns:w16cid="http://schemas.microsoft.com/office/word/2016/wordml/cid">
             <w:pict>
               <v:shape w14:anchorId="766EF0A2" id="Elbow Connector 41" o:spid="_x0000_s1026" type="#_x0000_t34" style="position:absolute;margin-left:8.7pt;margin-top:390.45pt;width:150.4pt;height:100.25pt;flip:x;z-index:251656189;visibility:visible;mso-wrap-style:square;mso-width-percent:0;mso-height-percent:0;mso-wrap-distance-left:9pt;mso-wrap-distance-top:0;mso-wrap-distance-right:9pt;mso-wrap-distance-bottom:0;mso-position-horizontal:absolute;mso-position-horizontal-relative:text;mso-position-vertical:absolute;mso-position-vertical-relative:text;mso-width-percent:0;mso-height-percent:0;mso-width-relative:margin;mso-height-relative:margin" o:gfxdata="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" adj="24117" strokecolor="#5b9bd5 [3204]" strokeweight=".5pt">
                 <v:stroke endarrow="block"/>
@@ -7982,7 +8769,7 @@
               </wp:anchor>
             </w:drawing>
           </mc:Choice>
-          <mc:Fallback xmlns:w16cid="http://schemas.microsoft.com/office/word/2016/wordml/cid" xmlns:am3d="http://schemas.microsoft.com/office/drawing/2017/model3d" xmlns:aink="http://schemas.microsoft.com/office/drawing/2016/ink" xmlns:cx8="http://schemas.microsoft.com/office/drawing/2016/5/14/chartex" xmlns:cx7="http://schemas.microsoft.com/office/drawing/2016/5/13/chartex" xmlns:cx6="http://schemas.microsoft.com/office/drawing/2016/5/12/chartex" xmlns:cx5="http://schemas.microsoft.com/office/drawing/2016/5/11/chartex" xmlns:cx4="http://schemas.microsoft.com/office/drawing/2016/5/10/chartex" xmlns:cx3="http://schemas.microsoft.com/office/drawing/2016/5/9/chartex" xmlns:cx2="http://schemas.microsoft.com/office/drawing/2015/10/21/chartex">
+          <mc:Fallback xmlns:cx2="http://schemas.microsoft.com/office/drawing/2015/10/21/chartex" xmlns:cx3="http://schemas.microsoft.com/office/drawing/2016/5/9/chartex" xmlns:cx4="http://schemas.microsoft.com/office/drawing/2016/5/10/chartex" xmlns:cx5="http://schemas.microsoft.com/office/drawing/2016/5/11/chartex" xmlns:cx6="http://schemas.microsoft.com/office/drawing/2016/5/12/chartex" xmlns:cx7="http://schemas.microsoft.com/office/drawing/2016/5/13/chartex" xmlns:cx8="http://schemas.microsoft.com/office/drawing/2016/5/14/chartex" xmlns:aink="http://schemas.microsoft.com/office/drawing/2016/ink" xmlns:am3d="http://schemas.microsoft.com/office/drawing/2017/model3d" xmlns:w16cid="http://schemas.microsoft.com/office/word/2016/wordml/cid">
             <w:pict>
               <v:shape w14:anchorId="5C5D2E88" id="Elbow Connector 38" o:spid="_x0000_s1026" type="#_x0000_t34" style="position:absolute;margin-left:460pt;margin-top:283.05pt;width:32.1pt;height:213pt;flip:y;z-index:251701248;visibility:visible;mso-wrap-style:square;mso-width-percent:0;mso-height-percent:0;mso-wrap-distance-left:9pt;mso-wrap-distance-top:0;mso-wrap-distance-right:9pt;mso-wrap-distance-bottom:0;mso-position-horizontal:absolute;mso-position-horizontal-relative:text;mso-position-vertical:absolute;mso-position-vertical-relative:text;mso-width-percent:0;mso-height-percent:0;mso-width-relative:margin;mso-height-relative:margin" o:gfxdata="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" adj="21428" strokecolor="#5b9bd5 [3204]" strokeweight=".5pt">
                 <v:stroke endarrow="block"/>
@@ -8268,7 +9055,7 @@
               </wp:anchor>
             </w:drawing>
           </mc:Choice>
-          <mc:Fallback xmlns:w16cid="http://schemas.microsoft.com/office/word/2016/wordml/cid" xmlns:am3d="http://schemas.microsoft.com/office/drawing/2017/model3d" xmlns:aink="http://schemas.microsoft.com/office/drawing/2016/ink" xmlns:cx8="http://schemas.microsoft.com/office/drawing/2016/5/14/chartex" xmlns:cx7="http://schemas.microsoft.com/office/drawing/2016/5/13/chartex" xmlns:cx6="http://schemas.microsoft.com/office/drawing/2016/5/12/chartex" xmlns:cx5="http://schemas.microsoft.com/office/drawing/2016/5/11/chartex" xmlns:cx4="http://schemas.microsoft.com/office/drawing/2016/5/10/chartex" xmlns:cx3="http://schemas.microsoft.com/office/drawing/2016/5/9/chartex" xmlns:cx2="http://schemas.microsoft.com/office/drawing/2015/10/21/chartex">
+          <mc:Fallback xmlns:cx2="http://schemas.microsoft.com/office/drawing/2015/10/21/chartex" xmlns:cx3="http://schemas.microsoft.com/office/drawing/2016/5/9/chartex" xmlns:cx4="http://schemas.microsoft.com/office/drawing/2016/5/10/chartex" xmlns:cx5="http://schemas.microsoft.com/office/drawing/2016/5/11/chartex" xmlns:cx6="http://schemas.microsoft.com/office/drawing/2016/5/12/chartex" xmlns:cx7="http://schemas.microsoft.com/office/drawing/2016/5/13/chartex" xmlns:cx8="http://schemas.microsoft.com/office/drawing/2016/5/14/chartex" xmlns:aink="http://schemas.microsoft.com/office/drawing/2016/ink" xmlns:am3d="http://schemas.microsoft.com/office/drawing/2017/model3d" xmlns:w16cid="http://schemas.microsoft.com/office/word/2016/wordml/cid">
             <w:pict>
               <v:shape w14:anchorId="4B179E6B" id="Straight Arrow Connector 42" o:spid="_x0000_s1026" type="#_x0000_t32" style="position:absolute;margin-left:244.9pt;margin-top:496.2pt;width:49.8pt;height:0;z-index:251706368;visibility:visible;mso-wrap-style:square;mso-width-percent:0;mso-height-percent:0;mso-wrap-distance-left:9pt;mso-wrap-distance-top:0;mso-wrap-distance-right:9pt;mso-wrap-distance-bottom:0;mso-position-horizontal:absolute;mso-position-horizontal-relative:margin;mso-position-vertical:absolute;mso-position-vertical-relative:text;mso-width-percent:0;mso-height-percent:0;mso-width-relative:margin;mso-height-relative:margin" o:gfxdata="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" strokecolor="#5b9bd5 [3204]" strokeweight=".5pt">
                 <v:stroke endarrow="block" joinstyle="miter"/>
@@ -8335,7 +9122,7 @@
               </wp:anchor>
             </w:drawing>
           </mc:Choice>
-          <mc:Fallback xmlns:w16cid="http://schemas.microsoft.com/office/word/2016/wordml/cid" xmlns:am3d="http://schemas.microsoft.com/office/drawing/2017/model3d" xmlns:aink="http://schemas.microsoft.com/office/drawing/2016/ink" xmlns:cx8="http://schemas.microsoft.com/office/drawing/2016/5/14/chartex" xmlns:cx7="http://schemas.microsoft.com/office/drawing/2016/5/13/chartex" xmlns:cx6="http://schemas.microsoft.com/office/drawing/2016/5/12/chartex" xmlns:cx5="http://schemas.microsoft.com/office/drawing/2016/5/11/chartex" xmlns:cx4="http://schemas.microsoft.com/office/drawing/2016/5/10/chartex" xmlns:cx3="http://schemas.microsoft.com/office/drawing/2016/5/9/chartex" xmlns:cx2="http://schemas.microsoft.com/office/drawing/2015/10/21/chartex">
+          <mc:Fallback xmlns:cx2="http://schemas.microsoft.com/office/drawing/2015/10/21/chartex" xmlns:cx3="http://schemas.microsoft.com/office/drawing/2016/5/9/chartex" xmlns:cx4="http://schemas.microsoft.com/office/drawing/2016/5/10/chartex" xmlns:cx5="http://schemas.microsoft.com/office/drawing/2016/5/11/chartex" xmlns:cx6="http://schemas.microsoft.com/office/drawing/2016/5/12/chartex" xmlns:cx7="http://schemas.microsoft.com/office/drawing/2016/5/13/chartex" xmlns:cx8="http://schemas.microsoft.com/office/drawing/2016/5/14/chartex" xmlns:aink="http://schemas.microsoft.com/office/drawing/2016/ink" xmlns:am3d="http://schemas.microsoft.com/office/drawing/2017/model3d" xmlns:w16cid="http://schemas.microsoft.com/office/word/2016/wordml/cid">
             <w:pict>
               <v:shape w14:anchorId="62172F18" id="Straight Arrow Connector 45" o:spid="_x0000_s1026" type="#_x0000_t32" style="position:absolute;margin-left:369.5pt;margin-top:495.65pt;width:26.75pt;height:0;z-index:251709440;visibility:visible;mso-wrap-style:square;mso-wrap-distance-left:9pt;mso-wrap-distance-top:0;mso-wrap-distance-right:9pt;mso-wrap-distance-bottom:0;mso-position-horizontal:absolute;mso-position-horizontal-relative:text;mso-position-vertical:absolute;mso-position-vertical-relative:text" o:gfxdata="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" strokecolor="#5b9bd5 [3204]" strokeweight=".5pt">
                 <v:stroke endarrow="block" joinstyle="miter"/>
@@ -8510,7 +9297,7 @@
               </wp:anchor>
             </w:drawing>
           </mc:Choice>
-          <mc:Fallback xmlns:w16cid="http://schemas.microsoft.com/office/word/2016/wordml/cid" xmlns:am3d="http://schemas.microsoft.com/office/drawing/2017/model3d" xmlns:aink="http://schemas.microsoft.com/office/drawing/2016/ink" xmlns:cx8="http://schemas.microsoft.com/office/drawing/2016/5/14/chartex" xmlns:cx7="http://schemas.microsoft.com/office/drawing/2016/5/13/chartex" xmlns:cx6="http://schemas.microsoft.com/office/drawing/2016/5/12/chartex" xmlns:cx5="http://schemas.microsoft.com/office/drawing/2016/5/11/chartex" xmlns:cx4="http://schemas.microsoft.com/office/drawing/2016/5/10/chartex" xmlns:cx3="http://schemas.microsoft.com/office/drawing/2016/5/9/chartex" xmlns:cx2="http://schemas.microsoft.com/office/drawing/2015/10/21/chartex">
+          <mc:Fallback xmlns:cx2="http://schemas.microsoft.com/office/drawing/2015/10/21/chartex" xmlns:cx3="http://schemas.microsoft.com/office/drawing/2016/5/9/chartex" xmlns:cx4="http://schemas.microsoft.com/office/drawing/2016/5/10/chartex" xmlns:cx5="http://schemas.microsoft.com/office/drawing/2016/5/11/chartex" xmlns:cx6="http://schemas.microsoft.com/office/drawing/2016/5/12/chartex" xmlns:cx7="http://schemas.microsoft.com/office/drawing/2016/5/13/chartex" xmlns:cx8="http://schemas.microsoft.com/office/drawing/2016/5/14/chartex" xmlns:aink="http://schemas.microsoft.com/office/drawing/2016/ink" xmlns:am3d="http://schemas.microsoft.com/office/drawing/2017/model3d" xmlns:w16cid="http://schemas.microsoft.com/office/word/2016/wordml/cid">
             <w:pict>
               <v:shape w14:anchorId="512D88DF" id="Straight Arrow Connector 28" o:spid="_x0000_s1026" type="#_x0000_t32" style="position:absolute;margin-left:246.5pt;margin-top:282.2pt;width:49.8pt;height:0;z-index:251657214;visibility:visible;mso-wrap-style:square;mso-width-percent:0;mso-height-percent:0;mso-wrap-distance-left:9pt;mso-wrap-distance-top:0;mso-wrap-distance-right:9pt;mso-wrap-distance-bottom:0;mso-position-horizontal:absolute;mso-position-horizontal-relative:margin;mso-position-vertical:absolute;mso-position-vertical-relative:text;mso-width-percent:0;mso-height-percent:0;mso-width-relative:margin;mso-height-relative:margin" o:gfxdata="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" strokecolor="#5b9bd5 [3204]" strokeweight=".5pt">
                 <v:stroke endarrow="block" joinstyle="miter"/>
@@ -8577,7 +9364,7 @@
               </wp:anchor>
             </w:drawing>
           </mc:Choice>
-          <mc:Fallback xmlns:w16cid="http://schemas.microsoft.com/office/word/2016/wordml/cid" xmlns:am3d="http://schemas.microsoft.com/office/drawing/2017/model3d" xmlns:aink="http://schemas.microsoft.com/office/drawing/2016/ink" xmlns:cx8="http://schemas.microsoft.com/office/drawing/2016/5/14/chartex" xmlns:cx7="http://schemas.microsoft.com/office/drawing/2016/5/13/chartex" xmlns:cx6="http://schemas.microsoft.com/office/drawing/2016/5/12/chartex" xmlns:cx5="http://schemas.microsoft.com/office/drawing/2016/5/11/chartex" xmlns:cx4="http://schemas.microsoft.com/office/drawing/2016/5/10/chartex" xmlns:cx3="http://schemas.microsoft.com/office/drawing/2016/5/9/chartex" xmlns:cx2="http://schemas.microsoft.com/office/drawing/2015/10/21/chartex">
+          <mc:Fallback xmlns:cx2="http://schemas.microsoft.com/office/drawing/2015/10/21/chartex" xmlns:cx3="http://schemas.microsoft.com/office/drawing/2016/5/9/chartex" xmlns:cx4="http://schemas.microsoft.com/office/drawing/2016/5/10/chartex" xmlns:cx5="http://schemas.microsoft.com/office/drawing/2016/5/11/chartex" xmlns:cx6="http://schemas.microsoft.com/office/drawing/2016/5/12/chartex" xmlns:cx7="http://schemas.microsoft.com/office/drawing/2016/5/13/chartex" xmlns:cx8="http://schemas.microsoft.com/office/drawing/2016/5/14/chartex" xmlns:aink="http://schemas.microsoft.com/office/drawing/2016/ink" xmlns:am3d="http://schemas.microsoft.com/office/drawing/2017/model3d" xmlns:w16cid="http://schemas.microsoft.com/office/word/2016/wordml/cid">
             <w:pict>
               <v:shape w14:anchorId="3FCF208A" id="Straight Arrow Connector 26" o:spid="_x0000_s1026" type="#_x0000_t32" style="position:absolute;margin-left:371.05pt;margin-top:281.65pt;width:26.75pt;height:0;z-index:251687936;visibility:visible;mso-wrap-style:square;mso-wrap-distance-left:9pt;mso-wrap-distance-top:0;mso-wrap-distance-right:9pt;mso-wrap-distance-bottom:0;mso-position-horizontal:absolute;mso-position-horizontal-relative:text;mso-position-vertical:absolute;mso-position-vertical-relative:text" o:gfxdata="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" strokecolor="#5b9bd5 [3204]" strokeweight=".5pt">
                 <v:stroke endarrow="block" joinstyle="miter"/>
@@ -8862,7 +9649,7 @@
               </wp:anchor>
             </w:drawing>
           </mc:Choice>
-          <mc:Fallback>
+          <mc:Fallback xmlns:cx2="http://schemas.microsoft.com/office/drawing/2015/10/21/chartex" xmlns:cx3="http://schemas.microsoft.com/office/drawing/2016/5/9/chartex" xmlns:cx4="http://schemas.microsoft.com/office/drawing/2016/5/10/chartex" xmlns:cx5="http://schemas.microsoft.com/office/drawing/2016/5/11/chartex" xmlns:cx6="http://schemas.microsoft.com/office/drawing/2016/5/12/chartex" xmlns:cx7="http://schemas.microsoft.com/office/drawing/2016/5/13/chartex" xmlns:cx8="http://schemas.microsoft.com/office/drawing/2016/5/14/chartex" xmlns:aink="http://schemas.microsoft.com/office/drawing/2016/ink" xmlns:am3d="http://schemas.microsoft.com/office/drawing/2017/model3d" xmlns:w16cid="http://schemas.microsoft.com/office/word/2016/wordml/cid">
             <w:pict>
               <v:shape w14:anchorId="09163FA0" id="Straight Arrow Connector 32" o:spid="_x0000_s1026" type="#_x0000_t32" style="position:absolute;margin-left:74pt;margin-top:496.4pt;width:49.8pt;height:0;z-index:251655164;visibility:visible;mso-wrap-style:square;mso-width-percent:0;mso-height-percent:0;mso-wrap-distance-left:9pt;mso-wrap-distance-top:0;mso-wrap-distance-right:9pt;mso-wrap-distance-bottom:0;mso-position-horizontal:absolute;mso-position-horizontal-relative:text;mso-position-vertical:absolute;mso-position-vertical-relative:text;mso-width-percent:0;mso-height-percent:0;mso-width-relative:margin;mso-height-relative:margin" o:gfxdata="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" strokecolor="#5b9bd5 [3204]" strokeweight=".5pt">
                 <v:stroke endarrow="block" joinstyle="miter"/>
@@ -9157,7 +9944,7 @@
               </wp:anchor>
             </w:drawing>
           </mc:Choice>
-          <mc:Fallback xmlns:w16cid="http://schemas.microsoft.com/office/word/2016/wordml/cid" xmlns:am3d="http://schemas.microsoft.com/office/drawing/2017/model3d" xmlns:aink="http://schemas.microsoft.com/office/drawing/2016/ink" xmlns:cx8="http://schemas.microsoft.com/office/drawing/2016/5/14/chartex" xmlns:cx7="http://schemas.microsoft.com/office/drawing/2016/5/13/chartex" xmlns:cx6="http://schemas.microsoft.com/office/drawing/2016/5/12/chartex" xmlns:cx5="http://schemas.microsoft.com/office/drawing/2016/5/11/chartex" xmlns:cx4="http://schemas.microsoft.com/office/drawing/2016/5/10/chartex" xmlns:cx3="http://schemas.microsoft.com/office/drawing/2016/5/9/chartex" xmlns:cx2="http://schemas.microsoft.com/office/drawing/2015/10/21/chartex">
+          <mc:Fallback xmlns:cx2="http://schemas.microsoft.com/office/drawing/2015/10/21/chartex" xmlns:cx3="http://schemas.microsoft.com/office/drawing/2016/5/9/chartex" xmlns:cx4="http://schemas.microsoft.com/office/drawing/2016/5/10/chartex" xmlns:cx5="http://schemas.microsoft.com/office/drawing/2016/5/11/chartex" xmlns:cx6="http://schemas.microsoft.com/office/drawing/2016/5/12/chartex" xmlns:cx7="http://schemas.microsoft.com/office/drawing/2016/5/13/chartex" xmlns:cx8="http://schemas.microsoft.com/office/drawing/2016/5/14/chartex" xmlns:aink="http://schemas.microsoft.com/office/drawing/2016/ink" xmlns:am3d="http://schemas.microsoft.com/office/drawing/2017/model3d" xmlns:w16cid="http://schemas.microsoft.com/office/word/2016/wordml/cid">
             <w:pict>
               <v:shape w14:anchorId="22956C8E" id="Straight Arrow Connector 30" o:spid="_x0000_s1026" type="#_x0000_t32" style="position:absolute;margin-left:195.1pt;margin-top:344.35pt;width:0;height:21pt;z-index:251692032;visibility:visible;mso-wrap-style:square;mso-wrap-distance-left:9pt;mso-wrap-distance-top:0;mso-wrap-distance-right:9pt;mso-wrap-distance-bottom:0;mso-position-horizontal:absolute;mso-position-horizontal-relative:text;mso-position-vertical:absolute;mso-position-vertical-relative:text" o:gfxdata="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" strokecolor="#5b9bd5 [3204]" strokeweight=".5pt">
                 <v:stroke endarrow="block" joinstyle="miter"/>
@@ -9331,7 +10118,7 @@
               </wp:anchor>
             </w:drawing>
           </mc:Choice>
-          <mc:Fallback xmlns:w16cid="http://schemas.microsoft.com/office/word/2016/wordml/cid" xmlns:am3d="http://schemas.microsoft.com/office/drawing/2017/model3d" xmlns:aink="http://schemas.microsoft.com/office/drawing/2016/ink" xmlns:cx8="http://schemas.microsoft.com/office/drawing/2016/5/14/chartex" xmlns:cx7="http://schemas.microsoft.com/office/drawing/2016/5/13/chartex" xmlns:cx6="http://schemas.microsoft.com/office/drawing/2016/5/12/chartex" xmlns:cx5="http://schemas.microsoft.com/office/drawing/2016/5/11/chartex" xmlns:cx4="http://schemas.microsoft.com/office/drawing/2016/5/10/chartex" xmlns:cx3="http://schemas.microsoft.com/office/drawing/2016/5/9/chartex" xmlns:cx2="http://schemas.microsoft.com/office/drawing/2015/10/21/chartex">
+          <mc:Fallback xmlns:cx2="http://schemas.microsoft.com/office/drawing/2015/10/21/chartex" xmlns:cx3="http://schemas.microsoft.com/office/drawing/2016/5/9/chartex" xmlns:cx4="http://schemas.microsoft.com/office/drawing/2016/5/10/chartex" xmlns:cx5="http://schemas.microsoft.com/office/drawing/2016/5/11/chartex" xmlns:cx6="http://schemas.microsoft.com/office/drawing/2016/5/12/chartex" xmlns:cx7="http://schemas.microsoft.com/office/drawing/2016/5/13/chartex" xmlns:cx8="http://schemas.microsoft.com/office/drawing/2016/5/14/chartex" xmlns:aink="http://schemas.microsoft.com/office/drawing/2016/ink" xmlns:am3d="http://schemas.microsoft.com/office/drawing/2017/model3d" xmlns:w16cid="http://schemas.microsoft.com/office/word/2016/wordml/cid">
             <w:pict>
               <v:shape w14:anchorId="1781CA2D" id="Straight Arrow Connector 18" o:spid="_x0000_s1026" type="#_x0000_t32" style="position:absolute;margin-left:74.4pt;margin-top:282.25pt;width:49.8pt;height:0;z-index:251658239;visibility:visible;mso-wrap-style:square;mso-width-percent:0;mso-height-percent:0;mso-wrap-distance-left:9pt;mso-wrap-distance-top:0;mso-wrap-distance-right:9pt;mso-wrap-distance-bottom:0;mso-position-horizontal:absolute;mso-position-horizontal-relative:text;mso-position-vertical:absolute;mso-position-vertical-relative:text;mso-width-percent:0;mso-height-percent:0;mso-width-relative:margin;mso-height-relative:margin" o:gfxdata="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" strokecolor="#5b9bd5 [3204]" strokeweight=".5pt">
                 <v:stroke endarrow="block" joinstyle="miter"/>
@@ -9405,7 +10192,7 @@
               </wp:anchor>
             </w:drawing>
           </mc:Choice>
-          <mc:Fallback xmlns:w16cid="http://schemas.microsoft.com/office/word/2016/wordml/cid" xmlns:am3d="http://schemas.microsoft.com/office/drawing/2017/model3d" xmlns:aink="http://schemas.microsoft.com/office/drawing/2016/ink" xmlns:cx8="http://schemas.microsoft.com/office/drawing/2016/5/14/chartex" xmlns:cx7="http://schemas.microsoft.com/office/drawing/2016/5/13/chartex" xmlns:cx6="http://schemas.microsoft.com/office/drawing/2016/5/12/chartex" xmlns:cx5="http://schemas.microsoft.com/office/drawing/2016/5/11/chartex" xmlns:cx4="http://schemas.microsoft.com/office/drawing/2016/5/10/chartex" xmlns:cx3="http://schemas.microsoft.com/office/drawing/2016/5/9/chartex" xmlns:cx2="http://schemas.microsoft.com/office/drawing/2015/10/21/chartex">
+          <mc:Fallback xmlns:cx2="http://schemas.microsoft.com/office/drawing/2015/10/21/chartex" xmlns:cx3="http://schemas.microsoft.com/office/drawing/2016/5/9/chartex" xmlns:cx4="http://schemas.microsoft.com/office/drawing/2016/5/10/chartex" xmlns:cx5="http://schemas.microsoft.com/office/drawing/2016/5/11/chartex" xmlns:cx6="http://schemas.microsoft.com/office/drawing/2016/5/12/chartex" xmlns:cx7="http://schemas.microsoft.com/office/drawing/2016/5/13/chartex" xmlns:cx8="http://schemas.microsoft.com/office/drawing/2016/5/14/chartex" xmlns:aink="http://schemas.microsoft.com/office/drawing/2016/ink" xmlns:am3d="http://schemas.microsoft.com/office/drawing/2017/model3d" xmlns:w16cid="http://schemas.microsoft.com/office/word/2016/wordml/cid">
             <w:pict>
               <v:shape w14:anchorId="6149793B" id="Elbow Connector 15" o:spid="_x0000_s1026" type="#_x0000_t34" style="position:absolute;margin-left:-.15pt;margin-top:214.4pt;width:6.55pt;height:67.65pt;z-index:251675648;visibility:visible;mso-wrap-style:square;mso-width-percent:0;mso-height-percent:0;mso-wrap-distance-left:9pt;mso-wrap-distance-top:0;mso-wrap-distance-right:9pt;mso-wrap-distance-bottom:0;mso-position-horizontal:absolute;mso-position-horizontal-relative:text;mso-position-vertical:absolute;mso-position-vertical-relative:text;mso-width-percent:0;mso-height-percent:0;mso-width-relative:margin;mso-height-relative:margin" o:gfxdata="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" adj="-16691" strokecolor="#5b9bd5 [3204]" strokeweight=".5pt">
                 <v:stroke endarrow="block"/>
@@ -9588,7 +10375,7 @@
               </wp:anchor>
             </w:drawing>
           </mc:Choice>
-          <mc:Fallback xmlns:w16cid="http://schemas.microsoft.com/office/word/2016/wordml/cid" xmlns:am3d="http://schemas.microsoft.com/office/drawing/2017/model3d" xmlns:aink="http://schemas.microsoft.com/office/drawing/2016/ink" xmlns:cx8="http://schemas.microsoft.com/office/drawing/2016/5/14/chartex" xmlns:cx7="http://schemas.microsoft.com/office/drawing/2016/5/13/chartex" xmlns:cx6="http://schemas.microsoft.com/office/drawing/2016/5/12/chartex" xmlns:cx5="http://schemas.microsoft.com/office/drawing/2016/5/11/chartex" xmlns:cx4="http://schemas.microsoft.com/office/drawing/2016/5/10/chartex" xmlns:cx3="http://schemas.microsoft.com/office/drawing/2016/5/9/chartex" xmlns:cx2="http://schemas.microsoft.com/office/drawing/2015/10/21/chartex">
+          <mc:Fallback xmlns:cx2="http://schemas.microsoft.com/office/drawing/2015/10/21/chartex" xmlns:cx3="http://schemas.microsoft.com/office/drawing/2016/5/9/chartex" xmlns:cx4="http://schemas.microsoft.com/office/drawing/2016/5/10/chartex" xmlns:cx5="http://schemas.microsoft.com/office/drawing/2016/5/11/chartex" xmlns:cx6="http://schemas.microsoft.com/office/drawing/2016/5/12/chartex" xmlns:cx7="http://schemas.microsoft.com/office/drawing/2016/5/13/chartex" xmlns:cx8="http://schemas.microsoft.com/office/drawing/2016/5/14/chartex" xmlns:aink="http://schemas.microsoft.com/office/drawing/2016/ink" xmlns:am3d="http://schemas.microsoft.com/office/drawing/2017/model3d" xmlns:w16cid="http://schemas.microsoft.com/office/word/2016/wordml/cid">
             <w:pict>
               <v:shape w14:anchorId="0FA3E8FD" id="Straight Arrow Connector 12" o:spid="_x0000_s1026" type="#_x0000_t32" style="position:absolute;margin-left:331.75pt;margin-top:161.65pt;width:49.8pt;height:0;z-index:251673600;visibility:visible;mso-wrap-style:square;mso-width-percent:0;mso-height-percent:0;mso-wrap-distance-left:9pt;mso-wrap-distance-top:0;mso-wrap-distance-right:9pt;mso-wrap-distance-bottom:0;mso-position-horizontal:absolute;mso-position-horizontal-relative:text;mso-position-vertical:absolute;mso-position-vertical-relative:text;mso-width-percent:0;mso-height-percent:0;mso-width-relative:margin;mso-height-relative:margin" o:gfxdata="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" strokecolor="#5b9bd5 [3204]" strokeweight=".5pt">
                 <v:stroke endarrow="block" joinstyle="miter"/>
@@ -9771,7 +10558,7 @@
               </wp:anchor>
             </w:drawing>
           </mc:Choice>
-          <mc:Fallback xmlns:w16cid="http://schemas.microsoft.com/office/word/2016/wordml/cid" xmlns:am3d="http://schemas.microsoft.com/office/drawing/2017/model3d" xmlns:aink="http://schemas.microsoft.com/office/drawing/2016/ink" xmlns:cx8="http://schemas.microsoft.com/office/drawing/2016/5/14/chartex" xmlns:cx7="http://schemas.microsoft.com/office/drawing/2016/5/13/chartex" xmlns:cx6="http://schemas.microsoft.com/office/drawing/2016/5/12/chartex" xmlns:cx5="http://schemas.microsoft.com/office/drawing/2016/5/11/chartex" xmlns:cx4="http://schemas.microsoft.com/office/drawing/2016/5/10/chartex" xmlns:cx3="http://schemas.microsoft.com/office/drawing/2016/5/9/chartex" xmlns:cx2="http://schemas.microsoft.com/office/drawing/2015/10/21/chartex">
+          <mc:Fallback xmlns:cx2="http://schemas.microsoft.com/office/drawing/2015/10/21/chartex" xmlns:cx3="http://schemas.microsoft.com/office/drawing/2016/5/9/chartex" xmlns:cx4="http://schemas.microsoft.com/office/drawing/2016/5/10/chartex" xmlns:cx5="http://schemas.microsoft.com/office/drawing/2016/5/11/chartex" xmlns:cx6="http://schemas.microsoft.com/office/drawing/2016/5/12/chartex" xmlns:cx7="http://schemas.microsoft.com/office/drawing/2016/5/13/chartex" xmlns:cx8="http://schemas.microsoft.com/office/drawing/2016/5/14/chartex" xmlns:aink="http://schemas.microsoft.com/office/drawing/2016/ink" xmlns:am3d="http://schemas.microsoft.com/office/drawing/2017/model3d" xmlns:w16cid="http://schemas.microsoft.com/office/word/2016/wordml/cid">
             <w:pict>
               <v:shape w14:anchorId="4ADBD52E" id="Straight Arrow Connector 10" o:spid="_x0000_s1026" type="#_x0000_t32" style="position:absolute;margin-left:218.5pt;margin-top:161.65pt;width:49.8pt;height:0;z-index:251670528;visibility:visible;mso-wrap-style:square;mso-width-percent:0;mso-height-percent:0;mso-wrap-distance-left:9pt;mso-wrap-distance-top:0;mso-wrap-distance-right:9pt;mso-wrap-distance-bottom:0;mso-position-horizontal:absolute;mso-position-horizontal-relative:text;mso-position-vertical:absolute;mso-position-vertical-relative:text;mso-width-percent:0;mso-height-percent:0;mso-width-relative:margin;mso-height-relative:margin" o:gfxdata="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" strokecolor="#5b9bd5 [3204]" strokeweight=".5pt">
                 <v:stroke endarrow="block" joinstyle="miter"/>
@@ -9952,7 +10739,7 @@
               </wp:anchor>
             </w:drawing>
           </mc:Choice>
-          <mc:Fallback xmlns:w16cid="http://schemas.microsoft.com/office/word/2016/wordml/cid" xmlns:am3d="http://schemas.microsoft.com/office/drawing/2017/model3d" xmlns:aink="http://schemas.microsoft.com/office/drawing/2016/ink" xmlns:cx8="http://schemas.microsoft.com/office/drawing/2016/5/14/chartex" xmlns:cx7="http://schemas.microsoft.com/office/drawing/2016/5/13/chartex" xmlns:cx6="http://schemas.microsoft.com/office/drawing/2016/5/12/chartex" xmlns:cx5="http://schemas.microsoft.com/office/drawing/2016/5/11/chartex" xmlns:cx4="http://schemas.microsoft.com/office/drawing/2016/5/10/chartex" xmlns:cx3="http://schemas.microsoft.com/office/drawing/2016/5/9/chartex" xmlns:cx2="http://schemas.microsoft.com/office/drawing/2015/10/21/chartex">
+          <mc:Fallback xmlns:cx2="http://schemas.microsoft.com/office/drawing/2015/10/21/chartex" xmlns:cx3="http://schemas.microsoft.com/office/drawing/2016/5/9/chartex" xmlns:cx4="http://schemas.microsoft.com/office/drawing/2016/5/10/chartex" xmlns:cx5="http://schemas.microsoft.com/office/drawing/2016/5/11/chartex" xmlns:cx6="http://schemas.microsoft.com/office/drawing/2016/5/12/chartex" xmlns:cx7="http://schemas.microsoft.com/office/drawing/2016/5/13/chartex" xmlns:cx8="http://schemas.microsoft.com/office/drawing/2016/5/14/chartex" xmlns:aink="http://schemas.microsoft.com/office/drawing/2016/ink" xmlns:am3d="http://schemas.microsoft.com/office/drawing/2017/model3d" xmlns:w16cid="http://schemas.microsoft.com/office/word/2016/wordml/cid">
             <w:pict>
               <v:shape w14:anchorId="473509B3" id="Elbow Connector 14" o:spid="_x0000_s1026" type="#_x0000_t34" style="position:absolute;margin-left:0;margin-top:160.45pt;width:449.4pt;height:54pt;flip:x;z-index:251674624;visibility:visible;mso-wrap-style:square;mso-width-percent:0;mso-height-percent:0;mso-wrap-distance-left:9pt;mso-wrap-distance-top:0;mso-wrap-distance-right:9pt;mso-wrap-distance-bottom:0;mso-position-horizontal:absolute;mso-position-horizontal-relative:margin;mso-position-vertical:absolute;mso-position-vertical-relative:text;mso-width-percent:0;mso-height-percent:0;mso-width-relative:margin;mso-height-relative:margin" o:gfxdata="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" adj="-2100" strokecolor="#5b9bd5 [3204]" strokeweight=".5pt">
                 <w10:wrap anchorx="margin"/>
@@ -10138,7 +10925,7 @@
               </wp:anchor>
             </w:drawing>
           </mc:Choice>
-          <mc:Fallback>
+          <mc:Fallback xmlns:cx2="http://schemas.microsoft.com/office/drawing/2015/10/21/chartex" xmlns:cx3="http://schemas.microsoft.com/office/drawing/2016/5/9/chartex" xmlns:cx4="http://schemas.microsoft.com/office/drawing/2016/5/10/chartex" xmlns:cx5="http://schemas.microsoft.com/office/drawing/2016/5/11/chartex" xmlns:cx6="http://schemas.microsoft.com/office/drawing/2016/5/12/chartex" xmlns:cx7="http://schemas.microsoft.com/office/drawing/2016/5/13/chartex" xmlns:cx8="http://schemas.microsoft.com/office/drawing/2016/5/14/chartex" xmlns:aink="http://schemas.microsoft.com/office/drawing/2016/ink" xmlns:am3d="http://schemas.microsoft.com/office/drawing/2017/model3d" xmlns:w16cid="http://schemas.microsoft.com/office/word/2016/wordml/cid">
             <w:pict>
               <v:shape w14:anchorId="2B97B867" id="Elbow Connector 27" o:spid="_x0000_s1026" type="#_x0000_t34" style="position:absolute;margin-left:460.9pt;margin-top:215pt;width:31.8pt;height:67.35pt;flip:y;z-index:251688960;visibility:visible;mso-wrap-style:square;mso-wrap-distance-left:9pt;mso-wrap-distance-top:0;mso-wrap-distance-right:9pt;mso-wrap-distance-bottom:0;mso-position-horizontal:absolute;mso-position-horizontal-relative:text;mso-position-vertical:absolute;mso-position-vertical-relative:text" o:gfxdata="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" adj="21428" strokecolor="#5b9bd5 [3204]" strokeweight=".5pt">
                 <v:stroke endarrow="block"/>
@@ -10149,7 +10936,7 @@
       </w:r>
     </w:p>
     <w:sectPr>
-      <w:headerReference w:type="default" r:id="rId9"/>
+      <w:headerReference w:type="default" r:id="rId8"/>
       <w:pgSz w:w="12240" w:h="15840"/>
       <w:pgMar w:top="1395" w:right="542" w:bottom="1638" w:left="538" w:header="737" w:footer="720" w:gutter="0"/>
       <w:cols w:space="720"/>
@@ -10253,7 +11040,13 @@
       <w:rPr>
         <w:rFonts w:asciiTheme="majorHAnsi" w:hAnsiTheme="majorHAnsi"/>
       </w:rPr>
-      <w:t>Version 1.0</w:t>
+      <w:t>Version 1.</w:t>
+    </w:r>
+    <w:r>
+      <w:rPr>
+        <w:rFonts w:asciiTheme="majorHAnsi" w:hAnsiTheme="majorHAnsi"/>
+      </w:rPr>
+      <w:t>2</w:t>
     </w:r>
   </w:p>
   <w:p>
@@ -12181,6 +12974,119 @@
     </w:lvl>
   </w:abstractNum>
   <w:abstractNum w:abstractNumId="14" w15:restartNumberingAfterBreak="0">
+    <w:nsid w:val="58393FA9"/>
+    <w:multiLevelType w:val="hybridMultilevel"/>
+    <w:tmpl w:val="30BAD234"/>
+    <w:lvl w:ilvl="0" w:tplc="BAF86F96">
+      <w:start w:val="1"/>
+      <w:numFmt w:val="bullet"/>
+      <w:lvlText w:val="-"/>
+      <w:lvlJc w:val="left"/>
+      <w:pPr>
+        <w:ind w:left="720" w:hanging="360"/>
+      </w:pPr>
+      <w:rPr>
+        <w:rFonts w:ascii="Calibri" w:eastAsia="Calibri" w:hAnsi="Calibri" w:cs="Calibri" w:hint="default"/>
+      </w:rPr>
+    </w:lvl>
+    <w:lvl w:ilvl="1" w:tplc="04090003" w:tentative="1">
+      <w:start w:val="1"/>
+      <w:numFmt w:val="bullet"/>
+      <w:lvlText w:val="o"/>
+      <w:lvlJc w:val="left"/>
+      <w:pPr>
+        <w:ind w:left="1440" w:hanging="360"/>
+      </w:pPr>
+      <w:rPr>
+        <w:rFonts w:ascii="Courier New" w:hAnsi="Courier New" w:cs="Courier New" w:hint="default"/>
+      </w:rPr>
+    </w:lvl>
+    <w:lvl w:ilvl="2" w:tplc="04090005" w:tentative="1">
+      <w:start w:val="1"/>
+      <w:numFmt w:val="bullet"/>
+      <w:lvlText w:val=""/>
+      <w:lvlJc w:val="left"/>
+      <w:pPr>
+        <w:ind w:left="2160" w:hanging="360"/>
+      </w:pPr>
+      <w:rPr>
+        <w:rFonts w:ascii="Wingdings" w:hAnsi="Wingdings" w:hint="default"/>
+      </w:rPr>
+    </w:lvl>
+    <w:lvl w:ilvl="3" w:tplc="04090001" w:tentative="1">
+      <w:start w:val="1"/>
+      <w:numFmt w:val="bullet"/>
+      <w:lvlText w:val=""/>
+      <w:lvlJc w:val="left"/>
+      <w:pPr>
+        <w:ind w:left="2880" w:hanging="360"/>
+      </w:pPr>
+      <w:rPr>
+        <w:rFonts w:ascii="Symbol" w:hAnsi="Symbol" w:hint="default"/>
+      </w:rPr>
+    </w:lvl>
+    <w:lvl w:ilvl="4" w:tplc="04090003" w:tentative="1">
+      <w:start w:val="1"/>
+      <w:numFmt w:val="bullet"/>
+      <w:lvlText w:val="o"/>
+      <w:lvlJc w:val="left"/>
+      <w:pPr>
+        <w:ind w:left="3600" w:hanging="360"/>
+      </w:pPr>
+      <w:rPr>
+        <w:rFonts w:ascii="Courier New" w:hAnsi="Courier New" w:cs="Courier New" w:hint="default"/>
+      </w:rPr>
+    </w:lvl>
+    <w:lvl w:ilvl="5" w:tplc="04090005" w:tentative="1">
+      <w:start w:val="1"/>
+      <w:numFmt w:val="bullet"/>
+      <w:lvlText w:val=""/>
+      <w:lvlJc w:val="left"/>
+      <w:pPr>
+        <w:ind w:left="4320" w:hanging="360"/>
+      </w:pPr>
+      <w:rPr>
+        <w:rFonts w:ascii="Wingdings" w:hAnsi="Wingdings" w:hint="default"/>
+      </w:rPr>
+    </w:lvl>
+    <w:lvl w:ilvl="6" w:tplc="04090001" w:tentative="1">
+      <w:start w:val="1"/>
+      <w:numFmt w:val="bullet"/>
+      <w:lvlText w:val=""/>
+      <w:lvlJc w:val="left"/>
+      <w:pPr>
+        <w:ind w:left="5040" w:hanging="360"/>
+      </w:pPr>
+      <w:rPr>
+        <w:rFonts w:ascii="Symbol" w:hAnsi="Symbol" w:hint="default"/>
+      </w:rPr>
+    </w:lvl>
+    <w:lvl w:ilvl="7" w:tplc="04090003" w:tentative="1">
+      <w:start w:val="1"/>
+      <w:numFmt w:val="bullet"/>
+      <w:lvlText w:val="o"/>
+      <w:lvlJc w:val="left"/>
+      <w:pPr>
+        <w:ind w:left="5760" w:hanging="360"/>
+      </w:pPr>
+      <w:rPr>
+        <w:rFonts w:ascii="Courier New" w:hAnsi="Courier New" w:cs="Courier New" w:hint="default"/>
+      </w:rPr>
+    </w:lvl>
+    <w:lvl w:ilvl="8" w:tplc="04090005" w:tentative="1">
+      <w:start w:val="1"/>
+      <w:numFmt w:val="bullet"/>
+      <w:lvlText w:val=""/>
+      <w:lvlJc w:val="left"/>
+      <w:pPr>
+        <w:ind w:left="6480" w:hanging="360"/>
+      </w:pPr>
+      <w:rPr>
+        <w:rFonts w:ascii="Wingdings" w:hAnsi="Wingdings" w:hint="default"/>
+      </w:rPr>
+    </w:lvl>
+  </w:abstractNum>
+  <w:abstractNum w:abstractNumId="15" w15:restartNumberingAfterBreak="0">
     <w:nsid w:val="5D555769"/>
     <w:multiLevelType w:val="hybridMultilevel"/>
     <w:tmpl w:val="D85A7C2E"/>
@@ -12292,7 +13198,7 @@
       </w:rPr>
     </w:lvl>
   </w:abstractNum>
-  <w:abstractNum w:abstractNumId="15" w15:restartNumberingAfterBreak="0">
+  <w:abstractNum w:abstractNumId="16" w15:restartNumberingAfterBreak="0">
     <w:nsid w:val="66BB7178"/>
     <w:multiLevelType w:val="hybridMultilevel"/>
     <w:tmpl w:val="CDCA693C"/>
@@ -12404,7 +13310,7 @@
       </w:rPr>
     </w:lvl>
   </w:abstractNum>
-  <w:abstractNum w:abstractNumId="16" w15:restartNumberingAfterBreak="0">
+  <w:abstractNum w:abstractNumId="17" w15:restartNumberingAfterBreak="0">
     <w:nsid w:val="67A73921"/>
     <w:multiLevelType w:val="hybridMultilevel"/>
     <w:tmpl w:val="BA3E6D0A"/>
@@ -12626,7 +13532,7 @@
     <w:abstractNumId w:val="10"/>
   </w:num>
   <w:num w:numId="4">
-    <w:abstractNumId w:val="16"/>
+    <w:abstractNumId w:val="17"/>
   </w:num>
   <w:num w:numId="5">
     <w:abstractNumId w:val="7"/>
@@ -12647,10 +13553,10 @@
     <w:abstractNumId w:val="0"/>
   </w:num>
   <w:num w:numId="11">
-    <w:abstractNumId w:val="14"/>
+    <w:abstractNumId w:val="15"/>
   </w:num>
   <w:num w:numId="12">
-    <w:abstractNumId w:val="15"/>
+    <w:abstractNumId w:val="16"/>
   </w:num>
   <w:num w:numId="13">
     <w:abstractNumId w:val="4"/>
@@ -12666,6 +13572,9 @@
   </w:num>
   <w:num w:numId="17">
     <w:abstractNumId w:val="11"/>
+  </w:num>
+  <w:num w:numId="18">
+    <w:abstractNumId w:val="14"/>
   </w:num>
 </w:numbering>
 </file>
@@ -13746,7 +14655,7 @@
 </file>
 
 <file path=customXml/itemProps1.xml><?xml version="1.0" encoding="utf-8"?>
-<ds:datastoreItem xmlns:ds="http://schemas.openxmlformats.org/officeDocument/2006/customXml" ds:itemID="{21FFAED1-BD90-4669-A56D-4D072B41388F}">
+<ds:datastoreItem xmlns:ds="http://schemas.openxmlformats.org/officeDocument/2006/customXml" ds:itemID="{F50F3E3C-D213-4CAA-B0E9-A6F740083863}">
   <ds:schemaRefs>
     <ds:schemaRef ds:uri="http://schemas.openxmlformats.org/officeDocument/2006/bibliography"/>
   </ds:schemaRefs>

</xml_diff>

<commit_message>
Updated the Review sheet of the SRS document
Updated the comment on the review point ragrading the buzzer tones
</commit_message>
<xml_diff>
--- a/Software Specification/SRS/SRS.docx
+++ b/Software Specification/SRS/SRS.docx
@@ -11,8 +11,6 @@
           <w:szCs w:val="72"/>
         </w:rPr>
       </w:pPr>
-      <w:bookmarkStart w:id="0" w:name="_GoBack"/>
-      <w:bookmarkEnd w:id="0"/>
     </w:p>
     <w:p>
       <w:pPr>
@@ -1709,8 +1707,10 @@
               <w:jc w:val="center"/>
             </w:pPr>
             <w:r>
-              <w:t>Proposed</w:t>
-            </w:r>
+              <w:t>Released</w:t>
+            </w:r>
+            <w:bookmarkStart w:id="0" w:name="_GoBack"/>
+            <w:bookmarkEnd w:id="0"/>
           </w:p>
         </w:tc>
       </w:tr>
@@ -9262,27 +9262,14 @@
                             <w:r>
                               <w:t xml:space="preserve">Figure </w:t>
                             </w:r>
-                            <w:r>
-                              <w:fldChar w:fldCharType="begin"/>
-                            </w:r>
-                            <w:r>
-                              <w:instrText xml:space="preserve"> SEQ Figure \* ARABIC </w:instrText>
-                            </w:r>
-                            <w:r>
-                              <w:fldChar w:fldCharType="separate"/>
-                            </w:r>
-                            <w:r>
-                              <w:rPr>
-                                <w:noProof/>
-                              </w:rPr>
-                              <w:t>1</w:t>
-                            </w:r>
-                            <w:r>
-                              <w:rPr>
-                                <w:noProof/>
-                              </w:rPr>
-                              <w:fldChar w:fldCharType="end"/>
-                            </w:r>
+                            <w:fldSimple w:instr=" SEQ Figure \* ARABIC ">
+                              <w:r>
+                                <w:rPr>
+                                  <w:noProof/>
+                                </w:rPr>
+                                <w:t>1</w:t>
+                              </w:r>
+                            </w:fldSimple>
                             <w:r>
                               <w:t xml:space="preserve">: </w:t>
                             </w:r>
@@ -9422,7 +9409,7 @@
               </wp:anchor>
             </w:drawing>
           </mc:Choice>
-          <mc:Fallback xmlns:w16cid="http://schemas.microsoft.com/office/word/2016/wordml/cid" xmlns:am3d="http://schemas.microsoft.com/office/drawing/2017/model3d" xmlns:aink="http://schemas.microsoft.com/office/drawing/2016/ink" xmlns:cx8="http://schemas.microsoft.com/office/drawing/2016/5/14/chartex" xmlns:cx7="http://schemas.microsoft.com/office/drawing/2016/5/13/chartex" xmlns:cx6="http://schemas.microsoft.com/office/drawing/2016/5/12/chartex" xmlns:cx5="http://schemas.microsoft.com/office/drawing/2016/5/11/chartex" xmlns:cx4="http://schemas.microsoft.com/office/drawing/2016/5/10/chartex" xmlns:cx3="http://schemas.microsoft.com/office/drawing/2016/5/9/chartex" xmlns:cx2="http://schemas.microsoft.com/office/drawing/2015/10/21/chartex">
+          <mc:Fallback xmlns:cx2="http://schemas.microsoft.com/office/drawing/2015/10/21/chartex" xmlns:cx3="http://schemas.microsoft.com/office/drawing/2016/5/9/chartex" xmlns:cx4="http://schemas.microsoft.com/office/drawing/2016/5/10/chartex" xmlns:cx5="http://schemas.microsoft.com/office/drawing/2016/5/11/chartex" xmlns:cx6="http://schemas.microsoft.com/office/drawing/2016/5/12/chartex" xmlns:cx7="http://schemas.microsoft.com/office/drawing/2016/5/13/chartex" xmlns:cx8="http://schemas.microsoft.com/office/drawing/2016/5/14/chartex" xmlns:aink="http://schemas.microsoft.com/office/drawing/2016/ink" xmlns:am3d="http://schemas.microsoft.com/office/drawing/2017/model3d" xmlns:w16cid="http://schemas.microsoft.com/office/word/2016/wordml/cid">
             <w:pict>
               <v:shapetype w14:anchorId="50B1AF39" id="_x0000_t32" coordsize="21600,21600" o:spt="32" o:oned="t" path="m,l21600,21600e" filled="f">
                 <v:path arrowok="t" fillok="f" o:connecttype="none"/>
@@ -9492,7 +9479,7 @@
               </wp:anchor>
             </w:drawing>
           </mc:Choice>
-          <mc:Fallback xmlns:w16cid="http://schemas.microsoft.com/office/word/2016/wordml/cid" xmlns:am3d="http://schemas.microsoft.com/office/drawing/2017/model3d" xmlns:aink="http://schemas.microsoft.com/office/drawing/2016/ink" xmlns:cx8="http://schemas.microsoft.com/office/drawing/2016/5/14/chartex" xmlns:cx7="http://schemas.microsoft.com/office/drawing/2016/5/13/chartex" xmlns:cx6="http://schemas.microsoft.com/office/drawing/2016/5/12/chartex" xmlns:cx5="http://schemas.microsoft.com/office/drawing/2016/5/11/chartex" xmlns:cx4="http://schemas.microsoft.com/office/drawing/2016/5/10/chartex" xmlns:cx3="http://schemas.microsoft.com/office/drawing/2016/5/9/chartex" xmlns:cx2="http://schemas.microsoft.com/office/drawing/2015/10/21/chartex">
+          <mc:Fallback xmlns:cx2="http://schemas.microsoft.com/office/drawing/2015/10/21/chartex" xmlns:cx3="http://schemas.microsoft.com/office/drawing/2016/5/9/chartex" xmlns:cx4="http://schemas.microsoft.com/office/drawing/2016/5/10/chartex" xmlns:cx5="http://schemas.microsoft.com/office/drawing/2016/5/11/chartex" xmlns:cx6="http://schemas.microsoft.com/office/drawing/2016/5/12/chartex" xmlns:cx7="http://schemas.microsoft.com/office/drawing/2016/5/13/chartex" xmlns:cx8="http://schemas.microsoft.com/office/drawing/2016/5/14/chartex" xmlns:aink="http://schemas.microsoft.com/office/drawing/2016/ink" xmlns:am3d="http://schemas.microsoft.com/office/drawing/2017/model3d" xmlns:w16cid="http://schemas.microsoft.com/office/word/2016/wordml/cid">
             <w:pict>
               <v:shape w14:anchorId="5194618E" id="Straight Arrow Connector 47" o:spid="_x0000_s1026" type="#_x0000_t32" style="position:absolute;margin-left:194.7pt;margin-top:559.45pt;width:0;height:21.6pt;z-index:251712512;visibility:visible;mso-wrap-style:square;mso-wrap-distance-left:9pt;mso-wrap-distance-top:0;mso-wrap-distance-right:9pt;mso-wrap-distance-bottom:0;mso-position-horizontal:absolute;mso-position-horizontal-relative:text;mso-position-vertical:absolute;mso-position-vertical-relative:text" o:gfxdata="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" strokecolor="#5b9bd5 [3204]" strokeweight=".5pt">
                 <v:stroke endarrow="block" joinstyle="miter"/>
@@ -9566,7 +9553,7 @@
               </wp:anchor>
             </w:drawing>
           </mc:Choice>
-          <mc:Fallback xmlns:w16cid="http://schemas.microsoft.com/office/word/2016/wordml/cid" xmlns:am3d="http://schemas.microsoft.com/office/drawing/2017/model3d" xmlns:aink="http://schemas.microsoft.com/office/drawing/2016/ink" xmlns:cx8="http://schemas.microsoft.com/office/drawing/2016/5/14/chartex" xmlns:cx7="http://schemas.microsoft.com/office/drawing/2016/5/13/chartex" xmlns:cx6="http://schemas.microsoft.com/office/drawing/2016/5/12/chartex" xmlns:cx5="http://schemas.microsoft.com/office/drawing/2016/5/11/chartex" xmlns:cx4="http://schemas.microsoft.com/office/drawing/2016/5/10/chartex" xmlns:cx3="http://schemas.microsoft.com/office/drawing/2016/5/9/chartex" xmlns:cx2="http://schemas.microsoft.com/office/drawing/2015/10/21/chartex">
+          <mc:Fallback xmlns:cx2="http://schemas.microsoft.com/office/drawing/2015/10/21/chartex" xmlns:cx3="http://schemas.microsoft.com/office/drawing/2016/5/9/chartex" xmlns:cx4="http://schemas.microsoft.com/office/drawing/2016/5/10/chartex" xmlns:cx5="http://schemas.microsoft.com/office/drawing/2016/5/11/chartex" xmlns:cx6="http://schemas.microsoft.com/office/drawing/2016/5/12/chartex" xmlns:cx7="http://schemas.microsoft.com/office/drawing/2016/5/13/chartex" xmlns:cx8="http://schemas.microsoft.com/office/drawing/2016/5/14/chartex" xmlns:aink="http://schemas.microsoft.com/office/drawing/2016/ink" xmlns:am3d="http://schemas.microsoft.com/office/drawing/2017/model3d" xmlns:w16cid="http://schemas.microsoft.com/office/word/2016/wordml/cid">
             <w:pict>
               <v:shapetype w14:anchorId="1D67DBA1" id="_x0000_t34" coordsize="21600,21600" o:spt="34" o:oned="t" adj="10800" path="m,l@0,0@0,21600,21600,21600e" filled="f">
                 <v:stroke joinstyle="miter"/>
@@ -9651,7 +9638,7 @@
               </wp:anchor>
             </w:drawing>
           </mc:Choice>
-          <mc:Fallback xmlns:w16cid="http://schemas.microsoft.com/office/word/2016/wordml/cid" xmlns:am3d="http://schemas.microsoft.com/office/drawing/2017/model3d" xmlns:aink="http://schemas.microsoft.com/office/drawing/2016/ink" xmlns:cx8="http://schemas.microsoft.com/office/drawing/2016/5/14/chartex" xmlns:cx7="http://schemas.microsoft.com/office/drawing/2016/5/13/chartex" xmlns:cx6="http://schemas.microsoft.com/office/drawing/2016/5/12/chartex" xmlns:cx5="http://schemas.microsoft.com/office/drawing/2016/5/11/chartex" xmlns:cx4="http://schemas.microsoft.com/office/drawing/2016/5/10/chartex" xmlns:cx3="http://schemas.microsoft.com/office/drawing/2016/5/9/chartex" xmlns:cx2="http://schemas.microsoft.com/office/drawing/2015/10/21/chartex">
+          <mc:Fallback xmlns:cx2="http://schemas.microsoft.com/office/drawing/2015/10/21/chartex" xmlns:cx3="http://schemas.microsoft.com/office/drawing/2016/5/9/chartex" xmlns:cx4="http://schemas.microsoft.com/office/drawing/2016/5/10/chartex" xmlns:cx5="http://schemas.microsoft.com/office/drawing/2016/5/11/chartex" xmlns:cx6="http://schemas.microsoft.com/office/drawing/2016/5/12/chartex" xmlns:cx7="http://schemas.microsoft.com/office/drawing/2016/5/13/chartex" xmlns:cx8="http://schemas.microsoft.com/office/drawing/2016/5/14/chartex" xmlns:aink="http://schemas.microsoft.com/office/drawing/2016/ink" xmlns:am3d="http://schemas.microsoft.com/office/drawing/2017/model3d" xmlns:w16cid="http://schemas.microsoft.com/office/word/2016/wordml/cid">
             <w:pict>
               <v:shape w14:anchorId="0C5EB302" id="Elbow Connector 6" o:spid="_x0000_s1026" type="#_x0000_t34" style="position:absolute;margin-left:113.25pt;margin-top:9.95pt;width:200.4pt;height:62.4pt;flip:x y;z-index:251662336;visibility:visible;mso-wrap-style:square;mso-width-percent:0;mso-height-percent:0;mso-wrap-distance-left:9pt;mso-wrap-distance-top:0;mso-wrap-distance-right:9pt;mso-wrap-distance-bottom:0;mso-position-horizontal:absolute;mso-position-horizontal-relative:text;mso-position-vertical:absolute;mso-position-vertical-relative:text;mso-width-percent:0;mso-height-percent:0;mso-width-relative:margin;mso-height-relative:margin" o:gfxdata="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" adj="-4177" strokecolor="#5b9bd5 [3204]" strokeweight=".5pt">
                 <v:stroke endarrow="block"/>
@@ -10343,7 +10330,7 @@
               </wp:anchor>
             </w:drawing>
           </mc:Choice>
-          <mc:Fallback xmlns:w16cid="http://schemas.microsoft.com/office/word/2016/wordml/cid" xmlns:am3d="http://schemas.microsoft.com/office/drawing/2017/model3d" xmlns:aink="http://schemas.microsoft.com/office/drawing/2016/ink" xmlns:cx8="http://schemas.microsoft.com/office/drawing/2016/5/14/chartex" xmlns:cx7="http://schemas.microsoft.com/office/drawing/2016/5/13/chartex" xmlns:cx6="http://schemas.microsoft.com/office/drawing/2016/5/12/chartex" xmlns:cx5="http://schemas.microsoft.com/office/drawing/2016/5/11/chartex" xmlns:cx4="http://schemas.microsoft.com/office/drawing/2016/5/10/chartex" xmlns:cx3="http://schemas.microsoft.com/office/drawing/2016/5/9/chartex" xmlns:cx2="http://schemas.microsoft.com/office/drawing/2015/10/21/chartex">
+          <mc:Fallback xmlns:cx2="http://schemas.microsoft.com/office/drawing/2015/10/21/chartex" xmlns:cx3="http://schemas.microsoft.com/office/drawing/2016/5/9/chartex" xmlns:cx4="http://schemas.microsoft.com/office/drawing/2016/5/10/chartex" xmlns:cx5="http://schemas.microsoft.com/office/drawing/2016/5/11/chartex" xmlns:cx6="http://schemas.microsoft.com/office/drawing/2016/5/12/chartex" xmlns:cx7="http://schemas.microsoft.com/office/drawing/2016/5/13/chartex" xmlns:cx8="http://schemas.microsoft.com/office/drawing/2016/5/14/chartex" xmlns:aink="http://schemas.microsoft.com/office/drawing/2016/ink" xmlns:am3d="http://schemas.microsoft.com/office/drawing/2017/model3d" xmlns:w16cid="http://schemas.microsoft.com/office/word/2016/wordml/cid">
             <w:pict>
               <v:shape w14:anchorId="09A941FE" id="Straight Arrow Connector 53" o:spid="_x0000_s1026" type="#_x0000_t32" style="position:absolute;margin-left:67.6pt;margin-top:10.25pt;width:45.75pt;height:0;z-index:251716608;visibility:visible;mso-wrap-style:square;mso-wrap-distance-left:9pt;mso-wrap-distance-top:0;mso-wrap-distance-right:9pt;mso-wrap-distance-bottom:0;mso-position-horizontal:absolute;mso-position-horizontal-relative:text;mso-position-vertical:absolute;mso-position-vertical-relative:text" o:gfxdata="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" strokecolor="#5b9bd5 [3204]" strokeweight=".5pt">
                 <v:stroke endarrow="block" joinstyle="miter"/>
@@ -10519,7 +10506,7 @@
               </wp:anchor>
             </w:drawing>
           </mc:Choice>
-          <mc:Fallback xmlns:w16cid="http://schemas.microsoft.com/office/word/2016/wordml/cid" xmlns:am3d="http://schemas.microsoft.com/office/drawing/2017/model3d" xmlns:aink="http://schemas.microsoft.com/office/drawing/2016/ink" xmlns:cx8="http://schemas.microsoft.com/office/drawing/2016/5/14/chartex" xmlns:cx7="http://schemas.microsoft.com/office/drawing/2016/5/13/chartex" xmlns:cx6="http://schemas.microsoft.com/office/drawing/2016/5/12/chartex" xmlns:cx5="http://schemas.microsoft.com/office/drawing/2016/5/11/chartex" xmlns:cx4="http://schemas.microsoft.com/office/drawing/2016/5/10/chartex" xmlns:cx3="http://schemas.microsoft.com/office/drawing/2016/5/9/chartex" xmlns:cx2="http://schemas.microsoft.com/office/drawing/2015/10/21/chartex">
+          <mc:Fallback xmlns:cx2="http://schemas.microsoft.com/office/drawing/2015/10/21/chartex" xmlns:cx3="http://schemas.microsoft.com/office/drawing/2016/5/9/chartex" xmlns:cx4="http://schemas.microsoft.com/office/drawing/2016/5/10/chartex" xmlns:cx5="http://schemas.microsoft.com/office/drawing/2016/5/11/chartex" xmlns:cx6="http://schemas.microsoft.com/office/drawing/2016/5/12/chartex" xmlns:cx7="http://schemas.microsoft.com/office/drawing/2016/5/13/chartex" xmlns:cx8="http://schemas.microsoft.com/office/drawing/2016/5/14/chartex" xmlns:aink="http://schemas.microsoft.com/office/drawing/2016/ink" xmlns:am3d="http://schemas.microsoft.com/office/drawing/2017/model3d" xmlns:w16cid="http://schemas.microsoft.com/office/word/2016/wordml/cid">
             <w:pict>
               <v:shape w14:anchorId="78062735" id="Straight Arrow Connector 4" o:spid="_x0000_s1026" type="#_x0000_t32" style="position:absolute;margin-left:184.65pt;margin-top:71.95pt;width:49.8pt;height:0;z-index:251660288;visibility:visible;mso-wrap-style:square;mso-wrap-distance-left:9pt;mso-wrap-distance-top:0;mso-wrap-distance-right:9pt;mso-wrap-distance-bottom:0;mso-position-horizontal:absolute;mso-position-horizontal-relative:text;mso-position-vertical:absolute;mso-position-vertical-relative:text" o:gfxdata="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" strokecolor="#5b9bd5 [3204]" strokeweight=".5pt">
                 <v:stroke endarrow="block" joinstyle="miter"/>
@@ -10826,7 +10813,7 @@
               </wp:anchor>
             </w:drawing>
           </mc:Choice>
-          <mc:Fallback xmlns:w16cid="http://schemas.microsoft.com/office/word/2016/wordml/cid" xmlns:am3d="http://schemas.microsoft.com/office/drawing/2017/model3d" xmlns:aink="http://schemas.microsoft.com/office/drawing/2016/ink" xmlns:cx8="http://schemas.microsoft.com/office/drawing/2016/5/14/chartex" xmlns:cx7="http://schemas.microsoft.com/office/drawing/2016/5/13/chartex" xmlns:cx6="http://schemas.microsoft.com/office/drawing/2016/5/12/chartex" xmlns:cx5="http://schemas.microsoft.com/office/drawing/2016/5/11/chartex" xmlns:cx4="http://schemas.microsoft.com/office/drawing/2016/5/10/chartex" xmlns:cx3="http://schemas.microsoft.com/office/drawing/2016/5/9/chartex" xmlns:cx2="http://schemas.microsoft.com/office/drawing/2015/10/21/chartex">
+          <mc:Fallback xmlns:cx2="http://schemas.microsoft.com/office/drawing/2015/10/21/chartex" xmlns:cx3="http://schemas.microsoft.com/office/drawing/2016/5/9/chartex" xmlns:cx4="http://schemas.microsoft.com/office/drawing/2016/5/10/chartex" xmlns:cx5="http://schemas.microsoft.com/office/drawing/2016/5/11/chartex" xmlns:cx6="http://schemas.microsoft.com/office/drawing/2016/5/12/chartex" xmlns:cx7="http://schemas.microsoft.com/office/drawing/2016/5/13/chartex" xmlns:cx8="http://schemas.microsoft.com/office/drawing/2016/5/14/chartex" xmlns:aink="http://schemas.microsoft.com/office/drawing/2016/ink" xmlns:am3d="http://schemas.microsoft.com/office/drawing/2017/model3d" xmlns:w16cid="http://schemas.microsoft.com/office/word/2016/wordml/cid">
             <w:pict>
               <v:shape w14:anchorId="766EF0A2" id="Elbow Connector 41" o:spid="_x0000_s1026" type="#_x0000_t34" style="position:absolute;margin-left:8.7pt;margin-top:390.45pt;width:150.4pt;height:100.25pt;flip:x;z-index:251656189;visibility:visible;mso-wrap-style:square;mso-width-percent:0;mso-height-percent:0;mso-wrap-distance-left:9pt;mso-wrap-distance-top:0;mso-wrap-distance-right:9pt;mso-wrap-distance-bottom:0;mso-position-horizontal:absolute;mso-position-horizontal-relative:text;mso-position-vertical:absolute;mso-position-vertical-relative:text;mso-width-percent:0;mso-height-percent:0;mso-width-relative:margin;mso-height-relative:margin" o:gfxdata="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" adj="24117" strokecolor="#5b9bd5 [3204]" strokeweight=".5pt">
                 <v:stroke endarrow="block"/>
@@ -10900,7 +10887,7 @@
               </wp:anchor>
             </w:drawing>
           </mc:Choice>
-          <mc:Fallback xmlns:w16cid="http://schemas.microsoft.com/office/word/2016/wordml/cid" xmlns:am3d="http://schemas.microsoft.com/office/drawing/2017/model3d" xmlns:aink="http://schemas.microsoft.com/office/drawing/2016/ink" xmlns:cx8="http://schemas.microsoft.com/office/drawing/2016/5/14/chartex" xmlns:cx7="http://schemas.microsoft.com/office/drawing/2016/5/13/chartex" xmlns:cx6="http://schemas.microsoft.com/office/drawing/2016/5/12/chartex" xmlns:cx5="http://schemas.microsoft.com/office/drawing/2016/5/11/chartex" xmlns:cx4="http://schemas.microsoft.com/office/drawing/2016/5/10/chartex" xmlns:cx3="http://schemas.microsoft.com/office/drawing/2016/5/9/chartex" xmlns:cx2="http://schemas.microsoft.com/office/drawing/2015/10/21/chartex">
+          <mc:Fallback xmlns:cx2="http://schemas.microsoft.com/office/drawing/2015/10/21/chartex" xmlns:cx3="http://schemas.microsoft.com/office/drawing/2016/5/9/chartex" xmlns:cx4="http://schemas.microsoft.com/office/drawing/2016/5/10/chartex" xmlns:cx5="http://schemas.microsoft.com/office/drawing/2016/5/11/chartex" xmlns:cx6="http://schemas.microsoft.com/office/drawing/2016/5/12/chartex" xmlns:cx7="http://schemas.microsoft.com/office/drawing/2016/5/13/chartex" xmlns:cx8="http://schemas.microsoft.com/office/drawing/2016/5/14/chartex" xmlns:aink="http://schemas.microsoft.com/office/drawing/2016/ink" xmlns:am3d="http://schemas.microsoft.com/office/drawing/2017/model3d" xmlns:w16cid="http://schemas.microsoft.com/office/word/2016/wordml/cid">
             <w:pict>
               <v:shape w14:anchorId="5C5D2E88" id="Elbow Connector 38" o:spid="_x0000_s1026" type="#_x0000_t34" style="position:absolute;margin-left:460pt;margin-top:283.05pt;width:32.1pt;height:213pt;flip:y;z-index:251701248;visibility:visible;mso-wrap-style:square;mso-width-percent:0;mso-height-percent:0;mso-wrap-distance-left:9pt;mso-wrap-distance-top:0;mso-wrap-distance-right:9pt;mso-wrap-distance-bottom:0;mso-position-horizontal:absolute;mso-position-horizontal-relative:text;mso-position-vertical:absolute;mso-position-vertical-relative:text;mso-width-percent:0;mso-height-percent:0;mso-width-relative:margin;mso-height-relative:margin" o:gfxdata="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" adj="21428" strokecolor="#5b9bd5 [3204]" strokeweight=".5pt">
                 <v:stroke endarrow="block"/>
@@ -11186,7 +11173,7 @@
               </wp:anchor>
             </w:drawing>
           </mc:Choice>
-          <mc:Fallback xmlns:w16cid="http://schemas.microsoft.com/office/word/2016/wordml/cid" xmlns:am3d="http://schemas.microsoft.com/office/drawing/2017/model3d" xmlns:aink="http://schemas.microsoft.com/office/drawing/2016/ink" xmlns:cx8="http://schemas.microsoft.com/office/drawing/2016/5/14/chartex" xmlns:cx7="http://schemas.microsoft.com/office/drawing/2016/5/13/chartex" xmlns:cx6="http://schemas.microsoft.com/office/drawing/2016/5/12/chartex" xmlns:cx5="http://schemas.microsoft.com/office/drawing/2016/5/11/chartex" xmlns:cx4="http://schemas.microsoft.com/office/drawing/2016/5/10/chartex" xmlns:cx3="http://schemas.microsoft.com/office/drawing/2016/5/9/chartex" xmlns:cx2="http://schemas.microsoft.com/office/drawing/2015/10/21/chartex">
+          <mc:Fallback xmlns:cx2="http://schemas.microsoft.com/office/drawing/2015/10/21/chartex" xmlns:cx3="http://schemas.microsoft.com/office/drawing/2016/5/9/chartex" xmlns:cx4="http://schemas.microsoft.com/office/drawing/2016/5/10/chartex" xmlns:cx5="http://schemas.microsoft.com/office/drawing/2016/5/11/chartex" xmlns:cx6="http://schemas.microsoft.com/office/drawing/2016/5/12/chartex" xmlns:cx7="http://schemas.microsoft.com/office/drawing/2016/5/13/chartex" xmlns:cx8="http://schemas.microsoft.com/office/drawing/2016/5/14/chartex" xmlns:aink="http://schemas.microsoft.com/office/drawing/2016/ink" xmlns:am3d="http://schemas.microsoft.com/office/drawing/2017/model3d" xmlns:w16cid="http://schemas.microsoft.com/office/word/2016/wordml/cid">
             <w:pict>
               <v:shape w14:anchorId="4B179E6B" id="Straight Arrow Connector 42" o:spid="_x0000_s1026" type="#_x0000_t32" style="position:absolute;margin-left:244.9pt;margin-top:496.2pt;width:49.8pt;height:0;z-index:251706368;visibility:visible;mso-wrap-style:square;mso-width-percent:0;mso-height-percent:0;mso-wrap-distance-left:9pt;mso-wrap-distance-top:0;mso-wrap-distance-right:9pt;mso-wrap-distance-bottom:0;mso-position-horizontal:absolute;mso-position-horizontal-relative:margin;mso-position-vertical:absolute;mso-position-vertical-relative:text;mso-width-percent:0;mso-height-percent:0;mso-width-relative:margin;mso-height-relative:margin" o:gfxdata="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" strokecolor="#5b9bd5 [3204]" strokeweight=".5pt">
                 <v:stroke endarrow="block" joinstyle="miter"/>
@@ -11253,7 +11240,7 @@
               </wp:anchor>
             </w:drawing>
           </mc:Choice>
-          <mc:Fallback xmlns:w16cid="http://schemas.microsoft.com/office/word/2016/wordml/cid" xmlns:am3d="http://schemas.microsoft.com/office/drawing/2017/model3d" xmlns:aink="http://schemas.microsoft.com/office/drawing/2016/ink" xmlns:cx8="http://schemas.microsoft.com/office/drawing/2016/5/14/chartex" xmlns:cx7="http://schemas.microsoft.com/office/drawing/2016/5/13/chartex" xmlns:cx6="http://schemas.microsoft.com/office/drawing/2016/5/12/chartex" xmlns:cx5="http://schemas.microsoft.com/office/drawing/2016/5/11/chartex" xmlns:cx4="http://schemas.microsoft.com/office/drawing/2016/5/10/chartex" xmlns:cx3="http://schemas.microsoft.com/office/drawing/2016/5/9/chartex" xmlns:cx2="http://schemas.microsoft.com/office/drawing/2015/10/21/chartex">
+          <mc:Fallback xmlns:cx2="http://schemas.microsoft.com/office/drawing/2015/10/21/chartex" xmlns:cx3="http://schemas.microsoft.com/office/drawing/2016/5/9/chartex" xmlns:cx4="http://schemas.microsoft.com/office/drawing/2016/5/10/chartex" xmlns:cx5="http://schemas.microsoft.com/office/drawing/2016/5/11/chartex" xmlns:cx6="http://schemas.microsoft.com/office/drawing/2016/5/12/chartex" xmlns:cx7="http://schemas.microsoft.com/office/drawing/2016/5/13/chartex" xmlns:cx8="http://schemas.microsoft.com/office/drawing/2016/5/14/chartex" xmlns:aink="http://schemas.microsoft.com/office/drawing/2016/ink" xmlns:am3d="http://schemas.microsoft.com/office/drawing/2017/model3d" xmlns:w16cid="http://schemas.microsoft.com/office/word/2016/wordml/cid">
             <w:pict>
               <v:shape w14:anchorId="62172F18" id="Straight Arrow Connector 45" o:spid="_x0000_s1026" type="#_x0000_t32" style="position:absolute;margin-left:369.5pt;margin-top:495.65pt;width:26.75pt;height:0;z-index:251709440;visibility:visible;mso-wrap-style:square;mso-wrap-distance-left:9pt;mso-wrap-distance-top:0;mso-wrap-distance-right:9pt;mso-wrap-distance-bottom:0;mso-position-horizontal:absolute;mso-position-horizontal-relative:text;mso-position-vertical:absolute;mso-position-vertical-relative:text" o:gfxdata="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" strokecolor="#5b9bd5 [3204]" strokeweight=".5pt">
                 <v:stroke endarrow="block" joinstyle="miter"/>
@@ -11428,7 +11415,7 @@
               </wp:anchor>
             </w:drawing>
           </mc:Choice>
-          <mc:Fallback xmlns:w16cid="http://schemas.microsoft.com/office/word/2016/wordml/cid" xmlns:am3d="http://schemas.microsoft.com/office/drawing/2017/model3d" xmlns:aink="http://schemas.microsoft.com/office/drawing/2016/ink" xmlns:cx8="http://schemas.microsoft.com/office/drawing/2016/5/14/chartex" xmlns:cx7="http://schemas.microsoft.com/office/drawing/2016/5/13/chartex" xmlns:cx6="http://schemas.microsoft.com/office/drawing/2016/5/12/chartex" xmlns:cx5="http://schemas.microsoft.com/office/drawing/2016/5/11/chartex" xmlns:cx4="http://schemas.microsoft.com/office/drawing/2016/5/10/chartex" xmlns:cx3="http://schemas.microsoft.com/office/drawing/2016/5/9/chartex" xmlns:cx2="http://schemas.microsoft.com/office/drawing/2015/10/21/chartex">
+          <mc:Fallback xmlns:cx2="http://schemas.microsoft.com/office/drawing/2015/10/21/chartex" xmlns:cx3="http://schemas.microsoft.com/office/drawing/2016/5/9/chartex" xmlns:cx4="http://schemas.microsoft.com/office/drawing/2016/5/10/chartex" xmlns:cx5="http://schemas.microsoft.com/office/drawing/2016/5/11/chartex" xmlns:cx6="http://schemas.microsoft.com/office/drawing/2016/5/12/chartex" xmlns:cx7="http://schemas.microsoft.com/office/drawing/2016/5/13/chartex" xmlns:cx8="http://schemas.microsoft.com/office/drawing/2016/5/14/chartex" xmlns:aink="http://schemas.microsoft.com/office/drawing/2016/ink" xmlns:am3d="http://schemas.microsoft.com/office/drawing/2017/model3d" xmlns:w16cid="http://schemas.microsoft.com/office/word/2016/wordml/cid">
             <w:pict>
               <v:shape w14:anchorId="512D88DF" id="Straight Arrow Connector 28" o:spid="_x0000_s1026" type="#_x0000_t32" style="position:absolute;margin-left:246.5pt;margin-top:282.2pt;width:49.8pt;height:0;z-index:251657214;visibility:visible;mso-wrap-style:square;mso-width-percent:0;mso-height-percent:0;mso-wrap-distance-left:9pt;mso-wrap-distance-top:0;mso-wrap-distance-right:9pt;mso-wrap-distance-bottom:0;mso-position-horizontal:absolute;mso-position-horizontal-relative:margin;mso-position-vertical:absolute;mso-position-vertical-relative:text;mso-width-percent:0;mso-height-percent:0;mso-width-relative:margin;mso-height-relative:margin" o:gfxdata="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" strokecolor="#5b9bd5 [3204]" strokeweight=".5pt">
                 <v:stroke endarrow="block" joinstyle="miter"/>
@@ -11495,7 +11482,7 @@
               </wp:anchor>
             </w:drawing>
           </mc:Choice>
-          <mc:Fallback xmlns:w16cid="http://schemas.microsoft.com/office/word/2016/wordml/cid" xmlns:am3d="http://schemas.microsoft.com/office/drawing/2017/model3d" xmlns:aink="http://schemas.microsoft.com/office/drawing/2016/ink" xmlns:cx8="http://schemas.microsoft.com/office/drawing/2016/5/14/chartex" xmlns:cx7="http://schemas.microsoft.com/office/drawing/2016/5/13/chartex" xmlns:cx6="http://schemas.microsoft.com/office/drawing/2016/5/12/chartex" xmlns:cx5="http://schemas.microsoft.com/office/drawing/2016/5/11/chartex" xmlns:cx4="http://schemas.microsoft.com/office/drawing/2016/5/10/chartex" xmlns:cx3="http://schemas.microsoft.com/office/drawing/2016/5/9/chartex" xmlns:cx2="http://schemas.microsoft.com/office/drawing/2015/10/21/chartex">
+          <mc:Fallback xmlns:cx2="http://schemas.microsoft.com/office/drawing/2015/10/21/chartex" xmlns:cx3="http://schemas.microsoft.com/office/drawing/2016/5/9/chartex" xmlns:cx4="http://schemas.microsoft.com/office/drawing/2016/5/10/chartex" xmlns:cx5="http://schemas.microsoft.com/office/drawing/2016/5/11/chartex" xmlns:cx6="http://schemas.microsoft.com/office/drawing/2016/5/12/chartex" xmlns:cx7="http://schemas.microsoft.com/office/drawing/2016/5/13/chartex" xmlns:cx8="http://schemas.microsoft.com/office/drawing/2016/5/14/chartex" xmlns:aink="http://schemas.microsoft.com/office/drawing/2016/ink" xmlns:am3d="http://schemas.microsoft.com/office/drawing/2017/model3d" xmlns:w16cid="http://schemas.microsoft.com/office/word/2016/wordml/cid">
             <w:pict>
               <v:shape w14:anchorId="3FCF208A" id="Straight Arrow Connector 26" o:spid="_x0000_s1026" type="#_x0000_t32" style="position:absolute;margin-left:371.05pt;margin-top:281.65pt;width:26.75pt;height:0;z-index:251687936;visibility:visible;mso-wrap-style:square;mso-wrap-distance-left:9pt;mso-wrap-distance-top:0;mso-wrap-distance-right:9pt;mso-wrap-distance-bottom:0;mso-position-horizontal:absolute;mso-position-horizontal-relative:text;mso-position-vertical:absolute;mso-position-vertical-relative:text" o:gfxdata="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" strokecolor="#5b9bd5 [3204]" strokeweight=".5pt">
                 <v:stroke endarrow="block" joinstyle="miter"/>
@@ -11780,7 +11767,7 @@
               </wp:anchor>
             </w:drawing>
           </mc:Choice>
-          <mc:Fallback xmlns:w16cid="http://schemas.microsoft.com/office/word/2016/wordml/cid" xmlns:am3d="http://schemas.microsoft.com/office/drawing/2017/model3d" xmlns:aink="http://schemas.microsoft.com/office/drawing/2016/ink" xmlns:cx8="http://schemas.microsoft.com/office/drawing/2016/5/14/chartex" xmlns:cx7="http://schemas.microsoft.com/office/drawing/2016/5/13/chartex" xmlns:cx6="http://schemas.microsoft.com/office/drawing/2016/5/12/chartex" xmlns:cx5="http://schemas.microsoft.com/office/drawing/2016/5/11/chartex" xmlns:cx4="http://schemas.microsoft.com/office/drawing/2016/5/10/chartex" xmlns:cx3="http://schemas.microsoft.com/office/drawing/2016/5/9/chartex" xmlns:cx2="http://schemas.microsoft.com/office/drawing/2015/10/21/chartex">
+          <mc:Fallback xmlns:cx2="http://schemas.microsoft.com/office/drawing/2015/10/21/chartex" xmlns:cx3="http://schemas.microsoft.com/office/drawing/2016/5/9/chartex" xmlns:cx4="http://schemas.microsoft.com/office/drawing/2016/5/10/chartex" xmlns:cx5="http://schemas.microsoft.com/office/drawing/2016/5/11/chartex" xmlns:cx6="http://schemas.microsoft.com/office/drawing/2016/5/12/chartex" xmlns:cx7="http://schemas.microsoft.com/office/drawing/2016/5/13/chartex" xmlns:cx8="http://schemas.microsoft.com/office/drawing/2016/5/14/chartex" xmlns:aink="http://schemas.microsoft.com/office/drawing/2016/ink" xmlns:am3d="http://schemas.microsoft.com/office/drawing/2017/model3d" xmlns:w16cid="http://schemas.microsoft.com/office/word/2016/wordml/cid">
             <w:pict>
               <v:shape w14:anchorId="09163FA0" id="Straight Arrow Connector 32" o:spid="_x0000_s1026" type="#_x0000_t32" style="position:absolute;margin-left:74pt;margin-top:496.4pt;width:49.8pt;height:0;z-index:251655164;visibility:visible;mso-wrap-style:square;mso-width-percent:0;mso-height-percent:0;mso-wrap-distance-left:9pt;mso-wrap-distance-top:0;mso-wrap-distance-right:9pt;mso-wrap-distance-bottom:0;mso-position-horizontal:absolute;mso-position-horizontal-relative:text;mso-position-vertical:absolute;mso-position-vertical-relative:text;mso-width-percent:0;mso-height-percent:0;mso-width-relative:margin;mso-height-relative:margin" o:gfxdata="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" strokecolor="#5b9bd5 [3204]" strokeweight=".5pt">
                 <v:stroke endarrow="block" joinstyle="miter"/>
@@ -12081,7 +12068,7 @@
               </wp:anchor>
             </w:drawing>
           </mc:Choice>
-          <mc:Fallback xmlns:w16cid="http://schemas.microsoft.com/office/word/2016/wordml/cid" xmlns:am3d="http://schemas.microsoft.com/office/drawing/2017/model3d" xmlns:aink="http://schemas.microsoft.com/office/drawing/2016/ink" xmlns:cx8="http://schemas.microsoft.com/office/drawing/2016/5/14/chartex" xmlns:cx7="http://schemas.microsoft.com/office/drawing/2016/5/13/chartex" xmlns:cx6="http://schemas.microsoft.com/office/drawing/2016/5/12/chartex" xmlns:cx5="http://schemas.microsoft.com/office/drawing/2016/5/11/chartex" xmlns:cx4="http://schemas.microsoft.com/office/drawing/2016/5/10/chartex" xmlns:cx3="http://schemas.microsoft.com/office/drawing/2016/5/9/chartex" xmlns:cx2="http://schemas.microsoft.com/office/drawing/2015/10/21/chartex">
+          <mc:Fallback xmlns:cx2="http://schemas.microsoft.com/office/drawing/2015/10/21/chartex" xmlns:cx3="http://schemas.microsoft.com/office/drawing/2016/5/9/chartex" xmlns:cx4="http://schemas.microsoft.com/office/drawing/2016/5/10/chartex" xmlns:cx5="http://schemas.microsoft.com/office/drawing/2016/5/11/chartex" xmlns:cx6="http://schemas.microsoft.com/office/drawing/2016/5/12/chartex" xmlns:cx7="http://schemas.microsoft.com/office/drawing/2016/5/13/chartex" xmlns:cx8="http://schemas.microsoft.com/office/drawing/2016/5/14/chartex" xmlns:aink="http://schemas.microsoft.com/office/drawing/2016/ink" xmlns:am3d="http://schemas.microsoft.com/office/drawing/2017/model3d" xmlns:w16cid="http://schemas.microsoft.com/office/word/2016/wordml/cid">
             <w:pict>
               <v:shape w14:anchorId="22956C8E" id="Straight Arrow Connector 30" o:spid="_x0000_s1026" type="#_x0000_t32" style="position:absolute;margin-left:195.1pt;margin-top:344.35pt;width:0;height:21pt;z-index:251692032;visibility:visible;mso-wrap-style:square;mso-wrap-distance-left:9pt;mso-wrap-distance-top:0;mso-wrap-distance-right:9pt;mso-wrap-distance-bottom:0;mso-position-horizontal:absolute;mso-position-horizontal-relative:text;mso-position-vertical:absolute;mso-position-vertical-relative:text" o:gfxdata="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" strokecolor="#5b9bd5 [3204]" strokeweight=".5pt">
                 <v:stroke endarrow="block" joinstyle="miter"/>
@@ -12255,7 +12242,7 @@
               </wp:anchor>
             </w:drawing>
           </mc:Choice>
-          <mc:Fallback xmlns:w16cid="http://schemas.microsoft.com/office/word/2016/wordml/cid" xmlns:am3d="http://schemas.microsoft.com/office/drawing/2017/model3d" xmlns:aink="http://schemas.microsoft.com/office/drawing/2016/ink" xmlns:cx8="http://schemas.microsoft.com/office/drawing/2016/5/14/chartex" xmlns:cx7="http://schemas.microsoft.com/office/drawing/2016/5/13/chartex" xmlns:cx6="http://schemas.microsoft.com/office/drawing/2016/5/12/chartex" xmlns:cx5="http://schemas.microsoft.com/office/drawing/2016/5/11/chartex" xmlns:cx4="http://schemas.microsoft.com/office/drawing/2016/5/10/chartex" xmlns:cx3="http://schemas.microsoft.com/office/drawing/2016/5/9/chartex" xmlns:cx2="http://schemas.microsoft.com/office/drawing/2015/10/21/chartex">
+          <mc:Fallback xmlns:cx2="http://schemas.microsoft.com/office/drawing/2015/10/21/chartex" xmlns:cx3="http://schemas.microsoft.com/office/drawing/2016/5/9/chartex" xmlns:cx4="http://schemas.microsoft.com/office/drawing/2016/5/10/chartex" xmlns:cx5="http://schemas.microsoft.com/office/drawing/2016/5/11/chartex" xmlns:cx6="http://schemas.microsoft.com/office/drawing/2016/5/12/chartex" xmlns:cx7="http://schemas.microsoft.com/office/drawing/2016/5/13/chartex" xmlns:cx8="http://schemas.microsoft.com/office/drawing/2016/5/14/chartex" xmlns:aink="http://schemas.microsoft.com/office/drawing/2016/ink" xmlns:am3d="http://schemas.microsoft.com/office/drawing/2017/model3d" xmlns:w16cid="http://schemas.microsoft.com/office/word/2016/wordml/cid">
             <w:pict>
               <v:shape w14:anchorId="1781CA2D" id="Straight Arrow Connector 18" o:spid="_x0000_s1026" type="#_x0000_t32" style="position:absolute;margin-left:74.4pt;margin-top:282.25pt;width:49.8pt;height:0;z-index:251658239;visibility:visible;mso-wrap-style:square;mso-width-percent:0;mso-height-percent:0;mso-wrap-distance-left:9pt;mso-wrap-distance-top:0;mso-wrap-distance-right:9pt;mso-wrap-distance-bottom:0;mso-position-horizontal:absolute;mso-position-horizontal-relative:text;mso-position-vertical:absolute;mso-position-vertical-relative:text;mso-width-percent:0;mso-height-percent:0;mso-width-relative:margin;mso-height-relative:margin" o:gfxdata="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" strokecolor="#5b9bd5 [3204]" strokeweight=".5pt">
                 <v:stroke endarrow="block" joinstyle="miter"/>
@@ -12329,7 +12316,7 @@
               </wp:anchor>
             </w:drawing>
           </mc:Choice>
-          <mc:Fallback xmlns:w16cid="http://schemas.microsoft.com/office/word/2016/wordml/cid" xmlns:am3d="http://schemas.microsoft.com/office/drawing/2017/model3d" xmlns:aink="http://schemas.microsoft.com/office/drawing/2016/ink" xmlns:cx8="http://schemas.microsoft.com/office/drawing/2016/5/14/chartex" xmlns:cx7="http://schemas.microsoft.com/office/drawing/2016/5/13/chartex" xmlns:cx6="http://schemas.microsoft.com/office/drawing/2016/5/12/chartex" xmlns:cx5="http://schemas.microsoft.com/office/drawing/2016/5/11/chartex" xmlns:cx4="http://schemas.microsoft.com/office/drawing/2016/5/10/chartex" xmlns:cx3="http://schemas.microsoft.com/office/drawing/2016/5/9/chartex" xmlns:cx2="http://schemas.microsoft.com/office/drawing/2015/10/21/chartex">
+          <mc:Fallback xmlns:cx2="http://schemas.microsoft.com/office/drawing/2015/10/21/chartex" xmlns:cx3="http://schemas.microsoft.com/office/drawing/2016/5/9/chartex" xmlns:cx4="http://schemas.microsoft.com/office/drawing/2016/5/10/chartex" xmlns:cx5="http://schemas.microsoft.com/office/drawing/2016/5/11/chartex" xmlns:cx6="http://schemas.microsoft.com/office/drawing/2016/5/12/chartex" xmlns:cx7="http://schemas.microsoft.com/office/drawing/2016/5/13/chartex" xmlns:cx8="http://schemas.microsoft.com/office/drawing/2016/5/14/chartex" xmlns:aink="http://schemas.microsoft.com/office/drawing/2016/ink" xmlns:am3d="http://schemas.microsoft.com/office/drawing/2017/model3d" xmlns:w16cid="http://schemas.microsoft.com/office/word/2016/wordml/cid">
             <w:pict>
               <v:shape w14:anchorId="6149793B" id="Elbow Connector 15" o:spid="_x0000_s1026" type="#_x0000_t34" style="position:absolute;margin-left:-.15pt;margin-top:214.4pt;width:6.55pt;height:67.65pt;z-index:251675648;visibility:visible;mso-wrap-style:square;mso-width-percent:0;mso-height-percent:0;mso-wrap-distance-left:9pt;mso-wrap-distance-top:0;mso-wrap-distance-right:9pt;mso-wrap-distance-bottom:0;mso-position-horizontal:absolute;mso-position-horizontal-relative:text;mso-position-vertical:absolute;mso-position-vertical-relative:text;mso-width-percent:0;mso-height-percent:0;mso-width-relative:margin;mso-height-relative:margin" o:gfxdata="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" adj="-16691" strokecolor="#5b9bd5 [3204]" strokeweight=".5pt">
                 <v:stroke endarrow="block"/>
@@ -12512,7 +12499,7 @@
               </wp:anchor>
             </w:drawing>
           </mc:Choice>
-          <mc:Fallback xmlns:w16cid="http://schemas.microsoft.com/office/word/2016/wordml/cid" xmlns:am3d="http://schemas.microsoft.com/office/drawing/2017/model3d" xmlns:aink="http://schemas.microsoft.com/office/drawing/2016/ink" xmlns:cx8="http://schemas.microsoft.com/office/drawing/2016/5/14/chartex" xmlns:cx7="http://schemas.microsoft.com/office/drawing/2016/5/13/chartex" xmlns:cx6="http://schemas.microsoft.com/office/drawing/2016/5/12/chartex" xmlns:cx5="http://schemas.microsoft.com/office/drawing/2016/5/11/chartex" xmlns:cx4="http://schemas.microsoft.com/office/drawing/2016/5/10/chartex" xmlns:cx3="http://schemas.microsoft.com/office/drawing/2016/5/9/chartex" xmlns:cx2="http://schemas.microsoft.com/office/drawing/2015/10/21/chartex">
+          <mc:Fallback xmlns:cx2="http://schemas.microsoft.com/office/drawing/2015/10/21/chartex" xmlns:cx3="http://schemas.microsoft.com/office/drawing/2016/5/9/chartex" xmlns:cx4="http://schemas.microsoft.com/office/drawing/2016/5/10/chartex" xmlns:cx5="http://schemas.microsoft.com/office/drawing/2016/5/11/chartex" xmlns:cx6="http://schemas.microsoft.com/office/drawing/2016/5/12/chartex" xmlns:cx7="http://schemas.microsoft.com/office/drawing/2016/5/13/chartex" xmlns:cx8="http://schemas.microsoft.com/office/drawing/2016/5/14/chartex" xmlns:aink="http://schemas.microsoft.com/office/drawing/2016/ink" xmlns:am3d="http://schemas.microsoft.com/office/drawing/2017/model3d" xmlns:w16cid="http://schemas.microsoft.com/office/word/2016/wordml/cid">
             <w:pict>
               <v:shape w14:anchorId="0FA3E8FD" id="Straight Arrow Connector 12" o:spid="_x0000_s1026" type="#_x0000_t32" style="position:absolute;margin-left:331.75pt;margin-top:161.65pt;width:49.8pt;height:0;z-index:251673600;visibility:visible;mso-wrap-style:square;mso-width-percent:0;mso-height-percent:0;mso-wrap-distance-left:9pt;mso-wrap-distance-top:0;mso-wrap-distance-right:9pt;mso-wrap-distance-bottom:0;mso-position-horizontal:absolute;mso-position-horizontal-relative:text;mso-position-vertical:absolute;mso-position-vertical-relative:text;mso-width-percent:0;mso-height-percent:0;mso-width-relative:margin;mso-height-relative:margin" o:gfxdata="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" strokecolor="#5b9bd5 [3204]" strokeweight=".5pt">
                 <v:stroke endarrow="block" joinstyle="miter"/>
@@ -12695,7 +12682,7 @@
               </wp:anchor>
             </w:drawing>
           </mc:Choice>
-          <mc:Fallback xmlns:w16cid="http://schemas.microsoft.com/office/word/2016/wordml/cid" xmlns:am3d="http://schemas.microsoft.com/office/drawing/2017/model3d" xmlns:aink="http://schemas.microsoft.com/office/drawing/2016/ink" xmlns:cx8="http://schemas.microsoft.com/office/drawing/2016/5/14/chartex" xmlns:cx7="http://schemas.microsoft.com/office/drawing/2016/5/13/chartex" xmlns:cx6="http://schemas.microsoft.com/office/drawing/2016/5/12/chartex" xmlns:cx5="http://schemas.microsoft.com/office/drawing/2016/5/11/chartex" xmlns:cx4="http://schemas.microsoft.com/office/drawing/2016/5/10/chartex" xmlns:cx3="http://schemas.microsoft.com/office/drawing/2016/5/9/chartex" xmlns:cx2="http://schemas.microsoft.com/office/drawing/2015/10/21/chartex">
+          <mc:Fallback xmlns:cx2="http://schemas.microsoft.com/office/drawing/2015/10/21/chartex" xmlns:cx3="http://schemas.microsoft.com/office/drawing/2016/5/9/chartex" xmlns:cx4="http://schemas.microsoft.com/office/drawing/2016/5/10/chartex" xmlns:cx5="http://schemas.microsoft.com/office/drawing/2016/5/11/chartex" xmlns:cx6="http://schemas.microsoft.com/office/drawing/2016/5/12/chartex" xmlns:cx7="http://schemas.microsoft.com/office/drawing/2016/5/13/chartex" xmlns:cx8="http://schemas.microsoft.com/office/drawing/2016/5/14/chartex" xmlns:aink="http://schemas.microsoft.com/office/drawing/2016/ink" xmlns:am3d="http://schemas.microsoft.com/office/drawing/2017/model3d" xmlns:w16cid="http://schemas.microsoft.com/office/word/2016/wordml/cid">
             <w:pict>
               <v:shape w14:anchorId="4ADBD52E" id="Straight Arrow Connector 10" o:spid="_x0000_s1026" type="#_x0000_t32" style="position:absolute;margin-left:218.5pt;margin-top:161.65pt;width:49.8pt;height:0;z-index:251670528;visibility:visible;mso-wrap-style:square;mso-width-percent:0;mso-height-percent:0;mso-wrap-distance-left:9pt;mso-wrap-distance-top:0;mso-wrap-distance-right:9pt;mso-wrap-distance-bottom:0;mso-position-horizontal:absolute;mso-position-horizontal-relative:text;mso-position-vertical:absolute;mso-position-vertical-relative:text;mso-width-percent:0;mso-height-percent:0;mso-width-relative:margin;mso-height-relative:margin" o:gfxdata="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" strokecolor="#5b9bd5 [3204]" strokeweight=".5pt">
                 <v:stroke endarrow="block" joinstyle="miter"/>
@@ -12876,7 +12863,7 @@
               </wp:anchor>
             </w:drawing>
           </mc:Choice>
-          <mc:Fallback xmlns:w16cid="http://schemas.microsoft.com/office/word/2016/wordml/cid" xmlns:am3d="http://schemas.microsoft.com/office/drawing/2017/model3d" xmlns:aink="http://schemas.microsoft.com/office/drawing/2016/ink" xmlns:cx8="http://schemas.microsoft.com/office/drawing/2016/5/14/chartex" xmlns:cx7="http://schemas.microsoft.com/office/drawing/2016/5/13/chartex" xmlns:cx6="http://schemas.microsoft.com/office/drawing/2016/5/12/chartex" xmlns:cx5="http://schemas.microsoft.com/office/drawing/2016/5/11/chartex" xmlns:cx4="http://schemas.microsoft.com/office/drawing/2016/5/10/chartex" xmlns:cx3="http://schemas.microsoft.com/office/drawing/2016/5/9/chartex" xmlns:cx2="http://schemas.microsoft.com/office/drawing/2015/10/21/chartex">
+          <mc:Fallback xmlns:cx2="http://schemas.microsoft.com/office/drawing/2015/10/21/chartex" xmlns:cx3="http://schemas.microsoft.com/office/drawing/2016/5/9/chartex" xmlns:cx4="http://schemas.microsoft.com/office/drawing/2016/5/10/chartex" xmlns:cx5="http://schemas.microsoft.com/office/drawing/2016/5/11/chartex" xmlns:cx6="http://schemas.microsoft.com/office/drawing/2016/5/12/chartex" xmlns:cx7="http://schemas.microsoft.com/office/drawing/2016/5/13/chartex" xmlns:cx8="http://schemas.microsoft.com/office/drawing/2016/5/14/chartex" xmlns:aink="http://schemas.microsoft.com/office/drawing/2016/ink" xmlns:am3d="http://schemas.microsoft.com/office/drawing/2017/model3d" xmlns:w16cid="http://schemas.microsoft.com/office/word/2016/wordml/cid">
             <w:pict>
               <v:shape w14:anchorId="473509B3" id="Elbow Connector 14" o:spid="_x0000_s1026" type="#_x0000_t34" style="position:absolute;margin-left:0;margin-top:160.45pt;width:449.4pt;height:54pt;flip:x;z-index:251674624;visibility:visible;mso-wrap-style:square;mso-width-percent:0;mso-height-percent:0;mso-wrap-distance-left:9pt;mso-wrap-distance-top:0;mso-wrap-distance-right:9pt;mso-wrap-distance-bottom:0;mso-position-horizontal:absolute;mso-position-horizontal-relative:margin;mso-position-vertical:absolute;mso-position-vertical-relative:text;mso-width-percent:0;mso-height-percent:0;mso-width-relative:margin;mso-height-relative:margin" o:gfxdata="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" adj="-2100" strokecolor="#5b9bd5 [3204]" strokeweight=".5pt">
                 <w10:wrap anchorx="margin"/>
@@ -13062,7 +13049,7 @@
               </wp:anchor>
             </w:drawing>
           </mc:Choice>
-          <mc:Fallback xmlns:w16cid="http://schemas.microsoft.com/office/word/2016/wordml/cid" xmlns:am3d="http://schemas.microsoft.com/office/drawing/2017/model3d" xmlns:aink="http://schemas.microsoft.com/office/drawing/2016/ink" xmlns:cx8="http://schemas.microsoft.com/office/drawing/2016/5/14/chartex" xmlns:cx7="http://schemas.microsoft.com/office/drawing/2016/5/13/chartex" xmlns:cx6="http://schemas.microsoft.com/office/drawing/2016/5/12/chartex" xmlns:cx5="http://schemas.microsoft.com/office/drawing/2016/5/11/chartex" xmlns:cx4="http://schemas.microsoft.com/office/drawing/2016/5/10/chartex" xmlns:cx3="http://schemas.microsoft.com/office/drawing/2016/5/9/chartex" xmlns:cx2="http://schemas.microsoft.com/office/drawing/2015/10/21/chartex">
+          <mc:Fallback xmlns:cx2="http://schemas.microsoft.com/office/drawing/2015/10/21/chartex" xmlns:cx3="http://schemas.microsoft.com/office/drawing/2016/5/9/chartex" xmlns:cx4="http://schemas.microsoft.com/office/drawing/2016/5/10/chartex" xmlns:cx5="http://schemas.microsoft.com/office/drawing/2016/5/11/chartex" xmlns:cx6="http://schemas.microsoft.com/office/drawing/2016/5/12/chartex" xmlns:cx7="http://schemas.microsoft.com/office/drawing/2016/5/13/chartex" xmlns:cx8="http://schemas.microsoft.com/office/drawing/2016/5/14/chartex" xmlns:aink="http://schemas.microsoft.com/office/drawing/2016/ink" xmlns:am3d="http://schemas.microsoft.com/office/drawing/2017/model3d" xmlns:w16cid="http://schemas.microsoft.com/office/word/2016/wordml/cid">
             <w:pict>
               <v:shape w14:anchorId="2B97B867" id="Elbow Connector 27" o:spid="_x0000_s1026" type="#_x0000_t34" style="position:absolute;margin-left:460.9pt;margin-top:215pt;width:31.8pt;height:67.35pt;flip:y;z-index:251688960;visibility:visible;mso-wrap-style:square;mso-wrap-distance-left:9pt;mso-wrap-distance-top:0;mso-wrap-distance-right:9pt;mso-wrap-distance-bottom:0;mso-position-horizontal:absolute;mso-position-horizontal-relative:text;mso-position-vertical:absolute;mso-position-vertical-relative:text" o:gfxdata="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" adj="21428" strokecolor="#5b9bd5 [3204]" strokeweight=".5pt">
                 <v:stroke endarrow="block"/>

</xml_diff>

<commit_message>
Updated SRS document to V1.6
Updated SRS requirements Req_PO1_DGC_SRS_014_V01 and Req_PO1_DGC_SRS_016_V01 to be more descriptive regarding the indicators of the cursor position
</commit_message>
<xml_diff>
--- a/Software Specification/SRS/SRS.docx
+++ b/Software Specification/SRS/SRS.docx
@@ -130,7 +130,7 @@
           <w:sz w:val="36"/>
           <w:szCs w:val="36"/>
         </w:rPr>
-        <w:t>5</w:t>
+        <w:t>6</w:t>
       </w:r>
     </w:p>
     <w:p>
@@ -227,11 +227,13 @@
               <w:right w:val="nil"/>
             </w:tcBorders>
             <w:shd w:val="clear" w:color="auto" w:fill="D9D9D9"/>
+            <w:vAlign w:val="center"/>
           </w:tcPr>
           <w:p>
             <w:pPr>
               <w:spacing w:after="160" w:line="259" w:lineRule="auto"/>
               <w:ind w:left="0" w:firstLine="0"/>
+              <w:jc w:val="center"/>
             </w:pPr>
           </w:p>
         </w:tc>
@@ -294,17 +296,19 @@
               <w:right w:val="single" w:sz="4" w:space="0" w:color="000000"/>
             </w:tcBorders>
             <w:shd w:val="clear" w:color="auto" w:fill="F2F2F2"/>
+            <w:vAlign w:val="center"/>
           </w:tcPr>
           <w:p>
             <w:pPr>
               <w:spacing w:after="0" w:line="259" w:lineRule="auto"/>
               <w:ind w:left="32" w:firstLine="0"/>
-            </w:pPr>
-            <w:r>
-              <w:rPr>
-                <w:b/>
-              </w:rPr>
-              <w:t xml:space="preserve">Version </w:t>
+              <w:jc w:val="center"/>
+            </w:pPr>
+            <w:r>
+              <w:rPr>
+                <w:b/>
+              </w:rPr>
+              <w:t>Version</w:t>
             </w:r>
           </w:p>
         </w:tc>
@@ -428,15 +432,10 @@
             <w:pPr>
               <w:spacing w:after="0" w:line="259" w:lineRule="auto"/>
               <w:ind w:left="4" w:firstLine="0"/>
+              <w:jc w:val="center"/>
             </w:pPr>
             <w:r>
               <w:t>1.0</w:t>
-            </w:r>
-            <w:r>
-              <w:rPr>
-                <w:b/>
-              </w:rPr>
-              <w:t xml:space="preserve"> </w:t>
             </w:r>
           </w:p>
         </w:tc>
@@ -458,8 +457,13 @@
               <w:jc w:val="center"/>
             </w:pPr>
             <w:r>
-              <w:t>Mina Helmi</w:t>
-            </w:r>
+              <w:t xml:space="preserve">Mina </w:t>
+            </w:r>
+            <w:proofErr w:type="spellStart"/>
+            <w:r>
+              <w:t>Helmi</w:t>
+            </w:r>
+            <w:proofErr w:type="spellEnd"/>
           </w:p>
         </w:tc>
         <w:tc>
@@ -560,6 +564,7 @@
             <w:pPr>
               <w:spacing w:after="0" w:line="259" w:lineRule="auto"/>
               <w:ind w:left="4" w:firstLine="0"/>
+              <w:jc w:val="center"/>
             </w:pPr>
             <w:r>
               <w:t>1.</w:t>
@@ -586,9 +591,19 @@
               <w:ind w:left="0" w:firstLine="0"/>
               <w:jc w:val="center"/>
             </w:pPr>
-            <w:r>
-              <w:t>Hazem Mekawy</w:t>
-            </w:r>
+            <w:proofErr w:type="spellStart"/>
+            <w:r>
+              <w:t>Hazem</w:t>
+            </w:r>
+            <w:proofErr w:type="spellEnd"/>
+            <w:r>
+              <w:t xml:space="preserve"> </w:t>
+            </w:r>
+            <w:proofErr w:type="spellStart"/>
+            <w:r>
+              <w:t>Mekawy</w:t>
+            </w:r>
+            <w:proofErr w:type="spellEnd"/>
           </w:p>
         </w:tc>
         <w:tc>
@@ -680,6 +695,7 @@
             <w:pPr>
               <w:spacing w:after="0" w:line="259" w:lineRule="auto"/>
               <w:ind w:left="4" w:firstLine="0"/>
+              <w:jc w:val="center"/>
             </w:pPr>
             <w:r>
               <w:t>1.</w:t>
@@ -707,8 +723,13 @@
               <w:jc w:val="center"/>
             </w:pPr>
             <w:r>
-              <w:t>Mina Helmi</w:t>
-            </w:r>
+              <w:t xml:space="preserve">Mina </w:t>
+            </w:r>
+            <w:proofErr w:type="spellStart"/>
+            <w:r>
+              <w:t>Helmi</w:t>
+            </w:r>
+            <w:proofErr w:type="spellEnd"/>
           </w:p>
         </w:tc>
         <w:tc>
@@ -1000,6 +1021,7 @@
             <w:pPr>
               <w:spacing w:after="0" w:line="259" w:lineRule="auto"/>
               <w:ind w:left="4" w:firstLine="0"/>
+              <w:jc w:val="center"/>
             </w:pPr>
             <w:r>
               <w:t>1.3</w:t>
@@ -1024,8 +1046,13 @@
               <w:jc w:val="center"/>
             </w:pPr>
             <w:r>
-              <w:t>Mina Helmi</w:t>
-            </w:r>
+              <w:t xml:space="preserve">Mina </w:t>
+            </w:r>
+            <w:proofErr w:type="spellStart"/>
+            <w:r>
+              <w:t>Helmi</w:t>
+            </w:r>
+            <w:proofErr w:type="spellEnd"/>
           </w:p>
         </w:tc>
         <w:tc>
@@ -1166,6 +1193,7 @@
             <w:pPr>
               <w:spacing w:after="0" w:line="259" w:lineRule="auto"/>
               <w:ind w:left="4" w:firstLine="0"/>
+              <w:jc w:val="center"/>
             </w:pPr>
             <w:r>
               <w:t>1.4</w:t>
@@ -1190,8 +1218,13 @@
               <w:jc w:val="center"/>
             </w:pPr>
             <w:r>
-              <w:t>Mina Helmi</w:t>
-            </w:r>
+              <w:t xml:space="preserve">Mina </w:t>
+            </w:r>
+            <w:proofErr w:type="spellStart"/>
+            <w:r>
+              <w:t>Helmi</w:t>
+            </w:r>
+            <w:proofErr w:type="spellEnd"/>
           </w:p>
         </w:tc>
         <w:tc>
@@ -1377,11 +1410,11 @@
         <w:tblLook w:val="04A0" w:firstRow="1" w:lastRow="0" w:firstColumn="1" w:lastColumn="0" w:noHBand="0" w:noVBand="1"/>
       </w:tblPr>
       <w:tblGrid>
-        <w:gridCol w:w="1166"/>
-        <w:gridCol w:w="2701"/>
-        <w:gridCol w:w="1440"/>
-        <w:gridCol w:w="4502"/>
-        <w:gridCol w:w="1343"/>
+        <w:gridCol w:w="1147"/>
+        <w:gridCol w:w="2648"/>
+        <w:gridCol w:w="1520"/>
+        <w:gridCol w:w="4497"/>
+        <w:gridCol w:w="1340"/>
       </w:tblGrid>
       <w:tr>
         <w:trPr>
@@ -1427,8 +1460,13 @@
               <w:jc w:val="center"/>
             </w:pPr>
             <w:r>
-              <w:t>Mina Helmi</w:t>
-            </w:r>
+              <w:t xml:space="preserve">Mina </w:t>
+            </w:r>
+            <w:proofErr w:type="spellStart"/>
+            <w:r>
+              <w:t>Helmi</w:t>
+            </w:r>
+            <w:proofErr w:type="spellEnd"/>
           </w:p>
         </w:tc>
         <w:tc>
@@ -1515,6 +1553,165 @@
               <w:ind w:left="0" w:firstLine="0"/>
               <w:jc w:val="center"/>
             </w:pPr>
+            <w:r>
+              <w:t>Proposed</w:t>
+            </w:r>
+          </w:p>
+        </w:tc>
+      </w:tr>
+      <w:tr>
+        <w:trPr>
+          <w:trHeight w:val="692"/>
+        </w:trPr>
+        <w:tc>
+          <w:tcPr>
+            <w:tcW w:w="1166" w:type="dxa"/>
+            <w:tcBorders>
+              <w:top w:val="single" w:sz="4" w:space="0" w:color="000000"/>
+              <w:left w:val="single" w:sz="4" w:space="0" w:color="000000"/>
+              <w:bottom w:val="single" w:sz="4" w:space="0" w:color="000000"/>
+              <w:right w:val="single" w:sz="4" w:space="0" w:color="000000"/>
+            </w:tcBorders>
+            <w:vAlign w:val="center"/>
+          </w:tcPr>
+          <w:p>
+            <w:pPr>
+              <w:spacing w:after="0" w:line="259" w:lineRule="auto"/>
+              <w:ind w:left="4" w:firstLine="0"/>
+            </w:pPr>
+            <w:r>
+              <w:t>1.6</w:t>
+            </w:r>
+          </w:p>
+        </w:tc>
+        <w:tc>
+          <w:tcPr>
+            <w:tcW w:w="2701" w:type="dxa"/>
+            <w:tcBorders>
+              <w:top w:val="single" w:sz="4" w:space="0" w:color="000000"/>
+              <w:left w:val="single" w:sz="4" w:space="0" w:color="000000"/>
+              <w:bottom w:val="single" w:sz="4" w:space="0" w:color="000000"/>
+              <w:right w:val="single" w:sz="4" w:space="0" w:color="000000"/>
+            </w:tcBorders>
+            <w:vAlign w:val="center"/>
+          </w:tcPr>
+          <w:p>
+            <w:pPr>
+              <w:spacing w:after="0" w:line="259" w:lineRule="auto"/>
+              <w:ind w:left="0" w:firstLine="0"/>
+              <w:jc w:val="center"/>
+            </w:pPr>
+            <w:r>
+              <w:t xml:space="preserve">Mina </w:t>
+            </w:r>
+            <w:proofErr w:type="spellStart"/>
+            <w:r>
+              <w:t>Helmi</w:t>
+            </w:r>
+            <w:proofErr w:type="spellEnd"/>
+          </w:p>
+        </w:tc>
+        <w:tc>
+          <w:tcPr>
+            <w:tcW w:w="1440" w:type="dxa"/>
+            <w:tcBorders>
+              <w:top w:val="single" w:sz="4" w:space="0" w:color="000000"/>
+              <w:left w:val="single" w:sz="4" w:space="0" w:color="000000"/>
+              <w:bottom w:val="single" w:sz="4" w:space="0" w:color="000000"/>
+              <w:right w:val="single" w:sz="4" w:space="0" w:color="000000"/>
+            </w:tcBorders>
+            <w:vAlign w:val="center"/>
+          </w:tcPr>
+          <w:p>
+            <w:pPr>
+              <w:spacing w:after="0" w:line="259" w:lineRule="auto"/>
+              <w:ind w:left="2" w:firstLine="0"/>
+              <w:jc w:val="both"/>
+            </w:pPr>
+            <w:r>
+              <w:t>20/02/2020</w:t>
+            </w:r>
+          </w:p>
+        </w:tc>
+        <w:tc>
+          <w:tcPr>
+            <w:tcW w:w="4502" w:type="dxa"/>
+            <w:tcBorders>
+              <w:top w:val="single" w:sz="4" w:space="0" w:color="000000"/>
+              <w:left w:val="single" w:sz="4" w:space="0" w:color="000000"/>
+              <w:bottom w:val="single" w:sz="4" w:space="0" w:color="000000"/>
+              <w:right w:val="single" w:sz="4" w:space="0" w:color="000000"/>
+            </w:tcBorders>
+            <w:vAlign w:val="center"/>
+          </w:tcPr>
+          <w:p>
+            <w:pPr>
+              <w:pStyle w:val="ListParagraph"/>
+              <w:numPr>
+                <w:ilvl w:val="0"/>
+                <w:numId w:val="18"/>
+              </w:numPr>
+              <w:spacing w:after="0" w:line="259" w:lineRule="auto"/>
+            </w:pPr>
+            <w:r>
+              <w:t xml:space="preserve">Updated requirements </w:t>
+            </w:r>
+            <w:r>
+              <w:rPr>
+                <w:b/>
+                <w:bCs/>
+              </w:rPr>
+              <w:t>Req_PO1_DGC_SRS_01</w:t>
+            </w:r>
+            <w:r>
+              <w:rPr>
+                <w:b/>
+                <w:bCs/>
+              </w:rPr>
+              <w:t>4</w:t>
+            </w:r>
+            <w:r>
+              <w:rPr>
+                <w:b/>
+                <w:bCs/>
+              </w:rPr>
+              <w:t>_V01</w:t>
+            </w:r>
+            <w:r>
+              <w:t xml:space="preserve"> and </w:t>
+            </w:r>
+            <w:r>
+              <w:rPr>
+                <w:b/>
+                <w:bCs/>
+              </w:rPr>
+              <w:t>Req_PO1_DGC_SRS_016_V01</w:t>
+            </w:r>
+            <w:r>
+              <w:t xml:space="preserve"> to be more descriptive.</w:t>
+            </w:r>
+          </w:p>
+        </w:tc>
+        <w:tc>
+          <w:tcPr>
+            <w:tcW w:w="1343" w:type="dxa"/>
+            <w:tcBorders>
+              <w:top w:val="single" w:sz="4" w:space="0" w:color="000000"/>
+              <w:left w:val="single" w:sz="4" w:space="0" w:color="000000"/>
+              <w:bottom w:val="single" w:sz="4" w:space="0" w:color="000000"/>
+              <w:right w:val="single" w:sz="4" w:space="0" w:color="000000"/>
+            </w:tcBorders>
+            <w:vAlign w:val="center"/>
+          </w:tcPr>
+          <w:p>
+            <w:pPr>
+              <w:spacing w:after="0" w:line="259" w:lineRule="auto"/>
+              <w:ind w:left="0" w:firstLine="0"/>
+              <w:jc w:val="center"/>
+            </w:pPr>
+            <w:r>
+              <w:t>Proposed</w:t>
+            </w:r>
           </w:p>
         </w:tc>
       </w:tr>
@@ -1709,8 +1906,6 @@
             <w:r>
               <w:t>Released</w:t>
             </w:r>
-            <w:bookmarkStart w:id="0" w:name="_GoBack"/>
-            <w:bookmarkEnd w:id="0"/>
           </w:p>
         </w:tc>
       </w:tr>
@@ -2425,12 +2620,12 @@
       <w:pPr>
         <w:pStyle w:val="Heading1"/>
       </w:pPr>
-      <w:bookmarkStart w:id="1" w:name="_Toc32607013"/>
+      <w:bookmarkStart w:id="0" w:name="_Toc32607013"/>
       <w:r>
         <w:lastRenderedPageBreak/>
         <w:t>Project Description</w:t>
       </w:r>
-      <w:bookmarkEnd w:id="1"/>
+      <w:bookmarkEnd w:id="0"/>
     </w:p>
     <w:p>
       <w:pPr>
@@ -2468,12 +2663,12 @@
         <w:pStyle w:val="Heading1"/>
         <w:ind w:left="87"/>
       </w:pPr>
-      <w:bookmarkStart w:id="2" w:name="_Toc32607014"/>
+      <w:bookmarkStart w:id="1" w:name="_Toc32607014"/>
       <w:r>
         <w:lastRenderedPageBreak/>
         <w:t>Requirements</w:t>
       </w:r>
-      <w:bookmarkEnd w:id="2"/>
+      <w:bookmarkEnd w:id="1"/>
     </w:p>
     <w:p>
       <w:pPr>
@@ -2510,6 +2705,7 @@
                 <w:bCs/>
               </w:rPr>
             </w:pPr>
+            <w:proofErr w:type="spellStart"/>
             <w:r>
               <w:rPr>
                 <w:b/>
@@ -2517,6 +2713,7 @@
               </w:rPr>
               <w:t>Req_ID</w:t>
             </w:r>
+            <w:proofErr w:type="spellEnd"/>
           </w:p>
         </w:tc>
         <w:tc>
@@ -2608,8 +2805,13 @@
               <w:ind w:left="0" w:firstLine="0"/>
             </w:pPr>
             <w:r>
-              <w:t>Mina Helmi</w:t>
-            </w:r>
+              <w:t xml:space="preserve">Mina </w:t>
+            </w:r>
+            <w:proofErr w:type="spellStart"/>
+            <w:r>
+              <w:t>Helmi</w:t>
+            </w:r>
+            <w:proofErr w:type="spellEnd"/>
           </w:p>
         </w:tc>
         <w:tc>
@@ -2819,11 +3021,18 @@
             <w:r>
               <w:t xml:space="preserve">Operands </w:t>
             </w:r>
+            <w:proofErr w:type="spellStart"/>
+            <w:proofErr w:type="gramStart"/>
             <w:r>
               <w:t>my</w:t>
             </w:r>
-            <w:r>
-              <w:t xml:space="preserve"> be of accuracy up to 2 decimal points.</w:t>
+            <w:proofErr w:type="spellEnd"/>
+            <w:r>
+              <w:t xml:space="preserve"> be</w:t>
+            </w:r>
+            <w:proofErr w:type="gramEnd"/>
+            <w:r>
+              <w:t xml:space="preserve"> of accuracy up to 2 decimal points.</w:t>
             </w:r>
           </w:p>
           <w:p>
@@ -2848,6 +3057,7 @@
             <w:r>
               <w:t xml:space="preserve"> &lt;</w:t>
             </w:r>
+            <w:proofErr w:type="spellStart"/>
             <w:r>
               <w:rPr>
                 <w:b/>
@@ -2855,6 +3065,7 @@
               </w:rPr>
               <w:t>ErrState</w:t>
             </w:r>
+            <w:proofErr w:type="spellEnd"/>
             <w:r>
               <w:t>&gt;.</w:t>
             </w:r>
@@ -3010,8 +3221,13 @@
               <w:spacing w:after="0" w:line="259" w:lineRule="auto"/>
               <w:ind w:left="360"/>
             </w:pPr>
-            <w:r>
-              <w:t>ErrState = OK</w:t>
+            <w:proofErr w:type="spellStart"/>
+            <w:r>
+              <w:t>ErrState</w:t>
+            </w:r>
+            <w:proofErr w:type="spellEnd"/>
+            <w:r>
+              <w:t xml:space="preserve"> = OK</w:t>
             </w:r>
           </w:p>
         </w:tc>
@@ -3052,6 +3268,7 @@
                 <w:bCs/>
               </w:rPr>
             </w:pPr>
+            <w:proofErr w:type="spellStart"/>
             <w:r>
               <w:rPr>
                 <w:b/>
@@ -3059,6 +3276,7 @@
               </w:rPr>
               <w:t>Req_ID</w:t>
             </w:r>
+            <w:proofErr w:type="spellEnd"/>
           </w:p>
         </w:tc>
         <w:tc>
@@ -3156,8 +3374,13 @@
               <w:ind w:left="0" w:firstLine="0"/>
             </w:pPr>
             <w:r>
-              <w:t>Mina Helmi</w:t>
-            </w:r>
+              <w:t xml:space="preserve">Mina </w:t>
+            </w:r>
+            <w:proofErr w:type="spellStart"/>
+            <w:r>
+              <w:t>Helmi</w:t>
+            </w:r>
+            <w:proofErr w:type="spellEnd"/>
           </w:p>
         </w:tc>
         <w:tc>
@@ -3364,8 +3587,13 @@
             <w:pPr>
               <w:ind w:left="0" w:firstLine="0"/>
             </w:pPr>
-            <w:r>
-              <w:t>ErrState = NOK</w:t>
+            <w:proofErr w:type="spellStart"/>
+            <w:r>
+              <w:t>ErrState</w:t>
+            </w:r>
+            <w:proofErr w:type="spellEnd"/>
+            <w:r>
+              <w:t xml:space="preserve"> = NOK</w:t>
             </w:r>
           </w:p>
         </w:tc>
@@ -3424,6 +3652,7 @@
                 <w:bCs/>
               </w:rPr>
             </w:pPr>
+            <w:proofErr w:type="spellStart"/>
             <w:r>
               <w:rPr>
                 <w:b/>
@@ -3432,6 +3661,7 @@
               <w:lastRenderedPageBreak/>
               <w:t>Req_ID</w:t>
             </w:r>
+            <w:proofErr w:type="spellEnd"/>
           </w:p>
         </w:tc>
         <w:tc>
@@ -3529,8 +3759,13 @@
               <w:ind w:left="0" w:firstLine="0"/>
             </w:pPr>
             <w:r>
-              <w:t>Mina Helmi</w:t>
-            </w:r>
+              <w:t xml:space="preserve">Mina </w:t>
+            </w:r>
+            <w:proofErr w:type="spellStart"/>
+            <w:r>
+              <w:t>Helmi</w:t>
+            </w:r>
+            <w:proofErr w:type="spellEnd"/>
           </w:p>
         </w:tc>
         <w:tc>
@@ -3737,8 +3972,13 @@
             <w:pPr>
               <w:ind w:left="0" w:firstLine="0"/>
             </w:pPr>
-            <w:r>
-              <w:t>ErrState = NOK</w:t>
+            <w:proofErr w:type="spellStart"/>
+            <w:r>
+              <w:t>ErrState</w:t>
+            </w:r>
+            <w:proofErr w:type="spellEnd"/>
+            <w:r>
+              <w:t xml:space="preserve"> = NOK</w:t>
             </w:r>
           </w:p>
         </w:tc>
@@ -3779,6 +4019,7 @@
                 <w:bCs/>
               </w:rPr>
             </w:pPr>
+            <w:proofErr w:type="spellStart"/>
             <w:r>
               <w:rPr>
                 <w:b/>
@@ -3786,6 +4027,7 @@
               </w:rPr>
               <w:t>Req_ID</w:t>
             </w:r>
+            <w:proofErr w:type="spellEnd"/>
           </w:p>
         </w:tc>
         <w:tc>
@@ -3877,8 +4119,13 @@
               <w:ind w:left="0" w:firstLine="0"/>
             </w:pPr>
             <w:r>
-              <w:t>Mina Helmi</w:t>
-            </w:r>
+              <w:t xml:space="preserve">Mina </w:t>
+            </w:r>
+            <w:proofErr w:type="spellStart"/>
+            <w:r>
+              <w:t>Helmi</w:t>
+            </w:r>
+            <w:proofErr w:type="spellEnd"/>
           </w:p>
         </w:tc>
         <w:tc>
@@ -3983,6 +4230,7 @@
             <w:r>
               <w:t xml:space="preserve">The period of the pulse </w:t>
             </w:r>
+            <w:proofErr w:type="spellStart"/>
             <w:r>
               <w:rPr>
                 <w:b/>
@@ -3998,6 +4246,7 @@
               </w:rPr>
               <w:t>pulse</w:t>
             </w:r>
+            <w:proofErr w:type="spellEnd"/>
             <w:r>
               <w:rPr>
                 <w:b/>
@@ -4139,6 +4388,7 @@
             <w:r>
               <w:br w:type="page"/>
             </w:r>
+            <w:proofErr w:type="spellStart"/>
             <w:r>
               <w:rPr>
                 <w:b/>
@@ -4146,6 +4396,7 @@
               </w:rPr>
               <w:t>Req_ID</w:t>
             </w:r>
+            <w:proofErr w:type="spellEnd"/>
           </w:p>
         </w:tc>
         <w:tc>
@@ -4243,8 +4494,13 @@
               <w:ind w:left="0" w:firstLine="0"/>
             </w:pPr>
             <w:r>
-              <w:t>Mina Helmi</w:t>
-            </w:r>
+              <w:t xml:space="preserve">Mina </w:t>
+            </w:r>
+            <w:proofErr w:type="spellStart"/>
+            <w:r>
+              <w:t>Helmi</w:t>
+            </w:r>
+            <w:proofErr w:type="spellEnd"/>
           </w:p>
         </w:tc>
         <w:tc>
@@ -4356,6 +4612,7 @@
             <w:r>
               <w:t xml:space="preserve">The period of the pulse </w:t>
             </w:r>
+            <w:proofErr w:type="spellStart"/>
             <w:r>
               <w:rPr>
                 <w:b/>
@@ -4371,6 +4628,7 @@
               </w:rPr>
               <w:t>pulse</w:t>
             </w:r>
+            <w:proofErr w:type="spellEnd"/>
             <w:r>
               <w:rPr>
                 <w:b/>
@@ -4444,8 +4702,13 @@
             <w:pPr>
               <w:ind w:left="0" w:firstLine="0"/>
             </w:pPr>
-            <w:r>
-              <w:t>ErrState = NOK</w:t>
+            <w:proofErr w:type="spellStart"/>
+            <w:r>
+              <w:t>ErrState</w:t>
+            </w:r>
+            <w:proofErr w:type="spellEnd"/>
+            <w:r>
+              <w:t xml:space="preserve"> = NOK</w:t>
             </w:r>
           </w:p>
         </w:tc>
@@ -4541,6 +4804,7 @@
                 <w:bCs/>
               </w:rPr>
             </w:pPr>
+            <w:proofErr w:type="spellStart"/>
             <w:r>
               <w:rPr>
                 <w:b/>
@@ -4549,6 +4813,7 @@
               <w:lastRenderedPageBreak/>
               <w:t>Req_ID</w:t>
             </w:r>
+            <w:proofErr w:type="spellEnd"/>
           </w:p>
         </w:tc>
         <w:tc>
@@ -4646,8 +4911,13 @@
               <w:ind w:left="0" w:firstLine="0"/>
             </w:pPr>
             <w:r>
-              <w:t>Mina Helmi</w:t>
-            </w:r>
+              <w:t xml:space="preserve">Mina </w:t>
+            </w:r>
+            <w:proofErr w:type="spellStart"/>
+            <w:r>
+              <w:t>Helmi</w:t>
+            </w:r>
+            <w:proofErr w:type="spellEnd"/>
           </w:p>
         </w:tc>
         <w:tc>
@@ -4877,8 +5147,13 @@
             <w:pPr>
               <w:ind w:left="0" w:firstLine="0"/>
             </w:pPr>
-            <w:r>
-              <w:t>ErrState = NOK</w:t>
+            <w:proofErr w:type="spellStart"/>
+            <w:r>
+              <w:t>ErrState</w:t>
+            </w:r>
+            <w:proofErr w:type="spellEnd"/>
+            <w:r>
+              <w:t xml:space="preserve"> = NOK</w:t>
             </w:r>
           </w:p>
         </w:tc>
@@ -4919,6 +5194,7 @@
                 <w:bCs/>
               </w:rPr>
             </w:pPr>
+            <w:proofErr w:type="spellStart"/>
             <w:r>
               <w:rPr>
                 <w:b/>
@@ -4926,6 +5202,7 @@
               </w:rPr>
               <w:t>Req_ID</w:t>
             </w:r>
+            <w:proofErr w:type="spellEnd"/>
           </w:p>
         </w:tc>
         <w:tc>
@@ -5023,8 +5300,13 @@
               <w:ind w:left="0" w:firstLine="0"/>
             </w:pPr>
             <w:r>
-              <w:t>Mina Helmi</w:t>
-            </w:r>
+              <w:t xml:space="preserve">Mina </w:t>
+            </w:r>
+            <w:proofErr w:type="spellStart"/>
+            <w:r>
+              <w:t>Helmi</w:t>
+            </w:r>
+            <w:proofErr w:type="spellEnd"/>
           </w:p>
         </w:tc>
         <w:tc>
@@ -5160,8 +5442,13 @@
             <w:pPr>
               <w:ind w:left="0" w:firstLine="0"/>
             </w:pPr>
-            <w:r>
-              <w:t>ErrState = NOK</w:t>
+            <w:proofErr w:type="spellStart"/>
+            <w:r>
+              <w:t>ErrState</w:t>
+            </w:r>
+            <w:proofErr w:type="spellEnd"/>
+            <w:r>
+              <w:t xml:space="preserve"> = NOK</w:t>
             </w:r>
           </w:p>
         </w:tc>
@@ -5250,6 +5537,7 @@
                 <w:bCs/>
               </w:rPr>
             </w:pPr>
+            <w:proofErr w:type="spellStart"/>
             <w:r>
               <w:rPr>
                 <w:b/>
@@ -5257,6 +5545,7 @@
               </w:rPr>
               <w:t>Req_ID</w:t>
             </w:r>
+            <w:proofErr w:type="spellEnd"/>
           </w:p>
         </w:tc>
         <w:tc>
@@ -5354,8 +5643,13 @@
               <w:ind w:left="0" w:firstLine="0"/>
             </w:pPr>
             <w:r>
-              <w:t>Mina Helmi</w:t>
-            </w:r>
+              <w:t xml:space="preserve">Mina </w:t>
+            </w:r>
+            <w:proofErr w:type="spellStart"/>
+            <w:r>
+              <w:t>Helmi</w:t>
+            </w:r>
+            <w:proofErr w:type="spellEnd"/>
           </w:p>
         </w:tc>
         <w:tc>
@@ -5466,6 +5760,7 @@
             <w:r>
               <w:t>&gt; on the first line of the LCD, then update the cursor position &lt;</w:t>
             </w:r>
+            <w:proofErr w:type="spellStart"/>
             <w:r>
               <w:rPr>
                 <w:b/>
@@ -5473,9 +5768,11 @@
               </w:rPr>
               <w:t>Cur_x</w:t>
             </w:r>
+            <w:proofErr w:type="spellEnd"/>
             <w:r>
               <w:t>&gt; and &lt;</w:t>
             </w:r>
+            <w:proofErr w:type="spellStart"/>
             <w:r>
               <w:rPr>
                 <w:b/>
@@ -5483,6 +5780,7 @@
               </w:rPr>
               <w:t>Cur_y</w:t>
             </w:r>
+            <w:proofErr w:type="spellEnd"/>
             <w:r>
               <w:t>&gt;.</w:t>
             </w:r>
@@ -5608,9 +5906,11 @@
               <w:spacing w:after="0" w:line="259" w:lineRule="auto"/>
               <w:ind w:left="360"/>
             </w:pPr>
+            <w:proofErr w:type="spellStart"/>
             <w:r>
               <w:t>Cur_x</w:t>
             </w:r>
+            <w:proofErr w:type="spellEnd"/>
           </w:p>
           <w:p>
             <w:pPr>
@@ -5622,9 +5922,11 @@
               <w:spacing w:after="0" w:line="259" w:lineRule="auto"/>
               <w:ind w:left="360"/>
             </w:pPr>
+            <w:proofErr w:type="spellStart"/>
             <w:r>
               <w:t>Cur_y</w:t>
             </w:r>
+            <w:proofErr w:type="spellEnd"/>
           </w:p>
           <w:p>
             <w:pPr>
@@ -5696,6 +5998,7 @@
                 <w:bCs/>
               </w:rPr>
             </w:pPr>
+            <w:proofErr w:type="spellStart"/>
             <w:r>
               <w:rPr>
                 <w:b/>
@@ -5704,6 +6007,7 @@
               <w:lastRenderedPageBreak/>
               <w:t>Req_ID</w:t>
             </w:r>
+            <w:proofErr w:type="spellEnd"/>
           </w:p>
         </w:tc>
         <w:tc>
@@ -5801,8 +6105,13 @@
               <w:ind w:left="0" w:firstLine="0"/>
             </w:pPr>
             <w:r>
-              <w:t>Mina Helmi</w:t>
-            </w:r>
+              <w:t xml:space="preserve">Mina </w:t>
+            </w:r>
+            <w:proofErr w:type="spellStart"/>
+            <w:r>
+              <w:t>Helmi</w:t>
+            </w:r>
+            <w:proofErr w:type="spellEnd"/>
           </w:p>
         </w:tc>
         <w:tc>
@@ -5893,6 +6202,7 @@
             <w:r>
               <w:t>&gt; on the second line of the LCD, and update the cursor positions &lt;</w:t>
             </w:r>
+            <w:proofErr w:type="spellStart"/>
             <w:r>
               <w:rPr>
                 <w:b/>
@@ -5900,9 +6210,11 @@
               </w:rPr>
               <w:t>Cur_x</w:t>
             </w:r>
+            <w:proofErr w:type="spellEnd"/>
             <w:r>
               <w:t>&gt; and &lt;</w:t>
             </w:r>
+            <w:proofErr w:type="spellStart"/>
             <w:r>
               <w:rPr>
                 <w:b/>
@@ -5910,6 +6222,7 @@
               </w:rPr>
               <w:t>Cur_y</w:t>
             </w:r>
+            <w:proofErr w:type="spellEnd"/>
             <w:r>
               <w:t>&gt; correspondingly.</w:t>
             </w:r>
@@ -5995,9 +6308,11 @@
               <w:spacing w:after="0" w:line="259" w:lineRule="auto"/>
               <w:ind w:left="360"/>
             </w:pPr>
+            <w:proofErr w:type="spellStart"/>
             <w:r>
               <w:t>Cur_x</w:t>
             </w:r>
+            <w:proofErr w:type="spellEnd"/>
           </w:p>
           <w:p>
             <w:pPr>
@@ -6009,9 +6324,11 @@
               <w:spacing w:after="0" w:line="259" w:lineRule="auto"/>
               <w:ind w:left="360"/>
             </w:pPr>
+            <w:proofErr w:type="spellStart"/>
             <w:r>
               <w:t>Cur_y</w:t>
             </w:r>
+            <w:proofErr w:type="spellEnd"/>
           </w:p>
           <w:p>
             <w:pPr>
@@ -6068,6 +6385,7 @@
             <w:r>
               <w:br w:type="page"/>
             </w:r>
+            <w:proofErr w:type="spellStart"/>
             <w:r>
               <w:rPr>
                 <w:b/>
@@ -6075,6 +6393,7 @@
               </w:rPr>
               <w:t>Req_ID</w:t>
             </w:r>
+            <w:proofErr w:type="spellEnd"/>
           </w:p>
         </w:tc>
         <w:tc>
@@ -6172,8 +6491,13 @@
               <w:ind w:left="0" w:firstLine="0"/>
             </w:pPr>
             <w:r>
-              <w:t>Mina Helmi</w:t>
-            </w:r>
+              <w:t xml:space="preserve">Mina </w:t>
+            </w:r>
+            <w:proofErr w:type="spellStart"/>
+            <w:r>
+              <w:t>Helmi</w:t>
+            </w:r>
+            <w:proofErr w:type="spellEnd"/>
           </w:p>
         </w:tc>
         <w:tc>
@@ -6254,6 +6578,7 @@
             <w:r>
               <w:t>Software shall turn on and clear the display, reset the cursor location &lt;</w:t>
             </w:r>
+            <w:proofErr w:type="spellStart"/>
             <w:r>
               <w:rPr>
                 <w:b/>
@@ -6261,9 +6586,11 @@
               </w:rPr>
               <w:t>Cur_x</w:t>
             </w:r>
+            <w:proofErr w:type="spellEnd"/>
             <w:r>
               <w:t>&gt; and &lt;</w:t>
             </w:r>
+            <w:proofErr w:type="spellStart"/>
             <w:r>
               <w:rPr>
                 <w:b/>
@@ -6271,6 +6598,7 @@
               </w:rPr>
               <w:t>Cur_y</w:t>
             </w:r>
+            <w:proofErr w:type="spellEnd"/>
             <w:r>
               <w:t>&gt;, and start a new session if the</w:t>
             </w:r>
@@ -6402,9 +6730,11 @@
               <w:spacing w:after="0" w:line="259" w:lineRule="auto"/>
               <w:ind w:left="360"/>
             </w:pPr>
+            <w:proofErr w:type="spellStart"/>
             <w:r>
               <w:t>Cur_x</w:t>
             </w:r>
+            <w:proofErr w:type="spellEnd"/>
           </w:p>
           <w:p>
             <w:pPr>
@@ -6416,9 +6746,11 @@
               <w:spacing w:after="0" w:line="259" w:lineRule="auto"/>
               <w:ind w:left="360"/>
             </w:pPr>
+            <w:proofErr w:type="spellStart"/>
             <w:r>
               <w:t>Cur_y</w:t>
             </w:r>
+            <w:proofErr w:type="spellEnd"/>
           </w:p>
         </w:tc>
       </w:tr>
@@ -6458,6 +6790,7 @@
                 <w:bCs/>
               </w:rPr>
             </w:pPr>
+            <w:proofErr w:type="spellStart"/>
             <w:r>
               <w:rPr>
                 <w:b/>
@@ -6465,6 +6798,7 @@
               </w:rPr>
               <w:t>Req_ID</w:t>
             </w:r>
+            <w:proofErr w:type="spellEnd"/>
           </w:p>
         </w:tc>
         <w:tc>
@@ -6562,8 +6896,13 @@
               <w:ind w:left="0" w:firstLine="0"/>
             </w:pPr>
             <w:r>
-              <w:t>Mina Helmi</w:t>
-            </w:r>
+              <w:t xml:space="preserve">Mina </w:t>
+            </w:r>
+            <w:proofErr w:type="spellStart"/>
+            <w:r>
+              <w:t>Helmi</w:t>
+            </w:r>
+            <w:proofErr w:type="spellEnd"/>
           </w:p>
         </w:tc>
         <w:tc>
@@ -6805,6 +7144,7 @@
                 <w:bCs/>
               </w:rPr>
             </w:pPr>
+            <w:proofErr w:type="spellStart"/>
             <w:r>
               <w:rPr>
                 <w:b/>
@@ -6813,6 +7153,7 @@
               <w:lastRenderedPageBreak/>
               <w:t>Req_ID</w:t>
             </w:r>
+            <w:proofErr w:type="spellEnd"/>
           </w:p>
         </w:tc>
         <w:tc>
@@ -6904,8 +7245,13 @@
               <w:ind w:left="0" w:firstLine="0"/>
             </w:pPr>
             <w:r>
-              <w:t>Mina Helmi</w:t>
-            </w:r>
+              <w:t xml:space="preserve">Mina </w:t>
+            </w:r>
+            <w:proofErr w:type="spellStart"/>
+            <w:r>
+              <w:t>Helmi</w:t>
+            </w:r>
+            <w:proofErr w:type="spellEnd"/>
           </w:p>
         </w:tc>
         <w:tc>
@@ -7177,6 +7523,7 @@
                 <w:bCs/>
               </w:rPr>
             </w:pPr>
+            <w:proofErr w:type="spellStart"/>
             <w:r>
               <w:rPr>
                 <w:b/>
@@ -7184,6 +7531,7 @@
               </w:rPr>
               <w:t>Req_ID</w:t>
             </w:r>
+            <w:proofErr w:type="spellEnd"/>
           </w:p>
         </w:tc>
         <w:tc>
@@ -7275,8 +7623,13 @@
               <w:ind w:left="0" w:firstLine="0"/>
             </w:pPr>
             <w:r>
-              <w:t>Mina Helmi</w:t>
-            </w:r>
+              <w:t xml:space="preserve">Mina </w:t>
+            </w:r>
+            <w:proofErr w:type="spellStart"/>
+            <w:r>
+              <w:t>Helmi</w:t>
+            </w:r>
+            <w:proofErr w:type="spellEnd"/>
           </w:p>
         </w:tc>
         <w:tc>
@@ -7500,6 +7853,7 @@
                 <w:bCs/>
               </w:rPr>
             </w:pPr>
+            <w:proofErr w:type="spellStart"/>
             <w:r>
               <w:rPr>
                 <w:b/>
@@ -7508,6 +7862,7 @@
               <w:lastRenderedPageBreak/>
               <w:t>Req_ID</w:t>
             </w:r>
+            <w:proofErr w:type="spellEnd"/>
           </w:p>
         </w:tc>
         <w:tc>
@@ -7605,8 +7960,13 @@
               <w:ind w:left="0" w:firstLine="0"/>
             </w:pPr>
             <w:r>
-              <w:t>Mina Helmi</w:t>
-            </w:r>
+              <w:t xml:space="preserve">Mina </w:t>
+            </w:r>
+            <w:proofErr w:type="spellStart"/>
+            <w:r>
+              <w:t>Helmi</w:t>
+            </w:r>
+            <w:proofErr w:type="spellEnd"/>
           </w:p>
         </w:tc>
         <w:tc>
@@ -7693,6 +8053,7 @@
             <w:r>
               <w:t>horizontal cursor position of the LCD stored in &lt;</w:t>
             </w:r>
+            <w:proofErr w:type="spellStart"/>
             <w:r>
               <w:rPr>
                 <w:b/>
@@ -7700,6 +8061,7 @@
               </w:rPr>
               <w:t>Cur_x</w:t>
             </w:r>
+            <w:proofErr w:type="spellEnd"/>
             <w:r>
               <w:t xml:space="preserve">&gt; never goes </w:t>
             </w:r>
@@ -7713,7 +8075,19 @@
               <w:t>ide</w:t>
             </w:r>
             <w:r>
-              <w:t xml:space="preserve"> the range [0, 15] inclusively.</w:t>
+              <w:t xml:space="preserve"> the range [0, 15] inclusively, where 0 means the first column of the LCD and 15 means th</w:t>
+            </w:r>
+            <w:r>
+              <w:t>e last column on the LCD</w:t>
+            </w:r>
+            <w:r>
+              <w:t xml:space="preserve"> regardless of the row</w:t>
+            </w:r>
+            <w:r>
+              <w:t xml:space="preserve">. This </w:t>
+            </w:r>
+            <w:r>
+              <w:t>indicator changes linearly by 1 step.</w:t>
             </w:r>
           </w:p>
         </w:tc>
@@ -7754,9 +8128,11 @@
             <w:pPr>
               <w:ind w:left="0" w:firstLine="0"/>
             </w:pPr>
+            <w:proofErr w:type="spellStart"/>
             <w:r>
               <w:t>Cur_x</w:t>
             </w:r>
+            <w:proofErr w:type="spellEnd"/>
           </w:p>
         </w:tc>
         <w:tc>
@@ -7834,6 +8210,7 @@
                 <w:bCs/>
               </w:rPr>
             </w:pPr>
+            <w:proofErr w:type="spellStart"/>
             <w:r>
               <w:rPr>
                 <w:b/>
@@ -7841,6 +8218,7 @@
               </w:rPr>
               <w:t>Req_ID</w:t>
             </w:r>
+            <w:proofErr w:type="spellEnd"/>
           </w:p>
         </w:tc>
         <w:tc>
@@ -7938,8 +8316,13 @@
               <w:ind w:left="0" w:firstLine="0"/>
             </w:pPr>
             <w:r>
-              <w:t>Mina Helmi</w:t>
-            </w:r>
+              <w:t xml:space="preserve">Mina </w:t>
+            </w:r>
+            <w:proofErr w:type="spellStart"/>
+            <w:r>
+              <w:t>Helmi</w:t>
+            </w:r>
+            <w:proofErr w:type="spellEnd"/>
           </w:p>
         </w:tc>
         <w:tc>
@@ -8020,6 +8403,7 @@
             <w:r>
               <w:t>The software shall reject the user input from the keypad if the horizontal cursor position stored in &lt;</w:t>
             </w:r>
+            <w:proofErr w:type="spellStart"/>
             <w:r>
               <w:rPr>
                 <w:b/>
@@ -8027,6 +8411,7 @@
               </w:rPr>
               <w:t>Cur_x</w:t>
             </w:r>
+            <w:proofErr w:type="spellEnd"/>
             <w:r>
               <w:t xml:space="preserve">&gt; went </w:t>
             </w:r>
@@ -8075,9 +8460,11 @@
             <w:pPr>
               <w:ind w:left="0" w:firstLine="0"/>
             </w:pPr>
+            <w:proofErr w:type="spellStart"/>
             <w:r>
               <w:t>Cur_x</w:t>
             </w:r>
+            <w:proofErr w:type="spellEnd"/>
           </w:p>
         </w:tc>
         <w:tc>
@@ -8173,6 +8560,7 @@
                 <w:bCs/>
               </w:rPr>
             </w:pPr>
+            <w:proofErr w:type="spellStart"/>
             <w:r>
               <w:rPr>
                 <w:b/>
@@ -8181,6 +8569,7 @@
               <w:lastRenderedPageBreak/>
               <w:t>Req_ID</w:t>
             </w:r>
+            <w:proofErr w:type="spellEnd"/>
           </w:p>
         </w:tc>
         <w:tc>
@@ -8272,8 +8661,13 @@
               <w:ind w:left="0" w:firstLine="0"/>
             </w:pPr>
             <w:r>
-              <w:t>Mina Helmi</w:t>
-            </w:r>
+              <w:t xml:space="preserve">Mina </w:t>
+            </w:r>
+            <w:proofErr w:type="spellStart"/>
+            <w:r>
+              <w:t>Helmi</w:t>
+            </w:r>
+            <w:proofErr w:type="spellEnd"/>
           </w:p>
         </w:tc>
         <w:tc>
@@ -8360,6 +8754,7 @@
             <w:r>
               <w:t xml:space="preserve"> cursor position of the LCD stored in &lt;</w:t>
             </w:r>
+            <w:proofErr w:type="spellStart"/>
             <w:r>
               <w:rPr>
                 <w:b/>
@@ -8374,6 +8769,7 @@
               </w:rPr>
               <w:t>y</w:t>
             </w:r>
+            <w:proofErr w:type="spellEnd"/>
             <w:r>
               <w:t>&gt; never goes outside the range [</w:t>
             </w:r>
@@ -8381,7 +8777,39 @@
               <w:t>0, 1</w:t>
             </w:r>
             <w:r>
-              <w:t>] inclusively.</w:t>
+              <w:t>] inclusively</w:t>
+            </w:r>
+            <w:r>
+              <w:t xml:space="preserve">, where 0 means the first </w:t>
+            </w:r>
+            <w:r>
+              <w:t>row</w:t>
+            </w:r>
+            <w:r>
+              <w:t xml:space="preserve"> of the LCD and 1 means the </w:t>
+            </w:r>
+            <w:r>
+              <w:t>second/</w:t>
+            </w:r>
+            <w:r>
+              <w:t xml:space="preserve">last </w:t>
+            </w:r>
+            <w:r>
+              <w:t>row</w:t>
+            </w:r>
+            <w:r>
+              <w:t xml:space="preserve"> on the LCD</w:t>
+            </w:r>
+            <w:r>
+              <w:t xml:space="preserve"> regardless of the </w:t>
+            </w:r>
+            <w:r>
+              <w:t>coumn</w:t>
+            </w:r>
+            <w:bookmarkStart w:id="2" w:name="_GoBack"/>
+            <w:bookmarkEnd w:id="2"/>
+            <w:r>
+              <w:t>. This indicator changes linearly by 1 step.</w:t>
             </w:r>
           </w:p>
         </w:tc>
@@ -8422,9 +8850,11 @@
             <w:pPr>
               <w:ind w:left="0" w:firstLine="0"/>
             </w:pPr>
+            <w:proofErr w:type="spellStart"/>
             <w:r>
               <w:t>Cur_y</w:t>
             </w:r>
+            <w:proofErr w:type="spellEnd"/>
           </w:p>
         </w:tc>
         <w:tc>
@@ -8502,6 +8932,7 @@
                 <w:bCs/>
               </w:rPr>
             </w:pPr>
+            <w:proofErr w:type="spellStart"/>
             <w:r>
               <w:rPr>
                 <w:b/>
@@ -8509,6 +8940,7 @@
               </w:rPr>
               <w:t>Req_ID</w:t>
             </w:r>
+            <w:proofErr w:type="spellEnd"/>
           </w:p>
         </w:tc>
         <w:tc>
@@ -8606,8 +9038,13 @@
               <w:ind w:left="0" w:firstLine="0"/>
             </w:pPr>
             <w:r>
-              <w:t>Mina Helmi</w:t>
-            </w:r>
+              <w:t xml:space="preserve">Mina </w:t>
+            </w:r>
+            <w:proofErr w:type="spellStart"/>
+            <w:r>
+              <w:t>Helmi</w:t>
+            </w:r>
+            <w:proofErr w:type="spellEnd"/>
           </w:p>
         </w:tc>
         <w:tc>
@@ -8688,6 +9125,7 @@
             <w:r>
               <w:t>The software shall reject the user input from the keypad if the vertical cursor position stored in &lt;</w:t>
             </w:r>
+            <w:proofErr w:type="spellStart"/>
             <w:r>
               <w:rPr>
                 <w:b/>
@@ -8702,6 +9140,7 @@
               </w:rPr>
               <w:t>y</w:t>
             </w:r>
+            <w:proofErr w:type="spellEnd"/>
             <w:r>
               <w:t>&gt; went outside the range [0, 1] inclusively.</w:t>
             </w:r>
@@ -8744,9 +9183,11 @@
             <w:pPr>
               <w:ind w:left="0" w:firstLine="0"/>
             </w:pPr>
+            <w:proofErr w:type="spellStart"/>
             <w:r>
               <w:t>Cur_y</w:t>
             </w:r>
+            <w:proofErr w:type="spellEnd"/>
           </w:p>
         </w:tc>
         <w:tc>
@@ -9262,14 +9703,27 @@
                             <w:r>
                               <w:t xml:space="preserve">Figure </w:t>
                             </w:r>
-                            <w:fldSimple w:instr=" SEQ Figure \* ARABIC ">
-                              <w:r>
-                                <w:rPr>
-                                  <w:noProof/>
-                                </w:rPr>
-                                <w:t>1</w:t>
-                              </w:r>
-                            </w:fldSimple>
+                            <w:r>
+                              <w:fldChar w:fldCharType="begin"/>
+                            </w:r>
+                            <w:r>
+                              <w:instrText xml:space="preserve"> SEQ Figure \* ARABIC </w:instrText>
+                            </w:r>
+                            <w:r>
+                              <w:fldChar w:fldCharType="separate"/>
+                            </w:r>
+                            <w:r>
+                              <w:rPr>
+                                <w:noProof/>
+                              </w:rPr>
+                              <w:t>1</w:t>
+                            </w:r>
+                            <w:r>
+                              <w:rPr>
+                                <w:noProof/>
+                              </w:rPr>
+                              <w:fldChar w:fldCharType="end"/>
+                            </w:r>
                             <w:r>
                               <w:t xml:space="preserve">: </w:t>
                             </w:r>
@@ -9409,7 +9863,7 @@
               </wp:anchor>
             </w:drawing>
           </mc:Choice>
-          <mc:Fallback xmlns:cx2="http://schemas.microsoft.com/office/drawing/2015/10/21/chartex" xmlns:cx3="http://schemas.microsoft.com/office/drawing/2016/5/9/chartex" xmlns:cx4="http://schemas.microsoft.com/office/drawing/2016/5/10/chartex" xmlns:cx5="http://schemas.microsoft.com/office/drawing/2016/5/11/chartex" xmlns:cx6="http://schemas.microsoft.com/office/drawing/2016/5/12/chartex" xmlns:cx7="http://schemas.microsoft.com/office/drawing/2016/5/13/chartex" xmlns:cx8="http://schemas.microsoft.com/office/drawing/2016/5/14/chartex" xmlns:aink="http://schemas.microsoft.com/office/drawing/2016/ink" xmlns:am3d="http://schemas.microsoft.com/office/drawing/2017/model3d" xmlns:w16cid="http://schemas.microsoft.com/office/word/2016/wordml/cid">
+          <mc:Fallback xmlns:w16cid="http://schemas.microsoft.com/office/word/2016/wordml/cid" xmlns:am3d="http://schemas.microsoft.com/office/drawing/2017/model3d" xmlns:aink="http://schemas.microsoft.com/office/drawing/2016/ink" xmlns:cx8="http://schemas.microsoft.com/office/drawing/2016/5/14/chartex" xmlns:cx7="http://schemas.microsoft.com/office/drawing/2016/5/13/chartex" xmlns:cx6="http://schemas.microsoft.com/office/drawing/2016/5/12/chartex" xmlns:cx5="http://schemas.microsoft.com/office/drawing/2016/5/11/chartex" xmlns:cx4="http://schemas.microsoft.com/office/drawing/2016/5/10/chartex" xmlns:cx3="http://schemas.microsoft.com/office/drawing/2016/5/9/chartex" xmlns:cx2="http://schemas.microsoft.com/office/drawing/2015/10/21/chartex">
             <w:pict>
               <v:shapetype w14:anchorId="50B1AF39" id="_x0000_t32" coordsize="21600,21600" o:spt="32" o:oned="t" path="m,l21600,21600e" filled="f">
                 <v:path arrowok="t" fillok="f" o:connecttype="none"/>
@@ -9479,7 +9933,7 @@
               </wp:anchor>
             </w:drawing>
           </mc:Choice>
-          <mc:Fallback xmlns:cx2="http://schemas.microsoft.com/office/drawing/2015/10/21/chartex" xmlns:cx3="http://schemas.microsoft.com/office/drawing/2016/5/9/chartex" xmlns:cx4="http://schemas.microsoft.com/office/drawing/2016/5/10/chartex" xmlns:cx5="http://schemas.microsoft.com/office/drawing/2016/5/11/chartex" xmlns:cx6="http://schemas.microsoft.com/office/drawing/2016/5/12/chartex" xmlns:cx7="http://schemas.microsoft.com/office/drawing/2016/5/13/chartex" xmlns:cx8="http://schemas.microsoft.com/office/drawing/2016/5/14/chartex" xmlns:aink="http://schemas.microsoft.com/office/drawing/2016/ink" xmlns:am3d="http://schemas.microsoft.com/office/drawing/2017/model3d" xmlns:w16cid="http://schemas.microsoft.com/office/word/2016/wordml/cid">
+          <mc:Fallback xmlns:w16cid="http://schemas.microsoft.com/office/word/2016/wordml/cid" xmlns:am3d="http://schemas.microsoft.com/office/drawing/2017/model3d" xmlns:aink="http://schemas.microsoft.com/office/drawing/2016/ink" xmlns:cx8="http://schemas.microsoft.com/office/drawing/2016/5/14/chartex" xmlns:cx7="http://schemas.microsoft.com/office/drawing/2016/5/13/chartex" xmlns:cx6="http://schemas.microsoft.com/office/drawing/2016/5/12/chartex" xmlns:cx5="http://schemas.microsoft.com/office/drawing/2016/5/11/chartex" xmlns:cx4="http://schemas.microsoft.com/office/drawing/2016/5/10/chartex" xmlns:cx3="http://schemas.microsoft.com/office/drawing/2016/5/9/chartex" xmlns:cx2="http://schemas.microsoft.com/office/drawing/2015/10/21/chartex">
             <w:pict>
               <v:shape w14:anchorId="5194618E" id="Straight Arrow Connector 47" o:spid="_x0000_s1026" type="#_x0000_t32" style="position:absolute;margin-left:194.7pt;margin-top:559.45pt;width:0;height:21.6pt;z-index:251712512;visibility:visible;mso-wrap-style:square;mso-wrap-distance-left:9pt;mso-wrap-distance-top:0;mso-wrap-distance-right:9pt;mso-wrap-distance-bottom:0;mso-position-horizontal:absolute;mso-position-horizontal-relative:text;mso-position-vertical:absolute;mso-position-vertical-relative:text" o:gfxdata="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" strokecolor="#5b9bd5 [3204]" strokeweight=".5pt">
                 <v:stroke endarrow="block" joinstyle="miter"/>
@@ -9553,7 +10007,7 @@
               </wp:anchor>
             </w:drawing>
           </mc:Choice>
-          <mc:Fallback xmlns:cx2="http://schemas.microsoft.com/office/drawing/2015/10/21/chartex" xmlns:cx3="http://schemas.microsoft.com/office/drawing/2016/5/9/chartex" xmlns:cx4="http://schemas.microsoft.com/office/drawing/2016/5/10/chartex" xmlns:cx5="http://schemas.microsoft.com/office/drawing/2016/5/11/chartex" xmlns:cx6="http://schemas.microsoft.com/office/drawing/2016/5/12/chartex" xmlns:cx7="http://schemas.microsoft.com/office/drawing/2016/5/13/chartex" xmlns:cx8="http://schemas.microsoft.com/office/drawing/2016/5/14/chartex" xmlns:aink="http://schemas.microsoft.com/office/drawing/2016/ink" xmlns:am3d="http://schemas.microsoft.com/office/drawing/2017/model3d" xmlns:w16cid="http://schemas.microsoft.com/office/word/2016/wordml/cid">
+          <mc:Fallback xmlns:w16cid="http://schemas.microsoft.com/office/word/2016/wordml/cid" xmlns:am3d="http://schemas.microsoft.com/office/drawing/2017/model3d" xmlns:aink="http://schemas.microsoft.com/office/drawing/2016/ink" xmlns:cx8="http://schemas.microsoft.com/office/drawing/2016/5/14/chartex" xmlns:cx7="http://schemas.microsoft.com/office/drawing/2016/5/13/chartex" xmlns:cx6="http://schemas.microsoft.com/office/drawing/2016/5/12/chartex" xmlns:cx5="http://schemas.microsoft.com/office/drawing/2016/5/11/chartex" xmlns:cx4="http://schemas.microsoft.com/office/drawing/2016/5/10/chartex" xmlns:cx3="http://schemas.microsoft.com/office/drawing/2016/5/9/chartex" xmlns:cx2="http://schemas.microsoft.com/office/drawing/2015/10/21/chartex">
             <w:pict>
               <v:shapetype w14:anchorId="1D67DBA1" id="_x0000_t34" coordsize="21600,21600" o:spt="34" o:oned="t" adj="10800" path="m,l@0,0@0,21600,21600,21600e" filled="f">
                 <v:stroke joinstyle="miter"/>
@@ -9638,7 +10092,7 @@
               </wp:anchor>
             </w:drawing>
           </mc:Choice>
-          <mc:Fallback xmlns:cx2="http://schemas.microsoft.com/office/drawing/2015/10/21/chartex" xmlns:cx3="http://schemas.microsoft.com/office/drawing/2016/5/9/chartex" xmlns:cx4="http://schemas.microsoft.com/office/drawing/2016/5/10/chartex" xmlns:cx5="http://schemas.microsoft.com/office/drawing/2016/5/11/chartex" xmlns:cx6="http://schemas.microsoft.com/office/drawing/2016/5/12/chartex" xmlns:cx7="http://schemas.microsoft.com/office/drawing/2016/5/13/chartex" xmlns:cx8="http://schemas.microsoft.com/office/drawing/2016/5/14/chartex" xmlns:aink="http://schemas.microsoft.com/office/drawing/2016/ink" xmlns:am3d="http://schemas.microsoft.com/office/drawing/2017/model3d" xmlns:w16cid="http://schemas.microsoft.com/office/word/2016/wordml/cid">
+          <mc:Fallback xmlns:w16cid="http://schemas.microsoft.com/office/word/2016/wordml/cid" xmlns:am3d="http://schemas.microsoft.com/office/drawing/2017/model3d" xmlns:aink="http://schemas.microsoft.com/office/drawing/2016/ink" xmlns:cx8="http://schemas.microsoft.com/office/drawing/2016/5/14/chartex" xmlns:cx7="http://schemas.microsoft.com/office/drawing/2016/5/13/chartex" xmlns:cx6="http://schemas.microsoft.com/office/drawing/2016/5/12/chartex" xmlns:cx5="http://schemas.microsoft.com/office/drawing/2016/5/11/chartex" xmlns:cx4="http://schemas.microsoft.com/office/drawing/2016/5/10/chartex" xmlns:cx3="http://schemas.microsoft.com/office/drawing/2016/5/9/chartex" xmlns:cx2="http://schemas.microsoft.com/office/drawing/2015/10/21/chartex">
             <w:pict>
               <v:shape w14:anchorId="0C5EB302" id="Elbow Connector 6" o:spid="_x0000_s1026" type="#_x0000_t34" style="position:absolute;margin-left:113.25pt;margin-top:9.95pt;width:200.4pt;height:62.4pt;flip:x y;z-index:251662336;visibility:visible;mso-wrap-style:square;mso-width-percent:0;mso-height-percent:0;mso-wrap-distance-left:9pt;mso-wrap-distance-top:0;mso-wrap-distance-right:9pt;mso-wrap-distance-bottom:0;mso-position-horizontal:absolute;mso-position-horizontal-relative:text;mso-position-vertical:absolute;mso-position-vertical-relative:text;mso-width-percent:0;mso-height-percent:0;mso-width-relative:margin;mso-height-relative:margin" o:gfxdata="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" adj="-4177" strokecolor="#5b9bd5 [3204]" strokeweight=".5pt">
                 <v:stroke endarrow="block"/>
@@ -10330,7 +10784,7 @@
               </wp:anchor>
             </w:drawing>
           </mc:Choice>
-          <mc:Fallback xmlns:cx2="http://schemas.microsoft.com/office/drawing/2015/10/21/chartex" xmlns:cx3="http://schemas.microsoft.com/office/drawing/2016/5/9/chartex" xmlns:cx4="http://schemas.microsoft.com/office/drawing/2016/5/10/chartex" xmlns:cx5="http://schemas.microsoft.com/office/drawing/2016/5/11/chartex" xmlns:cx6="http://schemas.microsoft.com/office/drawing/2016/5/12/chartex" xmlns:cx7="http://schemas.microsoft.com/office/drawing/2016/5/13/chartex" xmlns:cx8="http://schemas.microsoft.com/office/drawing/2016/5/14/chartex" xmlns:aink="http://schemas.microsoft.com/office/drawing/2016/ink" xmlns:am3d="http://schemas.microsoft.com/office/drawing/2017/model3d" xmlns:w16cid="http://schemas.microsoft.com/office/word/2016/wordml/cid">
+          <mc:Fallback xmlns:w16cid="http://schemas.microsoft.com/office/word/2016/wordml/cid" xmlns:am3d="http://schemas.microsoft.com/office/drawing/2017/model3d" xmlns:aink="http://schemas.microsoft.com/office/drawing/2016/ink" xmlns:cx8="http://schemas.microsoft.com/office/drawing/2016/5/14/chartex" xmlns:cx7="http://schemas.microsoft.com/office/drawing/2016/5/13/chartex" xmlns:cx6="http://schemas.microsoft.com/office/drawing/2016/5/12/chartex" xmlns:cx5="http://schemas.microsoft.com/office/drawing/2016/5/11/chartex" xmlns:cx4="http://schemas.microsoft.com/office/drawing/2016/5/10/chartex" xmlns:cx3="http://schemas.microsoft.com/office/drawing/2016/5/9/chartex" xmlns:cx2="http://schemas.microsoft.com/office/drawing/2015/10/21/chartex">
             <w:pict>
               <v:shape w14:anchorId="09A941FE" id="Straight Arrow Connector 53" o:spid="_x0000_s1026" type="#_x0000_t32" style="position:absolute;margin-left:67.6pt;margin-top:10.25pt;width:45.75pt;height:0;z-index:251716608;visibility:visible;mso-wrap-style:square;mso-wrap-distance-left:9pt;mso-wrap-distance-top:0;mso-wrap-distance-right:9pt;mso-wrap-distance-bottom:0;mso-position-horizontal:absolute;mso-position-horizontal-relative:text;mso-position-vertical:absolute;mso-position-vertical-relative:text" o:gfxdata="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" strokecolor="#5b9bd5 [3204]" strokeweight=".5pt">
                 <v:stroke endarrow="block" joinstyle="miter"/>
@@ -10506,7 +10960,7 @@
               </wp:anchor>
             </w:drawing>
           </mc:Choice>
-          <mc:Fallback xmlns:cx2="http://schemas.microsoft.com/office/drawing/2015/10/21/chartex" xmlns:cx3="http://schemas.microsoft.com/office/drawing/2016/5/9/chartex" xmlns:cx4="http://schemas.microsoft.com/office/drawing/2016/5/10/chartex" xmlns:cx5="http://schemas.microsoft.com/office/drawing/2016/5/11/chartex" xmlns:cx6="http://schemas.microsoft.com/office/drawing/2016/5/12/chartex" xmlns:cx7="http://schemas.microsoft.com/office/drawing/2016/5/13/chartex" xmlns:cx8="http://schemas.microsoft.com/office/drawing/2016/5/14/chartex" xmlns:aink="http://schemas.microsoft.com/office/drawing/2016/ink" xmlns:am3d="http://schemas.microsoft.com/office/drawing/2017/model3d" xmlns:w16cid="http://schemas.microsoft.com/office/word/2016/wordml/cid">
+          <mc:Fallback xmlns:w16cid="http://schemas.microsoft.com/office/word/2016/wordml/cid" xmlns:am3d="http://schemas.microsoft.com/office/drawing/2017/model3d" xmlns:aink="http://schemas.microsoft.com/office/drawing/2016/ink" xmlns:cx8="http://schemas.microsoft.com/office/drawing/2016/5/14/chartex" xmlns:cx7="http://schemas.microsoft.com/office/drawing/2016/5/13/chartex" xmlns:cx6="http://schemas.microsoft.com/office/drawing/2016/5/12/chartex" xmlns:cx5="http://schemas.microsoft.com/office/drawing/2016/5/11/chartex" xmlns:cx4="http://schemas.microsoft.com/office/drawing/2016/5/10/chartex" xmlns:cx3="http://schemas.microsoft.com/office/drawing/2016/5/9/chartex" xmlns:cx2="http://schemas.microsoft.com/office/drawing/2015/10/21/chartex">
             <w:pict>
               <v:shape w14:anchorId="78062735" id="Straight Arrow Connector 4" o:spid="_x0000_s1026" type="#_x0000_t32" style="position:absolute;margin-left:184.65pt;margin-top:71.95pt;width:49.8pt;height:0;z-index:251660288;visibility:visible;mso-wrap-style:square;mso-wrap-distance-left:9pt;mso-wrap-distance-top:0;mso-wrap-distance-right:9pt;mso-wrap-distance-bottom:0;mso-position-horizontal:absolute;mso-position-horizontal-relative:text;mso-position-vertical:absolute;mso-position-vertical-relative:text" o:gfxdata="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" strokecolor="#5b9bd5 [3204]" strokeweight=".5pt">
                 <v:stroke endarrow="block" joinstyle="miter"/>
@@ -10813,7 +11267,7 @@
               </wp:anchor>
             </w:drawing>
           </mc:Choice>
-          <mc:Fallback xmlns:cx2="http://schemas.microsoft.com/office/drawing/2015/10/21/chartex" xmlns:cx3="http://schemas.microsoft.com/office/drawing/2016/5/9/chartex" xmlns:cx4="http://schemas.microsoft.com/office/drawing/2016/5/10/chartex" xmlns:cx5="http://schemas.microsoft.com/office/drawing/2016/5/11/chartex" xmlns:cx6="http://schemas.microsoft.com/office/drawing/2016/5/12/chartex" xmlns:cx7="http://schemas.microsoft.com/office/drawing/2016/5/13/chartex" xmlns:cx8="http://schemas.microsoft.com/office/drawing/2016/5/14/chartex" xmlns:aink="http://schemas.microsoft.com/office/drawing/2016/ink" xmlns:am3d="http://schemas.microsoft.com/office/drawing/2017/model3d" xmlns:w16cid="http://schemas.microsoft.com/office/word/2016/wordml/cid">
+          <mc:Fallback xmlns:w16cid="http://schemas.microsoft.com/office/word/2016/wordml/cid" xmlns:am3d="http://schemas.microsoft.com/office/drawing/2017/model3d" xmlns:aink="http://schemas.microsoft.com/office/drawing/2016/ink" xmlns:cx8="http://schemas.microsoft.com/office/drawing/2016/5/14/chartex" xmlns:cx7="http://schemas.microsoft.com/office/drawing/2016/5/13/chartex" xmlns:cx6="http://schemas.microsoft.com/office/drawing/2016/5/12/chartex" xmlns:cx5="http://schemas.microsoft.com/office/drawing/2016/5/11/chartex" xmlns:cx4="http://schemas.microsoft.com/office/drawing/2016/5/10/chartex" xmlns:cx3="http://schemas.microsoft.com/office/drawing/2016/5/9/chartex" xmlns:cx2="http://schemas.microsoft.com/office/drawing/2015/10/21/chartex">
             <w:pict>
               <v:shape w14:anchorId="766EF0A2" id="Elbow Connector 41" o:spid="_x0000_s1026" type="#_x0000_t34" style="position:absolute;margin-left:8.7pt;margin-top:390.45pt;width:150.4pt;height:100.25pt;flip:x;z-index:251656189;visibility:visible;mso-wrap-style:square;mso-width-percent:0;mso-height-percent:0;mso-wrap-distance-left:9pt;mso-wrap-distance-top:0;mso-wrap-distance-right:9pt;mso-wrap-distance-bottom:0;mso-position-horizontal:absolute;mso-position-horizontal-relative:text;mso-position-vertical:absolute;mso-position-vertical-relative:text;mso-width-percent:0;mso-height-percent:0;mso-width-relative:margin;mso-height-relative:margin" o:gfxdata="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" adj="24117" strokecolor="#5b9bd5 [3204]" strokeweight=".5pt">
                 <v:stroke endarrow="block"/>
@@ -10887,7 +11341,7 @@
               </wp:anchor>
             </w:drawing>
           </mc:Choice>
-          <mc:Fallback xmlns:cx2="http://schemas.microsoft.com/office/drawing/2015/10/21/chartex" xmlns:cx3="http://schemas.microsoft.com/office/drawing/2016/5/9/chartex" xmlns:cx4="http://schemas.microsoft.com/office/drawing/2016/5/10/chartex" xmlns:cx5="http://schemas.microsoft.com/office/drawing/2016/5/11/chartex" xmlns:cx6="http://schemas.microsoft.com/office/drawing/2016/5/12/chartex" xmlns:cx7="http://schemas.microsoft.com/office/drawing/2016/5/13/chartex" xmlns:cx8="http://schemas.microsoft.com/office/drawing/2016/5/14/chartex" xmlns:aink="http://schemas.microsoft.com/office/drawing/2016/ink" xmlns:am3d="http://schemas.microsoft.com/office/drawing/2017/model3d" xmlns:w16cid="http://schemas.microsoft.com/office/word/2016/wordml/cid">
+          <mc:Fallback xmlns:w16cid="http://schemas.microsoft.com/office/word/2016/wordml/cid" xmlns:am3d="http://schemas.microsoft.com/office/drawing/2017/model3d" xmlns:aink="http://schemas.microsoft.com/office/drawing/2016/ink" xmlns:cx8="http://schemas.microsoft.com/office/drawing/2016/5/14/chartex" xmlns:cx7="http://schemas.microsoft.com/office/drawing/2016/5/13/chartex" xmlns:cx6="http://schemas.microsoft.com/office/drawing/2016/5/12/chartex" xmlns:cx5="http://schemas.microsoft.com/office/drawing/2016/5/11/chartex" xmlns:cx4="http://schemas.microsoft.com/office/drawing/2016/5/10/chartex" xmlns:cx3="http://schemas.microsoft.com/office/drawing/2016/5/9/chartex" xmlns:cx2="http://schemas.microsoft.com/office/drawing/2015/10/21/chartex">
             <w:pict>
               <v:shape w14:anchorId="5C5D2E88" id="Elbow Connector 38" o:spid="_x0000_s1026" type="#_x0000_t34" style="position:absolute;margin-left:460pt;margin-top:283.05pt;width:32.1pt;height:213pt;flip:y;z-index:251701248;visibility:visible;mso-wrap-style:square;mso-width-percent:0;mso-height-percent:0;mso-wrap-distance-left:9pt;mso-wrap-distance-top:0;mso-wrap-distance-right:9pt;mso-wrap-distance-bottom:0;mso-position-horizontal:absolute;mso-position-horizontal-relative:text;mso-position-vertical:absolute;mso-position-vertical-relative:text;mso-width-percent:0;mso-height-percent:0;mso-width-relative:margin;mso-height-relative:margin" o:gfxdata="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" adj="21428" strokecolor="#5b9bd5 [3204]" strokeweight=".5pt">
                 <v:stroke endarrow="block"/>
@@ -11173,7 +11627,7 @@
               </wp:anchor>
             </w:drawing>
           </mc:Choice>
-          <mc:Fallback xmlns:cx2="http://schemas.microsoft.com/office/drawing/2015/10/21/chartex" xmlns:cx3="http://schemas.microsoft.com/office/drawing/2016/5/9/chartex" xmlns:cx4="http://schemas.microsoft.com/office/drawing/2016/5/10/chartex" xmlns:cx5="http://schemas.microsoft.com/office/drawing/2016/5/11/chartex" xmlns:cx6="http://schemas.microsoft.com/office/drawing/2016/5/12/chartex" xmlns:cx7="http://schemas.microsoft.com/office/drawing/2016/5/13/chartex" xmlns:cx8="http://schemas.microsoft.com/office/drawing/2016/5/14/chartex" xmlns:aink="http://schemas.microsoft.com/office/drawing/2016/ink" xmlns:am3d="http://schemas.microsoft.com/office/drawing/2017/model3d" xmlns:w16cid="http://schemas.microsoft.com/office/word/2016/wordml/cid">
+          <mc:Fallback xmlns:w16cid="http://schemas.microsoft.com/office/word/2016/wordml/cid" xmlns:am3d="http://schemas.microsoft.com/office/drawing/2017/model3d" xmlns:aink="http://schemas.microsoft.com/office/drawing/2016/ink" xmlns:cx8="http://schemas.microsoft.com/office/drawing/2016/5/14/chartex" xmlns:cx7="http://schemas.microsoft.com/office/drawing/2016/5/13/chartex" xmlns:cx6="http://schemas.microsoft.com/office/drawing/2016/5/12/chartex" xmlns:cx5="http://schemas.microsoft.com/office/drawing/2016/5/11/chartex" xmlns:cx4="http://schemas.microsoft.com/office/drawing/2016/5/10/chartex" xmlns:cx3="http://schemas.microsoft.com/office/drawing/2016/5/9/chartex" xmlns:cx2="http://schemas.microsoft.com/office/drawing/2015/10/21/chartex">
             <w:pict>
               <v:shape w14:anchorId="4B179E6B" id="Straight Arrow Connector 42" o:spid="_x0000_s1026" type="#_x0000_t32" style="position:absolute;margin-left:244.9pt;margin-top:496.2pt;width:49.8pt;height:0;z-index:251706368;visibility:visible;mso-wrap-style:square;mso-width-percent:0;mso-height-percent:0;mso-wrap-distance-left:9pt;mso-wrap-distance-top:0;mso-wrap-distance-right:9pt;mso-wrap-distance-bottom:0;mso-position-horizontal:absolute;mso-position-horizontal-relative:margin;mso-position-vertical:absolute;mso-position-vertical-relative:text;mso-width-percent:0;mso-height-percent:0;mso-width-relative:margin;mso-height-relative:margin" o:gfxdata="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" strokecolor="#5b9bd5 [3204]" strokeweight=".5pt">
                 <v:stroke endarrow="block" joinstyle="miter"/>
@@ -11240,7 +11694,7 @@
               </wp:anchor>
             </w:drawing>
           </mc:Choice>
-          <mc:Fallback xmlns:cx2="http://schemas.microsoft.com/office/drawing/2015/10/21/chartex" xmlns:cx3="http://schemas.microsoft.com/office/drawing/2016/5/9/chartex" xmlns:cx4="http://schemas.microsoft.com/office/drawing/2016/5/10/chartex" xmlns:cx5="http://schemas.microsoft.com/office/drawing/2016/5/11/chartex" xmlns:cx6="http://schemas.microsoft.com/office/drawing/2016/5/12/chartex" xmlns:cx7="http://schemas.microsoft.com/office/drawing/2016/5/13/chartex" xmlns:cx8="http://schemas.microsoft.com/office/drawing/2016/5/14/chartex" xmlns:aink="http://schemas.microsoft.com/office/drawing/2016/ink" xmlns:am3d="http://schemas.microsoft.com/office/drawing/2017/model3d" xmlns:w16cid="http://schemas.microsoft.com/office/word/2016/wordml/cid">
+          <mc:Fallback xmlns:w16cid="http://schemas.microsoft.com/office/word/2016/wordml/cid" xmlns:am3d="http://schemas.microsoft.com/office/drawing/2017/model3d" xmlns:aink="http://schemas.microsoft.com/office/drawing/2016/ink" xmlns:cx8="http://schemas.microsoft.com/office/drawing/2016/5/14/chartex" xmlns:cx7="http://schemas.microsoft.com/office/drawing/2016/5/13/chartex" xmlns:cx6="http://schemas.microsoft.com/office/drawing/2016/5/12/chartex" xmlns:cx5="http://schemas.microsoft.com/office/drawing/2016/5/11/chartex" xmlns:cx4="http://schemas.microsoft.com/office/drawing/2016/5/10/chartex" xmlns:cx3="http://schemas.microsoft.com/office/drawing/2016/5/9/chartex" xmlns:cx2="http://schemas.microsoft.com/office/drawing/2015/10/21/chartex">
             <w:pict>
               <v:shape w14:anchorId="62172F18" id="Straight Arrow Connector 45" o:spid="_x0000_s1026" type="#_x0000_t32" style="position:absolute;margin-left:369.5pt;margin-top:495.65pt;width:26.75pt;height:0;z-index:251709440;visibility:visible;mso-wrap-style:square;mso-wrap-distance-left:9pt;mso-wrap-distance-top:0;mso-wrap-distance-right:9pt;mso-wrap-distance-bottom:0;mso-position-horizontal:absolute;mso-position-horizontal-relative:text;mso-position-vertical:absolute;mso-position-vertical-relative:text" o:gfxdata="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" strokecolor="#5b9bd5 [3204]" strokeweight=".5pt">
                 <v:stroke endarrow="block" joinstyle="miter"/>
@@ -11415,7 +11869,7 @@
               </wp:anchor>
             </w:drawing>
           </mc:Choice>
-          <mc:Fallback xmlns:cx2="http://schemas.microsoft.com/office/drawing/2015/10/21/chartex" xmlns:cx3="http://schemas.microsoft.com/office/drawing/2016/5/9/chartex" xmlns:cx4="http://schemas.microsoft.com/office/drawing/2016/5/10/chartex" xmlns:cx5="http://schemas.microsoft.com/office/drawing/2016/5/11/chartex" xmlns:cx6="http://schemas.microsoft.com/office/drawing/2016/5/12/chartex" xmlns:cx7="http://schemas.microsoft.com/office/drawing/2016/5/13/chartex" xmlns:cx8="http://schemas.microsoft.com/office/drawing/2016/5/14/chartex" xmlns:aink="http://schemas.microsoft.com/office/drawing/2016/ink" xmlns:am3d="http://schemas.microsoft.com/office/drawing/2017/model3d" xmlns:w16cid="http://schemas.microsoft.com/office/word/2016/wordml/cid">
+          <mc:Fallback xmlns:w16cid="http://schemas.microsoft.com/office/word/2016/wordml/cid" xmlns:am3d="http://schemas.microsoft.com/office/drawing/2017/model3d" xmlns:aink="http://schemas.microsoft.com/office/drawing/2016/ink" xmlns:cx8="http://schemas.microsoft.com/office/drawing/2016/5/14/chartex" xmlns:cx7="http://schemas.microsoft.com/office/drawing/2016/5/13/chartex" xmlns:cx6="http://schemas.microsoft.com/office/drawing/2016/5/12/chartex" xmlns:cx5="http://schemas.microsoft.com/office/drawing/2016/5/11/chartex" xmlns:cx4="http://schemas.microsoft.com/office/drawing/2016/5/10/chartex" xmlns:cx3="http://schemas.microsoft.com/office/drawing/2016/5/9/chartex" xmlns:cx2="http://schemas.microsoft.com/office/drawing/2015/10/21/chartex">
             <w:pict>
               <v:shape w14:anchorId="512D88DF" id="Straight Arrow Connector 28" o:spid="_x0000_s1026" type="#_x0000_t32" style="position:absolute;margin-left:246.5pt;margin-top:282.2pt;width:49.8pt;height:0;z-index:251657214;visibility:visible;mso-wrap-style:square;mso-width-percent:0;mso-height-percent:0;mso-wrap-distance-left:9pt;mso-wrap-distance-top:0;mso-wrap-distance-right:9pt;mso-wrap-distance-bottom:0;mso-position-horizontal:absolute;mso-position-horizontal-relative:margin;mso-position-vertical:absolute;mso-position-vertical-relative:text;mso-width-percent:0;mso-height-percent:0;mso-width-relative:margin;mso-height-relative:margin" o:gfxdata="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" strokecolor="#5b9bd5 [3204]" strokeweight=".5pt">
                 <v:stroke endarrow="block" joinstyle="miter"/>
@@ -11482,7 +11936,7 @@
               </wp:anchor>
             </w:drawing>
           </mc:Choice>
-          <mc:Fallback xmlns:cx2="http://schemas.microsoft.com/office/drawing/2015/10/21/chartex" xmlns:cx3="http://schemas.microsoft.com/office/drawing/2016/5/9/chartex" xmlns:cx4="http://schemas.microsoft.com/office/drawing/2016/5/10/chartex" xmlns:cx5="http://schemas.microsoft.com/office/drawing/2016/5/11/chartex" xmlns:cx6="http://schemas.microsoft.com/office/drawing/2016/5/12/chartex" xmlns:cx7="http://schemas.microsoft.com/office/drawing/2016/5/13/chartex" xmlns:cx8="http://schemas.microsoft.com/office/drawing/2016/5/14/chartex" xmlns:aink="http://schemas.microsoft.com/office/drawing/2016/ink" xmlns:am3d="http://schemas.microsoft.com/office/drawing/2017/model3d" xmlns:w16cid="http://schemas.microsoft.com/office/word/2016/wordml/cid">
+          <mc:Fallback xmlns:w16cid="http://schemas.microsoft.com/office/word/2016/wordml/cid" xmlns:am3d="http://schemas.microsoft.com/office/drawing/2017/model3d" xmlns:aink="http://schemas.microsoft.com/office/drawing/2016/ink" xmlns:cx8="http://schemas.microsoft.com/office/drawing/2016/5/14/chartex" xmlns:cx7="http://schemas.microsoft.com/office/drawing/2016/5/13/chartex" xmlns:cx6="http://schemas.microsoft.com/office/drawing/2016/5/12/chartex" xmlns:cx5="http://schemas.microsoft.com/office/drawing/2016/5/11/chartex" xmlns:cx4="http://schemas.microsoft.com/office/drawing/2016/5/10/chartex" xmlns:cx3="http://schemas.microsoft.com/office/drawing/2016/5/9/chartex" xmlns:cx2="http://schemas.microsoft.com/office/drawing/2015/10/21/chartex">
             <w:pict>
               <v:shape w14:anchorId="3FCF208A" id="Straight Arrow Connector 26" o:spid="_x0000_s1026" type="#_x0000_t32" style="position:absolute;margin-left:371.05pt;margin-top:281.65pt;width:26.75pt;height:0;z-index:251687936;visibility:visible;mso-wrap-style:square;mso-wrap-distance-left:9pt;mso-wrap-distance-top:0;mso-wrap-distance-right:9pt;mso-wrap-distance-bottom:0;mso-position-horizontal:absolute;mso-position-horizontal-relative:text;mso-position-vertical:absolute;mso-position-vertical-relative:text" o:gfxdata="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" strokecolor="#5b9bd5 [3204]" strokeweight=".5pt">
                 <v:stroke endarrow="block" joinstyle="miter"/>
@@ -11767,7 +12221,7 @@
               </wp:anchor>
             </w:drawing>
           </mc:Choice>
-          <mc:Fallback xmlns:cx2="http://schemas.microsoft.com/office/drawing/2015/10/21/chartex" xmlns:cx3="http://schemas.microsoft.com/office/drawing/2016/5/9/chartex" xmlns:cx4="http://schemas.microsoft.com/office/drawing/2016/5/10/chartex" xmlns:cx5="http://schemas.microsoft.com/office/drawing/2016/5/11/chartex" xmlns:cx6="http://schemas.microsoft.com/office/drawing/2016/5/12/chartex" xmlns:cx7="http://schemas.microsoft.com/office/drawing/2016/5/13/chartex" xmlns:cx8="http://schemas.microsoft.com/office/drawing/2016/5/14/chartex" xmlns:aink="http://schemas.microsoft.com/office/drawing/2016/ink" xmlns:am3d="http://schemas.microsoft.com/office/drawing/2017/model3d" xmlns:w16cid="http://schemas.microsoft.com/office/word/2016/wordml/cid">
+          <mc:Fallback xmlns:w16cid="http://schemas.microsoft.com/office/word/2016/wordml/cid" xmlns:am3d="http://schemas.microsoft.com/office/drawing/2017/model3d" xmlns:aink="http://schemas.microsoft.com/office/drawing/2016/ink" xmlns:cx8="http://schemas.microsoft.com/office/drawing/2016/5/14/chartex" xmlns:cx7="http://schemas.microsoft.com/office/drawing/2016/5/13/chartex" xmlns:cx6="http://schemas.microsoft.com/office/drawing/2016/5/12/chartex" xmlns:cx5="http://schemas.microsoft.com/office/drawing/2016/5/11/chartex" xmlns:cx4="http://schemas.microsoft.com/office/drawing/2016/5/10/chartex" xmlns:cx3="http://schemas.microsoft.com/office/drawing/2016/5/9/chartex" xmlns:cx2="http://schemas.microsoft.com/office/drawing/2015/10/21/chartex">
             <w:pict>
               <v:shape w14:anchorId="09163FA0" id="Straight Arrow Connector 32" o:spid="_x0000_s1026" type="#_x0000_t32" style="position:absolute;margin-left:74pt;margin-top:496.4pt;width:49.8pt;height:0;z-index:251655164;visibility:visible;mso-wrap-style:square;mso-width-percent:0;mso-height-percent:0;mso-wrap-distance-left:9pt;mso-wrap-distance-top:0;mso-wrap-distance-right:9pt;mso-wrap-distance-bottom:0;mso-position-horizontal:absolute;mso-position-horizontal-relative:text;mso-position-vertical:absolute;mso-position-vertical-relative:text;mso-width-percent:0;mso-height-percent:0;mso-width-relative:margin;mso-height-relative:margin" o:gfxdata="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" strokecolor="#5b9bd5 [3204]" strokeweight=".5pt">
                 <v:stroke endarrow="block" joinstyle="miter"/>
@@ -12068,7 +12522,7 @@
               </wp:anchor>
             </w:drawing>
           </mc:Choice>
-          <mc:Fallback xmlns:cx2="http://schemas.microsoft.com/office/drawing/2015/10/21/chartex" xmlns:cx3="http://schemas.microsoft.com/office/drawing/2016/5/9/chartex" xmlns:cx4="http://schemas.microsoft.com/office/drawing/2016/5/10/chartex" xmlns:cx5="http://schemas.microsoft.com/office/drawing/2016/5/11/chartex" xmlns:cx6="http://schemas.microsoft.com/office/drawing/2016/5/12/chartex" xmlns:cx7="http://schemas.microsoft.com/office/drawing/2016/5/13/chartex" xmlns:cx8="http://schemas.microsoft.com/office/drawing/2016/5/14/chartex" xmlns:aink="http://schemas.microsoft.com/office/drawing/2016/ink" xmlns:am3d="http://schemas.microsoft.com/office/drawing/2017/model3d" xmlns:w16cid="http://schemas.microsoft.com/office/word/2016/wordml/cid">
+          <mc:Fallback xmlns:w16cid="http://schemas.microsoft.com/office/word/2016/wordml/cid" xmlns:am3d="http://schemas.microsoft.com/office/drawing/2017/model3d" xmlns:aink="http://schemas.microsoft.com/office/drawing/2016/ink" xmlns:cx8="http://schemas.microsoft.com/office/drawing/2016/5/14/chartex" xmlns:cx7="http://schemas.microsoft.com/office/drawing/2016/5/13/chartex" xmlns:cx6="http://schemas.microsoft.com/office/drawing/2016/5/12/chartex" xmlns:cx5="http://schemas.microsoft.com/office/drawing/2016/5/11/chartex" xmlns:cx4="http://schemas.microsoft.com/office/drawing/2016/5/10/chartex" xmlns:cx3="http://schemas.microsoft.com/office/drawing/2016/5/9/chartex" xmlns:cx2="http://schemas.microsoft.com/office/drawing/2015/10/21/chartex">
             <w:pict>
               <v:shape w14:anchorId="22956C8E" id="Straight Arrow Connector 30" o:spid="_x0000_s1026" type="#_x0000_t32" style="position:absolute;margin-left:195.1pt;margin-top:344.35pt;width:0;height:21pt;z-index:251692032;visibility:visible;mso-wrap-style:square;mso-wrap-distance-left:9pt;mso-wrap-distance-top:0;mso-wrap-distance-right:9pt;mso-wrap-distance-bottom:0;mso-position-horizontal:absolute;mso-position-horizontal-relative:text;mso-position-vertical:absolute;mso-position-vertical-relative:text" o:gfxdata="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" strokecolor="#5b9bd5 [3204]" strokeweight=".5pt">
                 <v:stroke endarrow="block" joinstyle="miter"/>
@@ -12242,7 +12696,7 @@
               </wp:anchor>
             </w:drawing>
           </mc:Choice>
-          <mc:Fallback xmlns:cx2="http://schemas.microsoft.com/office/drawing/2015/10/21/chartex" xmlns:cx3="http://schemas.microsoft.com/office/drawing/2016/5/9/chartex" xmlns:cx4="http://schemas.microsoft.com/office/drawing/2016/5/10/chartex" xmlns:cx5="http://schemas.microsoft.com/office/drawing/2016/5/11/chartex" xmlns:cx6="http://schemas.microsoft.com/office/drawing/2016/5/12/chartex" xmlns:cx7="http://schemas.microsoft.com/office/drawing/2016/5/13/chartex" xmlns:cx8="http://schemas.microsoft.com/office/drawing/2016/5/14/chartex" xmlns:aink="http://schemas.microsoft.com/office/drawing/2016/ink" xmlns:am3d="http://schemas.microsoft.com/office/drawing/2017/model3d" xmlns:w16cid="http://schemas.microsoft.com/office/word/2016/wordml/cid">
+          <mc:Fallback xmlns:w16cid="http://schemas.microsoft.com/office/word/2016/wordml/cid" xmlns:am3d="http://schemas.microsoft.com/office/drawing/2017/model3d" xmlns:aink="http://schemas.microsoft.com/office/drawing/2016/ink" xmlns:cx8="http://schemas.microsoft.com/office/drawing/2016/5/14/chartex" xmlns:cx7="http://schemas.microsoft.com/office/drawing/2016/5/13/chartex" xmlns:cx6="http://schemas.microsoft.com/office/drawing/2016/5/12/chartex" xmlns:cx5="http://schemas.microsoft.com/office/drawing/2016/5/11/chartex" xmlns:cx4="http://schemas.microsoft.com/office/drawing/2016/5/10/chartex" xmlns:cx3="http://schemas.microsoft.com/office/drawing/2016/5/9/chartex" xmlns:cx2="http://schemas.microsoft.com/office/drawing/2015/10/21/chartex">
             <w:pict>
               <v:shape w14:anchorId="1781CA2D" id="Straight Arrow Connector 18" o:spid="_x0000_s1026" type="#_x0000_t32" style="position:absolute;margin-left:74.4pt;margin-top:282.25pt;width:49.8pt;height:0;z-index:251658239;visibility:visible;mso-wrap-style:square;mso-width-percent:0;mso-height-percent:0;mso-wrap-distance-left:9pt;mso-wrap-distance-top:0;mso-wrap-distance-right:9pt;mso-wrap-distance-bottom:0;mso-position-horizontal:absolute;mso-position-horizontal-relative:text;mso-position-vertical:absolute;mso-position-vertical-relative:text;mso-width-percent:0;mso-height-percent:0;mso-width-relative:margin;mso-height-relative:margin" o:gfxdata="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" strokecolor="#5b9bd5 [3204]" strokeweight=".5pt">
                 <v:stroke endarrow="block" joinstyle="miter"/>
@@ -12316,7 +12770,7 @@
               </wp:anchor>
             </w:drawing>
           </mc:Choice>
-          <mc:Fallback xmlns:cx2="http://schemas.microsoft.com/office/drawing/2015/10/21/chartex" xmlns:cx3="http://schemas.microsoft.com/office/drawing/2016/5/9/chartex" xmlns:cx4="http://schemas.microsoft.com/office/drawing/2016/5/10/chartex" xmlns:cx5="http://schemas.microsoft.com/office/drawing/2016/5/11/chartex" xmlns:cx6="http://schemas.microsoft.com/office/drawing/2016/5/12/chartex" xmlns:cx7="http://schemas.microsoft.com/office/drawing/2016/5/13/chartex" xmlns:cx8="http://schemas.microsoft.com/office/drawing/2016/5/14/chartex" xmlns:aink="http://schemas.microsoft.com/office/drawing/2016/ink" xmlns:am3d="http://schemas.microsoft.com/office/drawing/2017/model3d" xmlns:w16cid="http://schemas.microsoft.com/office/word/2016/wordml/cid">
+          <mc:Fallback xmlns:w16cid="http://schemas.microsoft.com/office/word/2016/wordml/cid" xmlns:am3d="http://schemas.microsoft.com/office/drawing/2017/model3d" xmlns:aink="http://schemas.microsoft.com/office/drawing/2016/ink" xmlns:cx8="http://schemas.microsoft.com/office/drawing/2016/5/14/chartex" xmlns:cx7="http://schemas.microsoft.com/office/drawing/2016/5/13/chartex" xmlns:cx6="http://schemas.microsoft.com/office/drawing/2016/5/12/chartex" xmlns:cx5="http://schemas.microsoft.com/office/drawing/2016/5/11/chartex" xmlns:cx4="http://schemas.microsoft.com/office/drawing/2016/5/10/chartex" xmlns:cx3="http://schemas.microsoft.com/office/drawing/2016/5/9/chartex" xmlns:cx2="http://schemas.microsoft.com/office/drawing/2015/10/21/chartex">
             <w:pict>
               <v:shape w14:anchorId="6149793B" id="Elbow Connector 15" o:spid="_x0000_s1026" type="#_x0000_t34" style="position:absolute;margin-left:-.15pt;margin-top:214.4pt;width:6.55pt;height:67.65pt;z-index:251675648;visibility:visible;mso-wrap-style:square;mso-width-percent:0;mso-height-percent:0;mso-wrap-distance-left:9pt;mso-wrap-distance-top:0;mso-wrap-distance-right:9pt;mso-wrap-distance-bottom:0;mso-position-horizontal:absolute;mso-position-horizontal-relative:text;mso-position-vertical:absolute;mso-position-vertical-relative:text;mso-width-percent:0;mso-height-percent:0;mso-width-relative:margin;mso-height-relative:margin" o:gfxdata="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" adj="-16691" strokecolor="#5b9bd5 [3204]" strokeweight=".5pt">
                 <v:stroke endarrow="block"/>
@@ -12499,7 +12953,7 @@
               </wp:anchor>
             </w:drawing>
           </mc:Choice>
-          <mc:Fallback xmlns:cx2="http://schemas.microsoft.com/office/drawing/2015/10/21/chartex" xmlns:cx3="http://schemas.microsoft.com/office/drawing/2016/5/9/chartex" xmlns:cx4="http://schemas.microsoft.com/office/drawing/2016/5/10/chartex" xmlns:cx5="http://schemas.microsoft.com/office/drawing/2016/5/11/chartex" xmlns:cx6="http://schemas.microsoft.com/office/drawing/2016/5/12/chartex" xmlns:cx7="http://schemas.microsoft.com/office/drawing/2016/5/13/chartex" xmlns:cx8="http://schemas.microsoft.com/office/drawing/2016/5/14/chartex" xmlns:aink="http://schemas.microsoft.com/office/drawing/2016/ink" xmlns:am3d="http://schemas.microsoft.com/office/drawing/2017/model3d" xmlns:w16cid="http://schemas.microsoft.com/office/word/2016/wordml/cid">
+          <mc:Fallback xmlns:w16cid="http://schemas.microsoft.com/office/word/2016/wordml/cid" xmlns:am3d="http://schemas.microsoft.com/office/drawing/2017/model3d" xmlns:aink="http://schemas.microsoft.com/office/drawing/2016/ink" xmlns:cx8="http://schemas.microsoft.com/office/drawing/2016/5/14/chartex" xmlns:cx7="http://schemas.microsoft.com/office/drawing/2016/5/13/chartex" xmlns:cx6="http://schemas.microsoft.com/office/drawing/2016/5/12/chartex" xmlns:cx5="http://schemas.microsoft.com/office/drawing/2016/5/11/chartex" xmlns:cx4="http://schemas.microsoft.com/office/drawing/2016/5/10/chartex" xmlns:cx3="http://schemas.microsoft.com/office/drawing/2016/5/9/chartex" xmlns:cx2="http://schemas.microsoft.com/office/drawing/2015/10/21/chartex">
             <w:pict>
               <v:shape w14:anchorId="0FA3E8FD" id="Straight Arrow Connector 12" o:spid="_x0000_s1026" type="#_x0000_t32" style="position:absolute;margin-left:331.75pt;margin-top:161.65pt;width:49.8pt;height:0;z-index:251673600;visibility:visible;mso-wrap-style:square;mso-width-percent:0;mso-height-percent:0;mso-wrap-distance-left:9pt;mso-wrap-distance-top:0;mso-wrap-distance-right:9pt;mso-wrap-distance-bottom:0;mso-position-horizontal:absolute;mso-position-horizontal-relative:text;mso-position-vertical:absolute;mso-position-vertical-relative:text;mso-width-percent:0;mso-height-percent:0;mso-width-relative:margin;mso-height-relative:margin" o:gfxdata="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" strokecolor="#5b9bd5 [3204]" strokeweight=".5pt">
                 <v:stroke endarrow="block" joinstyle="miter"/>
@@ -12682,7 +13136,7 @@
               </wp:anchor>
             </w:drawing>
           </mc:Choice>
-          <mc:Fallback xmlns:cx2="http://schemas.microsoft.com/office/drawing/2015/10/21/chartex" xmlns:cx3="http://schemas.microsoft.com/office/drawing/2016/5/9/chartex" xmlns:cx4="http://schemas.microsoft.com/office/drawing/2016/5/10/chartex" xmlns:cx5="http://schemas.microsoft.com/office/drawing/2016/5/11/chartex" xmlns:cx6="http://schemas.microsoft.com/office/drawing/2016/5/12/chartex" xmlns:cx7="http://schemas.microsoft.com/office/drawing/2016/5/13/chartex" xmlns:cx8="http://schemas.microsoft.com/office/drawing/2016/5/14/chartex" xmlns:aink="http://schemas.microsoft.com/office/drawing/2016/ink" xmlns:am3d="http://schemas.microsoft.com/office/drawing/2017/model3d" xmlns:w16cid="http://schemas.microsoft.com/office/word/2016/wordml/cid">
+          <mc:Fallback xmlns:w16cid="http://schemas.microsoft.com/office/word/2016/wordml/cid" xmlns:am3d="http://schemas.microsoft.com/office/drawing/2017/model3d" xmlns:aink="http://schemas.microsoft.com/office/drawing/2016/ink" xmlns:cx8="http://schemas.microsoft.com/office/drawing/2016/5/14/chartex" xmlns:cx7="http://schemas.microsoft.com/office/drawing/2016/5/13/chartex" xmlns:cx6="http://schemas.microsoft.com/office/drawing/2016/5/12/chartex" xmlns:cx5="http://schemas.microsoft.com/office/drawing/2016/5/11/chartex" xmlns:cx4="http://schemas.microsoft.com/office/drawing/2016/5/10/chartex" xmlns:cx3="http://schemas.microsoft.com/office/drawing/2016/5/9/chartex" xmlns:cx2="http://schemas.microsoft.com/office/drawing/2015/10/21/chartex">
             <w:pict>
               <v:shape w14:anchorId="4ADBD52E" id="Straight Arrow Connector 10" o:spid="_x0000_s1026" type="#_x0000_t32" style="position:absolute;margin-left:218.5pt;margin-top:161.65pt;width:49.8pt;height:0;z-index:251670528;visibility:visible;mso-wrap-style:square;mso-width-percent:0;mso-height-percent:0;mso-wrap-distance-left:9pt;mso-wrap-distance-top:0;mso-wrap-distance-right:9pt;mso-wrap-distance-bottom:0;mso-position-horizontal:absolute;mso-position-horizontal-relative:text;mso-position-vertical:absolute;mso-position-vertical-relative:text;mso-width-percent:0;mso-height-percent:0;mso-width-relative:margin;mso-height-relative:margin" o:gfxdata="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" strokecolor="#5b9bd5 [3204]" strokeweight=".5pt">
                 <v:stroke endarrow="block" joinstyle="miter"/>
@@ -12863,7 +13317,7 @@
               </wp:anchor>
             </w:drawing>
           </mc:Choice>
-          <mc:Fallback xmlns:cx2="http://schemas.microsoft.com/office/drawing/2015/10/21/chartex" xmlns:cx3="http://schemas.microsoft.com/office/drawing/2016/5/9/chartex" xmlns:cx4="http://schemas.microsoft.com/office/drawing/2016/5/10/chartex" xmlns:cx5="http://schemas.microsoft.com/office/drawing/2016/5/11/chartex" xmlns:cx6="http://schemas.microsoft.com/office/drawing/2016/5/12/chartex" xmlns:cx7="http://schemas.microsoft.com/office/drawing/2016/5/13/chartex" xmlns:cx8="http://schemas.microsoft.com/office/drawing/2016/5/14/chartex" xmlns:aink="http://schemas.microsoft.com/office/drawing/2016/ink" xmlns:am3d="http://schemas.microsoft.com/office/drawing/2017/model3d" xmlns:w16cid="http://schemas.microsoft.com/office/word/2016/wordml/cid">
+          <mc:Fallback xmlns:w16cid="http://schemas.microsoft.com/office/word/2016/wordml/cid" xmlns:am3d="http://schemas.microsoft.com/office/drawing/2017/model3d" xmlns:aink="http://schemas.microsoft.com/office/drawing/2016/ink" xmlns:cx8="http://schemas.microsoft.com/office/drawing/2016/5/14/chartex" xmlns:cx7="http://schemas.microsoft.com/office/drawing/2016/5/13/chartex" xmlns:cx6="http://schemas.microsoft.com/office/drawing/2016/5/12/chartex" xmlns:cx5="http://schemas.microsoft.com/office/drawing/2016/5/11/chartex" xmlns:cx4="http://schemas.microsoft.com/office/drawing/2016/5/10/chartex" xmlns:cx3="http://schemas.microsoft.com/office/drawing/2016/5/9/chartex" xmlns:cx2="http://schemas.microsoft.com/office/drawing/2015/10/21/chartex">
             <w:pict>
               <v:shape w14:anchorId="473509B3" id="Elbow Connector 14" o:spid="_x0000_s1026" type="#_x0000_t34" style="position:absolute;margin-left:0;margin-top:160.45pt;width:449.4pt;height:54pt;flip:x;z-index:251674624;visibility:visible;mso-wrap-style:square;mso-width-percent:0;mso-height-percent:0;mso-wrap-distance-left:9pt;mso-wrap-distance-top:0;mso-wrap-distance-right:9pt;mso-wrap-distance-bottom:0;mso-position-horizontal:absolute;mso-position-horizontal-relative:margin;mso-position-vertical:absolute;mso-position-vertical-relative:text;mso-width-percent:0;mso-height-percent:0;mso-width-relative:margin;mso-height-relative:margin" o:gfxdata="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" adj="-2100" strokecolor="#5b9bd5 [3204]" strokeweight=".5pt">
                 <w10:wrap anchorx="margin"/>
@@ -13049,7 +13503,7 @@
               </wp:anchor>
             </w:drawing>
           </mc:Choice>
-          <mc:Fallback xmlns:cx2="http://schemas.microsoft.com/office/drawing/2015/10/21/chartex" xmlns:cx3="http://schemas.microsoft.com/office/drawing/2016/5/9/chartex" xmlns:cx4="http://schemas.microsoft.com/office/drawing/2016/5/10/chartex" xmlns:cx5="http://schemas.microsoft.com/office/drawing/2016/5/11/chartex" xmlns:cx6="http://schemas.microsoft.com/office/drawing/2016/5/12/chartex" xmlns:cx7="http://schemas.microsoft.com/office/drawing/2016/5/13/chartex" xmlns:cx8="http://schemas.microsoft.com/office/drawing/2016/5/14/chartex" xmlns:aink="http://schemas.microsoft.com/office/drawing/2016/ink" xmlns:am3d="http://schemas.microsoft.com/office/drawing/2017/model3d" xmlns:w16cid="http://schemas.microsoft.com/office/word/2016/wordml/cid">
+          <mc:Fallback xmlns:w16cid="http://schemas.microsoft.com/office/word/2016/wordml/cid" xmlns:am3d="http://schemas.microsoft.com/office/drawing/2017/model3d" xmlns:aink="http://schemas.microsoft.com/office/drawing/2016/ink" xmlns:cx8="http://schemas.microsoft.com/office/drawing/2016/5/14/chartex" xmlns:cx7="http://schemas.microsoft.com/office/drawing/2016/5/13/chartex" xmlns:cx6="http://schemas.microsoft.com/office/drawing/2016/5/12/chartex" xmlns:cx5="http://schemas.microsoft.com/office/drawing/2016/5/11/chartex" xmlns:cx4="http://schemas.microsoft.com/office/drawing/2016/5/10/chartex" xmlns:cx3="http://schemas.microsoft.com/office/drawing/2016/5/9/chartex" xmlns:cx2="http://schemas.microsoft.com/office/drawing/2015/10/21/chartex">
             <w:pict>
               <v:shape w14:anchorId="2B97B867" id="Elbow Connector 27" o:spid="_x0000_s1026" type="#_x0000_t34" style="position:absolute;margin-left:460.9pt;margin-top:215pt;width:31.8pt;height:67.35pt;flip:y;z-index:251688960;visibility:visible;mso-wrap-style:square;mso-wrap-distance-left:9pt;mso-wrap-distance-top:0;mso-wrap-distance-right:9pt;mso-wrap-distance-bottom:0;mso-position-horizontal:absolute;mso-position-horizontal-relative:text;mso-position-vertical:absolute;mso-position-vertical-relative:text" o:gfxdata="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" adj="21428" strokecolor="#5b9bd5 [3204]" strokeweight=".5pt">
                 <v:stroke endarrow="block"/>
@@ -13170,7 +13624,7 @@
       <w:rPr>
         <w:rFonts w:asciiTheme="majorHAnsi" w:hAnsiTheme="majorHAnsi"/>
       </w:rPr>
-      <w:t>5</w:t>
+      <w:t>6</w:t>
     </w:r>
   </w:p>
   <w:p>

</xml_diff>

<commit_message>
Updated SRS document to V1.10
- Added 8 new requirements:
  Req_PO1_DGC_HSI_026_V01,
  Req_PO1_DGC_HSI_027_V01,
  Req_PO1_DGC_HSI_028_V01,
  Req_PO1_DGC_HSI_029_V01,
  Req_PO1_DGC_HSI_030_V01,
  Req_PO1_DGC_HSI_031_V01,
  Req_PO1_DGC_HSI_032_V01,
  Req_PO1_DGC_HSI_033_V01
  to cover the HSI requirement PO1_DGC_HSI_006_V01 which is concerned with hardware connections

- Updated reference documents:
  HSI V1.4, CYRS V1.3

- Fixed some typos
</commit_message>
<xml_diff>
--- a/Software Specification/SRS/SRS.docx
+++ b/Software Specification/SRS/SRS.docx
@@ -5,6 +5,15 @@
     <w:p>
       <w:pPr>
         <w:jc w:val="center"/>
+        <w:rPr>
+          <w:b/>
+          <w:sz w:val="72"/>
+          <w:szCs w:val="72"/>
+        </w:rPr>
+      </w:pPr>
+    </w:p>
+    <w:p>
+      <w:pPr>
         <w:rPr>
           <w:b/>
           <w:sz w:val="72"/>
@@ -116,6 +125,16 @@
           <w:szCs w:val="36"/>
         </w:rPr>
       </w:pPr>
+    </w:p>
+    <w:p>
+      <w:pPr>
+        <w:jc w:val="center"/>
+        <w:rPr>
+          <w:b/>
+          <w:sz w:val="36"/>
+          <w:szCs w:val="36"/>
+        </w:rPr>
+      </w:pPr>
       <w:r>
         <w:rPr>
           <w:b/>
@@ -130,7 +149,7 @@
           <w:sz w:val="36"/>
           <w:szCs w:val="36"/>
         </w:rPr>
-        <w:t>9</w:t>
+        <w:t>10</w:t>
       </w:r>
     </w:p>
     <w:p>
@@ -2445,8 +2464,6 @@
             <w:r>
               <w:t xml:space="preserve"> to be more atomic/specific, and only concerned with operands 1 and 2, and the operator</w:t>
             </w:r>
-            <w:bookmarkStart w:id="0" w:name="_GoBack"/>
-            <w:bookmarkEnd w:id="0"/>
           </w:p>
         </w:tc>
         <w:tc>
@@ -2464,7 +2481,353 @@
             <w:pPr>
               <w:spacing w:after="0" w:line="259" w:lineRule="auto"/>
               <w:ind w:left="0" w:firstLine="0"/>
-            </w:pPr>
+              <w:jc w:val="center"/>
+            </w:pPr>
+            <w:r>
+              <w:t>Proposed</w:t>
+            </w:r>
+          </w:p>
+        </w:tc>
+      </w:tr>
+      <w:tr>
+        <w:trPr>
+          <w:trHeight w:val="692"/>
+        </w:trPr>
+        <w:tc>
+          <w:tcPr>
+            <w:tcW w:w="1147" w:type="dxa"/>
+            <w:tcBorders>
+              <w:top w:val="single" w:sz="4" w:space="0" w:color="000000"/>
+              <w:left w:val="single" w:sz="4" w:space="0" w:color="000000"/>
+              <w:bottom w:val="single" w:sz="4" w:space="0" w:color="000000"/>
+              <w:right w:val="single" w:sz="4" w:space="0" w:color="000000"/>
+            </w:tcBorders>
+            <w:vAlign w:val="center"/>
+          </w:tcPr>
+          <w:p>
+            <w:pPr>
+              <w:spacing w:after="0" w:line="259" w:lineRule="auto"/>
+              <w:ind w:left="4" w:firstLine="0"/>
+              <w:jc w:val="center"/>
+            </w:pPr>
+            <w:r>
+              <w:t>1.10</w:t>
+            </w:r>
+          </w:p>
+        </w:tc>
+        <w:tc>
+          <w:tcPr>
+            <w:tcW w:w="1869" w:type="dxa"/>
+            <w:tcBorders>
+              <w:top w:val="single" w:sz="4" w:space="0" w:color="000000"/>
+              <w:left w:val="single" w:sz="4" w:space="0" w:color="000000"/>
+              <w:bottom w:val="single" w:sz="4" w:space="0" w:color="000000"/>
+              <w:right w:val="single" w:sz="4" w:space="0" w:color="000000"/>
+            </w:tcBorders>
+            <w:vAlign w:val="center"/>
+          </w:tcPr>
+          <w:p>
+            <w:pPr>
+              <w:spacing w:after="0" w:line="259" w:lineRule="auto"/>
+              <w:ind w:left="0" w:firstLine="0"/>
+              <w:jc w:val="center"/>
+            </w:pPr>
+            <w:r>
+              <w:t xml:space="preserve">Mina </w:t>
+            </w:r>
+            <w:proofErr w:type="spellStart"/>
+            <w:r>
+              <w:t>Helmi</w:t>
+            </w:r>
+            <w:proofErr w:type="spellEnd"/>
+          </w:p>
+        </w:tc>
+        <w:tc>
+          <w:tcPr>
+            <w:tcW w:w="1559" w:type="dxa"/>
+            <w:tcBorders>
+              <w:top w:val="single" w:sz="4" w:space="0" w:color="000000"/>
+              <w:left w:val="single" w:sz="4" w:space="0" w:color="000000"/>
+              <w:bottom w:val="single" w:sz="4" w:space="0" w:color="000000"/>
+              <w:right w:val="single" w:sz="4" w:space="0" w:color="000000"/>
+            </w:tcBorders>
+            <w:vAlign w:val="center"/>
+          </w:tcPr>
+          <w:p>
+            <w:pPr>
+              <w:spacing w:after="0" w:line="259" w:lineRule="auto"/>
+              <w:ind w:left="2" w:firstLine="0"/>
+              <w:jc w:val="center"/>
+            </w:pPr>
+            <w:r>
+              <w:t>14/03/2020</w:t>
+            </w:r>
+          </w:p>
+        </w:tc>
+        <w:tc>
+          <w:tcPr>
+            <w:tcW w:w="5237" w:type="dxa"/>
+            <w:tcBorders>
+              <w:top w:val="single" w:sz="4" w:space="0" w:color="000000"/>
+              <w:left w:val="single" w:sz="4" w:space="0" w:color="000000"/>
+              <w:bottom w:val="single" w:sz="4" w:space="0" w:color="000000"/>
+              <w:right w:val="single" w:sz="4" w:space="0" w:color="000000"/>
+            </w:tcBorders>
+            <w:vAlign w:val="center"/>
+          </w:tcPr>
+          <w:p>
+            <w:pPr>
+              <w:pStyle w:val="ListParagraph"/>
+              <w:numPr>
+                <w:ilvl w:val="0"/>
+                <w:numId w:val="18"/>
+              </w:numPr>
+              <w:spacing w:after="0" w:line="259" w:lineRule="auto"/>
+            </w:pPr>
+            <w:r>
+              <w:t xml:space="preserve">Added 8 new requirements </w:t>
+            </w:r>
+            <w:r>
+              <w:rPr>
+                <w:b/>
+                <w:bCs/>
+              </w:rPr>
+              <w:t>Req_PO1_DGC_HSI_026_V01</w:t>
+            </w:r>
+            <w:r>
+              <w:t xml:space="preserve">, </w:t>
+            </w:r>
+            <w:r>
+              <w:rPr>
+                <w:b/>
+                <w:bCs/>
+              </w:rPr>
+              <w:t xml:space="preserve">Req_PO1_DGC_ </w:t>
+            </w:r>
+            <w:r>
+              <w:rPr>
+                <w:b/>
+                <w:bCs/>
+              </w:rPr>
+              <w:t>HSI</w:t>
+            </w:r>
+            <w:r>
+              <w:rPr>
+                <w:b/>
+                <w:bCs/>
+              </w:rPr>
+              <w:t>_027_V01</w:t>
+            </w:r>
+            <w:r>
+              <w:t xml:space="preserve">, </w:t>
+            </w:r>
+            <w:r>
+              <w:rPr>
+                <w:b/>
+                <w:bCs/>
+              </w:rPr>
+              <w:t xml:space="preserve">Req_PO1_DGC_ </w:t>
+            </w:r>
+            <w:r>
+              <w:rPr>
+                <w:b/>
+                <w:bCs/>
+              </w:rPr>
+              <w:t>HSI</w:t>
+            </w:r>
+            <w:r>
+              <w:rPr>
+                <w:b/>
+                <w:bCs/>
+              </w:rPr>
+              <w:t>_028_V01</w:t>
+            </w:r>
+            <w:r>
+              <w:t xml:space="preserve">, </w:t>
+            </w:r>
+            <w:r>
+              <w:rPr>
+                <w:b/>
+                <w:bCs/>
+              </w:rPr>
+              <w:t xml:space="preserve">Req_PO1_DGC_ </w:t>
+            </w:r>
+            <w:r>
+              <w:rPr>
+                <w:b/>
+                <w:bCs/>
+              </w:rPr>
+              <w:t>HSI</w:t>
+            </w:r>
+            <w:r>
+              <w:rPr>
+                <w:b/>
+                <w:bCs/>
+              </w:rPr>
+              <w:t>_029_V01</w:t>
+            </w:r>
+            <w:r>
+              <w:t xml:space="preserve">, </w:t>
+            </w:r>
+            <w:r>
+              <w:rPr>
+                <w:b/>
+                <w:bCs/>
+              </w:rPr>
+              <w:t xml:space="preserve">Req_PO1_DGC_ </w:t>
+            </w:r>
+            <w:r>
+              <w:rPr>
+                <w:b/>
+                <w:bCs/>
+              </w:rPr>
+              <w:t>HSI</w:t>
+            </w:r>
+            <w:r>
+              <w:rPr>
+                <w:b/>
+                <w:bCs/>
+              </w:rPr>
+              <w:t>_030_V01</w:t>
+            </w:r>
+            <w:r>
+              <w:t xml:space="preserve">, </w:t>
+            </w:r>
+            <w:r>
+              <w:rPr>
+                <w:b/>
+                <w:bCs/>
+              </w:rPr>
+              <w:t xml:space="preserve">Req_PO1_DGC_ </w:t>
+            </w:r>
+            <w:r>
+              <w:rPr>
+                <w:b/>
+                <w:bCs/>
+              </w:rPr>
+              <w:t>HSI</w:t>
+            </w:r>
+            <w:r>
+              <w:rPr>
+                <w:b/>
+                <w:bCs/>
+              </w:rPr>
+              <w:t>_031_V01</w:t>
+            </w:r>
+            <w:r>
+              <w:t xml:space="preserve">, </w:t>
+            </w:r>
+            <w:r>
+              <w:rPr>
+                <w:b/>
+                <w:bCs/>
+              </w:rPr>
+              <w:t xml:space="preserve">Req_PO1_DGC_ </w:t>
+            </w:r>
+            <w:r>
+              <w:rPr>
+                <w:b/>
+                <w:bCs/>
+              </w:rPr>
+              <w:t>HSI</w:t>
+            </w:r>
+            <w:r>
+              <w:rPr>
+                <w:b/>
+                <w:bCs/>
+              </w:rPr>
+              <w:t>_032_V01</w:t>
+            </w:r>
+            <w:r>
+              <w:t xml:space="preserve">, </w:t>
+            </w:r>
+            <w:r>
+              <w:rPr>
+                <w:b/>
+                <w:bCs/>
+              </w:rPr>
+              <w:t xml:space="preserve">Req_PO1_DGC_ </w:t>
+            </w:r>
+            <w:r>
+              <w:rPr>
+                <w:b/>
+                <w:bCs/>
+              </w:rPr>
+              <w:t>HSI</w:t>
+            </w:r>
+            <w:r>
+              <w:rPr>
+                <w:b/>
+                <w:bCs/>
+              </w:rPr>
+              <w:t>_033_V01</w:t>
+            </w:r>
+            <w:r>
+              <w:br/>
+              <w:t xml:space="preserve">to cover the HSI requirement </w:t>
+            </w:r>
+            <w:r>
+              <w:rPr>
+                <w:b/>
+                <w:bCs/>
+              </w:rPr>
+              <w:t>PO1_DGC_HSI_006_V01</w:t>
+            </w:r>
+            <w:r>
+              <w:t xml:space="preserve"> which is concerned with hardware connections</w:t>
+            </w:r>
+          </w:p>
+          <w:p>
+            <w:pPr>
+              <w:pStyle w:val="ListParagraph"/>
+              <w:numPr>
+                <w:ilvl w:val="0"/>
+                <w:numId w:val="18"/>
+              </w:numPr>
+              <w:spacing w:after="0" w:line="259" w:lineRule="auto"/>
+            </w:pPr>
+            <w:r>
+              <w:t>Updated reference documents:</w:t>
+            </w:r>
+            <w:r>
+              <w:br/>
+              <w:t>HSI V1.4, CYRS V1.3</w:t>
+            </w:r>
+          </w:p>
+          <w:p>
+            <w:pPr>
+              <w:pStyle w:val="ListParagraph"/>
+              <w:numPr>
+                <w:ilvl w:val="0"/>
+                <w:numId w:val="18"/>
+              </w:numPr>
+              <w:spacing w:after="0" w:line="259" w:lineRule="auto"/>
+            </w:pPr>
+            <w:r>
+              <w:t>Fixed some typos</w:t>
+            </w:r>
+          </w:p>
+        </w:tc>
+        <w:tc>
+          <w:tcPr>
+            <w:tcW w:w="1340" w:type="dxa"/>
+            <w:tcBorders>
+              <w:top w:val="single" w:sz="4" w:space="0" w:color="000000"/>
+              <w:left w:val="single" w:sz="4" w:space="0" w:color="000000"/>
+              <w:bottom w:val="single" w:sz="4" w:space="0" w:color="000000"/>
+              <w:right w:val="single" w:sz="4" w:space="0" w:color="000000"/>
+            </w:tcBorders>
+            <w:vAlign w:val="center"/>
+          </w:tcPr>
+          <w:p>
+            <w:pPr>
+              <w:spacing w:after="0" w:line="259" w:lineRule="auto"/>
+              <w:ind w:left="0" w:firstLine="0"/>
+              <w:jc w:val="center"/>
+            </w:pPr>
+            <w:r>
+              <w:t>Proposed</w:t>
+            </w:r>
           </w:p>
         </w:tc>
       </w:tr>
@@ -2647,7 +3010,7 @@
               <w:t>1.</w:t>
             </w:r>
             <w:r>
-              <w:t>2</w:t>
+              <w:t>3</w:t>
             </w:r>
           </w:p>
         </w:tc>
@@ -2695,7 +3058,7 @@
               <w:ind w:left="4" w:firstLine="0"/>
             </w:pPr>
             <w:r>
-              <w:t>1.3</w:t>
+              <w:t>1.4</w:t>
             </w:r>
           </w:p>
         </w:tc>
@@ -2711,10 +3074,7 @@
               <w:jc w:val="center"/>
             </w:pPr>
             <w:r>
-              <w:t>Re</w:t>
-            </w:r>
-            <w:r>
-              <w:t>leased</w:t>
+              <w:t>Proposed</w:t>
             </w:r>
           </w:p>
         </w:tc>
@@ -2800,6 +3160,7 @@
         <w:t xml:space="preserve"> </w:t>
       </w:r>
     </w:p>
+    <w:bookmarkStart w:id="0" w:name="_GoBack"/>
     <w:p>
       <w:pPr>
         <w:pStyle w:val="TOC1"/>
@@ -2818,15 +3179,33 @@
         </w:rPr>
       </w:pPr>
       <w:r>
+        <w:rPr>
+          <w:b w:val="0"/>
+          <w:bCs w:val="0"/>
+          <w:sz w:val="32"/>
+          <w:szCs w:val="40"/>
+        </w:rPr>
         <w:fldChar w:fldCharType="begin"/>
       </w:r>
       <w:r>
+        <w:rPr>
+          <w:b w:val="0"/>
+          <w:bCs w:val="0"/>
+          <w:sz w:val="32"/>
+          <w:szCs w:val="40"/>
+        </w:rPr>
         <w:instrText xml:space="preserve"> TOC \o "1-3" \h \z \u </w:instrText>
       </w:r>
       <w:r>
+        <w:rPr>
+          <w:b w:val="0"/>
+          <w:bCs w:val="0"/>
+          <w:sz w:val="32"/>
+          <w:szCs w:val="40"/>
+        </w:rPr>
         <w:fldChar w:fldCharType="separate"/>
       </w:r>
-      <w:hyperlink w:anchor="_Toc33358381" w:history="1">
+      <w:hyperlink w:anchor="_Toc35086303" w:history="1">
         <w:r>
           <w:rPr>
             <w:rStyle w:val="Hyperlink"/>
@@ -2869,7 +3248,7 @@
             <w:sz w:val="32"/>
             <w:szCs w:val="40"/>
           </w:rPr>
-          <w:instrText xml:space="preserve"> PAGEREF _Toc33358381 \h </w:instrText>
+          <w:instrText xml:space="preserve"> PAGEREF _Toc35086303 \h </w:instrText>
         </w:r>
         <w:r>
           <w:rPr>
@@ -2933,7 +3312,7 @@
           <w:szCs w:val="36"/>
         </w:rPr>
       </w:pPr>
-      <w:hyperlink w:anchor="_Toc33358382" w:history="1">
+      <w:hyperlink w:anchor="_Toc35086304" w:history="1">
         <w:r>
           <w:rPr>
             <w:rStyle w:val="Hyperlink"/>
@@ -2943,7 +3322,7 @@
             <w:sz w:val="32"/>
             <w:szCs w:val="40"/>
           </w:rPr>
-          <w:t>Requirements</w:t>
+          <w:t>Context diagram</w:t>
         </w:r>
         <w:r>
           <w:rPr>
@@ -2976,7 +3355,7 @@
             <w:sz w:val="32"/>
             <w:szCs w:val="40"/>
           </w:rPr>
-          <w:instrText xml:space="preserve"> PAGEREF _Toc33358382 \h </w:instrText>
+          <w:instrText xml:space="preserve"> PAGEREF _Toc35086304 \h </w:instrText>
         </w:r>
         <w:r>
           <w:rPr>
@@ -3040,7 +3419,114 @@
           <w:szCs w:val="36"/>
         </w:rPr>
       </w:pPr>
-      <w:hyperlink w:anchor="_Toc33358383" w:history="1">
+      <w:hyperlink w:anchor="_Toc35086305" w:history="1">
+        <w:r>
+          <w:rPr>
+            <w:rStyle w:val="Hyperlink"/>
+            <w:b w:val="0"/>
+            <w:bCs w:val="0"/>
+            <w:noProof/>
+            <w:sz w:val="32"/>
+            <w:szCs w:val="40"/>
+          </w:rPr>
+          <w:t>Requirements</w:t>
+        </w:r>
+        <w:r>
+          <w:rPr>
+            <w:b w:val="0"/>
+            <w:bCs w:val="0"/>
+            <w:noProof/>
+            <w:webHidden/>
+            <w:sz w:val="32"/>
+            <w:szCs w:val="40"/>
+          </w:rPr>
+          <w:tab/>
+        </w:r>
+        <w:r>
+          <w:rPr>
+            <w:b w:val="0"/>
+            <w:bCs w:val="0"/>
+            <w:noProof/>
+            <w:webHidden/>
+            <w:sz w:val="32"/>
+            <w:szCs w:val="40"/>
+          </w:rPr>
+          <w:fldChar w:fldCharType="begin"/>
+        </w:r>
+        <w:r>
+          <w:rPr>
+            <w:b w:val="0"/>
+            <w:bCs w:val="0"/>
+            <w:noProof/>
+            <w:webHidden/>
+            <w:sz w:val="32"/>
+            <w:szCs w:val="40"/>
+          </w:rPr>
+          <w:instrText xml:space="preserve"> PAGEREF _Toc35086305 \h </w:instrText>
+        </w:r>
+        <w:r>
+          <w:rPr>
+            <w:b w:val="0"/>
+            <w:bCs w:val="0"/>
+            <w:noProof/>
+            <w:webHidden/>
+            <w:sz w:val="32"/>
+            <w:szCs w:val="40"/>
+          </w:rPr>
+        </w:r>
+        <w:r>
+          <w:rPr>
+            <w:b w:val="0"/>
+            <w:bCs w:val="0"/>
+            <w:noProof/>
+            <w:webHidden/>
+            <w:sz w:val="32"/>
+            <w:szCs w:val="40"/>
+          </w:rPr>
+          <w:fldChar w:fldCharType="separate"/>
+        </w:r>
+        <w:r>
+          <w:rPr>
+            <w:b w:val="0"/>
+            <w:bCs w:val="0"/>
+            <w:noProof/>
+            <w:webHidden/>
+            <w:sz w:val="32"/>
+            <w:szCs w:val="40"/>
+          </w:rPr>
+          <w:t>12</w:t>
+        </w:r>
+        <w:r>
+          <w:rPr>
+            <w:b w:val="0"/>
+            <w:bCs w:val="0"/>
+            <w:noProof/>
+            <w:webHidden/>
+            <w:sz w:val="32"/>
+            <w:szCs w:val="40"/>
+          </w:rPr>
+          <w:fldChar w:fldCharType="end"/>
+        </w:r>
+      </w:hyperlink>
+    </w:p>
+    <w:p>
+      <w:pPr>
+        <w:pStyle w:val="TOC1"/>
+        <w:tabs>
+          <w:tab w:val="right" w:leader="dot" w:pos="11150"/>
+        </w:tabs>
+        <w:rPr>
+          <w:rFonts w:eastAsiaTheme="minorEastAsia" w:cstheme="minorBidi"/>
+          <w:b w:val="0"/>
+          <w:bCs w:val="0"/>
+          <w:caps w:val="0"/>
+          <w:noProof/>
+          <w:color w:val="auto"/>
+          <w:sz w:val="36"/>
+          <w:szCs w:val="36"/>
+        </w:rPr>
+      </w:pPr>
+      <w:hyperlink w:anchor="_Toc35086306" w:history="1">
         <w:r>
           <w:rPr>
             <w:rStyle w:val="Hyperlink"/>
@@ -3083,7 +3569,7 @@
             <w:sz w:val="32"/>
             <w:szCs w:val="40"/>
           </w:rPr>
-          <w:instrText xml:space="preserve"> PAGEREF _Toc33358383 \h </w:instrText>
+          <w:instrText xml:space="preserve"> PAGEREF _Toc35086306 \h </w:instrText>
         </w:r>
         <w:r>
           <w:rPr>
@@ -3115,7 +3601,7 @@
             <w:sz w:val="32"/>
             <w:szCs w:val="40"/>
           </w:rPr>
-          <w:t>21</w:t>
+          <w:t>24</w:t>
         </w:r>
         <w:r>
           <w:rPr>
@@ -3147,114 +3633,7 @@
           <w:szCs w:val="36"/>
         </w:rPr>
       </w:pPr>
-      <w:hyperlink w:anchor="_Toc33358384" w:history="1">
-        <w:r>
-          <w:rPr>
-            <w:rStyle w:val="Hyperlink"/>
-            <w:b w:val="0"/>
-            <w:bCs w:val="0"/>
-            <w:noProof/>
-            <w:sz w:val="32"/>
-            <w:szCs w:val="40"/>
-          </w:rPr>
-          <w:t>Context diagram</w:t>
-        </w:r>
-        <w:r>
-          <w:rPr>
-            <w:b w:val="0"/>
-            <w:bCs w:val="0"/>
-            <w:noProof/>
-            <w:webHidden/>
-            <w:sz w:val="32"/>
-            <w:szCs w:val="40"/>
-          </w:rPr>
-          <w:tab/>
-        </w:r>
-        <w:r>
-          <w:rPr>
-            <w:b w:val="0"/>
-            <w:bCs w:val="0"/>
-            <w:noProof/>
-            <w:webHidden/>
-            <w:sz w:val="32"/>
-            <w:szCs w:val="40"/>
-          </w:rPr>
-          <w:fldChar w:fldCharType="begin"/>
-        </w:r>
-        <w:r>
-          <w:rPr>
-            <w:b w:val="0"/>
-            <w:bCs w:val="0"/>
-            <w:noProof/>
-            <w:webHidden/>
-            <w:sz w:val="32"/>
-            <w:szCs w:val="40"/>
-          </w:rPr>
-          <w:instrText xml:space="preserve"> PAGEREF _Toc33358384 \h </w:instrText>
-        </w:r>
-        <w:r>
-          <w:rPr>
-            <w:b w:val="0"/>
-            <w:bCs w:val="0"/>
-            <w:noProof/>
-            <w:webHidden/>
-            <w:sz w:val="32"/>
-            <w:szCs w:val="40"/>
-          </w:rPr>
-        </w:r>
-        <w:r>
-          <w:rPr>
-            <w:b w:val="0"/>
-            <w:bCs w:val="0"/>
-            <w:noProof/>
-            <w:webHidden/>
-            <w:sz w:val="32"/>
-            <w:szCs w:val="40"/>
-          </w:rPr>
-          <w:fldChar w:fldCharType="separate"/>
-        </w:r>
-        <w:r>
-          <w:rPr>
-            <w:b w:val="0"/>
-            <w:bCs w:val="0"/>
-            <w:noProof/>
-            <w:webHidden/>
-            <w:sz w:val="32"/>
-            <w:szCs w:val="40"/>
-          </w:rPr>
-          <w:t>22</w:t>
-        </w:r>
-        <w:r>
-          <w:rPr>
-            <w:b w:val="0"/>
-            <w:bCs w:val="0"/>
-            <w:noProof/>
-            <w:webHidden/>
-            <w:sz w:val="32"/>
-            <w:szCs w:val="40"/>
-          </w:rPr>
-          <w:fldChar w:fldCharType="end"/>
-        </w:r>
-      </w:hyperlink>
-    </w:p>
-    <w:p>
-      <w:pPr>
-        <w:pStyle w:val="TOC1"/>
-        <w:tabs>
-          <w:tab w:val="right" w:leader="dot" w:pos="11150"/>
-        </w:tabs>
-        <w:rPr>
-          <w:rFonts w:eastAsiaTheme="minorEastAsia" w:cstheme="minorBidi"/>
-          <w:b w:val="0"/>
-          <w:bCs w:val="0"/>
-          <w:caps w:val="0"/>
-          <w:noProof/>
-          <w:color w:val="auto"/>
-          <w:sz w:val="22"/>
-          <w:szCs w:val="22"/>
-        </w:rPr>
-      </w:pPr>
-      <w:hyperlink w:anchor="_Toc33358385" w:history="1">
+      <w:hyperlink w:anchor="_Toc35086307" w:history="1">
         <w:r>
           <w:rPr>
             <w:rStyle w:val="Hyperlink"/>
@@ -3297,7 +3676,7 @@
             <w:sz w:val="32"/>
             <w:szCs w:val="40"/>
           </w:rPr>
-          <w:instrText xml:space="preserve"> PAGEREF _Toc33358385 \h </w:instrText>
+          <w:instrText xml:space="preserve"> PAGEREF _Toc35086307 \h </w:instrText>
         </w:r>
         <w:r>
           <w:rPr>
@@ -3329,7 +3708,7 @@
             <w:sz w:val="32"/>
             <w:szCs w:val="40"/>
           </w:rPr>
-          <w:t>23</w:t>
+          <w:t>25</w:t>
         </w:r>
         <w:r>
           <w:rPr>
@@ -3350,8 +3729,13 @@
         <w:ind w:left="0" w:firstLine="0"/>
       </w:pPr>
       <w:r>
+        <w:rPr>
+          <w:sz w:val="44"/>
+          <w:szCs w:val="36"/>
+        </w:rPr>
         <w:fldChar w:fldCharType="end"/>
       </w:r>
+      <w:bookmarkEnd w:id="0"/>
     </w:p>
     <w:p>
       <w:pPr>
@@ -3476,12 +3860,24 @@
         <w:br/>
       </w:r>
       <w:r>
+        <w:rPr>
+          <w:sz w:val="44"/>
+          <w:szCs w:val="36"/>
+        </w:rPr>
         <w:fldChar w:fldCharType="begin"/>
       </w:r>
       <w:r>
+        <w:rPr>
+          <w:sz w:val="44"/>
+          <w:szCs w:val="36"/>
+        </w:rPr>
         <w:instrText xml:space="preserve"> TOC \h \z \c "Figure" </w:instrText>
       </w:r>
       <w:r>
+        <w:rPr>
+          <w:sz w:val="44"/>
+          <w:szCs w:val="36"/>
+        </w:rPr>
         <w:fldChar w:fldCharType="separate"/>
       </w:r>
     </w:p>
@@ -3500,7 +3896,7 @@
           <w:szCs w:val="36"/>
         </w:rPr>
       </w:pPr>
-      <w:hyperlink r:id="rId8" w:anchor="_Toc33358601" w:history="1">
+      <w:hyperlink r:id="rId8" w:anchor="_Toc35086313" w:history="1">
         <w:r>
           <w:rPr>
             <w:rStyle w:val="Hyperlink"/>
@@ -3535,7 +3931,7 @@
             <w:sz w:val="32"/>
             <w:szCs w:val="40"/>
           </w:rPr>
-          <w:instrText xml:space="preserve"> PAGEREF _Toc33358601 \h </w:instrText>
+          <w:instrText xml:space="preserve"> PAGEREF _Toc35086313 \h </w:instrText>
         </w:r>
         <w:r>
           <w:rPr>
@@ -3561,7 +3957,7 @@
             <w:sz w:val="32"/>
             <w:szCs w:val="40"/>
           </w:rPr>
-          <w:t>22</w:t>
+          <w:t>11</w:t>
         </w:r>
         <w:r>
           <w:rPr>
@@ -3585,11 +3981,11 @@
           <w:smallCaps w:val="0"/>
           <w:noProof/>
           <w:color w:val="auto"/>
-          <w:sz w:val="22"/>
-          <w:szCs w:val="22"/>
+          <w:sz w:val="36"/>
+          <w:szCs w:val="36"/>
         </w:rPr>
       </w:pPr>
-      <w:hyperlink r:id="rId9" w:anchor="_Toc33358602" w:history="1">
+      <w:hyperlink r:id="rId9" w:anchor="_Toc35086314" w:history="1">
         <w:r>
           <w:rPr>
             <w:rStyle w:val="Hyperlink"/>
@@ -3624,7 +4020,7 @@
             <w:sz w:val="32"/>
             <w:szCs w:val="40"/>
           </w:rPr>
-          <w:instrText xml:space="preserve"> PAGEREF _Toc33358602 \h </w:instrText>
+          <w:instrText xml:space="preserve"> PAGEREF _Toc35086314 \h </w:instrText>
         </w:r>
         <w:r>
           <w:rPr>
@@ -3650,7 +4046,7 @@
             <w:sz w:val="32"/>
             <w:szCs w:val="40"/>
           </w:rPr>
-          <w:t>23</w:t>
+          <w:t>25</w:t>
         </w:r>
         <w:r>
           <w:rPr>
@@ -3668,6 +4064,10 @@
         <w:ind w:left="0" w:firstLine="0"/>
       </w:pPr>
       <w:r>
+        <w:rPr>
+          <w:sz w:val="44"/>
+          <w:szCs w:val="36"/>
+        </w:rPr>
         <w:fldChar w:fldCharType="end"/>
       </w:r>
     </w:p>
@@ -3684,7 +4084,7 @@
       <w:pPr>
         <w:pStyle w:val="Heading1"/>
       </w:pPr>
-      <w:bookmarkStart w:id="1" w:name="_Toc33358381"/>
+      <w:bookmarkStart w:id="1" w:name="_Toc35086303"/>
       <w:r>
         <w:lastRenderedPageBreak/>
         <w:t>Project Description</w:t>
@@ -3734,10 +4134,12 @@
       <w:pPr>
         <w:pStyle w:val="Heading1"/>
       </w:pPr>
+      <w:bookmarkStart w:id="2" w:name="_Toc35086304"/>
       <w:r>
         <w:lastRenderedPageBreak/>
         <w:t>Context diagram</w:t>
       </w:r>
+      <w:bookmarkEnd w:id="2"/>
     </w:p>
     <w:p>
       <w:pPr>
@@ -3910,6 +4312,7 @@
                                 <w:sz w:val="28"/>
                               </w:rPr>
                             </w:pPr>
+                            <w:bookmarkStart w:id="3" w:name="_Toc35086313"/>
                             <w:r>
                               <w:t xml:space="preserve">Figure </w:t>
                             </w:r>
@@ -3924,6 +4327,7 @@
                             <w:r>
                               <w:t>: Context diagram</w:t>
                             </w:r>
+                            <w:bookmarkEnd w:id="3"/>
                           </w:p>
                         </w:txbxContent>
                       </wps:txbx>
@@ -3953,6 +4357,7 @@
                           <w:sz w:val="28"/>
                         </w:rPr>
                       </w:pPr>
+                      <w:bookmarkStart w:id="4" w:name="_Toc35086313"/>
                       <w:r>
                         <w:t xml:space="preserve">Figure </w:t>
                       </w:r>
@@ -3967,6 +4372,7 @@
                       <w:r>
                         <w:t>: Context diagram</w:t>
                       </w:r>
+                      <w:bookmarkEnd w:id="4"/>
                     </w:p>
                   </w:txbxContent>
                 </v:textbox>
@@ -7098,12 +7504,12 @@
         <w:pStyle w:val="Heading1"/>
         <w:ind w:left="87"/>
       </w:pPr>
-      <w:bookmarkStart w:id="2" w:name="_Toc33358382"/>
+      <w:bookmarkStart w:id="5" w:name="_Toc35086305"/>
       <w:r>
         <w:lastRenderedPageBreak/>
         <w:t>Requirements</w:t>
       </w:r>
-      <w:bookmarkEnd w:id="2"/>
+      <w:bookmarkEnd w:id="5"/>
     </w:p>
     <w:p>
       <w:pPr>
@@ -7264,7 +7670,10 @@
               <w:ind w:left="0" w:firstLine="0"/>
             </w:pPr>
             <w:r>
-              <w:t>Covers_ PO1_DGC _CYRS_001_V01</w:t>
+              <w:t xml:space="preserve">Covers </w:t>
+            </w:r>
+            <w:r>
+              <w:t>PO1_DGC _CYRS_001_V01</w:t>
             </w:r>
           </w:p>
         </w:tc>
@@ -7689,7 +8098,10 @@
               <w:ind w:left="0" w:firstLine="0"/>
             </w:pPr>
             <w:r>
-              <w:t>Covers_ PO1_DGC _CYRS_001_V01</w:t>
+              <w:t xml:space="preserve">Covers </w:t>
+            </w:r>
+            <w:r>
+              <w:t>PO1_DGC _CYRS_001_V01</w:t>
             </w:r>
           </w:p>
         </w:tc>
@@ -8055,7 +8467,10 @@
               <w:ind w:left="0" w:firstLine="0"/>
             </w:pPr>
             <w:r>
-              <w:t>Covers_ PO1_DGC _CYRS_001_V01</w:t>
+              <w:t xml:space="preserve">Covers </w:t>
+            </w:r>
+            <w:r>
+              <w:t>PO1_DGC _CYRS_001_V01</w:t>
             </w:r>
           </w:p>
         </w:tc>
@@ -8434,7 +8849,10 @@
               <w:ind w:left="0" w:firstLine="0"/>
             </w:pPr>
             <w:r>
-              <w:t>Covers_ PO1_DGC _CYRS_003_V01</w:t>
+              <w:t xml:space="preserve">Covers </w:t>
+            </w:r>
+            <w:r>
+              <w:t>PO1_DGC _CYRS_003_V01</w:t>
             </w:r>
           </w:p>
         </w:tc>
@@ -8805,7 +9223,10 @@
               <w:ind w:left="0" w:firstLine="0"/>
             </w:pPr>
             <w:r>
-              <w:t>Covers_ PO1_DGC _CYRS_003_V01</w:t>
+              <w:t xml:space="preserve">Covers </w:t>
+            </w:r>
+            <w:r>
+              <w:t>PO1_DGC _CYRS_003_V01</w:t>
             </w:r>
           </w:p>
         </w:tc>
@@ -9198,7 +9619,10 @@
               <w:ind w:left="0" w:firstLine="0"/>
             </w:pPr>
             <w:r>
-              <w:t>Covers_ PO1_DGC _CYRS_004_V01</w:t>
+              <w:t xml:space="preserve">Covers </w:t>
+            </w:r>
+            <w:r>
+              <w:t>PO1_DGC _CYRS_004_V01</w:t>
             </w:r>
           </w:p>
         </w:tc>
@@ -9635,7 +10059,10 @@
               <w:ind w:left="0" w:firstLine="0"/>
             </w:pPr>
             <w:r>
-              <w:t>Covers_ PO1_DGC _CYRS_004_V01</w:t>
+              <w:t xml:space="preserve">Covers </w:t>
+            </w:r>
+            <w:r>
+              <w:t>PO1_DGC _CYRS_004_V01</w:t>
             </w:r>
           </w:p>
         </w:tc>
@@ -9955,7 +10382,10 @@
               <w:ind w:left="0" w:firstLine="0"/>
             </w:pPr>
             <w:r>
-              <w:t>Covers_ PO1_DGC _CYRS_004_V01</w:t>
+              <w:t xml:space="preserve">Covers </w:t>
+            </w:r>
+            <w:r>
+              <w:t>PO1_DGC _CYRS_004_V01</w:t>
             </w:r>
           </w:p>
         </w:tc>
@@ -10307,7 +10737,10 @@
               <w:ind w:left="0" w:firstLine="0"/>
             </w:pPr>
             <w:r>
-              <w:t>Covers_ PO1_DGC _CYRS_004_V01</w:t>
+              <w:t xml:space="preserve">Covers </w:t>
+            </w:r>
+            <w:r>
+              <w:t>PO1_DGC _CYRS_004_V01</w:t>
             </w:r>
           </w:p>
         </w:tc>
@@ -10705,7 +11138,10 @@
               <w:ind w:left="0" w:firstLine="0"/>
             </w:pPr>
             <w:r>
-              <w:t>Covers_ PO1_DGC _CYRS_005_V01</w:t>
+              <w:t xml:space="preserve">Covers </w:t>
+            </w:r>
+            <w:r>
+              <w:t>PO1_DGC _CYRS_005_V01</w:t>
             </w:r>
           </w:p>
         </w:tc>
@@ -11142,7 +11578,10 @@
               <w:ind w:left="0" w:firstLine="0"/>
             </w:pPr>
             <w:r>
-              <w:t>Covers_ PO1_DGC _CYRS_005_V01</w:t>
+              <w:t xml:space="preserve">Covers </w:t>
+            </w:r>
+            <w:r>
+              <w:t>PO1_DGC _CYRS_005_V01</w:t>
             </w:r>
           </w:p>
         </w:tc>
@@ -11472,7 +11911,10 @@
               <w:ind w:left="0" w:firstLine="0"/>
             </w:pPr>
             <w:r>
-              <w:t>Covers_ PO1_DGC _CYRS_006_V01</w:t>
+              <w:t xml:space="preserve">Covers </w:t>
+            </w:r>
+            <w:r>
+              <w:t>PO1_DGC _CYRS_006_V01</w:t>
             </w:r>
           </w:p>
         </w:tc>
@@ -11901,7 +12343,10 @@
               <w:ind w:left="0" w:firstLine="0"/>
             </w:pPr>
             <w:r>
-              <w:t>Covers_ PO1_DGC _CYRS_002_V01</w:t>
+              <w:t xml:space="preserve">Covers </w:t>
+            </w:r>
+            <w:r>
+              <w:t>PO1_DGC _CYRS_002_V01</w:t>
             </w:r>
           </w:p>
         </w:tc>
@@ -12264,7 +12709,10 @@
               <w:ind w:left="0" w:firstLine="0"/>
             </w:pPr>
             <w:r>
-              <w:t>Covers_ PO1_DGC _CYRS_002_V01</w:t>
+              <w:t xml:space="preserve">Covers </w:t>
+            </w:r>
+            <w:r>
+              <w:t>PO1_DGC _CYRS_002_V01</w:t>
             </w:r>
           </w:p>
         </w:tc>
@@ -12702,7 +13150,10 @@
               <w:ind w:left="0" w:firstLine="0"/>
             </w:pPr>
             <w:r>
-              <w:t>Covers_ PO1_DGC _CYRS_001_V01</w:t>
+              <w:t xml:space="preserve">Covers </w:t>
+            </w:r>
+            <w:r>
+              <w:t>PO1_DGC _CYRS_001_V01</w:t>
             </w:r>
           </w:p>
         </w:tc>
@@ -13139,7 +13590,10 @@
               <w:ind w:left="0" w:firstLine="0"/>
             </w:pPr>
             <w:r>
-              <w:t>Covers_ PO1_DGC _CYRS_001_V01</w:t>
+              <w:t xml:space="preserve">Covers </w:t>
+            </w:r>
+            <w:r>
+              <w:t>PO1_DGC _CYRS_001_V01</w:t>
             </w:r>
           </w:p>
         </w:tc>
@@ -13492,13 +13946,7 @@
               <w:spacing w:after="0" w:line="259" w:lineRule="auto"/>
             </w:pPr>
             <w:r>
-              <w:t>Operand 2</w:t>
-            </w:r>
-            <w:r>
-              <w:t xml:space="preserve"> </w:t>
-            </w:r>
-            <w:r>
-              <w:t>&lt;</w:t>
+              <w:t>Operand 2 &lt;</w:t>
             </w:r>
             <w:r>
               <w:rPr>
@@ -13682,7 +14130,10 @@
               <w:ind w:left="0" w:firstLine="0"/>
             </w:pPr>
             <w:r>
-              <w:t>Covers_ PO1_DGC _CYRS_004_V01</w:t>
+              <w:t xml:space="preserve">Covers </w:t>
+            </w:r>
+            <w:r>
+              <w:t>PO1_DGC _CYRS_004_V01</w:t>
             </w:r>
           </w:p>
         </w:tc>
@@ -14014,7 +14465,10 @@
               <w:ind w:left="0" w:firstLine="0"/>
             </w:pPr>
             <w:r>
-              <w:t>Covers_ PO1_DGC _CYRS_004_V01</w:t>
+              <w:t xml:space="preserve">Covers </w:t>
+            </w:r>
+            <w:r>
+              <w:t>PO1_DGC _CYRS_004_V01</w:t>
             </w:r>
           </w:p>
         </w:tc>
@@ -14341,7 +14795,10 @@
               <w:ind w:left="0" w:firstLine="0"/>
             </w:pPr>
             <w:r>
-              <w:t>Covers_ PO1_DGC _CYRS_001_V01</w:t>
+              <w:t xml:space="preserve">Covers </w:t>
+            </w:r>
+            <w:r>
+              <w:t>PO1_DGC _CYRS_001_V01</w:t>
             </w:r>
           </w:p>
         </w:tc>
@@ -14679,7 +15136,10 @@
               <w:ind w:left="0" w:firstLine="0"/>
             </w:pPr>
             <w:r>
-              <w:t>Covers_ PO1_DGC _CYRS_001_V01</w:t>
+              <w:t xml:space="preserve">Covers </w:t>
+            </w:r>
+            <w:r>
+              <w:t>PO1_DGC _CYRS_001_V01</w:t>
             </w:r>
           </w:p>
         </w:tc>
@@ -15061,7 +15521,10 @@
               <w:ind w:left="0" w:firstLine="0"/>
             </w:pPr>
             <w:r>
-              <w:t>Covers_ PO1_DGC _CYRS_001_V01</w:t>
+              <w:t xml:space="preserve">Covers </w:t>
+            </w:r>
+            <w:r>
+              <w:t>PO1_DGC _CYRS_001_V01</w:t>
             </w:r>
           </w:p>
         </w:tc>
@@ -15383,7 +15846,10 @@
               <w:ind w:left="0" w:firstLine="0"/>
             </w:pPr>
             <w:r>
-              <w:t>Covers_ PO1_DGC _CYRS_001_V01</w:t>
+              <w:t xml:space="preserve">Covers </w:t>
+            </w:r>
+            <w:r>
+              <w:t>PO1_DGC _CYRS_001_V01</w:t>
             </w:r>
           </w:p>
         </w:tc>
@@ -15709,7 +16175,10 @@
               <w:ind w:left="0" w:firstLine="0"/>
             </w:pPr>
             <w:r>
-              <w:t>Covers_ PO1_DGC _CYRS_001_V01</w:t>
+              <w:t xml:space="preserve">Covers </w:t>
+            </w:r>
+            <w:r>
+              <w:t>PO1_DGC _CYRS_001_V01</w:t>
             </w:r>
           </w:p>
         </w:tc>
@@ -16025,7 +16494,10 @@
               <w:ind w:left="0" w:firstLine="0"/>
             </w:pPr>
             <w:r>
-              <w:t>Covers_ PO1_DGC _CYRS_001_V01</w:t>
+              <w:t xml:space="preserve">Covers </w:t>
+            </w:r>
+            <w:r>
+              <w:t>PO1_DGC _CYRS_001_V01</w:t>
             </w:r>
           </w:p>
         </w:tc>
@@ -16313,7 +16785,7 @@
                 <w:bCs/>
               </w:rPr>
               <w:lastRenderedPageBreak/>
-              <w:t>Overall software design</w:t>
+              <w:t>Pins and connections</w:t>
             </w:r>
           </w:p>
         </w:tc>
@@ -16357,7 +16829,7 @@
               <w:ind w:left="0" w:firstLine="0"/>
             </w:pPr>
             <w:r>
-              <w:t>Req_PO1_DGC_SRS_013_V01</w:t>
+              <w:t>Req_PO1_DGC_SRS_026_V01</w:t>
             </w:r>
           </w:p>
         </w:tc>
@@ -16394,7 +16866,2740 @@
               <w:ind w:left="0" w:firstLine="0"/>
             </w:pPr>
             <w:r>
-              <w:t>Covers_ PO1_DGC _CYRS_001_V01</w:t>
+              <w:t>Covers</w:t>
+            </w:r>
+            <w:r>
+              <w:t xml:space="preserve"> </w:t>
+            </w:r>
+            <w:r>
+              <w:t>PO1_DGC_HSI_006_V01</w:t>
+            </w:r>
+          </w:p>
+        </w:tc>
+      </w:tr>
+      <w:tr>
+        <w:trPr>
+          <w:trHeight w:val="436"/>
+        </w:trPr>
+        <w:tc>
+          <w:tcPr>
+            <w:tcW w:w="1695" w:type="dxa"/>
+            <w:shd w:val="clear" w:color="auto" w:fill="D9D9D9" w:themeFill="background1" w:themeFillShade="D9"/>
+            <w:vAlign w:val="center"/>
+          </w:tcPr>
+          <w:p>
+            <w:pPr>
+              <w:ind w:left="0" w:firstLine="0"/>
+              <w:rPr>
+                <w:b/>
+                <w:bCs/>
+              </w:rPr>
+            </w:pPr>
+            <w:r>
+              <w:rPr>
+                <w:b/>
+                <w:bCs/>
+              </w:rPr>
+              <w:t>Author</w:t>
+            </w:r>
+          </w:p>
+        </w:tc>
+        <w:tc>
+          <w:tcPr>
+            <w:tcW w:w="3685" w:type="dxa"/>
+            <w:vAlign w:val="center"/>
+          </w:tcPr>
+          <w:p>
+            <w:pPr>
+              <w:ind w:left="0" w:firstLine="0"/>
+            </w:pPr>
+            <w:r>
+              <w:t xml:space="preserve">Mina </w:t>
+            </w:r>
+            <w:proofErr w:type="spellStart"/>
+            <w:r>
+              <w:t>Helmi</w:t>
+            </w:r>
+            <w:proofErr w:type="spellEnd"/>
+          </w:p>
+        </w:tc>
+        <w:tc>
+          <w:tcPr>
+            <w:tcW w:w="1162" w:type="dxa"/>
+            <w:shd w:val="clear" w:color="auto" w:fill="D9D9D9" w:themeFill="background1" w:themeFillShade="D9"/>
+            <w:vAlign w:val="center"/>
+          </w:tcPr>
+          <w:p>
+            <w:pPr>
+              <w:ind w:left="0" w:firstLine="0"/>
+              <w:rPr>
+                <w:b/>
+                <w:bCs/>
+              </w:rPr>
+            </w:pPr>
+            <w:r>
+              <w:rPr>
+                <w:b/>
+                <w:bCs/>
+              </w:rPr>
+              <w:t>Date</w:t>
+            </w:r>
+          </w:p>
+        </w:tc>
+        <w:tc>
+          <w:tcPr>
+            <w:tcW w:w="4846" w:type="dxa"/>
+            <w:vAlign w:val="center"/>
+          </w:tcPr>
+          <w:p>
+            <w:pPr>
+              <w:ind w:left="0" w:firstLine="0"/>
+            </w:pPr>
+            <w:r>
+              <w:t>14</w:t>
+            </w:r>
+            <w:r>
+              <w:t xml:space="preserve"> / 0</w:t>
+            </w:r>
+            <w:r>
+              <w:t>3</w:t>
+            </w:r>
+            <w:r>
+              <w:t xml:space="preserve"> / 2020</w:t>
+            </w:r>
+          </w:p>
+        </w:tc>
+      </w:tr>
+      <w:tr>
+        <w:trPr>
+          <w:trHeight w:val="450"/>
+        </w:trPr>
+        <w:tc>
+          <w:tcPr>
+            <w:tcW w:w="1695" w:type="dxa"/>
+            <w:shd w:val="clear" w:color="auto" w:fill="D9D9D9" w:themeFill="background1" w:themeFillShade="D9"/>
+            <w:vAlign w:val="center"/>
+          </w:tcPr>
+          <w:p>
+            <w:pPr>
+              <w:ind w:left="0" w:firstLine="0"/>
+              <w:rPr>
+                <w:b/>
+                <w:bCs/>
+              </w:rPr>
+            </w:pPr>
+            <w:r>
+              <w:rPr>
+                <w:b/>
+                <w:bCs/>
+              </w:rPr>
+              <w:t>Description</w:t>
+            </w:r>
+          </w:p>
+        </w:tc>
+        <w:tc>
+          <w:tcPr>
+            <w:tcW w:w="9693" w:type="dxa"/>
+            <w:gridSpan w:val="3"/>
+            <w:vAlign w:val="center"/>
+          </w:tcPr>
+          <w:p>
+            <w:pPr>
+              <w:ind w:left="0" w:firstLine="0"/>
+            </w:pPr>
+            <w:r>
+              <w:t>The data pins of the LCD shall be connected to Port A, pins [0:7]</w:t>
+            </w:r>
+          </w:p>
+        </w:tc>
+      </w:tr>
+      <w:tr>
+        <w:trPr>
+          <w:trHeight w:val="436"/>
+        </w:trPr>
+        <w:tc>
+          <w:tcPr>
+            <w:tcW w:w="1695" w:type="dxa"/>
+            <w:shd w:val="clear" w:color="auto" w:fill="D9D9D9" w:themeFill="background1" w:themeFillShade="D9"/>
+            <w:vAlign w:val="center"/>
+          </w:tcPr>
+          <w:p>
+            <w:pPr>
+              <w:ind w:left="0" w:firstLine="0"/>
+              <w:rPr>
+                <w:b/>
+                <w:bCs/>
+              </w:rPr>
+            </w:pPr>
+            <w:r>
+              <w:rPr>
+                <w:b/>
+                <w:bCs/>
+              </w:rPr>
+              <w:t>Inputs</w:t>
+            </w:r>
+          </w:p>
+        </w:tc>
+        <w:tc>
+          <w:tcPr>
+            <w:tcW w:w="3685" w:type="dxa"/>
+            <w:vAlign w:val="center"/>
+          </w:tcPr>
+          <w:p>
+            <w:pPr>
+              <w:ind w:left="0" w:firstLine="0"/>
+            </w:pPr>
+            <w:r>
+              <w:t>LCD data pins</w:t>
+            </w:r>
+          </w:p>
+        </w:tc>
+        <w:tc>
+          <w:tcPr>
+            <w:tcW w:w="1162" w:type="dxa"/>
+            <w:shd w:val="clear" w:color="auto" w:fill="D9D9D9" w:themeFill="background1" w:themeFillShade="D9"/>
+            <w:vAlign w:val="center"/>
+          </w:tcPr>
+          <w:p>
+            <w:pPr>
+              <w:ind w:left="0" w:firstLine="0"/>
+              <w:rPr>
+                <w:b/>
+                <w:bCs/>
+              </w:rPr>
+            </w:pPr>
+            <w:r>
+              <w:rPr>
+                <w:b/>
+                <w:bCs/>
+              </w:rPr>
+              <w:t>Outputs</w:t>
+            </w:r>
+          </w:p>
+        </w:tc>
+        <w:tc>
+          <w:tcPr>
+            <w:tcW w:w="4846" w:type="dxa"/>
+            <w:vAlign w:val="center"/>
+          </w:tcPr>
+          <w:p>
+            <w:pPr>
+              <w:spacing w:after="0" w:line="259" w:lineRule="auto"/>
+              <w:ind w:left="0" w:firstLine="0"/>
+            </w:pPr>
+            <w:r>
+              <w:t>Connection to Port A[0:7]</w:t>
+            </w:r>
+          </w:p>
+        </w:tc>
+      </w:tr>
+      <w:tr>
+        <w:trPr>
+          <w:trHeight w:val="153"/>
+        </w:trPr>
+        <w:tc>
+          <w:tcPr>
+            <w:tcW w:w="11388" w:type="dxa"/>
+            <w:gridSpan w:val="4"/>
+            <w:shd w:val="clear" w:color="auto" w:fill="A6A6A6" w:themeFill="background1" w:themeFillShade="A6"/>
+            <w:vAlign w:val="center"/>
+          </w:tcPr>
+          <w:p>
+            <w:pPr>
+              <w:ind w:left="0" w:firstLine="0"/>
+            </w:pPr>
+          </w:p>
+        </w:tc>
+      </w:tr>
+      <w:tr>
+        <w:trPr>
+          <w:trHeight w:val="436"/>
+        </w:trPr>
+        <w:tc>
+          <w:tcPr>
+            <w:tcW w:w="1695" w:type="dxa"/>
+            <w:shd w:val="clear" w:color="auto" w:fill="D9D9D9" w:themeFill="background1" w:themeFillShade="D9"/>
+            <w:vAlign w:val="center"/>
+          </w:tcPr>
+          <w:p>
+            <w:pPr>
+              <w:ind w:left="0" w:firstLine="0"/>
+              <w:rPr>
+                <w:b/>
+                <w:bCs/>
+              </w:rPr>
+            </w:pPr>
+            <w:proofErr w:type="spellStart"/>
+            <w:r>
+              <w:rPr>
+                <w:b/>
+                <w:bCs/>
+              </w:rPr>
+              <w:t>Req_ID</w:t>
+            </w:r>
+            <w:proofErr w:type="spellEnd"/>
+          </w:p>
+        </w:tc>
+        <w:tc>
+          <w:tcPr>
+            <w:tcW w:w="3685" w:type="dxa"/>
+            <w:vAlign w:val="center"/>
+          </w:tcPr>
+          <w:p>
+            <w:pPr>
+              <w:ind w:left="0" w:firstLine="0"/>
+            </w:pPr>
+            <w:r>
+              <w:t>Req_PO1_DGC_SRS_027_V01</w:t>
+            </w:r>
+          </w:p>
+        </w:tc>
+        <w:tc>
+          <w:tcPr>
+            <w:tcW w:w="1162" w:type="dxa"/>
+            <w:shd w:val="clear" w:color="auto" w:fill="D9D9D9" w:themeFill="background1" w:themeFillShade="D9"/>
+            <w:vAlign w:val="center"/>
+          </w:tcPr>
+          <w:p>
+            <w:pPr>
+              <w:ind w:left="0" w:firstLine="0"/>
+              <w:rPr>
+                <w:b/>
+                <w:bCs/>
+              </w:rPr>
+            </w:pPr>
+            <w:r>
+              <w:rPr>
+                <w:b/>
+                <w:bCs/>
+              </w:rPr>
+              <w:t>Covers</w:t>
+            </w:r>
+          </w:p>
+        </w:tc>
+        <w:tc>
+          <w:tcPr>
+            <w:tcW w:w="4846" w:type="dxa"/>
+            <w:vAlign w:val="center"/>
+          </w:tcPr>
+          <w:p>
+            <w:pPr>
+              <w:ind w:left="0" w:firstLine="0"/>
+            </w:pPr>
+            <w:r>
+              <w:t>Covers</w:t>
+            </w:r>
+            <w:r>
+              <w:t xml:space="preserve"> </w:t>
+            </w:r>
+            <w:r>
+              <w:t>PO1_DGC_HSI_006_V01</w:t>
+            </w:r>
+          </w:p>
+        </w:tc>
+      </w:tr>
+      <w:tr>
+        <w:trPr>
+          <w:trHeight w:val="436"/>
+        </w:trPr>
+        <w:tc>
+          <w:tcPr>
+            <w:tcW w:w="1695" w:type="dxa"/>
+            <w:shd w:val="clear" w:color="auto" w:fill="D9D9D9" w:themeFill="background1" w:themeFillShade="D9"/>
+            <w:vAlign w:val="center"/>
+          </w:tcPr>
+          <w:p>
+            <w:pPr>
+              <w:ind w:left="0" w:firstLine="0"/>
+              <w:rPr>
+                <w:b/>
+                <w:bCs/>
+              </w:rPr>
+            </w:pPr>
+            <w:r>
+              <w:rPr>
+                <w:b/>
+                <w:bCs/>
+              </w:rPr>
+              <w:t>Author</w:t>
+            </w:r>
+          </w:p>
+        </w:tc>
+        <w:tc>
+          <w:tcPr>
+            <w:tcW w:w="3685" w:type="dxa"/>
+            <w:vAlign w:val="center"/>
+          </w:tcPr>
+          <w:p>
+            <w:pPr>
+              <w:ind w:left="0" w:firstLine="0"/>
+            </w:pPr>
+            <w:r>
+              <w:t xml:space="preserve">Mina </w:t>
+            </w:r>
+            <w:proofErr w:type="spellStart"/>
+            <w:r>
+              <w:t>Helmi</w:t>
+            </w:r>
+            <w:proofErr w:type="spellEnd"/>
+          </w:p>
+        </w:tc>
+        <w:tc>
+          <w:tcPr>
+            <w:tcW w:w="1162" w:type="dxa"/>
+            <w:shd w:val="clear" w:color="auto" w:fill="D9D9D9" w:themeFill="background1" w:themeFillShade="D9"/>
+            <w:vAlign w:val="center"/>
+          </w:tcPr>
+          <w:p>
+            <w:pPr>
+              <w:ind w:left="0" w:firstLine="0"/>
+              <w:rPr>
+                <w:b/>
+                <w:bCs/>
+              </w:rPr>
+            </w:pPr>
+            <w:r>
+              <w:rPr>
+                <w:b/>
+                <w:bCs/>
+              </w:rPr>
+              <w:t>Date</w:t>
+            </w:r>
+          </w:p>
+        </w:tc>
+        <w:tc>
+          <w:tcPr>
+            <w:tcW w:w="4846" w:type="dxa"/>
+            <w:vAlign w:val="center"/>
+          </w:tcPr>
+          <w:p>
+            <w:pPr>
+              <w:ind w:left="0" w:firstLine="0"/>
+            </w:pPr>
+            <w:r>
+              <w:t>14 / 03 / 2020</w:t>
+            </w:r>
+          </w:p>
+        </w:tc>
+      </w:tr>
+      <w:tr>
+        <w:trPr>
+          <w:trHeight w:val="450"/>
+        </w:trPr>
+        <w:tc>
+          <w:tcPr>
+            <w:tcW w:w="1695" w:type="dxa"/>
+            <w:shd w:val="clear" w:color="auto" w:fill="D9D9D9" w:themeFill="background1" w:themeFillShade="D9"/>
+            <w:vAlign w:val="center"/>
+          </w:tcPr>
+          <w:p>
+            <w:pPr>
+              <w:ind w:left="0" w:firstLine="0"/>
+              <w:rPr>
+                <w:b/>
+                <w:bCs/>
+              </w:rPr>
+            </w:pPr>
+            <w:r>
+              <w:rPr>
+                <w:b/>
+                <w:bCs/>
+              </w:rPr>
+              <w:t>Description</w:t>
+            </w:r>
+          </w:p>
+        </w:tc>
+        <w:tc>
+          <w:tcPr>
+            <w:tcW w:w="9693" w:type="dxa"/>
+            <w:gridSpan w:val="3"/>
+            <w:vAlign w:val="center"/>
+          </w:tcPr>
+          <w:p>
+            <w:pPr>
+              <w:ind w:left="0" w:firstLine="0"/>
+            </w:pPr>
+            <w:r>
+              <w:t xml:space="preserve">The </w:t>
+            </w:r>
+            <w:r>
+              <w:t>control</w:t>
+            </w:r>
+            <w:r>
+              <w:t xml:space="preserve"> pins of the </w:t>
+            </w:r>
+            <w:r>
+              <w:t>LCD shall be connected to Port B, pins [0:2</w:t>
+            </w:r>
+            <w:r>
+              <w:t>]</w:t>
+            </w:r>
+          </w:p>
+        </w:tc>
+      </w:tr>
+      <w:tr>
+        <w:trPr>
+          <w:trHeight w:val="436"/>
+        </w:trPr>
+        <w:tc>
+          <w:tcPr>
+            <w:tcW w:w="1695" w:type="dxa"/>
+            <w:shd w:val="clear" w:color="auto" w:fill="D9D9D9" w:themeFill="background1" w:themeFillShade="D9"/>
+            <w:vAlign w:val="center"/>
+          </w:tcPr>
+          <w:p>
+            <w:pPr>
+              <w:ind w:left="0" w:firstLine="0"/>
+              <w:rPr>
+                <w:b/>
+                <w:bCs/>
+              </w:rPr>
+            </w:pPr>
+            <w:r>
+              <w:rPr>
+                <w:b/>
+                <w:bCs/>
+              </w:rPr>
+              <w:t>Inputs</w:t>
+            </w:r>
+          </w:p>
+        </w:tc>
+        <w:tc>
+          <w:tcPr>
+            <w:tcW w:w="3685" w:type="dxa"/>
+            <w:vAlign w:val="center"/>
+          </w:tcPr>
+          <w:p>
+            <w:pPr>
+              <w:ind w:left="0" w:firstLine="0"/>
+            </w:pPr>
+            <w:r>
+              <w:t>LCD control</w:t>
+            </w:r>
+            <w:r>
+              <w:t xml:space="preserve"> pins</w:t>
+            </w:r>
+          </w:p>
+        </w:tc>
+        <w:tc>
+          <w:tcPr>
+            <w:tcW w:w="1162" w:type="dxa"/>
+            <w:shd w:val="clear" w:color="auto" w:fill="D9D9D9" w:themeFill="background1" w:themeFillShade="D9"/>
+            <w:vAlign w:val="center"/>
+          </w:tcPr>
+          <w:p>
+            <w:pPr>
+              <w:ind w:left="0" w:firstLine="0"/>
+              <w:rPr>
+                <w:b/>
+                <w:bCs/>
+              </w:rPr>
+            </w:pPr>
+            <w:r>
+              <w:rPr>
+                <w:b/>
+                <w:bCs/>
+              </w:rPr>
+              <w:t>Outputs</w:t>
+            </w:r>
+          </w:p>
+        </w:tc>
+        <w:tc>
+          <w:tcPr>
+            <w:tcW w:w="4846" w:type="dxa"/>
+            <w:vAlign w:val="center"/>
+          </w:tcPr>
+          <w:p>
+            <w:pPr>
+              <w:spacing w:after="0" w:line="259" w:lineRule="auto"/>
+              <w:ind w:left="0" w:firstLine="0"/>
+            </w:pPr>
+            <w:r>
+              <w:t xml:space="preserve">Connection </w:t>
+            </w:r>
+            <w:r>
+              <w:t>to Port B</w:t>
+            </w:r>
+            <w:r>
+              <w:t>[</w:t>
+            </w:r>
+            <w:r>
+              <w:t>0:2</w:t>
+            </w:r>
+            <w:r>
+              <w:t>]</w:t>
+            </w:r>
+          </w:p>
+        </w:tc>
+      </w:tr>
+      <w:tr>
+        <w:trPr>
+          <w:trHeight w:val="153"/>
+        </w:trPr>
+        <w:tc>
+          <w:tcPr>
+            <w:tcW w:w="11388" w:type="dxa"/>
+            <w:gridSpan w:val="4"/>
+            <w:shd w:val="clear" w:color="auto" w:fill="A6A6A6" w:themeFill="background1" w:themeFillShade="A6"/>
+            <w:vAlign w:val="center"/>
+          </w:tcPr>
+          <w:p>
+            <w:pPr>
+              <w:ind w:left="0" w:firstLine="0"/>
+            </w:pPr>
+          </w:p>
+        </w:tc>
+      </w:tr>
+      <w:tr>
+        <w:trPr>
+          <w:trHeight w:val="436"/>
+        </w:trPr>
+        <w:tc>
+          <w:tcPr>
+            <w:tcW w:w="1695" w:type="dxa"/>
+            <w:shd w:val="clear" w:color="auto" w:fill="D9D9D9" w:themeFill="background1" w:themeFillShade="D9"/>
+            <w:vAlign w:val="center"/>
+          </w:tcPr>
+          <w:p>
+            <w:pPr>
+              <w:ind w:left="0" w:firstLine="0"/>
+              <w:rPr>
+                <w:b/>
+                <w:bCs/>
+              </w:rPr>
+            </w:pPr>
+            <w:proofErr w:type="spellStart"/>
+            <w:r>
+              <w:rPr>
+                <w:b/>
+                <w:bCs/>
+              </w:rPr>
+              <w:t>Req_ID</w:t>
+            </w:r>
+            <w:proofErr w:type="spellEnd"/>
+          </w:p>
+        </w:tc>
+        <w:tc>
+          <w:tcPr>
+            <w:tcW w:w="3685" w:type="dxa"/>
+            <w:vAlign w:val="center"/>
+          </w:tcPr>
+          <w:p>
+            <w:pPr>
+              <w:ind w:left="0" w:firstLine="0"/>
+            </w:pPr>
+            <w:r>
+              <w:t>Req_PO1_DGC_SRS_028</w:t>
+            </w:r>
+            <w:r>
+              <w:t>_V01</w:t>
+            </w:r>
+          </w:p>
+        </w:tc>
+        <w:tc>
+          <w:tcPr>
+            <w:tcW w:w="1162" w:type="dxa"/>
+            <w:shd w:val="clear" w:color="auto" w:fill="D9D9D9" w:themeFill="background1" w:themeFillShade="D9"/>
+            <w:vAlign w:val="center"/>
+          </w:tcPr>
+          <w:p>
+            <w:pPr>
+              <w:ind w:left="0" w:firstLine="0"/>
+              <w:rPr>
+                <w:b/>
+                <w:bCs/>
+              </w:rPr>
+            </w:pPr>
+            <w:r>
+              <w:rPr>
+                <w:b/>
+                <w:bCs/>
+              </w:rPr>
+              <w:t>Covers</w:t>
+            </w:r>
+          </w:p>
+        </w:tc>
+        <w:tc>
+          <w:tcPr>
+            <w:tcW w:w="4846" w:type="dxa"/>
+            <w:vAlign w:val="center"/>
+          </w:tcPr>
+          <w:p>
+            <w:pPr>
+              <w:ind w:left="0" w:firstLine="0"/>
+            </w:pPr>
+            <w:r>
+              <w:t>Covers</w:t>
+            </w:r>
+            <w:r>
+              <w:t xml:space="preserve"> </w:t>
+            </w:r>
+            <w:r>
+              <w:t>PO1_DGC_HSI_006_V01</w:t>
+            </w:r>
+          </w:p>
+        </w:tc>
+      </w:tr>
+      <w:tr>
+        <w:trPr>
+          <w:trHeight w:val="436"/>
+        </w:trPr>
+        <w:tc>
+          <w:tcPr>
+            <w:tcW w:w="1695" w:type="dxa"/>
+            <w:shd w:val="clear" w:color="auto" w:fill="D9D9D9" w:themeFill="background1" w:themeFillShade="D9"/>
+            <w:vAlign w:val="center"/>
+          </w:tcPr>
+          <w:p>
+            <w:pPr>
+              <w:ind w:left="0" w:firstLine="0"/>
+              <w:rPr>
+                <w:b/>
+                <w:bCs/>
+              </w:rPr>
+            </w:pPr>
+            <w:r>
+              <w:rPr>
+                <w:b/>
+                <w:bCs/>
+              </w:rPr>
+              <w:t>Author</w:t>
+            </w:r>
+          </w:p>
+        </w:tc>
+        <w:tc>
+          <w:tcPr>
+            <w:tcW w:w="3685" w:type="dxa"/>
+            <w:vAlign w:val="center"/>
+          </w:tcPr>
+          <w:p>
+            <w:pPr>
+              <w:ind w:left="0" w:firstLine="0"/>
+            </w:pPr>
+            <w:r>
+              <w:t xml:space="preserve">Mina </w:t>
+            </w:r>
+            <w:proofErr w:type="spellStart"/>
+            <w:r>
+              <w:t>Helmi</w:t>
+            </w:r>
+            <w:proofErr w:type="spellEnd"/>
+          </w:p>
+        </w:tc>
+        <w:tc>
+          <w:tcPr>
+            <w:tcW w:w="1162" w:type="dxa"/>
+            <w:shd w:val="clear" w:color="auto" w:fill="D9D9D9" w:themeFill="background1" w:themeFillShade="D9"/>
+            <w:vAlign w:val="center"/>
+          </w:tcPr>
+          <w:p>
+            <w:pPr>
+              <w:ind w:left="0" w:firstLine="0"/>
+              <w:rPr>
+                <w:b/>
+                <w:bCs/>
+              </w:rPr>
+            </w:pPr>
+            <w:r>
+              <w:rPr>
+                <w:b/>
+                <w:bCs/>
+              </w:rPr>
+              <w:t>Date</w:t>
+            </w:r>
+          </w:p>
+        </w:tc>
+        <w:tc>
+          <w:tcPr>
+            <w:tcW w:w="4846" w:type="dxa"/>
+            <w:vAlign w:val="center"/>
+          </w:tcPr>
+          <w:p>
+            <w:pPr>
+              <w:ind w:left="0" w:firstLine="0"/>
+            </w:pPr>
+            <w:r>
+              <w:t>14 / 03 / 2020</w:t>
+            </w:r>
+          </w:p>
+        </w:tc>
+      </w:tr>
+      <w:tr>
+        <w:trPr>
+          <w:trHeight w:val="450"/>
+        </w:trPr>
+        <w:tc>
+          <w:tcPr>
+            <w:tcW w:w="1695" w:type="dxa"/>
+            <w:shd w:val="clear" w:color="auto" w:fill="D9D9D9" w:themeFill="background1" w:themeFillShade="D9"/>
+            <w:vAlign w:val="center"/>
+          </w:tcPr>
+          <w:p>
+            <w:pPr>
+              <w:ind w:left="0" w:firstLine="0"/>
+              <w:rPr>
+                <w:b/>
+                <w:bCs/>
+              </w:rPr>
+            </w:pPr>
+            <w:r>
+              <w:rPr>
+                <w:b/>
+                <w:bCs/>
+              </w:rPr>
+              <w:t>Description</w:t>
+            </w:r>
+          </w:p>
+        </w:tc>
+        <w:tc>
+          <w:tcPr>
+            <w:tcW w:w="9693" w:type="dxa"/>
+            <w:gridSpan w:val="3"/>
+            <w:vAlign w:val="center"/>
+          </w:tcPr>
+          <w:p>
+            <w:pPr>
+              <w:ind w:left="0" w:firstLine="0"/>
+            </w:pPr>
+            <w:r>
+              <w:t xml:space="preserve">The </w:t>
+            </w:r>
+            <w:r>
+              <w:t>rows pins of the keypad shall be connected to</w:t>
+            </w:r>
+            <w:r>
+              <w:t xml:space="preserve"> Port C, pins [0:3]</w:t>
+            </w:r>
+          </w:p>
+        </w:tc>
+      </w:tr>
+      <w:tr>
+        <w:trPr>
+          <w:trHeight w:val="436"/>
+        </w:trPr>
+        <w:tc>
+          <w:tcPr>
+            <w:tcW w:w="1695" w:type="dxa"/>
+            <w:shd w:val="clear" w:color="auto" w:fill="D9D9D9" w:themeFill="background1" w:themeFillShade="D9"/>
+            <w:vAlign w:val="center"/>
+          </w:tcPr>
+          <w:p>
+            <w:pPr>
+              <w:ind w:left="0" w:firstLine="0"/>
+              <w:rPr>
+                <w:b/>
+                <w:bCs/>
+              </w:rPr>
+            </w:pPr>
+            <w:r>
+              <w:rPr>
+                <w:b/>
+                <w:bCs/>
+              </w:rPr>
+              <w:t>Inputs</w:t>
+            </w:r>
+          </w:p>
+        </w:tc>
+        <w:tc>
+          <w:tcPr>
+            <w:tcW w:w="3685" w:type="dxa"/>
+            <w:vAlign w:val="center"/>
+          </w:tcPr>
+          <w:p>
+            <w:pPr>
+              <w:ind w:left="0" w:firstLine="0"/>
+            </w:pPr>
+            <w:r>
+              <w:t>Keypad rows</w:t>
+            </w:r>
+            <w:r>
+              <w:t xml:space="preserve"> pins</w:t>
+            </w:r>
+          </w:p>
+        </w:tc>
+        <w:tc>
+          <w:tcPr>
+            <w:tcW w:w="1162" w:type="dxa"/>
+            <w:shd w:val="clear" w:color="auto" w:fill="D9D9D9" w:themeFill="background1" w:themeFillShade="D9"/>
+            <w:vAlign w:val="center"/>
+          </w:tcPr>
+          <w:p>
+            <w:pPr>
+              <w:ind w:left="0" w:firstLine="0"/>
+              <w:rPr>
+                <w:b/>
+                <w:bCs/>
+              </w:rPr>
+            </w:pPr>
+            <w:r>
+              <w:rPr>
+                <w:b/>
+                <w:bCs/>
+              </w:rPr>
+              <w:t>Outputs</w:t>
+            </w:r>
+          </w:p>
+        </w:tc>
+        <w:tc>
+          <w:tcPr>
+            <w:tcW w:w="4846" w:type="dxa"/>
+            <w:vAlign w:val="center"/>
+          </w:tcPr>
+          <w:p>
+            <w:pPr>
+              <w:spacing w:after="0" w:line="259" w:lineRule="auto"/>
+              <w:ind w:left="0" w:firstLine="0"/>
+            </w:pPr>
+            <w:r>
+              <w:t xml:space="preserve">Connection </w:t>
+            </w:r>
+            <w:r>
+              <w:t>to Port C</w:t>
+            </w:r>
+            <w:r>
+              <w:t>[</w:t>
+            </w:r>
+            <w:r>
+              <w:t>0:3</w:t>
+            </w:r>
+            <w:r>
+              <w:t>]</w:t>
+            </w:r>
+          </w:p>
+        </w:tc>
+      </w:tr>
+      <w:tr>
+        <w:trPr>
+          <w:trHeight w:val="153"/>
+        </w:trPr>
+        <w:tc>
+          <w:tcPr>
+            <w:tcW w:w="11388" w:type="dxa"/>
+            <w:gridSpan w:val="4"/>
+            <w:shd w:val="clear" w:color="auto" w:fill="A6A6A6" w:themeFill="background1" w:themeFillShade="A6"/>
+            <w:vAlign w:val="center"/>
+          </w:tcPr>
+          <w:p>
+            <w:pPr>
+              <w:ind w:left="0" w:firstLine="0"/>
+            </w:pPr>
+          </w:p>
+        </w:tc>
+      </w:tr>
+      <w:tr>
+        <w:trPr>
+          <w:trHeight w:val="436"/>
+        </w:trPr>
+        <w:tc>
+          <w:tcPr>
+            <w:tcW w:w="1695" w:type="dxa"/>
+            <w:shd w:val="clear" w:color="auto" w:fill="D9D9D9" w:themeFill="background1" w:themeFillShade="D9"/>
+            <w:vAlign w:val="center"/>
+          </w:tcPr>
+          <w:p>
+            <w:pPr>
+              <w:ind w:left="0" w:firstLine="0"/>
+              <w:rPr>
+                <w:b/>
+                <w:bCs/>
+              </w:rPr>
+            </w:pPr>
+            <w:proofErr w:type="spellStart"/>
+            <w:r>
+              <w:rPr>
+                <w:b/>
+                <w:bCs/>
+              </w:rPr>
+              <w:t>Req_ID</w:t>
+            </w:r>
+            <w:proofErr w:type="spellEnd"/>
+          </w:p>
+        </w:tc>
+        <w:tc>
+          <w:tcPr>
+            <w:tcW w:w="3685" w:type="dxa"/>
+            <w:vAlign w:val="center"/>
+          </w:tcPr>
+          <w:p>
+            <w:pPr>
+              <w:ind w:left="0" w:firstLine="0"/>
+            </w:pPr>
+            <w:r>
+              <w:t>Req_PO1_DGC_SRS_029</w:t>
+            </w:r>
+            <w:r>
+              <w:t>_V01</w:t>
+            </w:r>
+          </w:p>
+        </w:tc>
+        <w:tc>
+          <w:tcPr>
+            <w:tcW w:w="1162" w:type="dxa"/>
+            <w:shd w:val="clear" w:color="auto" w:fill="D9D9D9" w:themeFill="background1" w:themeFillShade="D9"/>
+            <w:vAlign w:val="center"/>
+          </w:tcPr>
+          <w:p>
+            <w:pPr>
+              <w:ind w:left="0" w:firstLine="0"/>
+              <w:rPr>
+                <w:b/>
+                <w:bCs/>
+              </w:rPr>
+            </w:pPr>
+            <w:r>
+              <w:rPr>
+                <w:b/>
+                <w:bCs/>
+              </w:rPr>
+              <w:t>Covers</w:t>
+            </w:r>
+          </w:p>
+        </w:tc>
+        <w:tc>
+          <w:tcPr>
+            <w:tcW w:w="4846" w:type="dxa"/>
+            <w:vAlign w:val="center"/>
+          </w:tcPr>
+          <w:p>
+            <w:pPr>
+              <w:ind w:left="0" w:firstLine="0"/>
+            </w:pPr>
+            <w:r>
+              <w:t>Covers</w:t>
+            </w:r>
+            <w:r>
+              <w:t xml:space="preserve"> </w:t>
+            </w:r>
+            <w:r>
+              <w:t>PO1_DGC_HSI_006_V01</w:t>
+            </w:r>
+          </w:p>
+        </w:tc>
+      </w:tr>
+      <w:tr>
+        <w:trPr>
+          <w:trHeight w:val="436"/>
+        </w:trPr>
+        <w:tc>
+          <w:tcPr>
+            <w:tcW w:w="1695" w:type="dxa"/>
+            <w:shd w:val="clear" w:color="auto" w:fill="D9D9D9" w:themeFill="background1" w:themeFillShade="D9"/>
+            <w:vAlign w:val="center"/>
+          </w:tcPr>
+          <w:p>
+            <w:pPr>
+              <w:ind w:left="0" w:firstLine="0"/>
+              <w:rPr>
+                <w:b/>
+                <w:bCs/>
+              </w:rPr>
+            </w:pPr>
+            <w:r>
+              <w:rPr>
+                <w:b/>
+                <w:bCs/>
+              </w:rPr>
+              <w:t>Author</w:t>
+            </w:r>
+          </w:p>
+        </w:tc>
+        <w:tc>
+          <w:tcPr>
+            <w:tcW w:w="3685" w:type="dxa"/>
+            <w:vAlign w:val="center"/>
+          </w:tcPr>
+          <w:p>
+            <w:pPr>
+              <w:ind w:left="0" w:firstLine="0"/>
+            </w:pPr>
+            <w:r>
+              <w:t xml:space="preserve">Mina </w:t>
+            </w:r>
+            <w:proofErr w:type="spellStart"/>
+            <w:r>
+              <w:t>Helmi</w:t>
+            </w:r>
+            <w:proofErr w:type="spellEnd"/>
+          </w:p>
+        </w:tc>
+        <w:tc>
+          <w:tcPr>
+            <w:tcW w:w="1162" w:type="dxa"/>
+            <w:shd w:val="clear" w:color="auto" w:fill="D9D9D9" w:themeFill="background1" w:themeFillShade="D9"/>
+            <w:vAlign w:val="center"/>
+          </w:tcPr>
+          <w:p>
+            <w:pPr>
+              <w:ind w:left="0" w:firstLine="0"/>
+              <w:rPr>
+                <w:b/>
+                <w:bCs/>
+              </w:rPr>
+            </w:pPr>
+            <w:r>
+              <w:rPr>
+                <w:b/>
+                <w:bCs/>
+              </w:rPr>
+              <w:t>Date</w:t>
+            </w:r>
+          </w:p>
+        </w:tc>
+        <w:tc>
+          <w:tcPr>
+            <w:tcW w:w="4846" w:type="dxa"/>
+            <w:vAlign w:val="center"/>
+          </w:tcPr>
+          <w:p>
+            <w:pPr>
+              <w:ind w:left="0" w:firstLine="0"/>
+            </w:pPr>
+            <w:r>
+              <w:t>14 / 03 / 2020</w:t>
+            </w:r>
+          </w:p>
+        </w:tc>
+      </w:tr>
+      <w:tr>
+        <w:trPr>
+          <w:trHeight w:val="450"/>
+        </w:trPr>
+        <w:tc>
+          <w:tcPr>
+            <w:tcW w:w="1695" w:type="dxa"/>
+            <w:shd w:val="clear" w:color="auto" w:fill="D9D9D9" w:themeFill="background1" w:themeFillShade="D9"/>
+            <w:vAlign w:val="center"/>
+          </w:tcPr>
+          <w:p>
+            <w:pPr>
+              <w:ind w:left="0" w:firstLine="0"/>
+              <w:rPr>
+                <w:b/>
+                <w:bCs/>
+              </w:rPr>
+            </w:pPr>
+            <w:r>
+              <w:rPr>
+                <w:b/>
+                <w:bCs/>
+              </w:rPr>
+              <w:t>Description</w:t>
+            </w:r>
+          </w:p>
+        </w:tc>
+        <w:tc>
+          <w:tcPr>
+            <w:tcW w:w="9693" w:type="dxa"/>
+            <w:gridSpan w:val="3"/>
+            <w:vAlign w:val="center"/>
+          </w:tcPr>
+          <w:p>
+            <w:pPr>
+              <w:ind w:left="0" w:firstLine="0"/>
+            </w:pPr>
+            <w:r>
+              <w:t xml:space="preserve">The </w:t>
+            </w:r>
+            <w:r>
+              <w:t>columns</w:t>
+            </w:r>
+            <w:r>
+              <w:t xml:space="preserve"> pins of the keypad shall be connected to Port C, pins [</w:t>
+            </w:r>
+            <w:r>
+              <w:t>4:7</w:t>
+            </w:r>
+            <w:r>
+              <w:t>]</w:t>
+            </w:r>
+          </w:p>
+        </w:tc>
+      </w:tr>
+      <w:tr>
+        <w:trPr>
+          <w:trHeight w:val="436"/>
+        </w:trPr>
+        <w:tc>
+          <w:tcPr>
+            <w:tcW w:w="1695" w:type="dxa"/>
+            <w:shd w:val="clear" w:color="auto" w:fill="D9D9D9" w:themeFill="background1" w:themeFillShade="D9"/>
+            <w:vAlign w:val="center"/>
+          </w:tcPr>
+          <w:p>
+            <w:pPr>
+              <w:ind w:left="0" w:firstLine="0"/>
+              <w:rPr>
+                <w:b/>
+                <w:bCs/>
+              </w:rPr>
+            </w:pPr>
+            <w:r>
+              <w:rPr>
+                <w:b/>
+                <w:bCs/>
+              </w:rPr>
+              <w:t>Inputs</w:t>
+            </w:r>
+          </w:p>
+        </w:tc>
+        <w:tc>
+          <w:tcPr>
+            <w:tcW w:w="3685" w:type="dxa"/>
+            <w:vAlign w:val="center"/>
+          </w:tcPr>
+          <w:p>
+            <w:pPr>
+              <w:ind w:left="0" w:firstLine="0"/>
+            </w:pPr>
+            <w:r>
+              <w:t>Keypad columns</w:t>
+            </w:r>
+            <w:r>
+              <w:t xml:space="preserve"> pins</w:t>
+            </w:r>
+          </w:p>
+        </w:tc>
+        <w:tc>
+          <w:tcPr>
+            <w:tcW w:w="1162" w:type="dxa"/>
+            <w:shd w:val="clear" w:color="auto" w:fill="D9D9D9" w:themeFill="background1" w:themeFillShade="D9"/>
+            <w:vAlign w:val="center"/>
+          </w:tcPr>
+          <w:p>
+            <w:pPr>
+              <w:ind w:left="0" w:firstLine="0"/>
+              <w:rPr>
+                <w:b/>
+                <w:bCs/>
+              </w:rPr>
+            </w:pPr>
+            <w:r>
+              <w:rPr>
+                <w:b/>
+                <w:bCs/>
+              </w:rPr>
+              <w:t>Outputs</w:t>
+            </w:r>
+          </w:p>
+        </w:tc>
+        <w:tc>
+          <w:tcPr>
+            <w:tcW w:w="4846" w:type="dxa"/>
+            <w:vAlign w:val="center"/>
+          </w:tcPr>
+          <w:p>
+            <w:pPr>
+              <w:spacing w:after="0" w:line="259" w:lineRule="auto"/>
+              <w:ind w:left="0" w:firstLine="0"/>
+            </w:pPr>
+            <w:r>
+              <w:t>Connection to Port C[</w:t>
+            </w:r>
+            <w:r>
+              <w:t>4:7</w:t>
+            </w:r>
+            <w:r>
+              <w:t>]</w:t>
+            </w:r>
+          </w:p>
+        </w:tc>
+      </w:tr>
+      <w:tr>
+        <w:trPr>
+          <w:trHeight w:val="153"/>
+        </w:trPr>
+        <w:tc>
+          <w:tcPr>
+            <w:tcW w:w="11388" w:type="dxa"/>
+            <w:gridSpan w:val="4"/>
+            <w:shd w:val="clear" w:color="auto" w:fill="A6A6A6" w:themeFill="background1" w:themeFillShade="A6"/>
+            <w:vAlign w:val="center"/>
+          </w:tcPr>
+          <w:p>
+            <w:pPr>
+              <w:ind w:left="0" w:firstLine="0"/>
+            </w:pPr>
+          </w:p>
+        </w:tc>
+      </w:tr>
+    </w:tbl>
+    <w:p>
+      <w:r>
+        <w:br w:type="page"/>
+      </w:r>
+    </w:p>
+    <w:tbl>
+      <w:tblPr>
+        <w:tblStyle w:val="TableGrid0"/>
+        <w:tblW w:w="11388" w:type="dxa"/>
+        <w:tblLook w:val="04A0" w:firstRow="1" w:lastRow="0" w:firstColumn="1" w:lastColumn="0" w:noHBand="0" w:noVBand="1"/>
+      </w:tblPr>
+      <w:tblGrid>
+        <w:gridCol w:w="1695"/>
+        <w:gridCol w:w="3685"/>
+        <w:gridCol w:w="1162"/>
+        <w:gridCol w:w="4846"/>
+      </w:tblGrid>
+      <w:tr>
+        <w:trPr>
+          <w:trHeight w:val="436"/>
+        </w:trPr>
+        <w:tc>
+          <w:tcPr>
+            <w:tcW w:w="1695" w:type="dxa"/>
+            <w:shd w:val="clear" w:color="auto" w:fill="D9D9D9" w:themeFill="background1" w:themeFillShade="D9"/>
+            <w:vAlign w:val="center"/>
+          </w:tcPr>
+          <w:p>
+            <w:pPr>
+              <w:ind w:left="0" w:firstLine="0"/>
+              <w:rPr>
+                <w:b/>
+                <w:bCs/>
+              </w:rPr>
+            </w:pPr>
+            <w:proofErr w:type="spellStart"/>
+            <w:r>
+              <w:rPr>
+                <w:b/>
+                <w:bCs/>
+              </w:rPr>
+              <w:lastRenderedPageBreak/>
+              <w:t>Req_ID</w:t>
+            </w:r>
+            <w:proofErr w:type="spellEnd"/>
+          </w:p>
+        </w:tc>
+        <w:tc>
+          <w:tcPr>
+            <w:tcW w:w="3685" w:type="dxa"/>
+            <w:vAlign w:val="center"/>
+          </w:tcPr>
+          <w:p>
+            <w:pPr>
+              <w:ind w:left="0" w:firstLine="0"/>
+            </w:pPr>
+            <w:r>
+              <w:t>Req_PO1_DGC_SRS_030</w:t>
+            </w:r>
+            <w:r>
+              <w:t>_V01</w:t>
+            </w:r>
+          </w:p>
+        </w:tc>
+        <w:tc>
+          <w:tcPr>
+            <w:tcW w:w="1162" w:type="dxa"/>
+            <w:shd w:val="clear" w:color="auto" w:fill="D9D9D9" w:themeFill="background1" w:themeFillShade="D9"/>
+            <w:vAlign w:val="center"/>
+          </w:tcPr>
+          <w:p>
+            <w:pPr>
+              <w:ind w:left="0" w:firstLine="0"/>
+              <w:rPr>
+                <w:b/>
+                <w:bCs/>
+              </w:rPr>
+            </w:pPr>
+            <w:r>
+              <w:rPr>
+                <w:b/>
+                <w:bCs/>
+              </w:rPr>
+              <w:t>Covers</w:t>
+            </w:r>
+          </w:p>
+        </w:tc>
+        <w:tc>
+          <w:tcPr>
+            <w:tcW w:w="4846" w:type="dxa"/>
+            <w:vAlign w:val="center"/>
+          </w:tcPr>
+          <w:p>
+            <w:pPr>
+              <w:ind w:left="0" w:firstLine="0"/>
+            </w:pPr>
+            <w:r>
+              <w:t>Covers</w:t>
+            </w:r>
+            <w:r>
+              <w:t xml:space="preserve"> </w:t>
+            </w:r>
+            <w:r>
+              <w:t>PO1_DGC_HSI_006_V01</w:t>
+            </w:r>
+          </w:p>
+        </w:tc>
+      </w:tr>
+      <w:tr>
+        <w:trPr>
+          <w:trHeight w:val="436"/>
+        </w:trPr>
+        <w:tc>
+          <w:tcPr>
+            <w:tcW w:w="1695" w:type="dxa"/>
+            <w:shd w:val="clear" w:color="auto" w:fill="D9D9D9" w:themeFill="background1" w:themeFillShade="D9"/>
+            <w:vAlign w:val="center"/>
+          </w:tcPr>
+          <w:p>
+            <w:pPr>
+              <w:ind w:left="0" w:firstLine="0"/>
+              <w:rPr>
+                <w:b/>
+                <w:bCs/>
+              </w:rPr>
+            </w:pPr>
+            <w:r>
+              <w:rPr>
+                <w:b/>
+                <w:bCs/>
+              </w:rPr>
+              <w:t>Author</w:t>
+            </w:r>
+          </w:p>
+        </w:tc>
+        <w:tc>
+          <w:tcPr>
+            <w:tcW w:w="3685" w:type="dxa"/>
+            <w:vAlign w:val="center"/>
+          </w:tcPr>
+          <w:p>
+            <w:pPr>
+              <w:ind w:left="0" w:firstLine="0"/>
+            </w:pPr>
+            <w:r>
+              <w:t xml:space="preserve">Mina </w:t>
+            </w:r>
+            <w:proofErr w:type="spellStart"/>
+            <w:r>
+              <w:t>Helmi</w:t>
+            </w:r>
+            <w:proofErr w:type="spellEnd"/>
+          </w:p>
+        </w:tc>
+        <w:tc>
+          <w:tcPr>
+            <w:tcW w:w="1162" w:type="dxa"/>
+            <w:shd w:val="clear" w:color="auto" w:fill="D9D9D9" w:themeFill="background1" w:themeFillShade="D9"/>
+            <w:vAlign w:val="center"/>
+          </w:tcPr>
+          <w:p>
+            <w:pPr>
+              <w:ind w:left="0" w:firstLine="0"/>
+              <w:rPr>
+                <w:b/>
+                <w:bCs/>
+              </w:rPr>
+            </w:pPr>
+            <w:r>
+              <w:rPr>
+                <w:b/>
+                <w:bCs/>
+              </w:rPr>
+              <w:t>Date</w:t>
+            </w:r>
+          </w:p>
+        </w:tc>
+        <w:tc>
+          <w:tcPr>
+            <w:tcW w:w="4846" w:type="dxa"/>
+            <w:vAlign w:val="center"/>
+          </w:tcPr>
+          <w:p>
+            <w:pPr>
+              <w:ind w:left="0" w:firstLine="0"/>
+            </w:pPr>
+            <w:r>
+              <w:t>14 / 03 / 2020</w:t>
+            </w:r>
+          </w:p>
+        </w:tc>
+      </w:tr>
+      <w:tr>
+        <w:trPr>
+          <w:trHeight w:val="450"/>
+        </w:trPr>
+        <w:tc>
+          <w:tcPr>
+            <w:tcW w:w="1695" w:type="dxa"/>
+            <w:shd w:val="clear" w:color="auto" w:fill="D9D9D9" w:themeFill="background1" w:themeFillShade="D9"/>
+            <w:vAlign w:val="center"/>
+          </w:tcPr>
+          <w:p>
+            <w:pPr>
+              <w:ind w:left="0" w:firstLine="0"/>
+              <w:rPr>
+                <w:b/>
+                <w:bCs/>
+              </w:rPr>
+            </w:pPr>
+            <w:r>
+              <w:rPr>
+                <w:b/>
+                <w:bCs/>
+              </w:rPr>
+              <w:t>Description</w:t>
+            </w:r>
+          </w:p>
+        </w:tc>
+        <w:tc>
+          <w:tcPr>
+            <w:tcW w:w="9693" w:type="dxa"/>
+            <w:gridSpan w:val="3"/>
+            <w:vAlign w:val="center"/>
+          </w:tcPr>
+          <w:p>
+            <w:pPr>
+              <w:ind w:left="0" w:firstLine="0"/>
+            </w:pPr>
+            <w:r>
+              <w:t>The Buzzer shall be connected to Port D, pin 0</w:t>
+            </w:r>
+          </w:p>
+        </w:tc>
+      </w:tr>
+      <w:tr>
+        <w:trPr>
+          <w:trHeight w:val="436"/>
+        </w:trPr>
+        <w:tc>
+          <w:tcPr>
+            <w:tcW w:w="1695" w:type="dxa"/>
+            <w:shd w:val="clear" w:color="auto" w:fill="D9D9D9" w:themeFill="background1" w:themeFillShade="D9"/>
+            <w:vAlign w:val="center"/>
+          </w:tcPr>
+          <w:p>
+            <w:pPr>
+              <w:ind w:left="0" w:firstLine="0"/>
+              <w:rPr>
+                <w:b/>
+                <w:bCs/>
+              </w:rPr>
+            </w:pPr>
+            <w:r>
+              <w:rPr>
+                <w:b/>
+                <w:bCs/>
+              </w:rPr>
+              <w:t>Inputs</w:t>
+            </w:r>
+          </w:p>
+        </w:tc>
+        <w:tc>
+          <w:tcPr>
+            <w:tcW w:w="3685" w:type="dxa"/>
+            <w:vAlign w:val="center"/>
+          </w:tcPr>
+          <w:p>
+            <w:pPr>
+              <w:ind w:left="0" w:firstLine="0"/>
+            </w:pPr>
+            <w:r>
+              <w:t>Buzzer input pin</w:t>
+            </w:r>
+          </w:p>
+        </w:tc>
+        <w:tc>
+          <w:tcPr>
+            <w:tcW w:w="1162" w:type="dxa"/>
+            <w:shd w:val="clear" w:color="auto" w:fill="D9D9D9" w:themeFill="background1" w:themeFillShade="D9"/>
+            <w:vAlign w:val="center"/>
+          </w:tcPr>
+          <w:p>
+            <w:pPr>
+              <w:ind w:left="0" w:firstLine="0"/>
+              <w:rPr>
+                <w:b/>
+                <w:bCs/>
+              </w:rPr>
+            </w:pPr>
+            <w:r>
+              <w:rPr>
+                <w:b/>
+                <w:bCs/>
+              </w:rPr>
+              <w:t>Outputs</w:t>
+            </w:r>
+          </w:p>
+        </w:tc>
+        <w:tc>
+          <w:tcPr>
+            <w:tcW w:w="4846" w:type="dxa"/>
+            <w:vAlign w:val="center"/>
+          </w:tcPr>
+          <w:p>
+            <w:pPr>
+              <w:spacing w:after="0" w:line="259" w:lineRule="auto"/>
+              <w:ind w:left="0" w:firstLine="0"/>
+            </w:pPr>
+            <w:r>
+              <w:t xml:space="preserve">Connection to Port </w:t>
+            </w:r>
+            <w:r>
+              <w:t>D</w:t>
+            </w:r>
+            <w:r>
+              <w:t>[</w:t>
+            </w:r>
+            <w:r>
+              <w:t>0</w:t>
+            </w:r>
+            <w:r>
+              <w:t>]</w:t>
+            </w:r>
+          </w:p>
+        </w:tc>
+      </w:tr>
+      <w:tr>
+        <w:trPr>
+          <w:trHeight w:val="153"/>
+        </w:trPr>
+        <w:tc>
+          <w:tcPr>
+            <w:tcW w:w="11388" w:type="dxa"/>
+            <w:gridSpan w:val="4"/>
+            <w:shd w:val="clear" w:color="auto" w:fill="A6A6A6" w:themeFill="background1" w:themeFillShade="A6"/>
+            <w:vAlign w:val="center"/>
+          </w:tcPr>
+          <w:p>
+            <w:pPr>
+              <w:ind w:left="0" w:firstLine="0"/>
+            </w:pPr>
+          </w:p>
+        </w:tc>
+      </w:tr>
+      <w:tr>
+        <w:trPr>
+          <w:trHeight w:val="436"/>
+        </w:trPr>
+        <w:tc>
+          <w:tcPr>
+            <w:tcW w:w="1695" w:type="dxa"/>
+            <w:shd w:val="clear" w:color="auto" w:fill="D9D9D9" w:themeFill="background1" w:themeFillShade="D9"/>
+            <w:vAlign w:val="center"/>
+          </w:tcPr>
+          <w:p>
+            <w:pPr>
+              <w:ind w:left="0" w:firstLine="0"/>
+              <w:rPr>
+                <w:b/>
+                <w:bCs/>
+              </w:rPr>
+            </w:pPr>
+            <w:proofErr w:type="spellStart"/>
+            <w:r>
+              <w:rPr>
+                <w:b/>
+                <w:bCs/>
+              </w:rPr>
+              <w:t>Req_ID</w:t>
+            </w:r>
+            <w:proofErr w:type="spellEnd"/>
+          </w:p>
+        </w:tc>
+        <w:tc>
+          <w:tcPr>
+            <w:tcW w:w="3685" w:type="dxa"/>
+            <w:vAlign w:val="center"/>
+          </w:tcPr>
+          <w:p>
+            <w:pPr>
+              <w:ind w:left="0" w:firstLine="0"/>
+            </w:pPr>
+            <w:r>
+              <w:t>Req_PO1_DGC_SRS_031</w:t>
+            </w:r>
+            <w:r>
+              <w:t>_V01</w:t>
+            </w:r>
+          </w:p>
+        </w:tc>
+        <w:tc>
+          <w:tcPr>
+            <w:tcW w:w="1162" w:type="dxa"/>
+            <w:shd w:val="clear" w:color="auto" w:fill="D9D9D9" w:themeFill="background1" w:themeFillShade="D9"/>
+            <w:vAlign w:val="center"/>
+          </w:tcPr>
+          <w:p>
+            <w:pPr>
+              <w:ind w:left="0" w:firstLine="0"/>
+              <w:rPr>
+                <w:b/>
+                <w:bCs/>
+              </w:rPr>
+            </w:pPr>
+            <w:r>
+              <w:rPr>
+                <w:b/>
+                <w:bCs/>
+              </w:rPr>
+              <w:t>Covers</w:t>
+            </w:r>
+          </w:p>
+        </w:tc>
+        <w:tc>
+          <w:tcPr>
+            <w:tcW w:w="4846" w:type="dxa"/>
+            <w:vAlign w:val="center"/>
+          </w:tcPr>
+          <w:p>
+            <w:pPr>
+              <w:ind w:left="0" w:firstLine="0"/>
+            </w:pPr>
+            <w:r>
+              <w:t>Covers</w:t>
+            </w:r>
+            <w:r>
+              <w:t xml:space="preserve"> </w:t>
+            </w:r>
+            <w:r>
+              <w:t>PO1_DGC_HSI_006_V01</w:t>
+            </w:r>
+          </w:p>
+        </w:tc>
+      </w:tr>
+      <w:tr>
+        <w:trPr>
+          <w:trHeight w:val="436"/>
+        </w:trPr>
+        <w:tc>
+          <w:tcPr>
+            <w:tcW w:w="1695" w:type="dxa"/>
+            <w:shd w:val="clear" w:color="auto" w:fill="D9D9D9" w:themeFill="background1" w:themeFillShade="D9"/>
+            <w:vAlign w:val="center"/>
+          </w:tcPr>
+          <w:p>
+            <w:pPr>
+              <w:ind w:left="0" w:firstLine="0"/>
+              <w:rPr>
+                <w:b/>
+                <w:bCs/>
+              </w:rPr>
+            </w:pPr>
+            <w:r>
+              <w:rPr>
+                <w:b/>
+                <w:bCs/>
+              </w:rPr>
+              <w:t>Author</w:t>
+            </w:r>
+          </w:p>
+        </w:tc>
+        <w:tc>
+          <w:tcPr>
+            <w:tcW w:w="3685" w:type="dxa"/>
+            <w:vAlign w:val="center"/>
+          </w:tcPr>
+          <w:p>
+            <w:pPr>
+              <w:ind w:left="0" w:firstLine="0"/>
+            </w:pPr>
+            <w:r>
+              <w:t xml:space="preserve">Mina </w:t>
+            </w:r>
+            <w:proofErr w:type="spellStart"/>
+            <w:r>
+              <w:t>Helmi</w:t>
+            </w:r>
+            <w:proofErr w:type="spellEnd"/>
+          </w:p>
+        </w:tc>
+        <w:tc>
+          <w:tcPr>
+            <w:tcW w:w="1162" w:type="dxa"/>
+            <w:shd w:val="clear" w:color="auto" w:fill="D9D9D9" w:themeFill="background1" w:themeFillShade="D9"/>
+            <w:vAlign w:val="center"/>
+          </w:tcPr>
+          <w:p>
+            <w:pPr>
+              <w:ind w:left="0" w:firstLine="0"/>
+              <w:rPr>
+                <w:b/>
+                <w:bCs/>
+              </w:rPr>
+            </w:pPr>
+            <w:r>
+              <w:rPr>
+                <w:b/>
+                <w:bCs/>
+              </w:rPr>
+              <w:t>Date</w:t>
+            </w:r>
+          </w:p>
+        </w:tc>
+        <w:tc>
+          <w:tcPr>
+            <w:tcW w:w="4846" w:type="dxa"/>
+            <w:vAlign w:val="center"/>
+          </w:tcPr>
+          <w:p>
+            <w:pPr>
+              <w:ind w:left="0" w:firstLine="0"/>
+            </w:pPr>
+            <w:r>
+              <w:t>14 / 03 / 2020</w:t>
+            </w:r>
+          </w:p>
+        </w:tc>
+      </w:tr>
+      <w:tr>
+        <w:trPr>
+          <w:trHeight w:val="450"/>
+        </w:trPr>
+        <w:tc>
+          <w:tcPr>
+            <w:tcW w:w="1695" w:type="dxa"/>
+            <w:shd w:val="clear" w:color="auto" w:fill="D9D9D9" w:themeFill="background1" w:themeFillShade="D9"/>
+            <w:vAlign w:val="center"/>
+          </w:tcPr>
+          <w:p>
+            <w:pPr>
+              <w:ind w:left="0" w:firstLine="0"/>
+              <w:rPr>
+                <w:b/>
+                <w:bCs/>
+              </w:rPr>
+            </w:pPr>
+            <w:r>
+              <w:rPr>
+                <w:b/>
+                <w:bCs/>
+              </w:rPr>
+              <w:t>Description</w:t>
+            </w:r>
+          </w:p>
+        </w:tc>
+        <w:tc>
+          <w:tcPr>
+            <w:tcW w:w="9693" w:type="dxa"/>
+            <w:gridSpan w:val="3"/>
+            <w:vAlign w:val="center"/>
+          </w:tcPr>
+          <w:p>
+            <w:pPr>
+              <w:ind w:left="0" w:firstLine="0"/>
+            </w:pPr>
+            <w:r>
+              <w:t xml:space="preserve">The </w:t>
+            </w:r>
+            <w:r>
+              <w:t>Tactile switch shall be connected to Port D, pin 1</w:t>
+            </w:r>
+          </w:p>
+        </w:tc>
+      </w:tr>
+      <w:tr>
+        <w:trPr>
+          <w:trHeight w:val="436"/>
+        </w:trPr>
+        <w:tc>
+          <w:tcPr>
+            <w:tcW w:w="1695" w:type="dxa"/>
+            <w:shd w:val="clear" w:color="auto" w:fill="D9D9D9" w:themeFill="background1" w:themeFillShade="D9"/>
+            <w:vAlign w:val="center"/>
+          </w:tcPr>
+          <w:p>
+            <w:pPr>
+              <w:ind w:left="0" w:firstLine="0"/>
+              <w:rPr>
+                <w:b/>
+                <w:bCs/>
+              </w:rPr>
+            </w:pPr>
+            <w:r>
+              <w:rPr>
+                <w:b/>
+                <w:bCs/>
+              </w:rPr>
+              <w:t>Inputs</w:t>
+            </w:r>
+          </w:p>
+        </w:tc>
+        <w:tc>
+          <w:tcPr>
+            <w:tcW w:w="3685" w:type="dxa"/>
+            <w:vAlign w:val="center"/>
+          </w:tcPr>
+          <w:p>
+            <w:pPr>
+              <w:ind w:left="0" w:firstLine="0"/>
+            </w:pPr>
+            <w:r>
+              <w:t>Tactile switch pin</w:t>
+            </w:r>
+          </w:p>
+        </w:tc>
+        <w:tc>
+          <w:tcPr>
+            <w:tcW w:w="1162" w:type="dxa"/>
+            <w:shd w:val="clear" w:color="auto" w:fill="D9D9D9" w:themeFill="background1" w:themeFillShade="D9"/>
+            <w:vAlign w:val="center"/>
+          </w:tcPr>
+          <w:p>
+            <w:pPr>
+              <w:ind w:left="0" w:firstLine="0"/>
+              <w:rPr>
+                <w:b/>
+                <w:bCs/>
+              </w:rPr>
+            </w:pPr>
+            <w:r>
+              <w:rPr>
+                <w:b/>
+                <w:bCs/>
+              </w:rPr>
+              <w:t>Outputs</w:t>
+            </w:r>
+          </w:p>
+        </w:tc>
+        <w:tc>
+          <w:tcPr>
+            <w:tcW w:w="4846" w:type="dxa"/>
+            <w:vAlign w:val="center"/>
+          </w:tcPr>
+          <w:p>
+            <w:pPr>
+              <w:spacing w:after="0" w:line="259" w:lineRule="auto"/>
+              <w:ind w:left="0" w:firstLine="0"/>
+            </w:pPr>
+            <w:r>
+              <w:t xml:space="preserve">Connection </w:t>
+            </w:r>
+            <w:r>
+              <w:t>to Port D</w:t>
+            </w:r>
+            <w:r>
+              <w:t>[</w:t>
+            </w:r>
+            <w:r>
+              <w:t>1</w:t>
+            </w:r>
+            <w:r>
+              <w:t>]</w:t>
+            </w:r>
+          </w:p>
+        </w:tc>
+      </w:tr>
+      <w:tr>
+        <w:trPr>
+          <w:trHeight w:val="153"/>
+        </w:trPr>
+        <w:tc>
+          <w:tcPr>
+            <w:tcW w:w="11388" w:type="dxa"/>
+            <w:gridSpan w:val="4"/>
+            <w:shd w:val="clear" w:color="auto" w:fill="A6A6A6" w:themeFill="background1" w:themeFillShade="A6"/>
+            <w:vAlign w:val="center"/>
+          </w:tcPr>
+          <w:p>
+            <w:pPr>
+              <w:ind w:left="0" w:firstLine="0"/>
+            </w:pPr>
+          </w:p>
+        </w:tc>
+      </w:tr>
+      <w:tr>
+        <w:trPr>
+          <w:trHeight w:val="436"/>
+        </w:trPr>
+        <w:tc>
+          <w:tcPr>
+            <w:tcW w:w="1695" w:type="dxa"/>
+            <w:shd w:val="clear" w:color="auto" w:fill="D9D9D9" w:themeFill="background1" w:themeFillShade="D9"/>
+            <w:vAlign w:val="center"/>
+          </w:tcPr>
+          <w:p>
+            <w:pPr>
+              <w:ind w:left="0" w:firstLine="0"/>
+              <w:rPr>
+                <w:b/>
+                <w:bCs/>
+              </w:rPr>
+            </w:pPr>
+            <w:proofErr w:type="spellStart"/>
+            <w:r>
+              <w:rPr>
+                <w:b/>
+                <w:bCs/>
+              </w:rPr>
+              <w:t>Req_ID</w:t>
+            </w:r>
+            <w:proofErr w:type="spellEnd"/>
+          </w:p>
+        </w:tc>
+        <w:tc>
+          <w:tcPr>
+            <w:tcW w:w="3685" w:type="dxa"/>
+            <w:vAlign w:val="center"/>
+          </w:tcPr>
+          <w:p>
+            <w:pPr>
+              <w:ind w:left="0" w:firstLine="0"/>
+            </w:pPr>
+            <w:r>
+              <w:t>Req_PO1_DGC_SRS_032</w:t>
+            </w:r>
+            <w:r>
+              <w:t>_V01</w:t>
+            </w:r>
+          </w:p>
+        </w:tc>
+        <w:tc>
+          <w:tcPr>
+            <w:tcW w:w="1162" w:type="dxa"/>
+            <w:shd w:val="clear" w:color="auto" w:fill="D9D9D9" w:themeFill="background1" w:themeFillShade="D9"/>
+            <w:vAlign w:val="center"/>
+          </w:tcPr>
+          <w:p>
+            <w:pPr>
+              <w:ind w:left="0" w:firstLine="0"/>
+              <w:rPr>
+                <w:b/>
+                <w:bCs/>
+              </w:rPr>
+            </w:pPr>
+            <w:r>
+              <w:rPr>
+                <w:b/>
+                <w:bCs/>
+              </w:rPr>
+              <w:t>Covers</w:t>
+            </w:r>
+          </w:p>
+        </w:tc>
+        <w:tc>
+          <w:tcPr>
+            <w:tcW w:w="4846" w:type="dxa"/>
+            <w:vAlign w:val="center"/>
+          </w:tcPr>
+          <w:p>
+            <w:pPr>
+              <w:ind w:left="0" w:firstLine="0"/>
+            </w:pPr>
+            <w:r>
+              <w:t>Covers</w:t>
+            </w:r>
+            <w:r>
+              <w:t xml:space="preserve"> </w:t>
+            </w:r>
+            <w:r>
+              <w:t>PO1_DGC_HSI_006_V01</w:t>
+            </w:r>
+          </w:p>
+        </w:tc>
+      </w:tr>
+      <w:tr>
+        <w:trPr>
+          <w:trHeight w:val="436"/>
+        </w:trPr>
+        <w:tc>
+          <w:tcPr>
+            <w:tcW w:w="1695" w:type="dxa"/>
+            <w:shd w:val="clear" w:color="auto" w:fill="D9D9D9" w:themeFill="background1" w:themeFillShade="D9"/>
+            <w:vAlign w:val="center"/>
+          </w:tcPr>
+          <w:p>
+            <w:pPr>
+              <w:ind w:left="0" w:firstLine="0"/>
+              <w:rPr>
+                <w:b/>
+                <w:bCs/>
+              </w:rPr>
+            </w:pPr>
+            <w:r>
+              <w:rPr>
+                <w:b/>
+                <w:bCs/>
+              </w:rPr>
+              <w:t>Author</w:t>
+            </w:r>
+          </w:p>
+        </w:tc>
+        <w:tc>
+          <w:tcPr>
+            <w:tcW w:w="3685" w:type="dxa"/>
+            <w:vAlign w:val="center"/>
+          </w:tcPr>
+          <w:p>
+            <w:pPr>
+              <w:ind w:left="0" w:firstLine="0"/>
+            </w:pPr>
+            <w:r>
+              <w:t xml:space="preserve">Mina </w:t>
+            </w:r>
+            <w:proofErr w:type="spellStart"/>
+            <w:r>
+              <w:t>Helmi</w:t>
+            </w:r>
+            <w:proofErr w:type="spellEnd"/>
+          </w:p>
+        </w:tc>
+        <w:tc>
+          <w:tcPr>
+            <w:tcW w:w="1162" w:type="dxa"/>
+            <w:shd w:val="clear" w:color="auto" w:fill="D9D9D9" w:themeFill="background1" w:themeFillShade="D9"/>
+            <w:vAlign w:val="center"/>
+          </w:tcPr>
+          <w:p>
+            <w:pPr>
+              <w:ind w:left="0" w:firstLine="0"/>
+              <w:rPr>
+                <w:b/>
+                <w:bCs/>
+              </w:rPr>
+            </w:pPr>
+            <w:r>
+              <w:rPr>
+                <w:b/>
+                <w:bCs/>
+              </w:rPr>
+              <w:t>Date</w:t>
+            </w:r>
+          </w:p>
+        </w:tc>
+        <w:tc>
+          <w:tcPr>
+            <w:tcW w:w="4846" w:type="dxa"/>
+            <w:vAlign w:val="center"/>
+          </w:tcPr>
+          <w:p>
+            <w:pPr>
+              <w:ind w:left="0" w:firstLine="0"/>
+            </w:pPr>
+            <w:r>
+              <w:t>14 / 03 / 2020</w:t>
+            </w:r>
+          </w:p>
+        </w:tc>
+      </w:tr>
+      <w:tr>
+        <w:trPr>
+          <w:trHeight w:val="450"/>
+        </w:trPr>
+        <w:tc>
+          <w:tcPr>
+            <w:tcW w:w="1695" w:type="dxa"/>
+            <w:shd w:val="clear" w:color="auto" w:fill="D9D9D9" w:themeFill="background1" w:themeFillShade="D9"/>
+            <w:vAlign w:val="center"/>
+          </w:tcPr>
+          <w:p>
+            <w:pPr>
+              <w:ind w:left="0" w:firstLine="0"/>
+              <w:rPr>
+                <w:b/>
+                <w:bCs/>
+              </w:rPr>
+            </w:pPr>
+            <w:r>
+              <w:rPr>
+                <w:b/>
+                <w:bCs/>
+              </w:rPr>
+              <w:t>Description</w:t>
+            </w:r>
+          </w:p>
+        </w:tc>
+        <w:tc>
+          <w:tcPr>
+            <w:tcW w:w="9693" w:type="dxa"/>
+            <w:gridSpan w:val="3"/>
+            <w:vAlign w:val="center"/>
+          </w:tcPr>
+          <w:p>
+            <w:pPr>
+              <w:ind w:left="0" w:firstLine="0"/>
+            </w:pPr>
+            <w:r>
+              <w:t>The following pins shall be defined as an output</w:t>
+            </w:r>
+            <w:r>
+              <w:t>:</w:t>
+            </w:r>
+          </w:p>
+          <w:p>
+            <w:pPr>
+              <w:ind w:left="0" w:firstLine="0"/>
+            </w:pPr>
+            <w:r>
+              <w:t>Port A[0:7], Port B[0:2], Port C[0:3], Port D[0]</w:t>
+            </w:r>
+          </w:p>
+        </w:tc>
+      </w:tr>
+      <w:tr>
+        <w:trPr>
+          <w:trHeight w:val="436"/>
+        </w:trPr>
+        <w:tc>
+          <w:tcPr>
+            <w:tcW w:w="1695" w:type="dxa"/>
+            <w:shd w:val="clear" w:color="auto" w:fill="D9D9D9" w:themeFill="background1" w:themeFillShade="D9"/>
+            <w:vAlign w:val="center"/>
+          </w:tcPr>
+          <w:p>
+            <w:pPr>
+              <w:ind w:left="0" w:firstLine="0"/>
+              <w:rPr>
+                <w:b/>
+                <w:bCs/>
+              </w:rPr>
+            </w:pPr>
+            <w:r>
+              <w:rPr>
+                <w:b/>
+                <w:bCs/>
+              </w:rPr>
+              <w:t>Inputs</w:t>
+            </w:r>
+          </w:p>
+        </w:tc>
+        <w:tc>
+          <w:tcPr>
+            <w:tcW w:w="3685" w:type="dxa"/>
+            <w:vAlign w:val="center"/>
+          </w:tcPr>
+          <w:p>
+            <w:pPr>
+              <w:ind w:left="0" w:firstLine="0"/>
+            </w:pPr>
+            <w:r>
+              <w:t>Port A[0:7], Port B[0:2], Port C[0:3], Port D[0]</w:t>
+            </w:r>
+          </w:p>
+        </w:tc>
+        <w:tc>
+          <w:tcPr>
+            <w:tcW w:w="1162" w:type="dxa"/>
+            <w:shd w:val="clear" w:color="auto" w:fill="D9D9D9" w:themeFill="background1" w:themeFillShade="D9"/>
+            <w:vAlign w:val="center"/>
+          </w:tcPr>
+          <w:p>
+            <w:pPr>
+              <w:ind w:left="0" w:firstLine="0"/>
+              <w:rPr>
+                <w:b/>
+                <w:bCs/>
+              </w:rPr>
+            </w:pPr>
+            <w:r>
+              <w:rPr>
+                <w:b/>
+                <w:bCs/>
+              </w:rPr>
+              <w:t>Outputs</w:t>
+            </w:r>
+          </w:p>
+        </w:tc>
+        <w:tc>
+          <w:tcPr>
+            <w:tcW w:w="4846" w:type="dxa"/>
+            <w:vAlign w:val="center"/>
+          </w:tcPr>
+          <w:p>
+            <w:pPr>
+              <w:spacing w:after="0" w:line="259" w:lineRule="auto"/>
+              <w:ind w:left="0" w:firstLine="0"/>
+            </w:pPr>
+            <w:r>
+              <w:t>Pins directions: output</w:t>
+            </w:r>
+          </w:p>
+        </w:tc>
+      </w:tr>
+      <w:tr>
+        <w:trPr>
+          <w:trHeight w:val="153"/>
+        </w:trPr>
+        <w:tc>
+          <w:tcPr>
+            <w:tcW w:w="11388" w:type="dxa"/>
+            <w:gridSpan w:val="4"/>
+            <w:shd w:val="clear" w:color="auto" w:fill="A6A6A6" w:themeFill="background1" w:themeFillShade="A6"/>
+            <w:vAlign w:val="center"/>
+          </w:tcPr>
+          <w:p>
+            <w:pPr>
+              <w:ind w:left="0" w:firstLine="0"/>
+            </w:pPr>
+          </w:p>
+        </w:tc>
+      </w:tr>
+      <w:tr>
+        <w:trPr>
+          <w:trHeight w:val="436"/>
+        </w:trPr>
+        <w:tc>
+          <w:tcPr>
+            <w:tcW w:w="1695" w:type="dxa"/>
+            <w:shd w:val="clear" w:color="auto" w:fill="D9D9D9" w:themeFill="background1" w:themeFillShade="D9"/>
+            <w:vAlign w:val="center"/>
+          </w:tcPr>
+          <w:p>
+            <w:pPr>
+              <w:ind w:left="0" w:firstLine="0"/>
+              <w:rPr>
+                <w:b/>
+                <w:bCs/>
+              </w:rPr>
+            </w:pPr>
+            <w:proofErr w:type="spellStart"/>
+            <w:r>
+              <w:rPr>
+                <w:b/>
+                <w:bCs/>
+              </w:rPr>
+              <w:t>Req_ID</w:t>
+            </w:r>
+            <w:proofErr w:type="spellEnd"/>
+          </w:p>
+        </w:tc>
+        <w:tc>
+          <w:tcPr>
+            <w:tcW w:w="3685" w:type="dxa"/>
+            <w:vAlign w:val="center"/>
+          </w:tcPr>
+          <w:p>
+            <w:pPr>
+              <w:ind w:left="0" w:firstLine="0"/>
+            </w:pPr>
+            <w:r>
+              <w:t>Req_PO1_DGC_SRS_033</w:t>
+            </w:r>
+            <w:r>
+              <w:t>_V01</w:t>
+            </w:r>
+          </w:p>
+        </w:tc>
+        <w:tc>
+          <w:tcPr>
+            <w:tcW w:w="1162" w:type="dxa"/>
+            <w:shd w:val="clear" w:color="auto" w:fill="D9D9D9" w:themeFill="background1" w:themeFillShade="D9"/>
+            <w:vAlign w:val="center"/>
+          </w:tcPr>
+          <w:p>
+            <w:pPr>
+              <w:ind w:left="0" w:firstLine="0"/>
+              <w:rPr>
+                <w:b/>
+                <w:bCs/>
+              </w:rPr>
+            </w:pPr>
+            <w:r>
+              <w:rPr>
+                <w:b/>
+                <w:bCs/>
+              </w:rPr>
+              <w:t>Covers</w:t>
+            </w:r>
+          </w:p>
+        </w:tc>
+        <w:tc>
+          <w:tcPr>
+            <w:tcW w:w="4846" w:type="dxa"/>
+            <w:vAlign w:val="center"/>
+          </w:tcPr>
+          <w:p>
+            <w:pPr>
+              <w:ind w:left="0" w:firstLine="0"/>
+            </w:pPr>
+            <w:r>
+              <w:t>Covers</w:t>
+            </w:r>
+            <w:r>
+              <w:t xml:space="preserve"> </w:t>
+            </w:r>
+            <w:r>
+              <w:t>PO1_DGC_HSI_006_V01</w:t>
+            </w:r>
+          </w:p>
+        </w:tc>
+      </w:tr>
+      <w:tr>
+        <w:trPr>
+          <w:trHeight w:val="436"/>
+        </w:trPr>
+        <w:tc>
+          <w:tcPr>
+            <w:tcW w:w="1695" w:type="dxa"/>
+            <w:shd w:val="clear" w:color="auto" w:fill="D9D9D9" w:themeFill="background1" w:themeFillShade="D9"/>
+            <w:vAlign w:val="center"/>
+          </w:tcPr>
+          <w:p>
+            <w:pPr>
+              <w:ind w:left="0" w:firstLine="0"/>
+              <w:rPr>
+                <w:b/>
+                <w:bCs/>
+              </w:rPr>
+            </w:pPr>
+            <w:r>
+              <w:rPr>
+                <w:b/>
+                <w:bCs/>
+              </w:rPr>
+              <w:t>Author</w:t>
+            </w:r>
+          </w:p>
+        </w:tc>
+        <w:tc>
+          <w:tcPr>
+            <w:tcW w:w="3685" w:type="dxa"/>
+            <w:vAlign w:val="center"/>
+          </w:tcPr>
+          <w:p>
+            <w:pPr>
+              <w:ind w:left="0" w:firstLine="0"/>
+            </w:pPr>
+            <w:r>
+              <w:t xml:space="preserve">Mina </w:t>
+            </w:r>
+            <w:proofErr w:type="spellStart"/>
+            <w:r>
+              <w:t>Helmi</w:t>
+            </w:r>
+            <w:proofErr w:type="spellEnd"/>
+          </w:p>
+        </w:tc>
+        <w:tc>
+          <w:tcPr>
+            <w:tcW w:w="1162" w:type="dxa"/>
+            <w:shd w:val="clear" w:color="auto" w:fill="D9D9D9" w:themeFill="background1" w:themeFillShade="D9"/>
+            <w:vAlign w:val="center"/>
+          </w:tcPr>
+          <w:p>
+            <w:pPr>
+              <w:ind w:left="0" w:firstLine="0"/>
+              <w:rPr>
+                <w:b/>
+                <w:bCs/>
+              </w:rPr>
+            </w:pPr>
+            <w:r>
+              <w:rPr>
+                <w:b/>
+                <w:bCs/>
+              </w:rPr>
+              <w:t>Date</w:t>
+            </w:r>
+          </w:p>
+        </w:tc>
+        <w:tc>
+          <w:tcPr>
+            <w:tcW w:w="4846" w:type="dxa"/>
+            <w:vAlign w:val="center"/>
+          </w:tcPr>
+          <w:p>
+            <w:pPr>
+              <w:ind w:left="0" w:firstLine="0"/>
+            </w:pPr>
+            <w:r>
+              <w:t>14 / 03 / 2020</w:t>
+            </w:r>
+          </w:p>
+        </w:tc>
+      </w:tr>
+      <w:tr>
+        <w:trPr>
+          <w:trHeight w:val="450"/>
+        </w:trPr>
+        <w:tc>
+          <w:tcPr>
+            <w:tcW w:w="1695" w:type="dxa"/>
+            <w:shd w:val="clear" w:color="auto" w:fill="D9D9D9" w:themeFill="background1" w:themeFillShade="D9"/>
+            <w:vAlign w:val="center"/>
+          </w:tcPr>
+          <w:p>
+            <w:pPr>
+              <w:ind w:left="0" w:firstLine="0"/>
+              <w:rPr>
+                <w:b/>
+                <w:bCs/>
+              </w:rPr>
+            </w:pPr>
+            <w:r>
+              <w:rPr>
+                <w:b/>
+                <w:bCs/>
+              </w:rPr>
+              <w:t>Description</w:t>
+            </w:r>
+          </w:p>
+        </w:tc>
+        <w:tc>
+          <w:tcPr>
+            <w:tcW w:w="9693" w:type="dxa"/>
+            <w:gridSpan w:val="3"/>
+            <w:vAlign w:val="center"/>
+          </w:tcPr>
+          <w:p>
+            <w:pPr>
+              <w:ind w:left="0" w:firstLine="0"/>
+            </w:pPr>
+            <w:r>
+              <w:t xml:space="preserve">The following pins shall be defined as an </w:t>
+            </w:r>
+            <w:r>
+              <w:t>in</w:t>
+            </w:r>
+            <w:r>
+              <w:t>put:</w:t>
+            </w:r>
+          </w:p>
+          <w:p>
+            <w:pPr>
+              <w:ind w:left="0" w:firstLine="0"/>
+            </w:pPr>
+            <w:r>
+              <w:t>Port C[</w:t>
+            </w:r>
+            <w:r>
+              <w:t>4:7</w:t>
+            </w:r>
+            <w:r>
+              <w:t>], Port D[</w:t>
+            </w:r>
+            <w:r>
+              <w:t>1</w:t>
+            </w:r>
+            <w:r>
+              <w:t>]</w:t>
+            </w:r>
+          </w:p>
+        </w:tc>
+      </w:tr>
+      <w:tr>
+        <w:trPr>
+          <w:trHeight w:val="436"/>
+        </w:trPr>
+        <w:tc>
+          <w:tcPr>
+            <w:tcW w:w="1695" w:type="dxa"/>
+            <w:shd w:val="clear" w:color="auto" w:fill="D9D9D9" w:themeFill="background1" w:themeFillShade="D9"/>
+            <w:vAlign w:val="center"/>
+          </w:tcPr>
+          <w:p>
+            <w:pPr>
+              <w:ind w:left="0" w:firstLine="0"/>
+              <w:rPr>
+                <w:b/>
+                <w:bCs/>
+              </w:rPr>
+            </w:pPr>
+            <w:r>
+              <w:rPr>
+                <w:b/>
+                <w:bCs/>
+              </w:rPr>
+              <w:t>Inputs</w:t>
+            </w:r>
+          </w:p>
+        </w:tc>
+        <w:tc>
+          <w:tcPr>
+            <w:tcW w:w="3685" w:type="dxa"/>
+            <w:vAlign w:val="center"/>
+          </w:tcPr>
+          <w:p>
+            <w:pPr>
+              <w:ind w:left="0" w:firstLine="0"/>
+            </w:pPr>
+            <w:r>
+              <w:t>Port C[4:7], Port D[1]</w:t>
+            </w:r>
+          </w:p>
+        </w:tc>
+        <w:tc>
+          <w:tcPr>
+            <w:tcW w:w="1162" w:type="dxa"/>
+            <w:shd w:val="clear" w:color="auto" w:fill="D9D9D9" w:themeFill="background1" w:themeFillShade="D9"/>
+            <w:vAlign w:val="center"/>
+          </w:tcPr>
+          <w:p>
+            <w:pPr>
+              <w:ind w:left="0" w:firstLine="0"/>
+              <w:rPr>
+                <w:b/>
+                <w:bCs/>
+              </w:rPr>
+            </w:pPr>
+            <w:r>
+              <w:rPr>
+                <w:b/>
+                <w:bCs/>
+              </w:rPr>
+              <w:t>Outputs</w:t>
+            </w:r>
+          </w:p>
+        </w:tc>
+        <w:tc>
+          <w:tcPr>
+            <w:tcW w:w="4846" w:type="dxa"/>
+            <w:vAlign w:val="center"/>
+          </w:tcPr>
+          <w:p>
+            <w:pPr>
+              <w:spacing w:after="0" w:line="259" w:lineRule="auto"/>
+              <w:ind w:left="0" w:firstLine="0"/>
+            </w:pPr>
+            <w:r>
+              <w:t xml:space="preserve">Pins directions: </w:t>
+            </w:r>
+            <w:r>
+              <w:t>in</w:t>
+            </w:r>
+            <w:r>
+              <w:t>put</w:t>
+            </w:r>
+          </w:p>
+        </w:tc>
+      </w:tr>
+      <w:tr>
+        <w:trPr>
+          <w:trHeight w:val="153"/>
+        </w:trPr>
+        <w:tc>
+          <w:tcPr>
+            <w:tcW w:w="11388" w:type="dxa"/>
+            <w:gridSpan w:val="4"/>
+            <w:shd w:val="clear" w:color="auto" w:fill="A6A6A6" w:themeFill="background1" w:themeFillShade="A6"/>
+            <w:vAlign w:val="center"/>
+          </w:tcPr>
+          <w:p>
+            <w:pPr>
+              <w:ind w:left="0" w:firstLine="0"/>
+            </w:pPr>
+          </w:p>
+        </w:tc>
+      </w:tr>
+    </w:tbl>
+    <w:p>
+      <w:r>
+        <w:br w:type="page"/>
+      </w:r>
+    </w:p>
+    <w:tbl>
+      <w:tblPr>
+        <w:tblStyle w:val="TableGrid0"/>
+        <w:tblW w:w="11388" w:type="dxa"/>
+        <w:tblLook w:val="04A0" w:firstRow="1" w:lastRow="0" w:firstColumn="1" w:lastColumn="0" w:noHBand="0" w:noVBand="1"/>
+      </w:tblPr>
+      <w:tblGrid>
+        <w:gridCol w:w="1695"/>
+        <w:gridCol w:w="3685"/>
+        <w:gridCol w:w="1162"/>
+        <w:gridCol w:w="4846"/>
+      </w:tblGrid>
+      <w:tr>
+        <w:trPr>
+          <w:trHeight w:val="436"/>
+        </w:trPr>
+        <w:tc>
+          <w:tcPr>
+            <w:tcW w:w="11388" w:type="dxa"/>
+            <w:gridSpan w:val="4"/>
+            <w:shd w:val="clear" w:color="auto" w:fill="FFD966" w:themeFill="accent4" w:themeFillTint="99"/>
+            <w:vAlign w:val="center"/>
+          </w:tcPr>
+          <w:p>
+            <w:pPr>
+              <w:ind w:left="0" w:firstLine="0"/>
+              <w:jc w:val="center"/>
+              <w:rPr>
+                <w:b/>
+                <w:bCs/>
+              </w:rPr>
+            </w:pPr>
+            <w:r>
+              <w:rPr>
+                <w:b/>
+                <w:bCs/>
+              </w:rPr>
+              <w:lastRenderedPageBreak/>
+              <w:t>Overall software design</w:t>
+            </w:r>
+          </w:p>
+        </w:tc>
+      </w:tr>
+      <w:tr>
+        <w:trPr>
+          <w:trHeight w:val="436"/>
+        </w:trPr>
+        <w:tc>
+          <w:tcPr>
+            <w:tcW w:w="1695" w:type="dxa"/>
+            <w:shd w:val="clear" w:color="auto" w:fill="D9D9D9" w:themeFill="background1" w:themeFillShade="D9"/>
+            <w:vAlign w:val="center"/>
+          </w:tcPr>
+          <w:p>
+            <w:pPr>
+              <w:ind w:left="0" w:firstLine="0"/>
+              <w:rPr>
+                <w:b/>
+                <w:bCs/>
+              </w:rPr>
+            </w:pPr>
+            <w:proofErr w:type="spellStart"/>
+            <w:r>
+              <w:rPr>
+                <w:b/>
+                <w:bCs/>
+              </w:rPr>
+              <w:t>Req_ID</w:t>
+            </w:r>
+            <w:proofErr w:type="spellEnd"/>
+          </w:p>
+        </w:tc>
+        <w:tc>
+          <w:tcPr>
+            <w:tcW w:w="3685" w:type="dxa"/>
+            <w:vAlign w:val="center"/>
+          </w:tcPr>
+          <w:p>
+            <w:pPr>
+              <w:ind w:left="0" w:firstLine="0"/>
+            </w:pPr>
+            <w:r>
+              <w:t>Req_PO1_DGC_SRS_013_V01</w:t>
+            </w:r>
+          </w:p>
+        </w:tc>
+        <w:tc>
+          <w:tcPr>
+            <w:tcW w:w="1162" w:type="dxa"/>
+            <w:shd w:val="clear" w:color="auto" w:fill="D9D9D9" w:themeFill="background1" w:themeFillShade="D9"/>
+            <w:vAlign w:val="center"/>
+          </w:tcPr>
+          <w:p>
+            <w:pPr>
+              <w:ind w:left="0" w:firstLine="0"/>
+              <w:rPr>
+                <w:b/>
+                <w:bCs/>
+              </w:rPr>
+            </w:pPr>
+            <w:r>
+              <w:rPr>
+                <w:b/>
+                <w:bCs/>
+              </w:rPr>
+              <w:t>Covers</w:t>
+            </w:r>
+          </w:p>
+        </w:tc>
+        <w:tc>
+          <w:tcPr>
+            <w:tcW w:w="4846" w:type="dxa"/>
+            <w:vAlign w:val="center"/>
+          </w:tcPr>
+          <w:p>
+            <w:pPr>
+              <w:ind w:left="0" w:firstLine="0"/>
+            </w:pPr>
+            <w:r>
+              <w:t xml:space="preserve">Covers </w:t>
+            </w:r>
+            <w:r>
+              <w:t>PO1_DGC _CYRS_001_V01</w:t>
             </w:r>
           </w:p>
         </w:tc>
@@ -16644,12 +19849,12 @@
       <w:pPr>
         <w:pStyle w:val="Heading1"/>
       </w:pPr>
-      <w:bookmarkStart w:id="3" w:name="_Toc33358383"/>
+      <w:bookmarkStart w:id="6" w:name="_Toc35086306"/>
       <w:r>
         <w:lastRenderedPageBreak/>
         <w:t>Table of signals</w:t>
       </w:r>
-      <w:bookmarkEnd w:id="3"/>
+      <w:bookmarkEnd w:id="6"/>
     </w:p>
     <w:p>
       <w:pPr>
@@ -17205,12 +20410,12 @@
       <w:pPr>
         <w:pStyle w:val="Heading1"/>
       </w:pPr>
-      <w:bookmarkStart w:id="4" w:name="_Toc33358385"/>
+      <w:bookmarkStart w:id="7" w:name="_Toc35086307"/>
       <w:r>
         <w:lastRenderedPageBreak/>
         <w:t>Flow Chart</w:t>
       </w:r>
-      <w:bookmarkEnd w:id="4"/>
+      <w:bookmarkEnd w:id="7"/>
     </w:p>
     <w:p>
       <w:pPr>
@@ -17382,7 +20587,7 @@
                                 <w:sz w:val="28"/>
                               </w:rPr>
                             </w:pPr>
-                            <w:bookmarkStart w:id="5" w:name="_Toc33358602"/>
+                            <w:bookmarkStart w:id="8" w:name="_Toc35086314"/>
                             <w:r>
                               <w:t xml:space="preserve">Figure </w:t>
                             </w:r>
@@ -17397,7 +20602,7 @@
                             <w:r>
                               <w:t>: Flow chart</w:t>
                             </w:r>
-                            <w:bookmarkEnd w:id="5"/>
+                            <w:bookmarkEnd w:id="8"/>
                           </w:p>
                         </w:txbxContent>
                       </wps:txbx>
@@ -17427,7 +20632,7 @@
                           <w:sz w:val="28"/>
                         </w:rPr>
                       </w:pPr>
-                      <w:bookmarkStart w:id="6" w:name="_Toc33358602"/>
+                      <w:bookmarkStart w:id="9" w:name="_Toc35086314"/>
                       <w:r>
                         <w:t xml:space="preserve">Figure </w:t>
                       </w:r>
@@ -17442,7 +20647,7 @@
                       <w:r>
                         <w:t>: Flow chart</w:t>
                       </w:r>
-                      <w:bookmarkEnd w:id="6"/>
+                      <w:bookmarkEnd w:id="9"/>
                     </w:p>
                   </w:txbxContent>
                 </v:textbox>
@@ -17823,7 +21028,7 @@
               </wp:anchor>
             </w:drawing>
           </mc:Choice>
-          <mc:Fallback xmlns:w16cid="http://schemas.microsoft.com/office/word/2016/wordml/cid" xmlns:am3d="http://schemas.microsoft.com/office/drawing/2017/model3d" xmlns:aink="http://schemas.microsoft.com/office/drawing/2016/ink" xmlns:cx8="http://schemas.microsoft.com/office/drawing/2016/5/14/chartex" xmlns:cx7="http://schemas.microsoft.com/office/drawing/2016/5/13/chartex" xmlns:cx6="http://schemas.microsoft.com/office/drawing/2016/5/12/chartex" xmlns:cx5="http://schemas.microsoft.com/office/drawing/2016/5/11/chartex" xmlns:cx4="http://schemas.microsoft.com/office/drawing/2016/5/10/chartex" xmlns:cx3="http://schemas.microsoft.com/office/drawing/2016/5/9/chartex" xmlns:cx2="http://schemas.microsoft.com/office/drawing/2015/10/21/chartex">
+          <mc:Fallback xmlns:cx2="http://schemas.microsoft.com/office/drawing/2015/10/21/chartex" xmlns:cx3="http://schemas.microsoft.com/office/drawing/2016/5/9/chartex" xmlns:cx4="http://schemas.microsoft.com/office/drawing/2016/5/10/chartex" xmlns:cx5="http://schemas.microsoft.com/office/drawing/2016/5/11/chartex" xmlns:cx6="http://schemas.microsoft.com/office/drawing/2016/5/12/chartex" xmlns:cx7="http://schemas.microsoft.com/office/drawing/2016/5/13/chartex" xmlns:cx8="http://schemas.microsoft.com/office/drawing/2016/5/14/chartex" xmlns:aink="http://schemas.microsoft.com/office/drawing/2016/ink" xmlns:am3d="http://schemas.microsoft.com/office/drawing/2017/model3d" xmlns:w16cid="http://schemas.microsoft.com/office/word/2016/wordml/cid">
             <w:pict>
               <v:shape w14:anchorId="5194618E" id="Straight Arrow Connector 47" o:spid="_x0000_s1026" type="#_x0000_t32" style="position:absolute;margin-left:194.7pt;margin-top:559.45pt;width:0;height:21.6pt;z-index:251712512;visibility:visible;mso-wrap-style:square;mso-wrap-distance-left:9pt;mso-wrap-distance-top:0;mso-wrap-distance-right:9pt;mso-wrap-distance-bottom:0;mso-position-horizontal:absolute;mso-position-horizontal-relative:text;mso-position-vertical:absolute;mso-position-vertical-relative:text" o:gfxdata="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" strokecolor="#5b9bd5 [3204]" strokeweight=".5pt">
                 <v:stroke endarrow="block" joinstyle="miter"/>
@@ -17897,7 +21102,7 @@
               </wp:anchor>
             </w:drawing>
           </mc:Choice>
-          <mc:Fallback xmlns:w16cid="http://schemas.microsoft.com/office/word/2016/wordml/cid" xmlns:am3d="http://schemas.microsoft.com/office/drawing/2017/model3d" xmlns:aink="http://schemas.microsoft.com/office/drawing/2016/ink" xmlns:cx8="http://schemas.microsoft.com/office/drawing/2016/5/14/chartex" xmlns:cx7="http://schemas.microsoft.com/office/drawing/2016/5/13/chartex" xmlns:cx6="http://schemas.microsoft.com/office/drawing/2016/5/12/chartex" xmlns:cx5="http://schemas.microsoft.com/office/drawing/2016/5/11/chartex" xmlns:cx4="http://schemas.microsoft.com/office/drawing/2016/5/10/chartex" xmlns:cx3="http://schemas.microsoft.com/office/drawing/2016/5/9/chartex" xmlns:cx2="http://schemas.microsoft.com/office/drawing/2015/10/21/chartex">
+          <mc:Fallback xmlns:cx2="http://schemas.microsoft.com/office/drawing/2015/10/21/chartex" xmlns:cx3="http://schemas.microsoft.com/office/drawing/2016/5/9/chartex" xmlns:cx4="http://schemas.microsoft.com/office/drawing/2016/5/10/chartex" xmlns:cx5="http://schemas.microsoft.com/office/drawing/2016/5/11/chartex" xmlns:cx6="http://schemas.microsoft.com/office/drawing/2016/5/12/chartex" xmlns:cx7="http://schemas.microsoft.com/office/drawing/2016/5/13/chartex" xmlns:cx8="http://schemas.microsoft.com/office/drawing/2016/5/14/chartex" xmlns:aink="http://schemas.microsoft.com/office/drawing/2016/ink" xmlns:am3d="http://schemas.microsoft.com/office/drawing/2017/model3d" xmlns:w16cid="http://schemas.microsoft.com/office/word/2016/wordml/cid">
             <w:pict>
               <v:shapetype w14:anchorId="1D67DBA1" id="_x0000_t34" coordsize="21600,21600" o:spt="34" o:oned="t" adj="10800" path="m,l@0,0@0,21600,21600,21600e" filled="f">
                 <v:stroke joinstyle="miter"/>
@@ -17982,7 +21187,7 @@
               </wp:anchor>
             </w:drawing>
           </mc:Choice>
-          <mc:Fallback xmlns:w16cid="http://schemas.microsoft.com/office/word/2016/wordml/cid" xmlns:am3d="http://schemas.microsoft.com/office/drawing/2017/model3d" xmlns:aink="http://schemas.microsoft.com/office/drawing/2016/ink" xmlns:cx8="http://schemas.microsoft.com/office/drawing/2016/5/14/chartex" xmlns:cx7="http://schemas.microsoft.com/office/drawing/2016/5/13/chartex" xmlns:cx6="http://schemas.microsoft.com/office/drawing/2016/5/12/chartex" xmlns:cx5="http://schemas.microsoft.com/office/drawing/2016/5/11/chartex" xmlns:cx4="http://schemas.microsoft.com/office/drawing/2016/5/10/chartex" xmlns:cx3="http://schemas.microsoft.com/office/drawing/2016/5/9/chartex" xmlns:cx2="http://schemas.microsoft.com/office/drawing/2015/10/21/chartex">
+          <mc:Fallback xmlns:cx2="http://schemas.microsoft.com/office/drawing/2015/10/21/chartex" xmlns:cx3="http://schemas.microsoft.com/office/drawing/2016/5/9/chartex" xmlns:cx4="http://schemas.microsoft.com/office/drawing/2016/5/10/chartex" xmlns:cx5="http://schemas.microsoft.com/office/drawing/2016/5/11/chartex" xmlns:cx6="http://schemas.microsoft.com/office/drawing/2016/5/12/chartex" xmlns:cx7="http://schemas.microsoft.com/office/drawing/2016/5/13/chartex" xmlns:cx8="http://schemas.microsoft.com/office/drawing/2016/5/14/chartex" xmlns:aink="http://schemas.microsoft.com/office/drawing/2016/ink" xmlns:am3d="http://schemas.microsoft.com/office/drawing/2017/model3d" xmlns:w16cid="http://schemas.microsoft.com/office/word/2016/wordml/cid">
             <w:pict>
               <v:shape w14:anchorId="0C5EB302" id="Elbow Connector 6" o:spid="_x0000_s1026" type="#_x0000_t34" style="position:absolute;margin-left:113.25pt;margin-top:9.95pt;width:200.4pt;height:62.4pt;flip:x y;z-index:251662336;visibility:visible;mso-wrap-style:square;mso-width-percent:0;mso-height-percent:0;mso-wrap-distance-left:9pt;mso-wrap-distance-top:0;mso-wrap-distance-right:9pt;mso-wrap-distance-bottom:0;mso-position-horizontal:absolute;mso-position-horizontal-relative:text;mso-position-vertical:absolute;mso-position-vertical-relative:text;mso-width-percent:0;mso-height-percent:0;mso-width-relative:margin;mso-height-relative:margin" o:gfxdata="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" adj="-4177" strokecolor="#5b9bd5 [3204]" strokeweight=".5pt">
                 <v:stroke endarrow="block"/>
@@ -18674,7 +21879,7 @@
               </wp:anchor>
             </w:drawing>
           </mc:Choice>
-          <mc:Fallback xmlns:w16cid="http://schemas.microsoft.com/office/word/2016/wordml/cid" xmlns:am3d="http://schemas.microsoft.com/office/drawing/2017/model3d" xmlns:aink="http://schemas.microsoft.com/office/drawing/2016/ink" xmlns:cx8="http://schemas.microsoft.com/office/drawing/2016/5/14/chartex" xmlns:cx7="http://schemas.microsoft.com/office/drawing/2016/5/13/chartex" xmlns:cx6="http://schemas.microsoft.com/office/drawing/2016/5/12/chartex" xmlns:cx5="http://schemas.microsoft.com/office/drawing/2016/5/11/chartex" xmlns:cx4="http://schemas.microsoft.com/office/drawing/2016/5/10/chartex" xmlns:cx3="http://schemas.microsoft.com/office/drawing/2016/5/9/chartex" xmlns:cx2="http://schemas.microsoft.com/office/drawing/2015/10/21/chartex">
+          <mc:Fallback xmlns:cx2="http://schemas.microsoft.com/office/drawing/2015/10/21/chartex" xmlns:cx3="http://schemas.microsoft.com/office/drawing/2016/5/9/chartex" xmlns:cx4="http://schemas.microsoft.com/office/drawing/2016/5/10/chartex" xmlns:cx5="http://schemas.microsoft.com/office/drawing/2016/5/11/chartex" xmlns:cx6="http://schemas.microsoft.com/office/drawing/2016/5/12/chartex" xmlns:cx7="http://schemas.microsoft.com/office/drawing/2016/5/13/chartex" xmlns:cx8="http://schemas.microsoft.com/office/drawing/2016/5/14/chartex" xmlns:aink="http://schemas.microsoft.com/office/drawing/2016/ink" xmlns:am3d="http://schemas.microsoft.com/office/drawing/2017/model3d" xmlns:w16cid="http://schemas.microsoft.com/office/word/2016/wordml/cid">
             <w:pict>
               <v:shape w14:anchorId="09A941FE" id="Straight Arrow Connector 53" o:spid="_x0000_s1026" type="#_x0000_t32" style="position:absolute;margin-left:67.6pt;margin-top:10.25pt;width:45.75pt;height:0;z-index:251716608;visibility:visible;mso-wrap-style:square;mso-wrap-distance-left:9pt;mso-wrap-distance-top:0;mso-wrap-distance-right:9pt;mso-wrap-distance-bottom:0;mso-position-horizontal:absolute;mso-position-horizontal-relative:text;mso-position-vertical:absolute;mso-position-vertical-relative:text" o:gfxdata="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" strokecolor="#5b9bd5 [3204]" strokeweight=".5pt">
                 <v:stroke endarrow="block" joinstyle="miter"/>
@@ -18850,7 +22055,7 @@
               </wp:anchor>
             </w:drawing>
           </mc:Choice>
-          <mc:Fallback xmlns:w16cid="http://schemas.microsoft.com/office/word/2016/wordml/cid" xmlns:am3d="http://schemas.microsoft.com/office/drawing/2017/model3d" xmlns:aink="http://schemas.microsoft.com/office/drawing/2016/ink" xmlns:cx8="http://schemas.microsoft.com/office/drawing/2016/5/14/chartex" xmlns:cx7="http://schemas.microsoft.com/office/drawing/2016/5/13/chartex" xmlns:cx6="http://schemas.microsoft.com/office/drawing/2016/5/12/chartex" xmlns:cx5="http://schemas.microsoft.com/office/drawing/2016/5/11/chartex" xmlns:cx4="http://schemas.microsoft.com/office/drawing/2016/5/10/chartex" xmlns:cx3="http://schemas.microsoft.com/office/drawing/2016/5/9/chartex" xmlns:cx2="http://schemas.microsoft.com/office/drawing/2015/10/21/chartex">
+          <mc:Fallback xmlns:cx2="http://schemas.microsoft.com/office/drawing/2015/10/21/chartex" xmlns:cx3="http://schemas.microsoft.com/office/drawing/2016/5/9/chartex" xmlns:cx4="http://schemas.microsoft.com/office/drawing/2016/5/10/chartex" xmlns:cx5="http://schemas.microsoft.com/office/drawing/2016/5/11/chartex" xmlns:cx6="http://schemas.microsoft.com/office/drawing/2016/5/12/chartex" xmlns:cx7="http://schemas.microsoft.com/office/drawing/2016/5/13/chartex" xmlns:cx8="http://schemas.microsoft.com/office/drawing/2016/5/14/chartex" xmlns:aink="http://schemas.microsoft.com/office/drawing/2016/ink" xmlns:am3d="http://schemas.microsoft.com/office/drawing/2017/model3d" xmlns:w16cid="http://schemas.microsoft.com/office/word/2016/wordml/cid">
             <w:pict>
               <v:shape w14:anchorId="78062735" id="Straight Arrow Connector 4" o:spid="_x0000_s1026" type="#_x0000_t32" style="position:absolute;margin-left:184.65pt;margin-top:71.95pt;width:49.8pt;height:0;z-index:251660288;visibility:visible;mso-wrap-style:square;mso-wrap-distance-left:9pt;mso-wrap-distance-top:0;mso-wrap-distance-right:9pt;mso-wrap-distance-bottom:0;mso-position-horizontal:absolute;mso-position-horizontal-relative:text;mso-position-vertical:absolute;mso-position-vertical-relative:text" o:gfxdata="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" strokecolor="#5b9bd5 [3204]" strokeweight=".5pt">
                 <v:stroke endarrow="block" joinstyle="miter"/>
@@ -19133,7 +22338,7 @@
               </wp:anchor>
             </w:drawing>
           </mc:Choice>
-          <mc:Fallback xmlns:w16cid="http://schemas.microsoft.com/office/word/2016/wordml/cid" xmlns:am3d="http://schemas.microsoft.com/office/drawing/2017/model3d" xmlns:aink="http://schemas.microsoft.com/office/drawing/2016/ink" xmlns:cx8="http://schemas.microsoft.com/office/drawing/2016/5/14/chartex" xmlns:cx7="http://schemas.microsoft.com/office/drawing/2016/5/13/chartex" xmlns:cx6="http://schemas.microsoft.com/office/drawing/2016/5/12/chartex" xmlns:cx5="http://schemas.microsoft.com/office/drawing/2016/5/11/chartex" xmlns:cx4="http://schemas.microsoft.com/office/drawing/2016/5/10/chartex" xmlns:cx3="http://schemas.microsoft.com/office/drawing/2016/5/9/chartex" xmlns:cx2="http://schemas.microsoft.com/office/drawing/2015/10/21/chartex">
+          <mc:Fallback xmlns:cx2="http://schemas.microsoft.com/office/drawing/2015/10/21/chartex" xmlns:cx3="http://schemas.microsoft.com/office/drawing/2016/5/9/chartex" xmlns:cx4="http://schemas.microsoft.com/office/drawing/2016/5/10/chartex" xmlns:cx5="http://schemas.microsoft.com/office/drawing/2016/5/11/chartex" xmlns:cx6="http://schemas.microsoft.com/office/drawing/2016/5/12/chartex" xmlns:cx7="http://schemas.microsoft.com/office/drawing/2016/5/13/chartex" xmlns:cx8="http://schemas.microsoft.com/office/drawing/2016/5/14/chartex" xmlns:aink="http://schemas.microsoft.com/office/drawing/2016/ink" xmlns:am3d="http://schemas.microsoft.com/office/drawing/2017/model3d" xmlns:w16cid="http://schemas.microsoft.com/office/word/2016/wordml/cid">
             <w:pict>
               <v:shape w14:anchorId="766EF0A2" id="Elbow Connector 41" o:spid="_x0000_s1026" type="#_x0000_t34" style="position:absolute;margin-left:8.7pt;margin-top:390.45pt;width:150.4pt;height:100.25pt;flip:x;z-index:251656189;visibility:visible;mso-wrap-style:square;mso-width-percent:0;mso-height-percent:0;mso-wrap-distance-left:9pt;mso-wrap-distance-top:0;mso-wrap-distance-right:9pt;mso-wrap-distance-bottom:0;mso-position-horizontal:absolute;mso-position-horizontal-relative:text;mso-position-vertical:absolute;mso-position-vertical-relative:text;mso-width-percent:0;mso-height-percent:0;mso-width-relative:margin;mso-height-relative:margin" o:gfxdata="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" adj="24117" strokecolor="#5b9bd5 [3204]" strokeweight=".5pt">
                 <v:stroke endarrow="block"/>
@@ -19207,7 +22412,7 @@
               </wp:anchor>
             </w:drawing>
           </mc:Choice>
-          <mc:Fallback xmlns:w16cid="http://schemas.microsoft.com/office/word/2016/wordml/cid" xmlns:am3d="http://schemas.microsoft.com/office/drawing/2017/model3d" xmlns:aink="http://schemas.microsoft.com/office/drawing/2016/ink" xmlns:cx8="http://schemas.microsoft.com/office/drawing/2016/5/14/chartex" xmlns:cx7="http://schemas.microsoft.com/office/drawing/2016/5/13/chartex" xmlns:cx6="http://schemas.microsoft.com/office/drawing/2016/5/12/chartex" xmlns:cx5="http://schemas.microsoft.com/office/drawing/2016/5/11/chartex" xmlns:cx4="http://schemas.microsoft.com/office/drawing/2016/5/10/chartex" xmlns:cx3="http://schemas.microsoft.com/office/drawing/2016/5/9/chartex" xmlns:cx2="http://schemas.microsoft.com/office/drawing/2015/10/21/chartex">
+          <mc:Fallback xmlns:cx2="http://schemas.microsoft.com/office/drawing/2015/10/21/chartex" xmlns:cx3="http://schemas.microsoft.com/office/drawing/2016/5/9/chartex" xmlns:cx4="http://schemas.microsoft.com/office/drawing/2016/5/10/chartex" xmlns:cx5="http://schemas.microsoft.com/office/drawing/2016/5/11/chartex" xmlns:cx6="http://schemas.microsoft.com/office/drawing/2016/5/12/chartex" xmlns:cx7="http://schemas.microsoft.com/office/drawing/2016/5/13/chartex" xmlns:cx8="http://schemas.microsoft.com/office/drawing/2016/5/14/chartex" xmlns:aink="http://schemas.microsoft.com/office/drawing/2016/ink" xmlns:am3d="http://schemas.microsoft.com/office/drawing/2017/model3d" xmlns:w16cid="http://schemas.microsoft.com/office/word/2016/wordml/cid">
             <w:pict>
               <v:shape w14:anchorId="5C5D2E88" id="Elbow Connector 38" o:spid="_x0000_s1026" type="#_x0000_t34" style="position:absolute;margin-left:460pt;margin-top:283.05pt;width:32.1pt;height:213pt;flip:y;z-index:251701248;visibility:visible;mso-wrap-style:square;mso-width-percent:0;mso-height-percent:0;mso-wrap-distance-left:9pt;mso-wrap-distance-top:0;mso-wrap-distance-right:9pt;mso-wrap-distance-bottom:0;mso-position-horizontal:absolute;mso-position-horizontal-relative:text;mso-position-vertical:absolute;mso-position-vertical-relative:text;mso-width-percent:0;mso-height-percent:0;mso-width-relative:margin;mso-height-relative:margin" o:gfxdata="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" adj="21428" strokecolor="#5b9bd5 [3204]" strokeweight=".5pt">
                 <v:stroke endarrow="block"/>
@@ -19493,7 +22698,7 @@
               </wp:anchor>
             </w:drawing>
           </mc:Choice>
-          <mc:Fallback xmlns:w16cid="http://schemas.microsoft.com/office/word/2016/wordml/cid" xmlns:am3d="http://schemas.microsoft.com/office/drawing/2017/model3d" xmlns:aink="http://schemas.microsoft.com/office/drawing/2016/ink" xmlns:cx8="http://schemas.microsoft.com/office/drawing/2016/5/14/chartex" xmlns:cx7="http://schemas.microsoft.com/office/drawing/2016/5/13/chartex" xmlns:cx6="http://schemas.microsoft.com/office/drawing/2016/5/12/chartex" xmlns:cx5="http://schemas.microsoft.com/office/drawing/2016/5/11/chartex" xmlns:cx4="http://schemas.microsoft.com/office/drawing/2016/5/10/chartex" xmlns:cx3="http://schemas.microsoft.com/office/drawing/2016/5/9/chartex" xmlns:cx2="http://schemas.microsoft.com/office/drawing/2015/10/21/chartex">
+          <mc:Fallback xmlns:cx2="http://schemas.microsoft.com/office/drawing/2015/10/21/chartex" xmlns:cx3="http://schemas.microsoft.com/office/drawing/2016/5/9/chartex" xmlns:cx4="http://schemas.microsoft.com/office/drawing/2016/5/10/chartex" xmlns:cx5="http://schemas.microsoft.com/office/drawing/2016/5/11/chartex" xmlns:cx6="http://schemas.microsoft.com/office/drawing/2016/5/12/chartex" xmlns:cx7="http://schemas.microsoft.com/office/drawing/2016/5/13/chartex" xmlns:cx8="http://schemas.microsoft.com/office/drawing/2016/5/14/chartex" xmlns:aink="http://schemas.microsoft.com/office/drawing/2016/ink" xmlns:am3d="http://schemas.microsoft.com/office/drawing/2017/model3d" xmlns:w16cid="http://schemas.microsoft.com/office/word/2016/wordml/cid">
             <w:pict>
               <v:shape w14:anchorId="4B179E6B" id="Straight Arrow Connector 42" o:spid="_x0000_s1026" type="#_x0000_t32" style="position:absolute;margin-left:244.9pt;margin-top:496.2pt;width:49.8pt;height:0;z-index:251706368;visibility:visible;mso-wrap-style:square;mso-width-percent:0;mso-height-percent:0;mso-wrap-distance-left:9pt;mso-wrap-distance-top:0;mso-wrap-distance-right:9pt;mso-wrap-distance-bottom:0;mso-position-horizontal:absolute;mso-position-horizontal-relative:margin;mso-position-vertical:absolute;mso-position-vertical-relative:text;mso-width-percent:0;mso-height-percent:0;mso-width-relative:margin;mso-height-relative:margin" o:gfxdata="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" strokecolor="#5b9bd5 [3204]" strokeweight=".5pt">
                 <v:stroke endarrow="block" joinstyle="miter"/>
@@ -19560,7 +22765,7 @@
               </wp:anchor>
             </w:drawing>
           </mc:Choice>
-          <mc:Fallback xmlns:w16cid="http://schemas.microsoft.com/office/word/2016/wordml/cid" xmlns:am3d="http://schemas.microsoft.com/office/drawing/2017/model3d" xmlns:aink="http://schemas.microsoft.com/office/drawing/2016/ink" xmlns:cx8="http://schemas.microsoft.com/office/drawing/2016/5/14/chartex" xmlns:cx7="http://schemas.microsoft.com/office/drawing/2016/5/13/chartex" xmlns:cx6="http://schemas.microsoft.com/office/drawing/2016/5/12/chartex" xmlns:cx5="http://schemas.microsoft.com/office/drawing/2016/5/11/chartex" xmlns:cx4="http://schemas.microsoft.com/office/drawing/2016/5/10/chartex" xmlns:cx3="http://schemas.microsoft.com/office/drawing/2016/5/9/chartex" xmlns:cx2="http://schemas.microsoft.com/office/drawing/2015/10/21/chartex">
+          <mc:Fallback xmlns:cx2="http://schemas.microsoft.com/office/drawing/2015/10/21/chartex" xmlns:cx3="http://schemas.microsoft.com/office/drawing/2016/5/9/chartex" xmlns:cx4="http://schemas.microsoft.com/office/drawing/2016/5/10/chartex" xmlns:cx5="http://schemas.microsoft.com/office/drawing/2016/5/11/chartex" xmlns:cx6="http://schemas.microsoft.com/office/drawing/2016/5/12/chartex" xmlns:cx7="http://schemas.microsoft.com/office/drawing/2016/5/13/chartex" xmlns:cx8="http://schemas.microsoft.com/office/drawing/2016/5/14/chartex" xmlns:aink="http://schemas.microsoft.com/office/drawing/2016/ink" xmlns:am3d="http://schemas.microsoft.com/office/drawing/2017/model3d" xmlns:w16cid="http://schemas.microsoft.com/office/word/2016/wordml/cid">
             <w:pict>
               <v:shape w14:anchorId="62172F18" id="Straight Arrow Connector 45" o:spid="_x0000_s1026" type="#_x0000_t32" style="position:absolute;margin-left:369.5pt;margin-top:495.65pt;width:26.75pt;height:0;z-index:251709440;visibility:visible;mso-wrap-style:square;mso-wrap-distance-left:9pt;mso-wrap-distance-top:0;mso-wrap-distance-right:9pt;mso-wrap-distance-bottom:0;mso-position-horizontal:absolute;mso-position-horizontal-relative:text;mso-position-vertical:absolute;mso-position-vertical-relative:text" o:gfxdata="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" strokecolor="#5b9bd5 [3204]" strokeweight=".5pt">
                 <v:stroke endarrow="block" joinstyle="miter"/>
@@ -19735,7 +22940,7 @@
               </wp:anchor>
             </w:drawing>
           </mc:Choice>
-          <mc:Fallback xmlns:w16cid="http://schemas.microsoft.com/office/word/2016/wordml/cid" xmlns:am3d="http://schemas.microsoft.com/office/drawing/2017/model3d" xmlns:aink="http://schemas.microsoft.com/office/drawing/2016/ink" xmlns:cx8="http://schemas.microsoft.com/office/drawing/2016/5/14/chartex" xmlns:cx7="http://schemas.microsoft.com/office/drawing/2016/5/13/chartex" xmlns:cx6="http://schemas.microsoft.com/office/drawing/2016/5/12/chartex" xmlns:cx5="http://schemas.microsoft.com/office/drawing/2016/5/11/chartex" xmlns:cx4="http://schemas.microsoft.com/office/drawing/2016/5/10/chartex" xmlns:cx3="http://schemas.microsoft.com/office/drawing/2016/5/9/chartex" xmlns:cx2="http://schemas.microsoft.com/office/drawing/2015/10/21/chartex">
+          <mc:Fallback xmlns:cx2="http://schemas.microsoft.com/office/drawing/2015/10/21/chartex" xmlns:cx3="http://schemas.microsoft.com/office/drawing/2016/5/9/chartex" xmlns:cx4="http://schemas.microsoft.com/office/drawing/2016/5/10/chartex" xmlns:cx5="http://schemas.microsoft.com/office/drawing/2016/5/11/chartex" xmlns:cx6="http://schemas.microsoft.com/office/drawing/2016/5/12/chartex" xmlns:cx7="http://schemas.microsoft.com/office/drawing/2016/5/13/chartex" xmlns:cx8="http://schemas.microsoft.com/office/drawing/2016/5/14/chartex" xmlns:aink="http://schemas.microsoft.com/office/drawing/2016/ink" xmlns:am3d="http://schemas.microsoft.com/office/drawing/2017/model3d" xmlns:w16cid="http://schemas.microsoft.com/office/word/2016/wordml/cid">
             <w:pict>
               <v:shape w14:anchorId="512D88DF" id="Straight Arrow Connector 28" o:spid="_x0000_s1026" type="#_x0000_t32" style="position:absolute;margin-left:246.5pt;margin-top:282.2pt;width:49.8pt;height:0;z-index:251657214;visibility:visible;mso-wrap-style:square;mso-width-percent:0;mso-height-percent:0;mso-wrap-distance-left:9pt;mso-wrap-distance-top:0;mso-wrap-distance-right:9pt;mso-wrap-distance-bottom:0;mso-position-horizontal:absolute;mso-position-horizontal-relative:margin;mso-position-vertical:absolute;mso-position-vertical-relative:text;mso-width-percent:0;mso-height-percent:0;mso-width-relative:margin;mso-height-relative:margin" o:gfxdata="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" strokecolor="#5b9bd5 [3204]" strokeweight=".5pt">
                 <v:stroke endarrow="block" joinstyle="miter"/>
@@ -19802,7 +23007,7 @@
               </wp:anchor>
             </w:drawing>
           </mc:Choice>
-          <mc:Fallback xmlns:w16cid="http://schemas.microsoft.com/office/word/2016/wordml/cid" xmlns:am3d="http://schemas.microsoft.com/office/drawing/2017/model3d" xmlns:aink="http://schemas.microsoft.com/office/drawing/2016/ink" xmlns:cx8="http://schemas.microsoft.com/office/drawing/2016/5/14/chartex" xmlns:cx7="http://schemas.microsoft.com/office/drawing/2016/5/13/chartex" xmlns:cx6="http://schemas.microsoft.com/office/drawing/2016/5/12/chartex" xmlns:cx5="http://schemas.microsoft.com/office/drawing/2016/5/11/chartex" xmlns:cx4="http://schemas.microsoft.com/office/drawing/2016/5/10/chartex" xmlns:cx3="http://schemas.microsoft.com/office/drawing/2016/5/9/chartex" xmlns:cx2="http://schemas.microsoft.com/office/drawing/2015/10/21/chartex">
+          <mc:Fallback xmlns:cx2="http://schemas.microsoft.com/office/drawing/2015/10/21/chartex" xmlns:cx3="http://schemas.microsoft.com/office/drawing/2016/5/9/chartex" xmlns:cx4="http://schemas.microsoft.com/office/drawing/2016/5/10/chartex" xmlns:cx5="http://schemas.microsoft.com/office/drawing/2016/5/11/chartex" xmlns:cx6="http://schemas.microsoft.com/office/drawing/2016/5/12/chartex" xmlns:cx7="http://schemas.microsoft.com/office/drawing/2016/5/13/chartex" xmlns:cx8="http://schemas.microsoft.com/office/drawing/2016/5/14/chartex" xmlns:aink="http://schemas.microsoft.com/office/drawing/2016/ink" xmlns:am3d="http://schemas.microsoft.com/office/drawing/2017/model3d" xmlns:w16cid="http://schemas.microsoft.com/office/word/2016/wordml/cid">
             <w:pict>
               <v:shape w14:anchorId="3FCF208A" id="Straight Arrow Connector 26" o:spid="_x0000_s1026" type="#_x0000_t32" style="position:absolute;margin-left:371.05pt;margin-top:281.65pt;width:26.75pt;height:0;z-index:251687936;visibility:visible;mso-wrap-style:square;mso-wrap-distance-left:9pt;mso-wrap-distance-top:0;mso-wrap-distance-right:9pt;mso-wrap-distance-bottom:0;mso-position-horizontal:absolute;mso-position-horizontal-relative:text;mso-position-vertical:absolute;mso-position-vertical-relative:text" o:gfxdata="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" strokecolor="#5b9bd5 [3204]" strokeweight=".5pt">
                 <v:stroke endarrow="block" joinstyle="miter"/>
@@ -20087,7 +23292,7 @@
               </wp:anchor>
             </w:drawing>
           </mc:Choice>
-          <mc:Fallback xmlns:w16cid="http://schemas.microsoft.com/office/word/2016/wordml/cid" xmlns:am3d="http://schemas.microsoft.com/office/drawing/2017/model3d" xmlns:aink="http://schemas.microsoft.com/office/drawing/2016/ink" xmlns:cx8="http://schemas.microsoft.com/office/drawing/2016/5/14/chartex" xmlns:cx7="http://schemas.microsoft.com/office/drawing/2016/5/13/chartex" xmlns:cx6="http://schemas.microsoft.com/office/drawing/2016/5/12/chartex" xmlns:cx5="http://schemas.microsoft.com/office/drawing/2016/5/11/chartex" xmlns:cx4="http://schemas.microsoft.com/office/drawing/2016/5/10/chartex" xmlns:cx3="http://schemas.microsoft.com/office/drawing/2016/5/9/chartex" xmlns:cx2="http://schemas.microsoft.com/office/drawing/2015/10/21/chartex">
+          <mc:Fallback xmlns:cx2="http://schemas.microsoft.com/office/drawing/2015/10/21/chartex" xmlns:cx3="http://schemas.microsoft.com/office/drawing/2016/5/9/chartex" xmlns:cx4="http://schemas.microsoft.com/office/drawing/2016/5/10/chartex" xmlns:cx5="http://schemas.microsoft.com/office/drawing/2016/5/11/chartex" xmlns:cx6="http://schemas.microsoft.com/office/drawing/2016/5/12/chartex" xmlns:cx7="http://schemas.microsoft.com/office/drawing/2016/5/13/chartex" xmlns:cx8="http://schemas.microsoft.com/office/drawing/2016/5/14/chartex" xmlns:aink="http://schemas.microsoft.com/office/drawing/2016/ink" xmlns:am3d="http://schemas.microsoft.com/office/drawing/2017/model3d" xmlns:w16cid="http://schemas.microsoft.com/office/word/2016/wordml/cid">
             <w:pict>
               <v:shape w14:anchorId="09163FA0" id="Straight Arrow Connector 32" o:spid="_x0000_s1026" type="#_x0000_t32" style="position:absolute;margin-left:74pt;margin-top:496.4pt;width:49.8pt;height:0;z-index:251655164;visibility:visible;mso-wrap-style:square;mso-width-percent:0;mso-height-percent:0;mso-wrap-distance-left:9pt;mso-wrap-distance-top:0;mso-wrap-distance-right:9pt;mso-wrap-distance-bottom:0;mso-position-horizontal:absolute;mso-position-horizontal-relative:text;mso-position-vertical:absolute;mso-position-vertical-relative:text;mso-width-percent:0;mso-height-percent:0;mso-width-relative:margin;mso-height-relative:margin" o:gfxdata="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" strokecolor="#5b9bd5 [3204]" strokeweight=".5pt">
                 <v:stroke endarrow="block" joinstyle="miter"/>
@@ -20382,7 +23587,7 @@
               </wp:anchor>
             </w:drawing>
           </mc:Choice>
-          <mc:Fallback xmlns:w16cid="http://schemas.microsoft.com/office/word/2016/wordml/cid" xmlns:am3d="http://schemas.microsoft.com/office/drawing/2017/model3d" xmlns:aink="http://schemas.microsoft.com/office/drawing/2016/ink" xmlns:cx8="http://schemas.microsoft.com/office/drawing/2016/5/14/chartex" xmlns:cx7="http://schemas.microsoft.com/office/drawing/2016/5/13/chartex" xmlns:cx6="http://schemas.microsoft.com/office/drawing/2016/5/12/chartex" xmlns:cx5="http://schemas.microsoft.com/office/drawing/2016/5/11/chartex" xmlns:cx4="http://schemas.microsoft.com/office/drawing/2016/5/10/chartex" xmlns:cx3="http://schemas.microsoft.com/office/drawing/2016/5/9/chartex" xmlns:cx2="http://schemas.microsoft.com/office/drawing/2015/10/21/chartex">
+          <mc:Fallback xmlns:cx2="http://schemas.microsoft.com/office/drawing/2015/10/21/chartex" xmlns:cx3="http://schemas.microsoft.com/office/drawing/2016/5/9/chartex" xmlns:cx4="http://schemas.microsoft.com/office/drawing/2016/5/10/chartex" xmlns:cx5="http://schemas.microsoft.com/office/drawing/2016/5/11/chartex" xmlns:cx6="http://schemas.microsoft.com/office/drawing/2016/5/12/chartex" xmlns:cx7="http://schemas.microsoft.com/office/drawing/2016/5/13/chartex" xmlns:cx8="http://schemas.microsoft.com/office/drawing/2016/5/14/chartex" xmlns:aink="http://schemas.microsoft.com/office/drawing/2016/ink" xmlns:am3d="http://schemas.microsoft.com/office/drawing/2017/model3d" xmlns:w16cid="http://schemas.microsoft.com/office/word/2016/wordml/cid">
             <w:pict>
               <v:shape w14:anchorId="22956C8E" id="Straight Arrow Connector 30" o:spid="_x0000_s1026" type="#_x0000_t32" style="position:absolute;margin-left:195.1pt;margin-top:344.35pt;width:0;height:21pt;z-index:251692032;visibility:visible;mso-wrap-style:square;mso-wrap-distance-left:9pt;mso-wrap-distance-top:0;mso-wrap-distance-right:9pt;mso-wrap-distance-bottom:0;mso-position-horizontal:absolute;mso-position-horizontal-relative:text;mso-position-vertical:absolute;mso-position-vertical-relative:text" o:gfxdata="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" strokecolor="#5b9bd5 [3204]" strokeweight=".5pt">
                 <v:stroke endarrow="block" joinstyle="miter"/>
@@ -20556,7 +23761,7 @@
               </wp:anchor>
             </w:drawing>
           </mc:Choice>
-          <mc:Fallback xmlns:w16cid="http://schemas.microsoft.com/office/word/2016/wordml/cid" xmlns:am3d="http://schemas.microsoft.com/office/drawing/2017/model3d" xmlns:aink="http://schemas.microsoft.com/office/drawing/2016/ink" xmlns:cx8="http://schemas.microsoft.com/office/drawing/2016/5/14/chartex" xmlns:cx7="http://schemas.microsoft.com/office/drawing/2016/5/13/chartex" xmlns:cx6="http://schemas.microsoft.com/office/drawing/2016/5/12/chartex" xmlns:cx5="http://schemas.microsoft.com/office/drawing/2016/5/11/chartex" xmlns:cx4="http://schemas.microsoft.com/office/drawing/2016/5/10/chartex" xmlns:cx3="http://schemas.microsoft.com/office/drawing/2016/5/9/chartex" xmlns:cx2="http://schemas.microsoft.com/office/drawing/2015/10/21/chartex">
+          <mc:Fallback xmlns:cx2="http://schemas.microsoft.com/office/drawing/2015/10/21/chartex" xmlns:cx3="http://schemas.microsoft.com/office/drawing/2016/5/9/chartex" xmlns:cx4="http://schemas.microsoft.com/office/drawing/2016/5/10/chartex" xmlns:cx5="http://schemas.microsoft.com/office/drawing/2016/5/11/chartex" xmlns:cx6="http://schemas.microsoft.com/office/drawing/2016/5/12/chartex" xmlns:cx7="http://schemas.microsoft.com/office/drawing/2016/5/13/chartex" xmlns:cx8="http://schemas.microsoft.com/office/drawing/2016/5/14/chartex" xmlns:aink="http://schemas.microsoft.com/office/drawing/2016/ink" xmlns:am3d="http://schemas.microsoft.com/office/drawing/2017/model3d" xmlns:w16cid="http://schemas.microsoft.com/office/word/2016/wordml/cid">
             <w:pict>
               <v:shape w14:anchorId="1781CA2D" id="Straight Arrow Connector 18" o:spid="_x0000_s1026" type="#_x0000_t32" style="position:absolute;margin-left:74.4pt;margin-top:282.25pt;width:49.8pt;height:0;z-index:251658239;visibility:visible;mso-wrap-style:square;mso-width-percent:0;mso-height-percent:0;mso-wrap-distance-left:9pt;mso-wrap-distance-top:0;mso-wrap-distance-right:9pt;mso-wrap-distance-bottom:0;mso-position-horizontal:absolute;mso-position-horizontal-relative:text;mso-position-vertical:absolute;mso-position-vertical-relative:text;mso-width-percent:0;mso-height-percent:0;mso-width-relative:margin;mso-height-relative:margin" o:gfxdata="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" strokecolor="#5b9bd5 [3204]" strokeweight=".5pt">
                 <v:stroke endarrow="block" joinstyle="miter"/>
@@ -20630,7 +23835,7 @@
               </wp:anchor>
             </w:drawing>
           </mc:Choice>
-          <mc:Fallback xmlns:w16cid="http://schemas.microsoft.com/office/word/2016/wordml/cid" xmlns:am3d="http://schemas.microsoft.com/office/drawing/2017/model3d" xmlns:aink="http://schemas.microsoft.com/office/drawing/2016/ink" xmlns:cx8="http://schemas.microsoft.com/office/drawing/2016/5/14/chartex" xmlns:cx7="http://schemas.microsoft.com/office/drawing/2016/5/13/chartex" xmlns:cx6="http://schemas.microsoft.com/office/drawing/2016/5/12/chartex" xmlns:cx5="http://schemas.microsoft.com/office/drawing/2016/5/11/chartex" xmlns:cx4="http://schemas.microsoft.com/office/drawing/2016/5/10/chartex" xmlns:cx3="http://schemas.microsoft.com/office/drawing/2016/5/9/chartex" xmlns:cx2="http://schemas.microsoft.com/office/drawing/2015/10/21/chartex">
+          <mc:Fallback xmlns:cx2="http://schemas.microsoft.com/office/drawing/2015/10/21/chartex" xmlns:cx3="http://schemas.microsoft.com/office/drawing/2016/5/9/chartex" xmlns:cx4="http://schemas.microsoft.com/office/drawing/2016/5/10/chartex" xmlns:cx5="http://schemas.microsoft.com/office/drawing/2016/5/11/chartex" xmlns:cx6="http://schemas.microsoft.com/office/drawing/2016/5/12/chartex" xmlns:cx7="http://schemas.microsoft.com/office/drawing/2016/5/13/chartex" xmlns:cx8="http://schemas.microsoft.com/office/drawing/2016/5/14/chartex" xmlns:aink="http://schemas.microsoft.com/office/drawing/2016/ink" xmlns:am3d="http://schemas.microsoft.com/office/drawing/2017/model3d" xmlns:w16cid="http://schemas.microsoft.com/office/word/2016/wordml/cid">
             <w:pict>
               <v:shape w14:anchorId="6149793B" id="Elbow Connector 15" o:spid="_x0000_s1026" type="#_x0000_t34" style="position:absolute;margin-left:-.15pt;margin-top:214.4pt;width:6.55pt;height:67.65pt;z-index:251675648;visibility:visible;mso-wrap-style:square;mso-width-percent:0;mso-height-percent:0;mso-wrap-distance-left:9pt;mso-wrap-distance-top:0;mso-wrap-distance-right:9pt;mso-wrap-distance-bottom:0;mso-position-horizontal:absolute;mso-position-horizontal-relative:text;mso-position-vertical:absolute;mso-position-vertical-relative:text;mso-width-percent:0;mso-height-percent:0;mso-width-relative:margin;mso-height-relative:margin" o:gfxdata="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" adj="-16691" strokecolor="#5b9bd5 [3204]" strokeweight=".5pt">
                 <v:stroke endarrow="block"/>
@@ -20813,7 +24018,7 @@
               </wp:anchor>
             </w:drawing>
           </mc:Choice>
-          <mc:Fallback xmlns:w16cid="http://schemas.microsoft.com/office/word/2016/wordml/cid" xmlns:am3d="http://schemas.microsoft.com/office/drawing/2017/model3d" xmlns:aink="http://schemas.microsoft.com/office/drawing/2016/ink" xmlns:cx8="http://schemas.microsoft.com/office/drawing/2016/5/14/chartex" xmlns:cx7="http://schemas.microsoft.com/office/drawing/2016/5/13/chartex" xmlns:cx6="http://schemas.microsoft.com/office/drawing/2016/5/12/chartex" xmlns:cx5="http://schemas.microsoft.com/office/drawing/2016/5/11/chartex" xmlns:cx4="http://schemas.microsoft.com/office/drawing/2016/5/10/chartex" xmlns:cx3="http://schemas.microsoft.com/office/drawing/2016/5/9/chartex" xmlns:cx2="http://schemas.microsoft.com/office/drawing/2015/10/21/chartex">
+          <mc:Fallback xmlns:cx2="http://schemas.microsoft.com/office/drawing/2015/10/21/chartex" xmlns:cx3="http://schemas.microsoft.com/office/drawing/2016/5/9/chartex" xmlns:cx4="http://schemas.microsoft.com/office/drawing/2016/5/10/chartex" xmlns:cx5="http://schemas.microsoft.com/office/drawing/2016/5/11/chartex" xmlns:cx6="http://schemas.microsoft.com/office/drawing/2016/5/12/chartex" xmlns:cx7="http://schemas.microsoft.com/office/drawing/2016/5/13/chartex" xmlns:cx8="http://schemas.microsoft.com/office/drawing/2016/5/14/chartex" xmlns:aink="http://schemas.microsoft.com/office/drawing/2016/ink" xmlns:am3d="http://schemas.microsoft.com/office/drawing/2017/model3d" xmlns:w16cid="http://schemas.microsoft.com/office/word/2016/wordml/cid">
             <w:pict>
               <v:shape w14:anchorId="0FA3E8FD" id="Straight Arrow Connector 12" o:spid="_x0000_s1026" type="#_x0000_t32" style="position:absolute;margin-left:331.75pt;margin-top:161.65pt;width:49.8pt;height:0;z-index:251673600;visibility:visible;mso-wrap-style:square;mso-width-percent:0;mso-height-percent:0;mso-wrap-distance-left:9pt;mso-wrap-distance-top:0;mso-wrap-distance-right:9pt;mso-wrap-distance-bottom:0;mso-position-horizontal:absolute;mso-position-horizontal-relative:text;mso-position-vertical:absolute;mso-position-vertical-relative:text;mso-width-percent:0;mso-height-percent:0;mso-width-relative:margin;mso-height-relative:margin" o:gfxdata="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" strokecolor="#5b9bd5 [3204]" strokeweight=".5pt">
                 <v:stroke endarrow="block" joinstyle="miter"/>
@@ -20996,7 +24201,7 @@
               </wp:anchor>
             </w:drawing>
           </mc:Choice>
-          <mc:Fallback xmlns:w16cid="http://schemas.microsoft.com/office/word/2016/wordml/cid" xmlns:am3d="http://schemas.microsoft.com/office/drawing/2017/model3d" xmlns:aink="http://schemas.microsoft.com/office/drawing/2016/ink" xmlns:cx8="http://schemas.microsoft.com/office/drawing/2016/5/14/chartex" xmlns:cx7="http://schemas.microsoft.com/office/drawing/2016/5/13/chartex" xmlns:cx6="http://schemas.microsoft.com/office/drawing/2016/5/12/chartex" xmlns:cx5="http://schemas.microsoft.com/office/drawing/2016/5/11/chartex" xmlns:cx4="http://schemas.microsoft.com/office/drawing/2016/5/10/chartex" xmlns:cx3="http://schemas.microsoft.com/office/drawing/2016/5/9/chartex" xmlns:cx2="http://schemas.microsoft.com/office/drawing/2015/10/21/chartex">
+          <mc:Fallback xmlns:cx2="http://schemas.microsoft.com/office/drawing/2015/10/21/chartex" xmlns:cx3="http://schemas.microsoft.com/office/drawing/2016/5/9/chartex" xmlns:cx4="http://schemas.microsoft.com/office/drawing/2016/5/10/chartex" xmlns:cx5="http://schemas.microsoft.com/office/drawing/2016/5/11/chartex" xmlns:cx6="http://schemas.microsoft.com/office/drawing/2016/5/12/chartex" xmlns:cx7="http://schemas.microsoft.com/office/drawing/2016/5/13/chartex" xmlns:cx8="http://schemas.microsoft.com/office/drawing/2016/5/14/chartex" xmlns:aink="http://schemas.microsoft.com/office/drawing/2016/ink" xmlns:am3d="http://schemas.microsoft.com/office/drawing/2017/model3d" xmlns:w16cid="http://schemas.microsoft.com/office/word/2016/wordml/cid">
             <w:pict>
               <v:shape w14:anchorId="4ADBD52E" id="Straight Arrow Connector 10" o:spid="_x0000_s1026" type="#_x0000_t32" style="position:absolute;margin-left:218.5pt;margin-top:161.65pt;width:49.8pt;height:0;z-index:251670528;visibility:visible;mso-wrap-style:square;mso-width-percent:0;mso-height-percent:0;mso-wrap-distance-left:9pt;mso-wrap-distance-top:0;mso-wrap-distance-right:9pt;mso-wrap-distance-bottom:0;mso-position-horizontal:absolute;mso-position-horizontal-relative:text;mso-position-vertical:absolute;mso-position-vertical-relative:text;mso-width-percent:0;mso-height-percent:0;mso-width-relative:margin;mso-height-relative:margin" o:gfxdata="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" strokecolor="#5b9bd5 [3204]" strokeweight=".5pt">
                 <v:stroke endarrow="block" joinstyle="miter"/>
@@ -21177,7 +24382,7 @@
               </wp:anchor>
             </w:drawing>
           </mc:Choice>
-          <mc:Fallback xmlns:w16cid="http://schemas.microsoft.com/office/word/2016/wordml/cid" xmlns:am3d="http://schemas.microsoft.com/office/drawing/2017/model3d" xmlns:aink="http://schemas.microsoft.com/office/drawing/2016/ink" xmlns:cx8="http://schemas.microsoft.com/office/drawing/2016/5/14/chartex" xmlns:cx7="http://schemas.microsoft.com/office/drawing/2016/5/13/chartex" xmlns:cx6="http://schemas.microsoft.com/office/drawing/2016/5/12/chartex" xmlns:cx5="http://schemas.microsoft.com/office/drawing/2016/5/11/chartex" xmlns:cx4="http://schemas.microsoft.com/office/drawing/2016/5/10/chartex" xmlns:cx3="http://schemas.microsoft.com/office/drawing/2016/5/9/chartex" xmlns:cx2="http://schemas.microsoft.com/office/drawing/2015/10/21/chartex">
+          <mc:Fallback xmlns:cx2="http://schemas.microsoft.com/office/drawing/2015/10/21/chartex" xmlns:cx3="http://schemas.microsoft.com/office/drawing/2016/5/9/chartex" xmlns:cx4="http://schemas.microsoft.com/office/drawing/2016/5/10/chartex" xmlns:cx5="http://schemas.microsoft.com/office/drawing/2016/5/11/chartex" xmlns:cx6="http://schemas.microsoft.com/office/drawing/2016/5/12/chartex" xmlns:cx7="http://schemas.microsoft.com/office/drawing/2016/5/13/chartex" xmlns:cx8="http://schemas.microsoft.com/office/drawing/2016/5/14/chartex" xmlns:aink="http://schemas.microsoft.com/office/drawing/2016/ink" xmlns:am3d="http://schemas.microsoft.com/office/drawing/2017/model3d" xmlns:w16cid="http://schemas.microsoft.com/office/word/2016/wordml/cid">
             <w:pict>
               <v:shape w14:anchorId="473509B3" id="Elbow Connector 14" o:spid="_x0000_s1026" type="#_x0000_t34" style="position:absolute;margin-left:0;margin-top:160.45pt;width:449.4pt;height:54pt;flip:x;z-index:251674624;visibility:visible;mso-wrap-style:square;mso-width-percent:0;mso-height-percent:0;mso-wrap-distance-left:9pt;mso-wrap-distance-top:0;mso-wrap-distance-right:9pt;mso-wrap-distance-bottom:0;mso-position-horizontal:absolute;mso-position-horizontal-relative:margin;mso-position-vertical:absolute;mso-position-vertical-relative:text;mso-width-percent:0;mso-height-percent:0;mso-width-relative:margin;mso-height-relative:margin" o:gfxdata="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" adj="-2100" strokecolor="#5b9bd5 [3204]" strokeweight=".5pt">
                 <w10:wrap anchorx="margin"/>
@@ -21363,7 +24568,7 @@
               </wp:anchor>
             </w:drawing>
           </mc:Choice>
-          <mc:Fallback xmlns:w16cid="http://schemas.microsoft.com/office/word/2016/wordml/cid" xmlns:am3d="http://schemas.microsoft.com/office/drawing/2017/model3d" xmlns:aink="http://schemas.microsoft.com/office/drawing/2016/ink" xmlns:cx8="http://schemas.microsoft.com/office/drawing/2016/5/14/chartex" xmlns:cx7="http://schemas.microsoft.com/office/drawing/2016/5/13/chartex" xmlns:cx6="http://schemas.microsoft.com/office/drawing/2016/5/12/chartex" xmlns:cx5="http://schemas.microsoft.com/office/drawing/2016/5/11/chartex" xmlns:cx4="http://schemas.microsoft.com/office/drawing/2016/5/10/chartex" xmlns:cx3="http://schemas.microsoft.com/office/drawing/2016/5/9/chartex" xmlns:cx2="http://schemas.microsoft.com/office/drawing/2015/10/21/chartex">
+          <mc:Fallback xmlns:cx2="http://schemas.microsoft.com/office/drawing/2015/10/21/chartex" xmlns:cx3="http://schemas.microsoft.com/office/drawing/2016/5/9/chartex" xmlns:cx4="http://schemas.microsoft.com/office/drawing/2016/5/10/chartex" xmlns:cx5="http://schemas.microsoft.com/office/drawing/2016/5/11/chartex" xmlns:cx6="http://schemas.microsoft.com/office/drawing/2016/5/12/chartex" xmlns:cx7="http://schemas.microsoft.com/office/drawing/2016/5/13/chartex" xmlns:cx8="http://schemas.microsoft.com/office/drawing/2016/5/14/chartex" xmlns:aink="http://schemas.microsoft.com/office/drawing/2016/ink" xmlns:am3d="http://schemas.microsoft.com/office/drawing/2017/model3d" xmlns:w16cid="http://schemas.microsoft.com/office/word/2016/wordml/cid">
             <w:pict>
               <v:shape w14:anchorId="2B97B867" id="Elbow Connector 27" o:spid="_x0000_s1026" type="#_x0000_t34" style="position:absolute;margin-left:460.9pt;margin-top:215pt;width:31.8pt;height:67.35pt;flip:y;z-index:251688960;visibility:visible;mso-wrap-style:square;mso-wrap-distance-left:9pt;mso-wrap-distance-top:0;mso-wrap-distance-right:9pt;mso-wrap-distance-bottom:0;mso-position-horizontal:absolute;mso-position-horizontal-relative:text;mso-position-vertical:absolute;mso-position-vertical-relative:text" o:gfxdata="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" adj="21428" strokecolor="#5b9bd5 [3204]" strokeweight=".5pt">
                 <v:stroke endarrow="block"/>
@@ -21484,7 +24689,7 @@
       <w:rPr>
         <w:rFonts w:asciiTheme="majorHAnsi" w:hAnsiTheme="majorHAnsi"/>
       </w:rPr>
-      <w:t>9</w:t>
+      <w:t>10</w:t>
     </w:r>
   </w:p>
   <w:p>
@@ -25210,7 +28415,7 @@
 </file>
 
 <file path=customXml/itemProps1.xml><?xml version="1.0" encoding="utf-8"?>
-<ds:datastoreItem xmlns:ds="http://schemas.openxmlformats.org/officeDocument/2006/customXml" ds:itemID="{180260C6-4739-41D1-AD68-7EFF5557EEDE}">
+<ds:datastoreItem xmlns:ds="http://schemas.openxmlformats.org/officeDocument/2006/customXml" ds:itemID="{4A3F79A1-644D-4A05-AB4F-2738DBA05663}">
   <ds:schemaRefs>
     <ds:schemaRef ds:uri="http://schemas.openxmlformats.org/officeDocument/2006/bibliography"/>
   </ds:schemaRefs>

</xml_diff>